<commit_message>
added Splash screen to File menu + disable ENTER keystroke on description text area (Create panel / Edit tab) + improved user guide
</commit_message>
<xml_diff>
--- a/doc/User guides/myAgilePomodoro_3.0.docx
+++ b/doc/User guides/myAgilePomodoro_3.0.docx
@@ -295,7 +295,7 @@
           <w:r>
             <w:fldChar w:fldCharType="separate"/>
           </w:r>
-          <w:hyperlink w:anchor="_Toc387827937" w:history="1">
+          <w:hyperlink w:anchor="_Toc387854734" w:history="1">
             <w:r>
               <w:rPr>
                 <w:rStyle w:val="Hyperlink"/>
@@ -322,7 +322,7 @@
                 <w:noProof/>
                 <w:webHidden/>
               </w:rPr>
-              <w:instrText xml:space="preserve"> PAGEREF _Toc387827937 \h </w:instrText>
+              <w:instrText xml:space="preserve"> PAGEREF _Toc387854734 \h </w:instrText>
             </w:r>
             <w:r>
               <w:rPr>
@@ -365,7 +365,7 @@
               <w:lang w:val="en-GB" w:eastAsia="en-GB"/>
             </w:rPr>
           </w:pPr>
-          <w:hyperlink w:anchor="_Toc387827938" w:history="1">
+          <w:hyperlink w:anchor="_Toc387854735" w:history="1">
             <w:r>
               <w:rPr>
                 <w:rStyle w:val="Hyperlink"/>
@@ -392,7 +392,7 @@
                 <w:noProof/>
                 <w:webHidden/>
               </w:rPr>
-              <w:instrText xml:space="preserve"> PAGEREF _Toc387827938 \h </w:instrText>
+              <w:instrText xml:space="preserve"> PAGEREF _Toc387854735 \h </w:instrText>
             </w:r>
             <w:r>
               <w:rPr>
@@ -435,7 +435,7 @@
               <w:lang w:val="en-GB" w:eastAsia="en-GB"/>
             </w:rPr>
           </w:pPr>
-          <w:hyperlink w:anchor="_Toc387827939" w:history="1">
+          <w:hyperlink w:anchor="_Toc387854736" w:history="1">
             <w:r>
               <w:rPr>
                 <w:rStyle w:val="Hyperlink"/>
@@ -462,7 +462,7 @@
                 <w:noProof/>
                 <w:webHidden/>
               </w:rPr>
-              <w:instrText xml:space="preserve"> PAGEREF _Toc387827939 \h </w:instrText>
+              <w:instrText xml:space="preserve"> PAGEREF _Toc387854736 \h </w:instrText>
             </w:r>
             <w:r>
               <w:rPr>
@@ -505,7 +505,7 @@
               <w:lang w:val="en-GB" w:eastAsia="en-GB"/>
             </w:rPr>
           </w:pPr>
-          <w:hyperlink w:anchor="_Toc387827940" w:history="1">
+          <w:hyperlink w:anchor="_Toc387854737" w:history="1">
             <w:r>
               <w:rPr>
                 <w:rStyle w:val="Hyperlink"/>
@@ -532,7 +532,7 @@
                 <w:noProof/>
                 <w:webHidden/>
               </w:rPr>
-              <w:instrText xml:space="preserve"> PAGEREF _Toc387827940 \h </w:instrText>
+              <w:instrText xml:space="preserve"> PAGEREF _Toc387854737 \h </w:instrText>
             </w:r>
             <w:r>
               <w:rPr>
@@ -575,7 +575,7 @@
               <w:lang w:val="en-GB" w:eastAsia="en-GB"/>
             </w:rPr>
           </w:pPr>
-          <w:hyperlink w:anchor="_Toc387827941" w:history="1">
+          <w:hyperlink w:anchor="_Toc387854738" w:history="1">
             <w:r>
               <w:rPr>
                 <w:rStyle w:val="Hyperlink"/>
@@ -602,7 +602,7 @@
                 <w:noProof/>
                 <w:webHidden/>
               </w:rPr>
-              <w:instrText xml:space="preserve"> PAGEREF _Toc387827941 \h </w:instrText>
+              <w:instrText xml:space="preserve"> PAGEREF _Toc387854738 \h </w:instrText>
             </w:r>
             <w:r>
               <w:rPr>
@@ -645,7 +645,7 @@
               <w:lang w:val="en-GB" w:eastAsia="en-GB"/>
             </w:rPr>
           </w:pPr>
-          <w:hyperlink w:anchor="_Toc387827942" w:history="1">
+          <w:hyperlink w:anchor="_Toc387854739" w:history="1">
             <w:r>
               <w:rPr>
                 <w:rStyle w:val="Hyperlink"/>
@@ -672,7 +672,7 @@
                 <w:noProof/>
                 <w:webHidden/>
               </w:rPr>
-              <w:instrText xml:space="preserve"> PAGEREF _Toc387827942 \h </w:instrText>
+              <w:instrText xml:space="preserve"> PAGEREF _Toc387854739 \h </w:instrText>
             </w:r>
             <w:r>
               <w:rPr>
@@ -715,7 +715,7 @@
               <w:lang w:val="en-GB" w:eastAsia="en-GB"/>
             </w:rPr>
           </w:pPr>
-          <w:hyperlink w:anchor="_Toc387827943" w:history="1">
+          <w:hyperlink w:anchor="_Toc387854740" w:history="1">
             <w:r>
               <w:rPr>
                 <w:rStyle w:val="Hyperlink"/>
@@ -742,7 +742,7 @@
                 <w:noProof/>
                 <w:webHidden/>
               </w:rPr>
-              <w:instrText xml:space="preserve"> PAGEREF _Toc387827943 \h </w:instrText>
+              <w:instrText xml:space="preserve"> PAGEREF _Toc387854740 \h </w:instrText>
             </w:r>
             <w:r>
               <w:rPr>
@@ -785,7 +785,7 @@
               <w:lang w:val="en-GB" w:eastAsia="en-GB"/>
             </w:rPr>
           </w:pPr>
-          <w:hyperlink w:anchor="_Toc387827944" w:history="1">
+          <w:hyperlink w:anchor="_Toc387854741" w:history="1">
             <w:r>
               <w:rPr>
                 <w:rStyle w:val="Hyperlink"/>
@@ -812,7 +812,7 @@
                 <w:noProof/>
                 <w:webHidden/>
               </w:rPr>
-              <w:instrText xml:space="preserve"> PAGEREF _Toc387827944 \h </w:instrText>
+              <w:instrText xml:space="preserve"> PAGEREF _Toc387854741 \h </w:instrText>
             </w:r>
             <w:r>
               <w:rPr>
@@ -855,7 +855,7 @@
               <w:lang w:val="en-GB" w:eastAsia="en-GB"/>
             </w:rPr>
           </w:pPr>
-          <w:hyperlink w:anchor="_Toc387827945" w:history="1">
+          <w:hyperlink w:anchor="_Toc387854742" w:history="1">
             <w:r>
               <w:rPr>
                 <w:rStyle w:val="Hyperlink"/>
@@ -882,7 +882,7 @@
                 <w:noProof/>
                 <w:webHidden/>
               </w:rPr>
-              <w:instrText xml:space="preserve"> PAGEREF _Toc387827945 \h </w:instrText>
+              <w:instrText xml:space="preserve"> PAGEREF _Toc387854742 \h </w:instrText>
             </w:r>
             <w:r>
               <w:rPr>
@@ -925,7 +925,7 @@
               <w:lang w:val="en-GB" w:eastAsia="en-GB"/>
             </w:rPr>
           </w:pPr>
-          <w:hyperlink w:anchor="_Toc387827946" w:history="1">
+          <w:hyperlink w:anchor="_Toc387854743" w:history="1">
             <w:r>
               <w:rPr>
                 <w:rStyle w:val="Hyperlink"/>
@@ -952,7 +952,7 @@
                 <w:noProof/>
                 <w:webHidden/>
               </w:rPr>
-              <w:instrText xml:space="preserve"> PAGEREF _Toc387827946 \h </w:instrText>
+              <w:instrText xml:space="preserve"> PAGEREF _Toc387854743 \h </w:instrText>
             </w:r>
             <w:r>
               <w:rPr>
@@ -972,7 +972,77 @@
                 <w:noProof/>
                 <w:webHidden/>
               </w:rPr>
-              <w:t>5</w:t>
+              <w:t>6</w:t>
+            </w:r>
+            <w:r>
+              <w:rPr>
+                <w:noProof/>
+                <w:webHidden/>
+              </w:rPr>
+              <w:fldChar w:fldCharType="end"/>
+            </w:r>
+          </w:hyperlink>
+        </w:p>
+        <w:p>
+          <w:pPr>
+            <w:pStyle w:val="TOC3"/>
+            <w:tabs>
+              <w:tab w:val="right" w:leader="dot" w:pos="9016"/>
+            </w:tabs>
+            <w:rPr>
+              <w:rFonts w:asciiTheme="minorHAnsi" w:eastAsiaTheme="minorEastAsia" w:hAnsiTheme="minorHAnsi" w:cstheme="minorBidi"/>
+              <w:noProof/>
+              <w:lang w:val="en-GB" w:eastAsia="en-GB"/>
+            </w:rPr>
+          </w:pPr>
+          <w:hyperlink w:anchor="_Toc387854744" w:history="1">
+            <w:r>
+              <w:rPr>
+                <w:rStyle w:val="Hyperlink"/>
+                <w:noProof/>
+              </w:rPr>
+              <w:t>How to use keyboard shortcuts</w:t>
+            </w:r>
+            <w:r>
+              <w:rPr>
+                <w:noProof/>
+                <w:webHidden/>
+              </w:rPr>
+              <w:tab/>
+            </w:r>
+            <w:r>
+              <w:rPr>
+                <w:noProof/>
+                <w:webHidden/>
+              </w:rPr>
+              <w:fldChar w:fldCharType="begin"/>
+            </w:r>
+            <w:r>
+              <w:rPr>
+                <w:noProof/>
+                <w:webHidden/>
+              </w:rPr>
+              <w:instrText xml:space="preserve"> PAGEREF _Toc387854744 \h </w:instrText>
+            </w:r>
+            <w:r>
+              <w:rPr>
+                <w:noProof/>
+                <w:webHidden/>
+              </w:rPr>
+            </w:r>
+            <w:r>
+              <w:rPr>
+                <w:noProof/>
+                <w:webHidden/>
+              </w:rPr>
+              <w:fldChar w:fldCharType="separate"/>
+            </w:r>
+            <w:r>
+              <w:rPr>
+                <w:noProof/>
+                <w:webHidden/>
+              </w:rPr>
+              <w:t>6</w:t>
             </w:r>
             <w:r>
               <w:rPr>
@@ -995,7 +1065,7 @@
               <w:lang w:val="en-GB" w:eastAsia="en-GB"/>
             </w:rPr>
           </w:pPr>
-          <w:hyperlink w:anchor="_Toc387827947" w:history="1">
+          <w:hyperlink w:anchor="_Toc387854745" w:history="1">
             <w:r>
               <w:rPr>
                 <w:rStyle w:val="Hyperlink"/>
@@ -1022,7 +1092,7 @@
                 <w:noProof/>
                 <w:webHidden/>
               </w:rPr>
-              <w:instrText xml:space="preserve"> PAGEREF _Toc387827947 \h </w:instrText>
+              <w:instrText xml:space="preserve"> PAGEREF _Toc387854745 \h </w:instrText>
             </w:r>
             <w:r>
               <w:rPr>
@@ -1065,7 +1135,7 @@
               <w:lang w:val="en-GB" w:eastAsia="en-GB"/>
             </w:rPr>
           </w:pPr>
-          <w:hyperlink w:anchor="_Toc387827948" w:history="1">
+          <w:hyperlink w:anchor="_Toc387854746" w:history="1">
             <w:r>
               <w:rPr>
                 <w:rStyle w:val="Hyperlink"/>
@@ -1092,7 +1162,7 @@
                 <w:noProof/>
                 <w:webHidden/>
               </w:rPr>
-              <w:instrText xml:space="preserve"> PAGEREF _Toc387827948 \h </w:instrText>
+              <w:instrText xml:space="preserve"> PAGEREF _Toc387854746 \h </w:instrText>
             </w:r>
             <w:r>
               <w:rPr>
@@ -1135,7 +1205,7 @@
               <w:lang w:val="en-GB" w:eastAsia="en-GB"/>
             </w:rPr>
           </w:pPr>
-          <w:hyperlink w:anchor="_Toc387827949" w:history="1">
+          <w:hyperlink w:anchor="_Toc387854747" w:history="1">
             <w:r>
               <w:rPr>
                 <w:rStyle w:val="Hyperlink"/>
@@ -1162,7 +1232,7 @@
                 <w:noProof/>
                 <w:webHidden/>
               </w:rPr>
-              <w:instrText xml:space="preserve"> PAGEREF _Toc387827949 \h </w:instrText>
+              <w:instrText xml:space="preserve"> PAGEREF _Toc387854747 \h </w:instrText>
             </w:r>
             <w:r>
               <w:rPr>
@@ -1205,7 +1275,7 @@
               <w:lang w:val="en-GB" w:eastAsia="en-GB"/>
             </w:rPr>
           </w:pPr>
-          <w:hyperlink w:anchor="_Toc387827950" w:history="1">
+          <w:hyperlink w:anchor="_Toc387854748" w:history="1">
             <w:r>
               <w:rPr>
                 <w:rStyle w:val="Hyperlink"/>
@@ -1232,7 +1302,7 @@
                 <w:noProof/>
                 <w:webHidden/>
               </w:rPr>
-              <w:instrText xml:space="preserve"> PAGEREF _Toc387827950 \h </w:instrText>
+              <w:instrText xml:space="preserve"> PAGEREF _Toc387854748 \h </w:instrText>
             </w:r>
             <w:r>
               <w:rPr>
@@ -1275,7 +1345,7 @@
               <w:lang w:val="en-GB" w:eastAsia="en-GB"/>
             </w:rPr>
           </w:pPr>
-          <w:hyperlink w:anchor="_Toc387827951" w:history="1">
+          <w:hyperlink w:anchor="_Toc387854749" w:history="1">
             <w:r>
               <w:rPr>
                 <w:rStyle w:val="Hyperlink"/>
@@ -1302,7 +1372,7 @@
                 <w:noProof/>
                 <w:webHidden/>
               </w:rPr>
-              <w:instrText xml:space="preserve"> PAGEREF _Toc387827951 \h </w:instrText>
+              <w:instrText xml:space="preserve"> PAGEREF _Toc387854749 \h </w:instrText>
             </w:r>
             <w:r>
               <w:rPr>
@@ -1345,7 +1415,7 @@
               <w:lang w:val="en-GB" w:eastAsia="en-GB"/>
             </w:rPr>
           </w:pPr>
-          <w:hyperlink w:anchor="_Toc387827952" w:history="1">
+          <w:hyperlink w:anchor="_Toc387854750" w:history="1">
             <w:r>
               <w:rPr>
                 <w:rStyle w:val="Hyperlink"/>
@@ -1372,7 +1442,7 @@
                 <w:noProof/>
                 <w:webHidden/>
               </w:rPr>
-              <w:instrText xml:space="preserve"> PAGEREF _Toc387827952 \h </w:instrText>
+              <w:instrText xml:space="preserve"> PAGEREF _Toc387854750 \h </w:instrText>
             </w:r>
             <w:r>
               <w:rPr>
@@ -1393,6 +1463,76 @@
                 <w:webHidden/>
               </w:rPr>
               <w:t>7</w:t>
+            </w:r>
+            <w:r>
+              <w:rPr>
+                <w:noProof/>
+                <w:webHidden/>
+              </w:rPr>
+              <w:fldChar w:fldCharType="end"/>
+            </w:r>
+          </w:hyperlink>
+        </w:p>
+        <w:p>
+          <w:pPr>
+            <w:pStyle w:val="TOC3"/>
+            <w:tabs>
+              <w:tab w:val="right" w:leader="dot" w:pos="9016"/>
+            </w:tabs>
+            <w:rPr>
+              <w:rFonts w:asciiTheme="minorHAnsi" w:eastAsiaTheme="minorEastAsia" w:hAnsiTheme="minorHAnsi" w:cstheme="minorBidi"/>
+              <w:noProof/>
+              <w:lang w:val="en-GB" w:eastAsia="en-GB"/>
+            </w:rPr>
+          </w:pPr>
+          <w:hyperlink w:anchor="_Toc387854751" w:history="1">
+            <w:r>
+              <w:rPr>
+                <w:rStyle w:val="Hyperlink"/>
+                <w:noProof/>
+              </w:rPr>
+              <w:t>How to import data</w:t>
+            </w:r>
+            <w:r>
+              <w:rPr>
+                <w:noProof/>
+                <w:webHidden/>
+              </w:rPr>
+              <w:tab/>
+            </w:r>
+            <w:r>
+              <w:rPr>
+                <w:noProof/>
+                <w:webHidden/>
+              </w:rPr>
+              <w:fldChar w:fldCharType="begin"/>
+            </w:r>
+            <w:r>
+              <w:rPr>
+                <w:noProof/>
+                <w:webHidden/>
+              </w:rPr>
+              <w:instrText xml:space="preserve"> PAGEREF _Toc387854751 \h </w:instrText>
+            </w:r>
+            <w:r>
+              <w:rPr>
+                <w:noProof/>
+                <w:webHidden/>
+              </w:rPr>
+            </w:r>
+            <w:r>
+              <w:rPr>
+                <w:noProof/>
+                <w:webHidden/>
+              </w:rPr>
+              <w:fldChar w:fldCharType="separate"/>
+            </w:r>
+            <w:r>
+              <w:rPr>
+                <w:noProof/>
+                <w:webHidden/>
+              </w:rPr>
+              <w:t>8</w:t>
             </w:r>
             <w:r>
               <w:rPr>
@@ -1415,7 +1555,7 @@
               <w:lang w:val="en-GB" w:eastAsia="en-GB"/>
             </w:rPr>
           </w:pPr>
-          <w:hyperlink w:anchor="_Toc387827953" w:history="1">
+          <w:hyperlink w:anchor="_Toc387854752" w:history="1">
             <w:r>
               <w:rPr>
                 <w:rStyle w:val="Hyperlink"/>
@@ -1442,7 +1582,7 @@
                 <w:noProof/>
                 <w:webHidden/>
               </w:rPr>
-              <w:instrText xml:space="preserve"> PAGEREF _Toc387827953 \h </w:instrText>
+              <w:instrText xml:space="preserve"> PAGEREF _Toc387854752 \h </w:instrText>
             </w:r>
             <w:r>
               <w:rPr>
@@ -1485,7 +1625,7 @@
               <w:lang w:val="en-GB" w:eastAsia="en-GB"/>
             </w:rPr>
           </w:pPr>
-          <w:hyperlink w:anchor="_Toc387827954" w:history="1">
+          <w:hyperlink w:anchor="_Toc387854753" w:history="1">
             <w:r>
               <w:rPr>
                 <w:rStyle w:val="Hyperlink"/>
@@ -1512,7 +1652,7 @@
                 <w:noProof/>
                 <w:webHidden/>
               </w:rPr>
-              <w:instrText xml:space="preserve"> PAGEREF _Toc387827954 \h </w:instrText>
+              <w:instrText xml:space="preserve"> PAGEREF _Toc387854753 \h </w:instrText>
             </w:r>
             <w:r>
               <w:rPr>
@@ -1555,7 +1695,7 @@
               <w:lang w:val="en-GB" w:eastAsia="en-GB"/>
             </w:rPr>
           </w:pPr>
-          <w:hyperlink w:anchor="_Toc387827955" w:history="1">
+          <w:hyperlink w:anchor="_Toc387854754" w:history="1">
             <w:r>
               <w:rPr>
                 <w:rStyle w:val="Hyperlink"/>
@@ -1582,7 +1722,7 @@
                 <w:noProof/>
                 <w:webHidden/>
               </w:rPr>
-              <w:instrText xml:space="preserve"> PAGEREF _Toc387827955 \h </w:instrText>
+              <w:instrText xml:space="preserve"> PAGEREF _Toc387854754 \h </w:instrText>
             </w:r>
             <w:r>
               <w:rPr>
@@ -1625,7 +1765,7 @@
               <w:lang w:val="en-GB" w:eastAsia="en-GB"/>
             </w:rPr>
           </w:pPr>
-          <w:hyperlink w:anchor="_Toc387827956" w:history="1">
+          <w:hyperlink w:anchor="_Toc387854755" w:history="1">
             <w:r>
               <w:rPr>
                 <w:rStyle w:val="Hyperlink"/>
@@ -1652,7 +1792,7 @@
                 <w:noProof/>
                 <w:webHidden/>
               </w:rPr>
-              <w:instrText xml:space="preserve"> PAGEREF _Toc387827956 \h </w:instrText>
+              <w:instrText xml:space="preserve"> PAGEREF _Toc387854755 \h </w:instrText>
             </w:r>
             <w:r>
               <w:rPr>
@@ -1695,7 +1835,7 @@
               <w:lang w:val="en-GB" w:eastAsia="en-GB"/>
             </w:rPr>
           </w:pPr>
-          <w:hyperlink w:anchor="_Toc387827957" w:history="1">
+          <w:hyperlink w:anchor="_Toc387854756" w:history="1">
             <w:r>
               <w:rPr>
                 <w:rStyle w:val="Hyperlink"/>
@@ -1722,7 +1862,7 @@
                 <w:noProof/>
                 <w:webHidden/>
               </w:rPr>
-              <w:instrText xml:space="preserve"> PAGEREF _Toc387827957 \h </w:instrText>
+              <w:instrText xml:space="preserve"> PAGEREF _Toc387854756 \h </w:instrText>
             </w:r>
             <w:r>
               <w:rPr>
@@ -1742,7 +1882,7 @@
                 <w:noProof/>
                 <w:webHidden/>
               </w:rPr>
-              <w:t>8</w:t>
+              <w:t>9</w:t>
             </w:r>
             <w:r>
               <w:rPr>
@@ -1765,7 +1905,7 @@
               <w:lang w:val="en-GB" w:eastAsia="en-GB"/>
             </w:rPr>
           </w:pPr>
-          <w:hyperlink w:anchor="_Toc387827958" w:history="1">
+          <w:hyperlink w:anchor="_Toc387854757" w:history="1">
             <w:r>
               <w:rPr>
                 <w:rStyle w:val="Hyperlink"/>
@@ -1792,7 +1932,7 @@
                 <w:noProof/>
                 <w:webHidden/>
               </w:rPr>
-              <w:instrText xml:space="preserve"> PAGEREF _Toc387827958 \h </w:instrText>
+              <w:instrText xml:space="preserve"> PAGEREF _Toc387854757 \h </w:instrText>
             </w:r>
             <w:r>
               <w:rPr>
@@ -1835,7 +1975,7 @@
               <w:lang w:val="en-GB" w:eastAsia="en-GB"/>
             </w:rPr>
           </w:pPr>
-          <w:hyperlink w:anchor="_Toc387827959" w:history="1">
+          <w:hyperlink w:anchor="_Toc387854758" w:history="1">
             <w:r>
               <w:rPr>
                 <w:rStyle w:val="Hyperlink"/>
@@ -1862,7 +2002,7 @@
                 <w:noProof/>
                 <w:webHidden/>
               </w:rPr>
-              <w:instrText xml:space="preserve"> PAGEREF _Toc387827959 \h </w:instrText>
+              <w:instrText xml:space="preserve"> PAGEREF _Toc387854758 \h </w:instrText>
             </w:r>
             <w:r>
               <w:rPr>
@@ -1905,7 +2045,7 @@
               <w:lang w:val="en-GB" w:eastAsia="en-GB"/>
             </w:rPr>
           </w:pPr>
-          <w:hyperlink w:anchor="_Toc387827960" w:history="1">
+          <w:hyperlink w:anchor="_Toc387854759" w:history="1">
             <w:r>
               <w:rPr>
                 <w:rStyle w:val="Hyperlink"/>
@@ -1932,7 +2072,7 @@
                 <w:noProof/>
                 <w:webHidden/>
               </w:rPr>
-              <w:instrText xml:space="preserve"> PAGEREF _Toc387827960 \h </w:instrText>
+              <w:instrText xml:space="preserve"> PAGEREF _Toc387854759 \h </w:instrText>
             </w:r>
             <w:r>
               <w:rPr>
@@ -1952,7 +2092,7 @@
                 <w:noProof/>
                 <w:webHidden/>
               </w:rPr>
-              <w:t>9</w:t>
+              <w:t>10</w:t>
             </w:r>
             <w:r>
               <w:rPr>
@@ -1975,7 +2115,7 @@
               <w:lang w:val="en-GB" w:eastAsia="en-GB"/>
             </w:rPr>
           </w:pPr>
-          <w:hyperlink w:anchor="_Toc387827961" w:history="1">
+          <w:hyperlink w:anchor="_Toc387854760" w:history="1">
             <w:r>
               <w:rPr>
                 <w:rStyle w:val="Hyperlink"/>
@@ -2002,7 +2142,7 @@
                 <w:noProof/>
                 <w:webHidden/>
               </w:rPr>
-              <w:instrText xml:space="preserve"> PAGEREF _Toc387827961 \h </w:instrText>
+              <w:instrText xml:space="preserve"> PAGEREF _Toc387854760 \h </w:instrText>
             </w:r>
             <w:r>
               <w:rPr>
@@ -2022,7 +2162,7 @@
                 <w:noProof/>
                 <w:webHidden/>
               </w:rPr>
-              <w:t>9</w:t>
+              <w:t>10</w:t>
             </w:r>
             <w:r>
               <w:rPr>
@@ -2045,7 +2185,7 @@
               <w:lang w:val="en-GB" w:eastAsia="en-GB"/>
             </w:rPr>
           </w:pPr>
-          <w:hyperlink w:anchor="_Toc387827962" w:history="1">
+          <w:hyperlink w:anchor="_Toc387854761" w:history="1">
             <w:r>
               <w:rPr>
                 <w:rStyle w:val="Hyperlink"/>
@@ -2072,7 +2212,7 @@
                 <w:noProof/>
                 <w:webHidden/>
               </w:rPr>
-              <w:instrText xml:space="preserve"> PAGEREF _Toc387827962 \h </w:instrText>
+              <w:instrText xml:space="preserve"> PAGEREF _Toc387854761 \h </w:instrText>
             </w:r>
             <w:r>
               <w:rPr>
@@ -2126,9 +2266,8 @@
       <w:pPr>
         <w:pStyle w:val="Heading1"/>
       </w:pPr>
-      <w:bookmarkStart w:id="2" w:name="_Toc387827937"/>
-      <w:r>
-        <w:lastRenderedPageBreak/>
+      <w:bookmarkStart w:id="2" w:name="_Toc387854734"/>
+      <w:r>
         <w:t>Intro</w:t>
       </w:r>
       <w:r>
@@ -2179,7 +2318,7 @@
       <w:pPr>
         <w:pStyle w:val="Heading1"/>
       </w:pPr>
-      <w:bookmarkStart w:id="3" w:name="_Toc387827938"/>
+      <w:bookmarkStart w:id="3" w:name="_Toc387854735"/>
       <w:r>
         <w:t>License</w:t>
       </w:r>
@@ -2251,7 +2390,7 @@
       <w:pPr>
         <w:pStyle w:val="Heading1"/>
       </w:pPr>
-      <w:bookmarkStart w:id="4" w:name="_Toc387827939"/>
+      <w:bookmarkStart w:id="4" w:name="_Toc387854736"/>
       <w:r>
         <w:t>Configuration</w:t>
       </w:r>
@@ -2441,7 +2580,7 @@
       <w:pPr>
         <w:pStyle w:val="Heading2"/>
       </w:pPr>
-      <w:bookmarkStart w:id="5" w:name="_Toc387827940"/>
+      <w:bookmarkStart w:id="5" w:name="_Toc387854737"/>
       <w:proofErr w:type="spellStart"/>
       <w:r>
         <w:t>MySQL</w:t>
@@ -2697,6 +2836,7 @@
     <w:p/>
     <w:p>
       <w:r>
+        <w:lastRenderedPageBreak/>
         <w:t xml:space="preserve">At </w:t>
       </w:r>
       <w:r>
@@ -2776,7 +2916,6 @@
           <w:noProof/>
           <w:lang w:val="en-GB" w:eastAsia="en-GB"/>
         </w:rPr>
-        <w:lastRenderedPageBreak/>
         <w:drawing>
           <wp:inline distT="0" distB="0" distL="0" distR="0">
             <wp:extent cx="203246" cy="203246"/>
@@ -2896,7 +3035,7 @@
       <w:pPr>
         <w:pStyle w:val="Heading2"/>
       </w:pPr>
-      <w:bookmarkStart w:id="6" w:name="_Toc387827941"/>
+      <w:bookmarkStart w:id="6" w:name="_Toc387854738"/>
       <w:r>
         <w:t>Logger</w:t>
       </w:r>
@@ -3009,7 +3148,7 @@
       <w:pPr>
         <w:pStyle w:val="Heading2"/>
       </w:pPr>
-      <w:bookmarkStart w:id="7" w:name="_Toc387827942"/>
+      <w:bookmarkStart w:id="7" w:name="_Toc387854739"/>
       <w:r>
         <w:t>Google Drive configuration</w:t>
       </w:r>
@@ -3198,7 +3337,7 @@
       <w:pPr>
         <w:pStyle w:val="Heading2"/>
       </w:pPr>
-      <w:bookmarkStart w:id="8" w:name="_Toc387827943"/>
+      <w:bookmarkStart w:id="8" w:name="_Toc387854740"/>
       <w:proofErr w:type="spellStart"/>
       <w:proofErr w:type="gramStart"/>
       <w:r>
@@ -3515,7 +3654,7 @@
       <w:pPr>
         <w:pStyle w:val="Heading2"/>
       </w:pPr>
-      <w:bookmarkStart w:id="9" w:name="_Toc387827944"/>
+      <w:bookmarkStart w:id="9" w:name="_Toc387854741"/>
       <w:r>
         <w:t>P</w:t>
       </w:r>
@@ -3533,7 +3672,7 @@
       <w:pPr>
         <w:pStyle w:val="Heading3"/>
       </w:pPr>
-      <w:bookmarkStart w:id="10" w:name="_Toc387827945"/>
+      <w:bookmarkStart w:id="10" w:name="_Toc387854742"/>
       <w:r>
         <w:t>How to set the preferences</w:t>
       </w:r>
@@ -3566,6 +3705,7 @@
         <w:rPr>
           <w:b/>
         </w:rPr>
+        <w:lastRenderedPageBreak/>
         <w:t>Agile M</w:t>
       </w:r>
       <w:r>
@@ -3745,7 +3885,6 @@
         <w:rPr>
           <w:b/>
         </w:rPr>
-        <w:lastRenderedPageBreak/>
         <w:t xml:space="preserve">Pomodoro </w:t>
       </w:r>
       <w:r>
@@ -4934,8 +5073,9 @@
       <w:pPr>
         <w:pStyle w:val="Heading1"/>
       </w:pPr>
-      <w:bookmarkStart w:id="30" w:name="_Toc387827946"/>
-      <w:r>
+      <w:bookmarkStart w:id="30" w:name="_Toc387854743"/>
+      <w:r>
+        <w:lastRenderedPageBreak/>
         <w:t>Getting Started</w:t>
       </w:r>
       <w:bookmarkEnd w:id="30"/>
@@ -5021,7 +5161,6 @@
         </w:numPr>
       </w:pPr>
       <w:r>
-        <w:lastRenderedPageBreak/>
         <w:t>Add task</w:t>
       </w:r>
       <w:r>
@@ -5464,6 +5603,231 @@
       </w:r>
       <w:r>
         <w:t>/up charts</w:t>
+      </w:r>
+      <w:r>
+        <w:t>.</w:t>
+      </w:r>
+    </w:p>
+    <w:p>
+      <w:pPr>
+        <w:pStyle w:val="Heading3"/>
+      </w:pPr>
+      <w:bookmarkStart w:id="33" w:name="_Toc387854744"/>
+      <w:r>
+        <w:t xml:space="preserve">How to </w:t>
+      </w:r>
+      <w:r>
+        <w:t xml:space="preserve">use </w:t>
+      </w:r>
+      <w:r>
+        <w:t xml:space="preserve">keyboard </w:t>
+      </w:r>
+      <w:r>
+        <w:t>shortcuts</w:t>
+      </w:r>
+      <w:bookmarkEnd w:id="33"/>
+    </w:p>
+    <w:p>
+      <w:pPr>
+        <w:pStyle w:val="ListParagraph"/>
+        <w:numPr>
+          <w:ilvl w:val="0"/>
+          <w:numId w:val="39"/>
+        </w:numPr>
+      </w:pPr>
+      <w:r>
+        <w:t>"</w:t>
+      </w:r>
+      <w:r>
+        <w:t>File</w:t>
+      </w:r>
+      <w:r>
+        <w:t>"</w:t>
+      </w:r>
+      <w:r>
+        <w:t xml:space="preserve"> and </w:t>
+      </w:r>
+      <w:r>
+        <w:t>"</w:t>
+      </w:r>
+      <w:r>
+        <w:t>View</w:t>
+      </w:r>
+      <w:r>
+        <w:t>"</w:t>
+      </w:r>
+      <w:r>
+        <w:t xml:space="preserve"> menus </w:t>
+      </w:r>
+      <w:r>
+        <w:t>shortcuts:</w:t>
+      </w:r>
+      <w:r>
+        <w:t xml:space="preserve"> </w:t>
+      </w:r>
+    </w:p>
+    <w:p>
+      <w:pPr>
+        <w:pStyle w:val="ListParagraph"/>
+        <w:numPr>
+          <w:ilvl w:val="1"/>
+          <w:numId w:val="39"/>
+        </w:numPr>
+      </w:pPr>
+      <w:r>
+        <w:t>ALT+</w:t>
+      </w:r>
+      <w:r>
+        <w:t>C:</w:t>
+      </w:r>
+      <w:r>
+        <w:t xml:space="preserve"> display the </w:t>
+      </w:r>
+      <w:r>
+        <w:t>Create panel</w:t>
+      </w:r>
+      <w:r>
+        <w:t>.</w:t>
+      </w:r>
+    </w:p>
+    <w:p>
+      <w:pPr>
+        <w:pStyle w:val="ListParagraph"/>
+        <w:numPr>
+          <w:ilvl w:val="1"/>
+          <w:numId w:val="39"/>
+        </w:numPr>
+      </w:pPr>
+      <w:r>
+        <w:t>Etc.</w:t>
+      </w:r>
+    </w:p>
+    <w:p>
+      <w:pPr>
+        <w:pStyle w:val="ListParagraph"/>
+        <w:numPr>
+          <w:ilvl w:val="0"/>
+          <w:numId w:val="39"/>
+        </w:numPr>
+      </w:pPr>
+      <w:r>
+        <w:t>Create panel and Edit tab:</w:t>
+      </w:r>
+    </w:p>
+    <w:p>
+      <w:pPr>
+        <w:pStyle w:val="ListParagraph"/>
+        <w:numPr>
+          <w:ilvl w:val="1"/>
+          <w:numId w:val="39"/>
+        </w:numPr>
+      </w:pPr>
+      <w:r>
+        <w:t>ENTER: save the form.</w:t>
+      </w:r>
+    </w:p>
+    <w:p>
+      <w:pPr>
+        <w:pStyle w:val="ListParagraph"/>
+        <w:numPr>
+          <w:ilvl w:val="0"/>
+          <w:numId w:val="39"/>
+        </w:numPr>
+      </w:pPr>
+      <w:r>
+        <w:t xml:space="preserve">List </w:t>
+      </w:r>
+      <w:r>
+        <w:t>shortcuts:</w:t>
+      </w:r>
+    </w:p>
+    <w:p>
+      <w:pPr>
+        <w:pStyle w:val="ListParagraph"/>
+        <w:numPr>
+          <w:ilvl w:val="1"/>
+          <w:numId w:val="39"/>
+        </w:numPr>
+      </w:pPr>
+      <w:r>
+        <w:t xml:space="preserve">CTR + </w:t>
+      </w:r>
+      <w:proofErr w:type="gramStart"/>
+      <w:r>
+        <w:t>A</w:t>
+      </w:r>
+      <w:proofErr w:type="gramEnd"/>
+      <w:r>
+        <w:t>: select all</w:t>
+      </w:r>
+      <w:r>
+        <w:t xml:space="preserve"> tasks.</w:t>
+      </w:r>
+    </w:p>
+    <w:p>
+      <w:pPr>
+        <w:pStyle w:val="ListParagraph"/>
+        <w:numPr>
+          <w:ilvl w:val="1"/>
+          <w:numId w:val="39"/>
+        </w:numPr>
+      </w:pPr>
+      <w:r>
+        <w:t>CTR</w:t>
+      </w:r>
+      <w:r>
+        <w:t xml:space="preserve"> </w:t>
+      </w:r>
+      <w:r>
+        <w:t>+</w:t>
+      </w:r>
+      <w:r>
+        <w:t xml:space="preserve"> </w:t>
+      </w:r>
+      <w:r>
+        <w:t>F: search task</w:t>
+      </w:r>
+      <w:r>
+        <w:t>.</w:t>
+      </w:r>
+      <w:r>
+        <w:t xml:space="preserve"> </w:t>
+      </w:r>
+    </w:p>
+    <w:p>
+      <w:pPr>
+        <w:pStyle w:val="ListParagraph"/>
+        <w:numPr>
+          <w:ilvl w:val="1"/>
+          <w:numId w:val="39"/>
+        </w:numPr>
+      </w:pPr>
+      <w:r>
+        <w:t>DEL: delete selected tasks</w:t>
+      </w:r>
+      <w:r>
+        <w:t xml:space="preserve"> </w:t>
+      </w:r>
+      <w:r>
+        <w:t>(</w:t>
+      </w:r>
+      <w:r>
+        <w:rPr>
+          <w:b/>
+        </w:rPr>
+        <w:t>Activity List / Backlog</w:t>
+      </w:r>
+      <w:r>
+        <w:t xml:space="preserve"> and </w:t>
+      </w:r>
+      <w:r>
+        <w:rPr>
+          <w:b/>
+        </w:rPr>
+        <w:t>Report List / Release Backlog</w:t>
+      </w:r>
+      <w:r>
+        <w:t>)</w:t>
       </w:r>
       <w:r>
         <w:t>.</w:t>
@@ -5527,14 +5891,14 @@
           </wp:anchor>
         </w:drawing>
       </w:r>
-      <w:bookmarkStart w:id="33" w:name="_Toc387827947"/>
+      <w:bookmarkStart w:id="34" w:name="_Toc387854745"/>
       <w:r>
         <w:t>New</w:t>
       </w:r>
       <w:r>
         <w:t xml:space="preserve"> task</w:t>
       </w:r>
-      <w:bookmarkEnd w:id="33"/>
+      <w:bookmarkEnd w:id="34"/>
     </w:p>
     <w:p>
       <w:r>
@@ -5551,14 +5915,14 @@
       <w:pPr>
         <w:pStyle w:val="Heading3"/>
       </w:pPr>
-      <w:bookmarkStart w:id="34" w:name="_Toc387827948"/>
+      <w:bookmarkStart w:id="35" w:name="_Toc387854746"/>
       <w:r>
         <w:t>How to c</w:t>
       </w:r>
       <w:r>
         <w:t>reate tasks</w:t>
       </w:r>
-      <w:bookmarkEnd w:id="34"/>
+      <w:bookmarkEnd w:id="35"/>
     </w:p>
     <w:p>
       <w:pPr>
@@ -5678,14 +6042,14 @@
       <w:pPr>
         <w:pStyle w:val="Heading3"/>
       </w:pPr>
-      <w:bookmarkStart w:id="35" w:name="_Toc387827949"/>
+      <w:bookmarkStart w:id="36" w:name="_Toc387854747"/>
       <w:r>
         <w:t>How to use the</w:t>
       </w:r>
       <w:r>
         <w:t xml:space="preserve"> Create panel</w:t>
       </w:r>
-      <w:bookmarkEnd w:id="35"/>
+      <w:bookmarkEnd w:id="36"/>
     </w:p>
     <w:p>
       <w:pPr>
@@ -5733,13 +6097,13 @@
       <w:r>
         <w:t xml:space="preserve"> date.</w:t>
       </w:r>
-      <w:bookmarkStart w:id="36" w:name="OLE_LINK145"/>
-      <w:bookmarkStart w:id="37" w:name="OLE_LINK146"/>
+      <w:bookmarkStart w:id="37" w:name="OLE_LINK145"/>
+      <w:bookmarkStart w:id="38" w:name="OLE_LINK146"/>
       <w:r>
         <w:t xml:space="preserve"> This field is mandatory.</w:t>
       </w:r>
-      <w:bookmarkEnd w:id="36"/>
       <w:bookmarkEnd w:id="37"/>
+      <w:bookmarkEnd w:id="38"/>
     </w:p>
     <w:p>
       <w:pPr>
@@ -5781,6 +6145,7 @@
         <w:rPr>
           <w:b/>
         </w:rPr>
+        <w:lastRenderedPageBreak/>
         <w:t>Estimated Pomodoros</w:t>
       </w:r>
       <w:r>
@@ -5900,8 +6265,8 @@
       <w:r>
         <w:t xml:space="preserve">. </w:t>
       </w:r>
-      <w:bookmarkStart w:id="38" w:name="OLE_LINK33"/>
-      <w:bookmarkStart w:id="39" w:name="OLE_LINK34"/>
+      <w:bookmarkStart w:id="39" w:name="OLE_LINK33"/>
+      <w:bookmarkStart w:id="40" w:name="OLE_LINK34"/>
       <w:r>
         <w:t>This editable list is pre-filled with existing types. When creating / editing a</w:t>
       </w:r>
@@ -5911,8 +6276,8 @@
       <w:r>
         <w:t xml:space="preserve">, the list is updated. </w:t>
       </w:r>
-      <w:bookmarkEnd w:id="38"/>
       <w:bookmarkEnd w:id="39"/>
+      <w:bookmarkEnd w:id="40"/>
       <w:r>
         <w:t xml:space="preserve">Unused types are removed at </w:t>
       </w:r>
@@ -5999,29 +6364,29 @@
       <w:r>
         <w:t xml:space="preserve">: name of the author. </w:t>
       </w:r>
-      <w:bookmarkStart w:id="40" w:name="OLE_LINK45"/>
-      <w:bookmarkStart w:id="41" w:name="OLE_LINK49"/>
+      <w:bookmarkStart w:id="41" w:name="OLE_LINK45"/>
+      <w:bookmarkStart w:id="42" w:name="OLE_LINK49"/>
       <w:r>
         <w:t xml:space="preserve">This editable list is pre-filled with existing </w:t>
       </w:r>
-      <w:bookmarkStart w:id="42" w:name="OLE_LINK37"/>
-      <w:bookmarkStart w:id="43" w:name="OLE_LINK38"/>
+      <w:bookmarkStart w:id="43" w:name="OLE_LINK37"/>
+      <w:bookmarkStart w:id="44" w:name="OLE_LINK38"/>
       <w:r>
         <w:t>authors</w:t>
       </w:r>
+      <w:bookmarkEnd w:id="43"/>
+      <w:bookmarkEnd w:id="44"/>
+      <w:r>
+        <w:t>. When creating / editing a</w:t>
+      </w:r>
+      <w:r>
+        <w:t xml:space="preserve"> task</w:t>
+      </w:r>
+      <w:r>
+        <w:t xml:space="preserve">, the list updated. </w:t>
+      </w:r>
+      <w:bookmarkEnd w:id="41"/>
       <w:bookmarkEnd w:id="42"/>
-      <w:bookmarkEnd w:id="43"/>
-      <w:r>
-        <w:t>. When creating / editing a</w:t>
-      </w:r>
-      <w:r>
-        <w:t xml:space="preserve"> task</w:t>
-      </w:r>
-      <w:r>
-        <w:t xml:space="preserve">, the list updated. </w:t>
-      </w:r>
-      <w:bookmarkEnd w:id="40"/>
-      <w:bookmarkEnd w:id="41"/>
       <w:r>
         <w:t xml:space="preserve">Unused authors are removed </w:t>
       </w:r>
@@ -6060,13 +6425,13 @@
       <w:r>
         <w:t xml:space="preserve"> takes places. This editable list is pre-filled with existing </w:t>
       </w:r>
-      <w:bookmarkStart w:id="44" w:name="OLE_LINK50"/>
-      <w:bookmarkStart w:id="45" w:name="OLE_LINK53"/>
+      <w:bookmarkStart w:id="45" w:name="OLE_LINK50"/>
+      <w:bookmarkStart w:id="46" w:name="OLE_LINK53"/>
       <w:r>
         <w:t>places</w:t>
       </w:r>
-      <w:bookmarkEnd w:id="44"/>
       <w:bookmarkEnd w:id="45"/>
+      <w:bookmarkEnd w:id="46"/>
       <w:r>
         <w:t>. When creating / editing a task</w:t>
       </w:r>
@@ -6168,14 +6533,14 @@
           </wp:anchor>
         </w:drawing>
       </w:r>
-      <w:bookmarkStart w:id="46" w:name="_Toc387827950"/>
+      <w:bookmarkStart w:id="47" w:name="_Toc387854748"/>
       <w:r>
         <w:t>Ac</w:t>
       </w:r>
       <w:r>
         <w:t>tivity List / Backlog</w:t>
       </w:r>
-      <w:bookmarkEnd w:id="46"/>
+      <w:bookmarkEnd w:id="47"/>
     </w:p>
     <w:p>
       <w:r>
@@ -6198,11 +6563,11 @@
       <w:pPr>
         <w:pStyle w:val="Heading3"/>
       </w:pPr>
-      <w:bookmarkStart w:id="47" w:name="_Toc387827951"/>
+      <w:bookmarkStart w:id="48" w:name="_Toc387854749"/>
       <w:r>
         <w:t>How to read the table</w:t>
       </w:r>
-      <w:bookmarkEnd w:id="47"/>
+      <w:bookmarkEnd w:id="48"/>
     </w:p>
     <w:p>
       <w:pPr>
@@ -6521,11 +6886,11 @@
       <w:pPr>
         <w:pStyle w:val="Heading3"/>
       </w:pPr>
-      <w:bookmarkStart w:id="48" w:name="_Toc387827952"/>
+      <w:bookmarkStart w:id="49" w:name="_Toc387854750"/>
       <w:r>
         <w:t>How to export data</w:t>
       </w:r>
-      <w:bookmarkEnd w:id="48"/>
+      <w:bookmarkEnd w:id="49"/>
     </w:p>
     <w:p>
       <w:pPr>
@@ -6577,37 +6942,37 @@
       <w:r>
         <w:t xml:space="preserve">name of the export file. This field is mandatory </w:t>
       </w:r>
-      <w:bookmarkStart w:id="49" w:name="OLE_LINK210"/>
-      <w:bookmarkStart w:id="50" w:name="OLE_LINK211"/>
+      <w:bookmarkStart w:id="50" w:name="OLE_LINK210"/>
+      <w:bookmarkStart w:id="51" w:name="OLE_LINK211"/>
       <w:r>
         <w:t>(</w:t>
       </w:r>
-      <w:bookmarkStart w:id="51" w:name="OLE_LINK212"/>
-      <w:bookmarkStart w:id="52" w:name="OLE_LINK213"/>
+      <w:bookmarkStart w:id="52" w:name="OLE_LINK212"/>
+      <w:bookmarkStart w:id="53" w:name="OLE_LINK213"/>
       <w:r>
         <w:t xml:space="preserve">if this field </w:t>
       </w:r>
+      <w:bookmarkEnd w:id="52"/>
+      <w:bookmarkEnd w:id="53"/>
+      <w:r>
+        <w:t>is left empty, default name "</w:t>
+      </w:r>
+      <w:proofErr w:type="spellStart"/>
+      <w:r>
+        <w:t>myAgilePomodoro</w:t>
+      </w:r>
+      <w:proofErr w:type="spellEnd"/>
+      <w:r>
+        <w:t xml:space="preserve">" is used; if this field contains some special characters not supported by the file system of the OS, the export </w:t>
+      </w:r>
+      <w:r>
+        <w:t>will fail</w:t>
+      </w:r>
+      <w:r>
+        <w:t>)</w:t>
+      </w:r>
+      <w:bookmarkEnd w:id="50"/>
       <w:bookmarkEnd w:id="51"/>
-      <w:bookmarkEnd w:id="52"/>
-      <w:r>
-        <w:t>is left empty, default name "</w:t>
-      </w:r>
-      <w:proofErr w:type="spellStart"/>
-      <w:r>
-        <w:t>myAgilePomodoro</w:t>
-      </w:r>
-      <w:proofErr w:type="spellEnd"/>
-      <w:r>
-        <w:t xml:space="preserve">" is used; if this field contains some special characters not supported by the file system of the OS, the export </w:t>
-      </w:r>
-      <w:r>
-        <w:t>will fail</w:t>
-      </w:r>
-      <w:r>
-        <w:t>)</w:t>
-      </w:r>
-      <w:bookmarkEnd w:id="49"/>
-      <w:bookmarkEnd w:id="50"/>
       <w:r>
         <w:t>.</w:t>
       </w:r>
@@ -6629,13 +6994,13 @@
       <w:r>
         <w:t xml:space="preserve">: set of supported file formats. </w:t>
       </w:r>
-      <w:bookmarkStart w:id="53" w:name="OLE_LINK206"/>
-      <w:bookmarkStart w:id="54" w:name="OLE_LINK207"/>
+      <w:bookmarkStart w:id="54" w:name="OLE_LINK206"/>
+      <w:bookmarkStart w:id="55" w:name="OLE_LINK207"/>
       <w:r>
         <w:t>This field is mandatory.</w:t>
       </w:r>
-      <w:bookmarkEnd w:id="53"/>
       <w:bookmarkEnd w:id="54"/>
+      <w:bookmarkEnd w:id="55"/>
     </w:p>
     <w:p>
       <w:pPr>
@@ -6832,6 +7197,7 @@
                 <w:b/>
                 <w:color w:val="4F81BD" w:themeColor="accent1"/>
               </w:rPr>
+              <w:lastRenderedPageBreak/>
               <w:t>Month</w:t>
             </w:r>
           </w:p>
@@ -6842,6 +7208,7 @@
           </w:tcPr>
           <w:p>
             <w:r>
+              <w:lastRenderedPageBreak/>
               <w:t>M</w:t>
             </w:r>
           </w:p>
@@ -7184,6 +7551,98 @@
       <w:proofErr w:type="spellEnd"/>
       <w:r>
         <w:t xml:space="preserve"> is located.</w:t>
+      </w:r>
+    </w:p>
+    <w:p>
+      <w:pPr>
+        <w:pStyle w:val="Heading3"/>
+      </w:pPr>
+      <w:bookmarkStart w:id="56" w:name="_Toc387854751"/>
+      <w:r>
+        <w:t>How to impor</w:t>
+      </w:r>
+      <w:r>
+        <w:t>t data</w:t>
+      </w:r>
+      <w:bookmarkEnd w:id="56"/>
+    </w:p>
+    <w:p>
+      <w:r>
+        <w:t xml:space="preserve">Import and export files have the exact same format. </w:t>
+      </w:r>
+      <w:r>
+        <w:t>So, f</w:t>
+      </w:r>
+      <w:r>
+        <w:t xml:space="preserve">irst export some dummy data to get to know the format. Then use the exported file </w:t>
+      </w:r>
+      <w:r>
+        <w:t>as template</w:t>
+      </w:r>
+      <w:r>
+        <w:t>.</w:t>
+      </w:r>
+    </w:p>
+    <w:p/>
+    <w:p>
+      <w:r>
+        <w:rPr>
+          <w:noProof/>
+          <w:lang w:val="en-GB" w:eastAsia="en-GB"/>
+        </w:rPr>
+        <w:drawing>
+          <wp:inline distT="0" distB="0" distL="0" distR="0">
+            <wp:extent cx="203246" cy="203246"/>
+            <wp:effectExtent l="19050" t="0" r="6304" b="0"/>
+            <wp:docPr id="20" name="Picture 1" descr="pomodoro16.png"/>
+            <wp:cNvGraphicFramePr>
+              <a:graphicFrameLocks xmlns:a="http://schemas.openxmlformats.org/drawingml/2006/main" noChangeAspect="1"/>
+            </wp:cNvGraphicFramePr>
+            <a:graphic xmlns:a="http://schemas.openxmlformats.org/drawingml/2006/main">
+              <a:graphicData uri="http://schemas.openxmlformats.org/drawingml/2006/picture">
+                <pic:pic xmlns:pic="http://schemas.openxmlformats.org/drawingml/2006/picture">
+                  <pic:nvPicPr>
+                    <pic:cNvPr id="0" name="pomodoro16.png"/>
+                    <pic:cNvPicPr/>
+                  </pic:nvPicPr>
+                  <pic:blipFill>
+                    <a:blip r:embed="rId12" cstate="print"/>
+                    <a:stretch>
+                      <a:fillRect/>
+                    </a:stretch>
+                  </pic:blipFill>
+                  <pic:spPr>
+                    <a:xfrm>
+                      <a:off x="0" y="0"/>
+                      <a:ext cx="203246" cy="203246"/>
+                    </a:xfrm>
+                    <a:prstGeom prst="rect">
+                      <a:avLst/>
+                    </a:prstGeom>
+                  </pic:spPr>
+                </pic:pic>
+              </a:graphicData>
+            </a:graphic>
+          </wp:inline>
+        </w:drawing>
+      </w:r>
+      <w:r>
+        <w:t xml:space="preserve"> </w:t>
+      </w:r>
+      <w:r>
+        <w:t>Import</w:t>
+      </w:r>
+      <w:r>
+        <w:t xml:space="preserve"> from </w:t>
+      </w:r>
+      <w:r>
+        <w:t>Google Drive</w:t>
+      </w:r>
+      <w:r>
+        <w:t xml:space="preserve"> hasn’t been implemented</w:t>
+      </w:r>
+      <w:r>
+        <w:t>.</w:t>
       </w:r>
     </w:p>
     <w:p>
@@ -7244,7 +7703,7 @@
           </wp:anchor>
         </w:drawing>
       </w:r>
-      <w:bookmarkStart w:id="55" w:name="_Toc387827953"/>
+      <w:bookmarkStart w:id="57" w:name="_Toc387854752"/>
       <w:proofErr w:type="spellStart"/>
       <w:r>
         <w:t>ToDo</w:t>
@@ -7259,7 +7718,7 @@
       <w:r>
         <w:t xml:space="preserve"> Backlog</w:t>
       </w:r>
-      <w:bookmarkEnd w:id="55"/>
+      <w:bookmarkEnd w:id="57"/>
     </w:p>
     <w:p>
       <w:r>
@@ -7293,11 +7752,11 @@
       <w:pPr>
         <w:pStyle w:val="Heading3"/>
       </w:pPr>
-      <w:bookmarkStart w:id="56" w:name="_Toc387827954"/>
+      <w:bookmarkStart w:id="58" w:name="_Toc387854753"/>
       <w:r>
         <w:t>How to read the table</w:t>
       </w:r>
-      <w:bookmarkEnd w:id="56"/>
+      <w:bookmarkEnd w:id="58"/>
     </w:p>
     <w:p>
       <w:pPr>
@@ -7474,7 +7933,7 @@
       <w:pPr>
         <w:pStyle w:val="Heading3"/>
       </w:pPr>
-      <w:bookmarkStart w:id="57" w:name="_Toc387827955"/>
+      <w:bookmarkStart w:id="59" w:name="_Toc387854754"/>
       <w:r>
         <w:t>How to p</w:t>
       </w:r>
@@ -7487,7 +7946,7 @@
       <w:r>
         <w:t xml:space="preserve"> tasks</w:t>
       </w:r>
-      <w:bookmarkEnd w:id="57"/>
+      <w:bookmarkEnd w:id="59"/>
     </w:p>
     <w:p>
       <w:pPr>
@@ -7517,16 +7976,16 @@
       <w:pPr>
         <w:pStyle w:val="Heading3"/>
       </w:pPr>
-      <w:bookmarkStart w:id="58" w:name="_Toc387827956"/>
+      <w:bookmarkStart w:id="60" w:name="_Toc387854755"/>
       <w:r>
         <w:t>How to w</w:t>
       </w:r>
       <w:r>
         <w:t>ork with the timer</w:t>
       </w:r>
-      <w:bookmarkStart w:id="59" w:name="OLE_LINK69"/>
-      <w:bookmarkStart w:id="60" w:name="OLE_LINK70"/>
-      <w:bookmarkEnd w:id="58"/>
+      <w:bookmarkStart w:id="61" w:name="OLE_LINK69"/>
+      <w:bookmarkStart w:id="62" w:name="OLE_LINK70"/>
+      <w:bookmarkEnd w:id="60"/>
     </w:p>
     <w:p>
       <w:pPr>
@@ -7650,8 +8109,8 @@
       <w:r>
         <w:t xml:space="preserve"> You may also</w:t>
       </w:r>
-      <w:bookmarkStart w:id="61" w:name="OLE_LINK103"/>
-      <w:bookmarkStart w:id="62" w:name="OLE_LINK104"/>
+      <w:bookmarkStart w:id="63" w:name="OLE_LINK103"/>
+      <w:bookmarkStart w:id="64" w:name="OLE_LINK104"/>
       <w:r>
         <w:t xml:space="preserve"> </w:t>
       </w:r>
@@ -7697,8 +8156,8 @@
       <w:r>
         <w:t>.</w:t>
       </w:r>
-      <w:bookmarkEnd w:id="61"/>
-      <w:bookmarkEnd w:id="62"/>
+      <w:bookmarkEnd w:id="63"/>
+      <w:bookmarkEnd w:id="64"/>
       <w:r>
         <w:t xml:space="preserve"> Otherwise, wait for the timer to ring</w:t>
       </w:r>
@@ -7717,11 +8176,12 @@
           <w:numId w:val="19"/>
         </w:numPr>
       </w:pPr>
-      <w:bookmarkStart w:id="63" w:name="OLE_LINK247"/>
-      <w:bookmarkStart w:id="64" w:name="OLE_LINK248"/>
-      <w:bookmarkStart w:id="65" w:name="OLE_LINK251"/>
-      <w:bookmarkStart w:id="66" w:name="OLE_LINK252"/>
-      <w:r>
+      <w:bookmarkStart w:id="65" w:name="OLE_LINK247"/>
+      <w:bookmarkStart w:id="66" w:name="OLE_LINK248"/>
+      <w:bookmarkStart w:id="67" w:name="OLE_LINK251"/>
+      <w:bookmarkStart w:id="68" w:name="OLE_LINK252"/>
+      <w:r>
+        <w:lastRenderedPageBreak/>
         <w:t xml:space="preserve">Case 1: </w:t>
       </w:r>
       <w:r>
@@ -7742,69 +8202,69 @@
       <w:r>
         <w:t>omodoros</w:t>
       </w:r>
-      <w:bookmarkEnd w:id="63"/>
-      <w:bookmarkEnd w:id="64"/>
       <w:bookmarkEnd w:id="65"/>
       <w:bookmarkEnd w:id="66"/>
-      <w:r>
-        <w:t xml:space="preserve"> (see </w:t>
-      </w:r>
-      <w:r>
-        <w:t>P</w:t>
-      </w:r>
-      <w:r>
-        <w:t>references)</w:t>
-      </w:r>
-      <w:r>
-        <w:t>:</w:t>
-      </w:r>
-      <w:r>
-        <w:t xml:space="preserve"> t</w:t>
-      </w:r>
-      <w:r>
-        <w:t xml:space="preserve">ake a short break. </w:t>
-      </w:r>
-      <w:bookmarkStart w:id="67" w:name="OLE_LINK253"/>
-      <w:bookmarkStart w:id="68" w:name="OLE_LINK254"/>
-      <w:bookmarkStart w:id="69" w:name="OLE_LINK41"/>
-      <w:bookmarkStart w:id="70" w:name="OLE_LINK42"/>
-      <w:r>
-        <w:t>You may select a different task</w:t>
-      </w:r>
       <w:bookmarkEnd w:id="67"/>
       <w:bookmarkEnd w:id="68"/>
       <w:r>
-        <w:t>.</w:t>
+        <w:t xml:space="preserve"> (see </w:t>
+      </w:r>
+      <w:r>
+        <w:t>P</w:t>
+      </w:r>
+      <w:r>
+        <w:t>references)</w:t>
+      </w:r>
+      <w:r>
+        <w:t>:</w:t>
+      </w:r>
+      <w:r>
+        <w:t xml:space="preserve"> t</w:t>
+      </w:r>
+      <w:r>
+        <w:t xml:space="preserve">ake a short break. </w:t>
+      </w:r>
+      <w:bookmarkStart w:id="69" w:name="OLE_LINK253"/>
+      <w:bookmarkStart w:id="70" w:name="OLE_LINK254"/>
+      <w:bookmarkStart w:id="71" w:name="OLE_LINK41"/>
+      <w:bookmarkStart w:id="72" w:name="OLE_LINK42"/>
+      <w:r>
+        <w:t>You may select a different task</w:t>
       </w:r>
       <w:bookmarkEnd w:id="69"/>
       <w:bookmarkEnd w:id="70"/>
       <w:r>
-        <w:t xml:space="preserve"> </w:t>
-      </w:r>
-      <w:bookmarkStart w:id="71" w:name="OLE_LINK249"/>
-      <w:bookmarkStart w:id="72" w:name="OLE_LINK250"/>
-      <w:bookmarkStart w:id="73" w:name="OLE_LINK255"/>
-      <w:r>
-        <w:t>Wait for the timer to ring</w:t>
-      </w:r>
-      <w:r>
-        <w:t xml:space="preserve"> (start of pomodoro)</w:t>
-      </w:r>
-      <w:r>
-        <w:t xml:space="preserve"> </w:t>
-      </w:r>
-      <w:r>
-        <w:sym w:font="Wingdings" w:char="F0E0"/>
-      </w:r>
-      <w:r>
-        <w:t xml:space="preserve"> </w:t>
-      </w:r>
-      <w:r>
-        <w:t xml:space="preserve">step </w:t>
+        <w:t>.</w:t>
       </w:r>
       <w:bookmarkEnd w:id="71"/>
       <w:bookmarkEnd w:id="72"/>
+      <w:r>
+        <w:t xml:space="preserve"> </w:t>
+      </w:r>
+      <w:bookmarkStart w:id="73" w:name="OLE_LINK249"/>
+      <w:bookmarkStart w:id="74" w:name="OLE_LINK250"/>
+      <w:bookmarkStart w:id="75" w:name="OLE_LINK255"/>
+      <w:r>
+        <w:t>Wait for the timer to ring</w:t>
+      </w:r>
+      <w:r>
+        <w:t xml:space="preserve"> (start of pomodoro)</w:t>
+      </w:r>
+      <w:r>
+        <w:t xml:space="preserve"> </w:t>
+      </w:r>
+      <w:r>
+        <w:sym w:font="Wingdings" w:char="F0E0"/>
+      </w:r>
+      <w:r>
+        <w:t xml:space="preserve"> </w:t>
+      </w:r>
+      <w:r>
+        <w:t xml:space="preserve">step </w:t>
+      </w:r>
       <w:bookmarkEnd w:id="73"/>
+      <w:bookmarkEnd w:id="74"/>
+      <w:bookmarkEnd w:id="75"/>
       <w:r>
         <w:t>3</w:t>
       </w:r>
@@ -7841,18 +8301,18 @@
       <w:r>
         <w:t xml:space="preserve">ake a long break. </w:t>
       </w:r>
-      <w:bookmarkStart w:id="74" w:name="OLE_LINK268"/>
-      <w:bookmarkStart w:id="75" w:name="OLE_LINK269"/>
+      <w:bookmarkStart w:id="76" w:name="OLE_LINK268"/>
+      <w:bookmarkStart w:id="77" w:name="OLE_LINK269"/>
       <w:r>
         <w:t xml:space="preserve">You may select a different task. </w:t>
       </w:r>
-      <w:bookmarkEnd w:id="59"/>
-      <w:bookmarkEnd w:id="60"/>
+      <w:bookmarkEnd w:id="61"/>
+      <w:bookmarkEnd w:id="62"/>
       <w:r>
         <w:t>Wait for the timer to ring</w:t>
       </w:r>
-      <w:bookmarkEnd w:id="74"/>
-      <w:bookmarkEnd w:id="75"/>
+      <w:bookmarkEnd w:id="76"/>
+      <w:bookmarkEnd w:id="77"/>
       <w:r>
         <w:t xml:space="preserve"> (start of pomodoro)</w:t>
       </w:r>
@@ -7874,8 +8334,8 @@
           <w:numId w:val="24"/>
         </w:numPr>
       </w:pPr>
-      <w:bookmarkStart w:id="76" w:name="OLE_LINK272"/>
-      <w:bookmarkStart w:id="77" w:name="OLE_LINK273"/>
+      <w:bookmarkStart w:id="78" w:name="OLE_LINK272"/>
+      <w:bookmarkStart w:id="79" w:name="OLE_LINK273"/>
       <w:r>
         <w:t>T</w:t>
       </w:r>
@@ -7888,8 +8348,8 @@
       <w:r>
         <w:t>pomodoros of the task are done</w:t>
       </w:r>
-      <w:bookmarkEnd w:id="76"/>
-      <w:bookmarkEnd w:id="77"/>
+      <w:bookmarkEnd w:id="78"/>
+      <w:bookmarkEnd w:id="79"/>
       <w:r>
         <w:t>.</w:t>
       </w:r>
@@ -8240,11 +8700,11 @@
       <w:r>
         <w:t xml:space="preserve">Black: </w:t>
       </w:r>
-      <w:bookmarkStart w:id="78" w:name="OLE_LINK266"/>
+      <w:bookmarkStart w:id="80" w:name="OLE_LINK266"/>
       <w:r>
         <w:t>not running</w:t>
       </w:r>
-      <w:bookmarkEnd w:id="78"/>
+      <w:bookmarkEnd w:id="80"/>
     </w:p>
     <w:p>
       <w:pPr>
@@ -8292,7 +8752,7 @@
       <w:pPr>
         <w:pStyle w:val="Heading3"/>
       </w:pPr>
-      <w:bookmarkStart w:id="79" w:name="_Toc387827957"/>
+      <w:bookmarkStart w:id="81" w:name="_Toc387854756"/>
       <w:r>
         <w:t xml:space="preserve">How to </w:t>
       </w:r>
@@ -8302,7 +8762,7 @@
       <w:r>
         <w:t xml:space="preserve"> tasks</w:t>
       </w:r>
-      <w:bookmarkEnd w:id="79"/>
+      <w:bookmarkEnd w:id="81"/>
     </w:p>
     <w:p>
       <w:pPr>
@@ -8312,8 +8772,8 @@
           <w:numId w:val="29"/>
         </w:numPr>
       </w:pPr>
-      <w:bookmarkStart w:id="80" w:name="OLE_LINK260"/>
-      <w:bookmarkStart w:id="81" w:name="OLE_LINK261"/>
+      <w:bookmarkStart w:id="82" w:name="OLE_LINK260"/>
+      <w:bookmarkStart w:id="83" w:name="OLE_LINK261"/>
       <w:r>
         <w:t>Select tasks to merge (excluding current running task).</w:t>
       </w:r>
@@ -8327,7 +8787,6 @@
         </w:numPr>
       </w:pPr>
       <w:r>
-        <w:lastRenderedPageBreak/>
         <w:t xml:space="preserve">Open the </w:t>
       </w:r>
       <w:r>
@@ -8502,14 +8961,14 @@
       <w:pPr>
         <w:pStyle w:val="Heading3"/>
       </w:pPr>
-      <w:bookmarkStart w:id="82" w:name="_Toc387827958"/>
+      <w:bookmarkStart w:id="84" w:name="_Toc387854757"/>
       <w:r>
         <w:t xml:space="preserve">How to </w:t>
       </w:r>
       <w:r>
         <w:t>handle interruptions</w:t>
       </w:r>
-      <w:bookmarkEnd w:id="82"/>
+      <w:bookmarkEnd w:id="84"/>
     </w:p>
     <w:p>
       <w:pPr>
@@ -8661,8 +9120,8 @@
       <w:r>
         <w:t xml:space="preserve"> interruption</w:t>
       </w:r>
-      <w:bookmarkEnd w:id="80"/>
-      <w:bookmarkEnd w:id="81"/>
+      <w:bookmarkEnd w:id="82"/>
+      <w:bookmarkEnd w:id="83"/>
       <w:r>
         <w:t xml:space="preserve">: </w:t>
       </w:r>
@@ -8851,11 +9310,11 @@
           </wp:anchor>
         </w:drawing>
       </w:r>
-      <w:bookmarkStart w:id="83" w:name="_Toc387827959"/>
+      <w:bookmarkStart w:id="85" w:name="_Toc387854758"/>
       <w:r>
         <w:t>Report List / Release Backlog</w:t>
       </w:r>
-      <w:bookmarkEnd w:id="83"/>
+      <w:bookmarkEnd w:id="85"/>
     </w:p>
     <w:p>
       <w:r>
@@ -8881,14 +9340,15 @@
       <w:pPr>
         <w:pStyle w:val="Heading3"/>
       </w:pPr>
-      <w:bookmarkStart w:id="84" w:name="_Toc387827960"/>
-      <w:r>
+      <w:bookmarkStart w:id="86" w:name="_Toc387854759"/>
+      <w:r>
+        <w:lastRenderedPageBreak/>
         <w:t xml:space="preserve">How to </w:t>
       </w:r>
       <w:r>
         <w:t>read the table</w:t>
       </w:r>
-      <w:bookmarkEnd w:id="84"/>
+      <w:bookmarkEnd w:id="86"/>
     </w:p>
     <w:p>
       <w:pPr>
@@ -8898,8 +9358,8 @@
           <w:numId w:val="23"/>
         </w:numPr>
       </w:pPr>
-      <w:bookmarkStart w:id="85" w:name="OLE_LINK271"/>
-      <w:bookmarkStart w:id="86" w:name="OLE_LINK280"/>
+      <w:bookmarkStart w:id="87" w:name="OLE_LINK271"/>
+      <w:bookmarkStart w:id="88" w:name="OLE_LINK280"/>
       <w:r>
         <w:rPr>
           <w:b/>
@@ -8954,31 +9414,31 @@
       <w:r>
         <w:t xml:space="preserve">: </w:t>
       </w:r>
-      <w:bookmarkStart w:id="87" w:name="OLE_LINK79"/>
-      <w:bookmarkStart w:id="88" w:name="OLE_LINK80"/>
+      <w:bookmarkStart w:id="89" w:name="OLE_LINK79"/>
+      <w:bookmarkStart w:id="90" w:name="OLE_LINK80"/>
       <w:r>
         <w:t>d</w:t>
       </w:r>
       <w:r>
         <w:t xml:space="preserve">ate </w:t>
       </w:r>
-      <w:bookmarkStart w:id="89" w:name="OLE_LINK164"/>
-      <w:bookmarkStart w:id="90" w:name="OLE_LINK165"/>
+      <w:bookmarkStart w:id="91" w:name="OLE_LINK164"/>
+      <w:bookmarkStart w:id="92" w:name="OLE_LINK165"/>
       <w:r>
         <w:t xml:space="preserve">of </w:t>
       </w:r>
+      <w:bookmarkEnd w:id="91"/>
+      <w:bookmarkEnd w:id="92"/>
+      <w:r>
+        <w:t>completion</w:t>
+      </w:r>
+      <w:r>
+        <w:t>.</w:t>
+      </w:r>
+      <w:bookmarkEnd w:id="87"/>
+      <w:bookmarkEnd w:id="88"/>
       <w:bookmarkEnd w:id="89"/>
       <w:bookmarkEnd w:id="90"/>
-      <w:r>
-        <w:t>completion</w:t>
-      </w:r>
-      <w:r>
-        <w:t>.</w:t>
-      </w:r>
-      <w:bookmarkEnd w:id="85"/>
-      <w:bookmarkEnd w:id="86"/>
-      <w:bookmarkEnd w:id="87"/>
-      <w:bookmarkEnd w:id="88"/>
     </w:p>
     <w:p>
       <w:pPr>
@@ -9036,16 +9496,16 @@
           <w:numId w:val="23"/>
         </w:numPr>
       </w:pPr>
-      <w:bookmarkStart w:id="91" w:name="OLE_LINK85"/>
-      <w:bookmarkStart w:id="92" w:name="OLE_LINK86"/>
+      <w:bookmarkStart w:id="93" w:name="OLE_LINK85"/>
+      <w:bookmarkStart w:id="94" w:name="OLE_LINK86"/>
       <w:r>
         <w:rPr>
           <w:b/>
         </w:rPr>
         <w:t>Estimated</w:t>
       </w:r>
-      <w:bookmarkEnd w:id="91"/>
-      <w:bookmarkEnd w:id="92"/>
+      <w:bookmarkEnd w:id="93"/>
+      <w:bookmarkEnd w:id="94"/>
       <w:r>
         <w:t xml:space="preserve">: </w:t>
       </w:r>
@@ -9142,20 +9602,20 @@
       <w:r>
         <w:t xml:space="preserve"> (Diff I = </w:t>
       </w:r>
-      <w:bookmarkStart w:id="93" w:name="OLE_LINK89"/>
-      <w:bookmarkStart w:id="94" w:name="OLE_LINK90"/>
-      <w:bookmarkStart w:id="95" w:name="OLE_LINK113"/>
-      <w:bookmarkStart w:id="96" w:name="OLE_LINK114"/>
+      <w:bookmarkStart w:id="95" w:name="OLE_LINK89"/>
+      <w:bookmarkStart w:id="96" w:name="OLE_LINK90"/>
+      <w:bookmarkStart w:id="97" w:name="OLE_LINK113"/>
+      <w:bookmarkStart w:id="98" w:name="OLE_LINK114"/>
       <w:r>
         <w:t>Real -</w:t>
       </w:r>
       <w:r>
         <w:t xml:space="preserve"> Estimated</w:t>
       </w:r>
-      <w:bookmarkEnd w:id="93"/>
-      <w:bookmarkEnd w:id="94"/>
       <w:bookmarkEnd w:id="95"/>
       <w:bookmarkEnd w:id="96"/>
+      <w:bookmarkEnd w:id="97"/>
+      <w:bookmarkEnd w:id="98"/>
       <w:r>
         <w:t>)</w:t>
       </w:r>
@@ -9216,8 +9676,8 @@
       <w:r>
         <w:t xml:space="preserve"> (Diff II = </w:t>
       </w:r>
-      <w:bookmarkStart w:id="97" w:name="OLE_LINK131"/>
-      <w:bookmarkStart w:id="98" w:name="OLE_LINK132"/>
+      <w:bookmarkStart w:id="99" w:name="OLE_LINK131"/>
+      <w:bookmarkStart w:id="100" w:name="OLE_LINK132"/>
       <w:r>
         <w:t xml:space="preserve">Real </w:t>
       </w:r>
@@ -9227,8 +9687,8 @@
       <w:r>
         <w:t xml:space="preserve"> </w:t>
       </w:r>
-      <w:bookmarkStart w:id="99" w:name="OLE_LINK111"/>
-      <w:bookmarkStart w:id="100" w:name="OLE_LINK112"/>
+      <w:bookmarkStart w:id="101" w:name="OLE_LINK111"/>
+      <w:bookmarkStart w:id="102" w:name="OLE_LINK112"/>
       <w:r>
         <w:t xml:space="preserve">Estimated </w:t>
       </w:r>
@@ -9238,12 +9698,24 @@
       <w:r>
         <w:t xml:space="preserve"> Overestimated</w:t>
       </w:r>
-      <w:bookmarkEnd w:id="97"/>
-      <w:bookmarkEnd w:id="98"/>
       <w:bookmarkEnd w:id="99"/>
       <w:bookmarkEnd w:id="100"/>
+      <w:bookmarkEnd w:id="101"/>
+      <w:bookmarkEnd w:id="102"/>
       <w:r>
         <w:t>)</w:t>
+      </w:r>
+      <w:r>
+        <w:t>.</w:t>
+      </w:r>
+      <w:r>
+        <w:t xml:space="preserve"> This value is displayed only if there are overestimated pomodoros</w:t>
+      </w:r>
+      <w:r>
+        <w:t xml:space="preserve"> (</w:t>
+      </w:r>
+      <w:r>
+        <w:t>Overestimated)</w:t>
       </w:r>
       <w:r>
         <w:t>.</w:t>
@@ -9454,7 +9926,7 @@
           </wp:anchor>
         </w:drawing>
       </w:r>
-      <w:bookmarkStart w:id="101" w:name="_Toc387827961"/>
+      <w:bookmarkStart w:id="103" w:name="_Toc387854760"/>
       <w:r>
         <w:t>Burndown</w:t>
       </w:r>
@@ -9473,7 +9945,7 @@
       <w:r>
         <w:t>Chart</w:t>
       </w:r>
-      <w:bookmarkEnd w:id="101"/>
+      <w:bookmarkEnd w:id="103"/>
     </w:p>
     <w:p>
       <w:r>
@@ -9493,15 +9965,14 @@
       <w:pPr>
         <w:pStyle w:val="Heading3"/>
       </w:pPr>
-      <w:bookmarkStart w:id="102" w:name="_Toc387827962"/>
-      <w:r>
-        <w:lastRenderedPageBreak/>
+      <w:bookmarkStart w:id="104" w:name="_Toc387854761"/>
+      <w:r>
         <w:t xml:space="preserve">How to </w:t>
       </w:r>
       <w:r>
         <w:t>create charts</w:t>
       </w:r>
-      <w:bookmarkEnd w:id="102"/>
+      <w:bookmarkEnd w:id="104"/>
     </w:p>
     <w:p>
       <w:pPr>
@@ -10007,6 +10478,7 @@
         <w:rPr>
           <w:b/>
         </w:rPr>
+        <w:lastRenderedPageBreak/>
         <w:t>Color</w:t>
       </w:r>
       <w:r>
@@ -10714,7 +11186,7 @@
         <v:path o:extrusionok="f" gradientshapeok="t" o:connecttype="rect"/>
         <o:lock v:ext="edit" aspectratio="t"/>
       </v:shapetype>
-      <v:shape id="_x0000_i1045" type="#_x0000_t75" alt="pomodoro16.png" style="width:15.75pt;height:15.75pt;visibility:visible;mso-wrap-style:square" o:bullet="t">
+      <v:shape id="_x0000_i1029" type="#_x0000_t75" alt="pomodoro16.png" style="width:15.75pt;height:15.75pt;visibility:visible;mso-wrap-style:square" o:bullet="t">
         <v:imagedata r:id="rId1" o:title="pomodoro16"/>
       </v:shape>
     </w:pict>
@@ -11148,6 +11620,119 @@
     </w:lvl>
   </w:abstractNum>
   <w:abstractNum w:abstractNumId="4">
+    <w:nsid w:val="1B6B001D"/>
+    <w:multiLevelType w:val="hybridMultilevel"/>
+    <w:tmpl w:val="2A0C94CC"/>
+    <w:lvl w:ilvl="0" w:tplc="08090003">
+      <w:start w:val="1"/>
+      <w:numFmt w:val="bullet"/>
+      <w:lvlText w:val="o"/>
+      <w:lvlJc w:val="left"/>
+      <w:pPr>
+        <w:ind w:left="720" w:hanging="360"/>
+      </w:pPr>
+      <w:rPr>
+        <w:rFonts w:ascii="Courier New" w:hAnsi="Courier New" w:cs="Courier New" w:hint="default"/>
+      </w:rPr>
+    </w:lvl>
+    <w:lvl w:ilvl="1" w:tplc="08090003" w:tentative="1">
+      <w:start w:val="1"/>
+      <w:numFmt w:val="bullet"/>
+      <w:lvlText w:val="o"/>
+      <w:lvlJc w:val="left"/>
+      <w:pPr>
+        <w:ind w:left="1440" w:hanging="360"/>
+      </w:pPr>
+      <w:rPr>
+        <w:rFonts w:ascii="Courier New" w:hAnsi="Courier New" w:cs="Courier New" w:hint="default"/>
+      </w:rPr>
+    </w:lvl>
+    <w:lvl w:ilvl="2" w:tplc="08090005" w:tentative="1">
+      <w:start w:val="1"/>
+      <w:numFmt w:val="bullet"/>
+      <w:lvlText w:val=""/>
+      <w:lvlJc w:val="left"/>
+      <w:pPr>
+        <w:ind w:left="2160" w:hanging="360"/>
+      </w:pPr>
+      <w:rPr>
+        <w:rFonts w:ascii="Wingdings" w:hAnsi="Wingdings" w:hint="default"/>
+      </w:rPr>
+    </w:lvl>
+    <w:lvl w:ilvl="3" w:tplc="08090001" w:tentative="1">
+      <w:start w:val="1"/>
+      <w:numFmt w:val="bullet"/>
+      <w:lvlText w:val=""/>
+      <w:lvlJc w:val="left"/>
+      <w:pPr>
+        <w:ind w:left="2880" w:hanging="360"/>
+      </w:pPr>
+      <w:rPr>
+        <w:rFonts w:ascii="Symbol" w:hAnsi="Symbol" w:hint="default"/>
+      </w:rPr>
+    </w:lvl>
+    <w:lvl w:ilvl="4" w:tplc="08090003" w:tentative="1">
+      <w:start w:val="1"/>
+      <w:numFmt w:val="bullet"/>
+      <w:lvlText w:val="o"/>
+      <w:lvlJc w:val="left"/>
+      <w:pPr>
+        <w:ind w:left="3600" w:hanging="360"/>
+      </w:pPr>
+      <w:rPr>
+        <w:rFonts w:ascii="Courier New" w:hAnsi="Courier New" w:cs="Courier New" w:hint="default"/>
+      </w:rPr>
+    </w:lvl>
+    <w:lvl w:ilvl="5" w:tplc="08090005" w:tentative="1">
+      <w:start w:val="1"/>
+      <w:numFmt w:val="bullet"/>
+      <w:lvlText w:val=""/>
+      <w:lvlJc w:val="left"/>
+      <w:pPr>
+        <w:ind w:left="4320" w:hanging="360"/>
+      </w:pPr>
+      <w:rPr>
+        <w:rFonts w:ascii="Wingdings" w:hAnsi="Wingdings" w:hint="default"/>
+      </w:rPr>
+    </w:lvl>
+    <w:lvl w:ilvl="6" w:tplc="08090001" w:tentative="1">
+      <w:start w:val="1"/>
+      <w:numFmt w:val="bullet"/>
+      <w:lvlText w:val=""/>
+      <w:lvlJc w:val="left"/>
+      <w:pPr>
+        <w:ind w:left="5040" w:hanging="360"/>
+      </w:pPr>
+      <w:rPr>
+        <w:rFonts w:ascii="Symbol" w:hAnsi="Symbol" w:hint="default"/>
+      </w:rPr>
+    </w:lvl>
+    <w:lvl w:ilvl="7" w:tplc="08090003" w:tentative="1">
+      <w:start w:val="1"/>
+      <w:numFmt w:val="bullet"/>
+      <w:lvlText w:val="o"/>
+      <w:lvlJc w:val="left"/>
+      <w:pPr>
+        <w:ind w:left="5760" w:hanging="360"/>
+      </w:pPr>
+      <w:rPr>
+        <w:rFonts w:ascii="Courier New" w:hAnsi="Courier New" w:cs="Courier New" w:hint="default"/>
+      </w:rPr>
+    </w:lvl>
+    <w:lvl w:ilvl="8" w:tplc="08090005" w:tentative="1">
+      <w:start w:val="1"/>
+      <w:numFmt w:val="bullet"/>
+      <w:lvlText w:val=""/>
+      <w:lvlJc w:val="left"/>
+      <w:pPr>
+        <w:ind w:left="6480" w:hanging="360"/>
+      </w:pPr>
+      <w:rPr>
+        <w:rFonts w:ascii="Wingdings" w:hAnsi="Wingdings" w:hint="default"/>
+      </w:rPr>
+    </w:lvl>
+  </w:abstractNum>
+  <w:abstractNum w:abstractNumId="5">
     <w:nsid w:val="1FEC661F"/>
     <w:multiLevelType w:val="hybridMultilevel"/>
     <w:tmpl w:val="DEB8EDE6"/>
@@ -11236,7 +11821,7 @@
       </w:pPr>
     </w:lvl>
   </w:abstractNum>
-  <w:abstractNum w:abstractNumId="5">
+  <w:abstractNum w:abstractNumId="6">
     <w:nsid w:val="20C60EE2"/>
     <w:multiLevelType w:val="hybridMultilevel"/>
     <w:tmpl w:val="27728FD2"/>
@@ -11349,7 +11934,7 @@
       </w:rPr>
     </w:lvl>
   </w:abstractNum>
-  <w:abstractNum w:abstractNumId="6">
+  <w:abstractNum w:abstractNumId="7">
     <w:nsid w:val="23C900FB"/>
     <w:multiLevelType w:val="hybridMultilevel"/>
     <w:tmpl w:val="DEB8EDE6"/>
@@ -11438,7 +12023,7 @@
       </w:pPr>
     </w:lvl>
   </w:abstractNum>
-  <w:abstractNum w:abstractNumId="7">
+  <w:abstractNum w:abstractNumId="8">
     <w:nsid w:val="23D9773F"/>
     <w:multiLevelType w:val="hybridMultilevel"/>
     <w:tmpl w:val="50AAEFC4"/>
@@ -11551,7 +12136,7 @@
       </w:rPr>
     </w:lvl>
   </w:abstractNum>
-  <w:abstractNum w:abstractNumId="8">
+  <w:abstractNum w:abstractNumId="9">
     <w:nsid w:val="2424290C"/>
     <w:multiLevelType w:val="hybridMultilevel"/>
     <w:tmpl w:val="146274C8"/>
@@ -11664,7 +12249,7 @@
       </w:rPr>
     </w:lvl>
   </w:abstractNum>
-  <w:abstractNum w:abstractNumId="9">
+  <w:abstractNum w:abstractNumId="10">
     <w:nsid w:val="292658F0"/>
     <w:multiLevelType w:val="hybridMultilevel"/>
     <w:tmpl w:val="D350481C"/>
@@ -11759,7 +12344,7 @@
       </w:pPr>
     </w:lvl>
   </w:abstractNum>
-  <w:abstractNum w:abstractNumId="10">
+  <w:abstractNum w:abstractNumId="11">
     <w:nsid w:val="2B3F3FC0"/>
     <w:multiLevelType w:val="hybridMultilevel"/>
     <w:tmpl w:val="F796C12C"/>
@@ -11872,7 +12457,120 @@
       </w:rPr>
     </w:lvl>
   </w:abstractNum>
-  <w:abstractNum w:abstractNumId="11">
+  <w:abstractNum w:abstractNumId="12">
+    <w:nsid w:val="2D803C2E"/>
+    <w:multiLevelType w:val="hybridMultilevel"/>
+    <w:tmpl w:val="ED06A34C"/>
+    <w:lvl w:ilvl="0" w:tplc="08090003">
+      <w:start w:val="1"/>
+      <w:numFmt w:val="bullet"/>
+      <w:lvlText w:val="o"/>
+      <w:lvlJc w:val="left"/>
+      <w:pPr>
+        <w:ind w:left="720" w:hanging="360"/>
+      </w:pPr>
+      <w:rPr>
+        <w:rFonts w:ascii="Courier New" w:hAnsi="Courier New" w:cs="Courier New" w:hint="default"/>
+      </w:rPr>
+    </w:lvl>
+    <w:lvl w:ilvl="1" w:tplc="08090003" w:tentative="1">
+      <w:start w:val="1"/>
+      <w:numFmt w:val="bullet"/>
+      <w:lvlText w:val="o"/>
+      <w:lvlJc w:val="left"/>
+      <w:pPr>
+        <w:ind w:left="1440" w:hanging="360"/>
+      </w:pPr>
+      <w:rPr>
+        <w:rFonts w:ascii="Courier New" w:hAnsi="Courier New" w:cs="Courier New" w:hint="default"/>
+      </w:rPr>
+    </w:lvl>
+    <w:lvl w:ilvl="2" w:tplc="08090005" w:tentative="1">
+      <w:start w:val="1"/>
+      <w:numFmt w:val="bullet"/>
+      <w:lvlText w:val=""/>
+      <w:lvlJc w:val="left"/>
+      <w:pPr>
+        <w:ind w:left="2160" w:hanging="360"/>
+      </w:pPr>
+      <w:rPr>
+        <w:rFonts w:ascii="Wingdings" w:hAnsi="Wingdings" w:hint="default"/>
+      </w:rPr>
+    </w:lvl>
+    <w:lvl w:ilvl="3" w:tplc="08090001" w:tentative="1">
+      <w:start w:val="1"/>
+      <w:numFmt w:val="bullet"/>
+      <w:lvlText w:val=""/>
+      <w:lvlJc w:val="left"/>
+      <w:pPr>
+        <w:ind w:left="2880" w:hanging="360"/>
+      </w:pPr>
+      <w:rPr>
+        <w:rFonts w:ascii="Symbol" w:hAnsi="Symbol" w:hint="default"/>
+      </w:rPr>
+    </w:lvl>
+    <w:lvl w:ilvl="4" w:tplc="08090003" w:tentative="1">
+      <w:start w:val="1"/>
+      <w:numFmt w:val="bullet"/>
+      <w:lvlText w:val="o"/>
+      <w:lvlJc w:val="left"/>
+      <w:pPr>
+        <w:ind w:left="3600" w:hanging="360"/>
+      </w:pPr>
+      <w:rPr>
+        <w:rFonts w:ascii="Courier New" w:hAnsi="Courier New" w:cs="Courier New" w:hint="default"/>
+      </w:rPr>
+    </w:lvl>
+    <w:lvl w:ilvl="5" w:tplc="08090005" w:tentative="1">
+      <w:start w:val="1"/>
+      <w:numFmt w:val="bullet"/>
+      <w:lvlText w:val=""/>
+      <w:lvlJc w:val="left"/>
+      <w:pPr>
+        <w:ind w:left="4320" w:hanging="360"/>
+      </w:pPr>
+      <w:rPr>
+        <w:rFonts w:ascii="Wingdings" w:hAnsi="Wingdings" w:hint="default"/>
+      </w:rPr>
+    </w:lvl>
+    <w:lvl w:ilvl="6" w:tplc="08090001" w:tentative="1">
+      <w:start w:val="1"/>
+      <w:numFmt w:val="bullet"/>
+      <w:lvlText w:val=""/>
+      <w:lvlJc w:val="left"/>
+      <w:pPr>
+        <w:ind w:left="5040" w:hanging="360"/>
+      </w:pPr>
+      <w:rPr>
+        <w:rFonts w:ascii="Symbol" w:hAnsi="Symbol" w:hint="default"/>
+      </w:rPr>
+    </w:lvl>
+    <w:lvl w:ilvl="7" w:tplc="08090003" w:tentative="1">
+      <w:start w:val="1"/>
+      <w:numFmt w:val="bullet"/>
+      <w:lvlText w:val="o"/>
+      <w:lvlJc w:val="left"/>
+      <w:pPr>
+        <w:ind w:left="5760" w:hanging="360"/>
+      </w:pPr>
+      <w:rPr>
+        <w:rFonts w:ascii="Courier New" w:hAnsi="Courier New" w:cs="Courier New" w:hint="default"/>
+      </w:rPr>
+    </w:lvl>
+    <w:lvl w:ilvl="8" w:tplc="08090005" w:tentative="1">
+      <w:start w:val="1"/>
+      <w:numFmt w:val="bullet"/>
+      <w:lvlText w:val=""/>
+      <w:lvlJc w:val="left"/>
+      <w:pPr>
+        <w:ind w:left="6480" w:hanging="360"/>
+      </w:pPr>
+      <w:rPr>
+        <w:rFonts w:ascii="Wingdings" w:hAnsi="Wingdings" w:hint="default"/>
+      </w:rPr>
+    </w:lvl>
+  </w:abstractNum>
+  <w:abstractNum w:abstractNumId="13">
     <w:nsid w:val="37550953"/>
     <w:multiLevelType w:val="hybridMultilevel"/>
     <w:tmpl w:val="435ECE9E"/>
@@ -11958,7 +12656,120 @@
       </w:pPr>
     </w:lvl>
   </w:abstractNum>
-  <w:abstractNum w:abstractNumId="12">
+  <w:abstractNum w:abstractNumId="14">
+    <w:nsid w:val="37AC7D2B"/>
+    <w:multiLevelType w:val="hybridMultilevel"/>
+    <w:tmpl w:val="6AF24140"/>
+    <w:lvl w:ilvl="0" w:tplc="08090001">
+      <w:start w:val="1"/>
+      <w:numFmt w:val="bullet"/>
+      <w:lvlText w:val=""/>
+      <w:lvlJc w:val="left"/>
+      <w:pPr>
+        <w:ind w:left="720" w:hanging="360"/>
+      </w:pPr>
+      <w:rPr>
+        <w:rFonts w:ascii="Symbol" w:hAnsi="Symbol" w:hint="default"/>
+      </w:rPr>
+    </w:lvl>
+    <w:lvl w:ilvl="1" w:tplc="08090003" w:tentative="1">
+      <w:start w:val="1"/>
+      <w:numFmt w:val="bullet"/>
+      <w:lvlText w:val="o"/>
+      <w:lvlJc w:val="left"/>
+      <w:pPr>
+        <w:ind w:left="1440" w:hanging="360"/>
+      </w:pPr>
+      <w:rPr>
+        <w:rFonts w:ascii="Courier New" w:hAnsi="Courier New" w:cs="Courier New" w:hint="default"/>
+      </w:rPr>
+    </w:lvl>
+    <w:lvl w:ilvl="2" w:tplc="08090005" w:tentative="1">
+      <w:start w:val="1"/>
+      <w:numFmt w:val="bullet"/>
+      <w:lvlText w:val=""/>
+      <w:lvlJc w:val="left"/>
+      <w:pPr>
+        <w:ind w:left="2160" w:hanging="360"/>
+      </w:pPr>
+      <w:rPr>
+        <w:rFonts w:ascii="Wingdings" w:hAnsi="Wingdings" w:hint="default"/>
+      </w:rPr>
+    </w:lvl>
+    <w:lvl w:ilvl="3" w:tplc="08090001" w:tentative="1">
+      <w:start w:val="1"/>
+      <w:numFmt w:val="bullet"/>
+      <w:lvlText w:val=""/>
+      <w:lvlJc w:val="left"/>
+      <w:pPr>
+        <w:ind w:left="2880" w:hanging="360"/>
+      </w:pPr>
+      <w:rPr>
+        <w:rFonts w:ascii="Symbol" w:hAnsi="Symbol" w:hint="default"/>
+      </w:rPr>
+    </w:lvl>
+    <w:lvl w:ilvl="4" w:tplc="08090003" w:tentative="1">
+      <w:start w:val="1"/>
+      <w:numFmt w:val="bullet"/>
+      <w:lvlText w:val="o"/>
+      <w:lvlJc w:val="left"/>
+      <w:pPr>
+        <w:ind w:left="3600" w:hanging="360"/>
+      </w:pPr>
+      <w:rPr>
+        <w:rFonts w:ascii="Courier New" w:hAnsi="Courier New" w:cs="Courier New" w:hint="default"/>
+      </w:rPr>
+    </w:lvl>
+    <w:lvl w:ilvl="5" w:tplc="08090005" w:tentative="1">
+      <w:start w:val="1"/>
+      <w:numFmt w:val="bullet"/>
+      <w:lvlText w:val=""/>
+      <w:lvlJc w:val="left"/>
+      <w:pPr>
+        <w:ind w:left="4320" w:hanging="360"/>
+      </w:pPr>
+      <w:rPr>
+        <w:rFonts w:ascii="Wingdings" w:hAnsi="Wingdings" w:hint="default"/>
+      </w:rPr>
+    </w:lvl>
+    <w:lvl w:ilvl="6" w:tplc="08090001" w:tentative="1">
+      <w:start w:val="1"/>
+      <w:numFmt w:val="bullet"/>
+      <w:lvlText w:val=""/>
+      <w:lvlJc w:val="left"/>
+      <w:pPr>
+        <w:ind w:left="5040" w:hanging="360"/>
+      </w:pPr>
+      <w:rPr>
+        <w:rFonts w:ascii="Symbol" w:hAnsi="Symbol" w:hint="default"/>
+      </w:rPr>
+    </w:lvl>
+    <w:lvl w:ilvl="7" w:tplc="08090003" w:tentative="1">
+      <w:start w:val="1"/>
+      <w:numFmt w:val="bullet"/>
+      <w:lvlText w:val="o"/>
+      <w:lvlJc w:val="left"/>
+      <w:pPr>
+        <w:ind w:left="5760" w:hanging="360"/>
+      </w:pPr>
+      <w:rPr>
+        <w:rFonts w:ascii="Courier New" w:hAnsi="Courier New" w:cs="Courier New" w:hint="default"/>
+      </w:rPr>
+    </w:lvl>
+    <w:lvl w:ilvl="8" w:tplc="08090005" w:tentative="1">
+      <w:start w:val="1"/>
+      <w:numFmt w:val="bullet"/>
+      <w:lvlText w:val=""/>
+      <w:lvlJc w:val="left"/>
+      <w:pPr>
+        <w:ind w:left="6480" w:hanging="360"/>
+      </w:pPr>
+      <w:rPr>
+        <w:rFonts w:ascii="Wingdings" w:hAnsi="Wingdings" w:hint="default"/>
+      </w:rPr>
+    </w:lvl>
+  </w:abstractNum>
+  <w:abstractNum w:abstractNumId="15">
     <w:nsid w:val="392C79AD"/>
     <w:multiLevelType w:val="hybridMultilevel"/>
     <w:tmpl w:val="5A140260"/>
@@ -12071,7 +12882,7 @@
       </w:rPr>
     </w:lvl>
   </w:abstractNum>
-  <w:abstractNum w:abstractNumId="13">
+  <w:abstractNum w:abstractNumId="16">
     <w:nsid w:val="3E337E1B"/>
     <w:multiLevelType w:val="hybridMultilevel"/>
     <w:tmpl w:val="2D36CBA6"/>
@@ -12184,7 +12995,7 @@
       </w:rPr>
     </w:lvl>
   </w:abstractNum>
-  <w:abstractNum w:abstractNumId="14">
+  <w:abstractNum w:abstractNumId="17">
     <w:nsid w:val="40FF3FE6"/>
     <w:multiLevelType w:val="hybridMultilevel"/>
     <w:tmpl w:val="58E0F8B8"/>
@@ -12270,7 +13081,7 @@
       </w:pPr>
     </w:lvl>
   </w:abstractNum>
-  <w:abstractNum w:abstractNumId="15">
+  <w:abstractNum w:abstractNumId="18">
     <w:nsid w:val="418142BC"/>
     <w:multiLevelType w:val="hybridMultilevel"/>
     <w:tmpl w:val="E0DE6920"/>
@@ -12383,7 +13194,7 @@
       </w:rPr>
     </w:lvl>
   </w:abstractNum>
-  <w:abstractNum w:abstractNumId="16">
+  <w:abstractNum w:abstractNumId="19">
     <w:nsid w:val="45A33DDB"/>
     <w:multiLevelType w:val="hybridMultilevel"/>
     <w:tmpl w:val="8BAAA564"/>
@@ -12496,7 +13307,7 @@
       </w:rPr>
     </w:lvl>
   </w:abstractNum>
-  <w:abstractNum w:abstractNumId="17">
+  <w:abstractNum w:abstractNumId="20">
     <w:nsid w:val="47AA0F19"/>
     <w:multiLevelType w:val="hybridMultilevel"/>
     <w:tmpl w:val="EC54EFB4"/>
@@ -12609,7 +13420,7 @@
       </w:rPr>
     </w:lvl>
   </w:abstractNum>
-  <w:abstractNum w:abstractNumId="18">
+  <w:abstractNum w:abstractNumId="21">
     <w:nsid w:val="4E3F7C3B"/>
     <w:multiLevelType w:val="hybridMultilevel"/>
     <w:tmpl w:val="3EFEE156"/>
@@ -12698,7 +13509,120 @@
       </w:pPr>
     </w:lvl>
   </w:abstractNum>
-  <w:abstractNum w:abstractNumId="19">
+  <w:abstractNum w:abstractNumId="22">
+    <w:nsid w:val="4E50124E"/>
+    <w:multiLevelType w:val="hybridMultilevel"/>
+    <w:tmpl w:val="FCA0464E"/>
+    <w:lvl w:ilvl="0" w:tplc="08090003">
+      <w:start w:val="1"/>
+      <w:numFmt w:val="bullet"/>
+      <w:lvlText w:val="o"/>
+      <w:lvlJc w:val="left"/>
+      <w:pPr>
+        <w:ind w:left="720" w:hanging="360"/>
+      </w:pPr>
+      <w:rPr>
+        <w:rFonts w:ascii="Courier New" w:hAnsi="Courier New" w:cs="Courier New" w:hint="default"/>
+      </w:rPr>
+    </w:lvl>
+    <w:lvl w:ilvl="1" w:tplc="08090003">
+      <w:start w:val="1"/>
+      <w:numFmt w:val="bullet"/>
+      <w:lvlText w:val="o"/>
+      <w:lvlJc w:val="left"/>
+      <w:pPr>
+        <w:ind w:left="1440" w:hanging="360"/>
+      </w:pPr>
+      <w:rPr>
+        <w:rFonts w:ascii="Courier New" w:hAnsi="Courier New" w:cs="Courier New" w:hint="default"/>
+      </w:rPr>
+    </w:lvl>
+    <w:lvl w:ilvl="2" w:tplc="08090005" w:tentative="1">
+      <w:start w:val="1"/>
+      <w:numFmt w:val="bullet"/>
+      <w:lvlText w:val=""/>
+      <w:lvlJc w:val="left"/>
+      <w:pPr>
+        <w:ind w:left="2160" w:hanging="360"/>
+      </w:pPr>
+      <w:rPr>
+        <w:rFonts w:ascii="Wingdings" w:hAnsi="Wingdings" w:hint="default"/>
+      </w:rPr>
+    </w:lvl>
+    <w:lvl w:ilvl="3" w:tplc="08090001" w:tentative="1">
+      <w:start w:val="1"/>
+      <w:numFmt w:val="bullet"/>
+      <w:lvlText w:val=""/>
+      <w:lvlJc w:val="left"/>
+      <w:pPr>
+        <w:ind w:left="2880" w:hanging="360"/>
+      </w:pPr>
+      <w:rPr>
+        <w:rFonts w:ascii="Symbol" w:hAnsi="Symbol" w:hint="default"/>
+      </w:rPr>
+    </w:lvl>
+    <w:lvl w:ilvl="4" w:tplc="08090003" w:tentative="1">
+      <w:start w:val="1"/>
+      <w:numFmt w:val="bullet"/>
+      <w:lvlText w:val="o"/>
+      <w:lvlJc w:val="left"/>
+      <w:pPr>
+        <w:ind w:left="3600" w:hanging="360"/>
+      </w:pPr>
+      <w:rPr>
+        <w:rFonts w:ascii="Courier New" w:hAnsi="Courier New" w:cs="Courier New" w:hint="default"/>
+      </w:rPr>
+    </w:lvl>
+    <w:lvl w:ilvl="5" w:tplc="08090005" w:tentative="1">
+      <w:start w:val="1"/>
+      <w:numFmt w:val="bullet"/>
+      <w:lvlText w:val=""/>
+      <w:lvlJc w:val="left"/>
+      <w:pPr>
+        <w:ind w:left="4320" w:hanging="360"/>
+      </w:pPr>
+      <w:rPr>
+        <w:rFonts w:ascii="Wingdings" w:hAnsi="Wingdings" w:hint="default"/>
+      </w:rPr>
+    </w:lvl>
+    <w:lvl w:ilvl="6" w:tplc="08090001" w:tentative="1">
+      <w:start w:val="1"/>
+      <w:numFmt w:val="bullet"/>
+      <w:lvlText w:val=""/>
+      <w:lvlJc w:val="left"/>
+      <w:pPr>
+        <w:ind w:left="5040" w:hanging="360"/>
+      </w:pPr>
+      <w:rPr>
+        <w:rFonts w:ascii="Symbol" w:hAnsi="Symbol" w:hint="default"/>
+      </w:rPr>
+    </w:lvl>
+    <w:lvl w:ilvl="7" w:tplc="08090003" w:tentative="1">
+      <w:start w:val="1"/>
+      <w:numFmt w:val="bullet"/>
+      <w:lvlText w:val="o"/>
+      <w:lvlJc w:val="left"/>
+      <w:pPr>
+        <w:ind w:left="5760" w:hanging="360"/>
+      </w:pPr>
+      <w:rPr>
+        <w:rFonts w:ascii="Courier New" w:hAnsi="Courier New" w:cs="Courier New" w:hint="default"/>
+      </w:rPr>
+    </w:lvl>
+    <w:lvl w:ilvl="8" w:tplc="08090005" w:tentative="1">
+      <w:start w:val="1"/>
+      <w:numFmt w:val="bullet"/>
+      <w:lvlText w:val=""/>
+      <w:lvlJc w:val="left"/>
+      <w:pPr>
+        <w:ind w:left="6480" w:hanging="360"/>
+      </w:pPr>
+      <w:rPr>
+        <w:rFonts w:ascii="Wingdings" w:hAnsi="Wingdings" w:hint="default"/>
+      </w:rPr>
+    </w:lvl>
+  </w:abstractNum>
+  <w:abstractNum w:abstractNumId="23">
     <w:nsid w:val="534B34AF"/>
     <w:multiLevelType w:val="hybridMultilevel"/>
     <w:tmpl w:val="A9105B62"/>
@@ -12811,7 +13735,7 @@
       </w:rPr>
     </w:lvl>
   </w:abstractNum>
-  <w:abstractNum w:abstractNumId="20">
+  <w:abstractNum w:abstractNumId="24">
     <w:nsid w:val="542B47DA"/>
     <w:multiLevelType w:val="hybridMultilevel"/>
     <w:tmpl w:val="FA8A15B2"/>
@@ -12924,7 +13848,7 @@
       </w:rPr>
     </w:lvl>
   </w:abstractNum>
-  <w:abstractNum w:abstractNumId="21">
+  <w:abstractNum w:abstractNumId="25">
     <w:nsid w:val="54E35972"/>
     <w:multiLevelType w:val="hybridMultilevel"/>
     <w:tmpl w:val="712C4262"/>
@@ -13037,7 +13961,7 @@
       </w:rPr>
     </w:lvl>
   </w:abstractNum>
-  <w:abstractNum w:abstractNumId="22">
+  <w:abstractNum w:abstractNumId="26">
     <w:nsid w:val="556660E3"/>
     <w:multiLevelType w:val="hybridMultilevel"/>
     <w:tmpl w:val="5314B7EA"/>
@@ -13150,7 +14074,7 @@
       </w:rPr>
     </w:lvl>
   </w:abstractNum>
-  <w:abstractNum w:abstractNumId="23">
+  <w:abstractNum w:abstractNumId="27">
     <w:nsid w:val="59415815"/>
     <w:multiLevelType w:val="hybridMultilevel"/>
     <w:tmpl w:val="A8ECE13E"/>
@@ -13263,7 +14187,7 @@
       </w:rPr>
     </w:lvl>
   </w:abstractNum>
-  <w:abstractNum w:abstractNumId="24">
+  <w:abstractNum w:abstractNumId="28">
     <w:nsid w:val="5B2A1822"/>
     <w:multiLevelType w:val="hybridMultilevel"/>
     <w:tmpl w:val="254A15B2"/>
@@ -13376,7 +14300,7 @@
       </w:rPr>
     </w:lvl>
   </w:abstractNum>
-  <w:abstractNum w:abstractNumId="25">
+  <w:abstractNum w:abstractNumId="29">
     <w:nsid w:val="5BCD2090"/>
     <w:multiLevelType w:val="hybridMultilevel"/>
     <w:tmpl w:val="4514A45E"/>
@@ -13489,7 +14413,7 @@
       </w:rPr>
     </w:lvl>
   </w:abstractNum>
-  <w:abstractNum w:abstractNumId="26">
+  <w:abstractNum w:abstractNumId="30">
     <w:nsid w:val="612211B5"/>
     <w:multiLevelType w:val="hybridMultilevel"/>
     <w:tmpl w:val="80747258"/>
@@ -13602,7 +14526,7 @@
       </w:rPr>
     </w:lvl>
   </w:abstractNum>
-  <w:abstractNum w:abstractNumId="27">
+  <w:abstractNum w:abstractNumId="31">
     <w:nsid w:val="61735372"/>
     <w:multiLevelType w:val="hybridMultilevel"/>
     <w:tmpl w:val="0BCCD7A0"/>
@@ -13715,7 +14639,7 @@
       </w:rPr>
     </w:lvl>
   </w:abstractNum>
-  <w:abstractNum w:abstractNumId="28">
+  <w:abstractNum w:abstractNumId="32">
     <w:nsid w:val="6205133A"/>
     <w:multiLevelType w:val="hybridMultilevel"/>
     <w:tmpl w:val="96748190"/>
@@ -13827,7 +14751,7 @@
       </w:rPr>
     </w:lvl>
   </w:abstractNum>
-  <w:abstractNum w:abstractNumId="29">
+  <w:abstractNum w:abstractNumId="33">
     <w:nsid w:val="67B14316"/>
     <w:multiLevelType w:val="hybridMultilevel"/>
     <w:tmpl w:val="DF486B96"/>
@@ -13913,7 +14837,7 @@
       </w:pPr>
     </w:lvl>
   </w:abstractNum>
-  <w:abstractNum w:abstractNumId="30">
+  <w:abstractNum w:abstractNumId="34">
     <w:nsid w:val="68501D47"/>
     <w:multiLevelType w:val="hybridMultilevel"/>
     <w:tmpl w:val="C87CB278"/>
@@ -14026,7 +14950,7 @@
       </w:rPr>
     </w:lvl>
   </w:abstractNum>
-  <w:abstractNum w:abstractNumId="31">
+  <w:abstractNum w:abstractNumId="35">
     <w:nsid w:val="6A451F9D"/>
     <w:multiLevelType w:val="hybridMultilevel"/>
     <w:tmpl w:val="1496FC6E"/>
@@ -14139,7 +15063,7 @@
       </w:rPr>
     </w:lvl>
   </w:abstractNum>
-  <w:abstractNum w:abstractNumId="32">
+  <w:abstractNum w:abstractNumId="36">
     <w:nsid w:val="76CA79F7"/>
     <w:multiLevelType w:val="hybridMultilevel"/>
     <w:tmpl w:val="81DC7BC0"/>
@@ -14252,7 +15176,7 @@
       </w:rPr>
     </w:lvl>
   </w:abstractNum>
-  <w:abstractNum w:abstractNumId="33">
+  <w:abstractNum w:abstractNumId="37">
     <w:nsid w:val="78732261"/>
     <w:multiLevelType w:val="hybridMultilevel"/>
     <w:tmpl w:val="14209248"/>
@@ -14365,7 +15289,7 @@
       </w:rPr>
     </w:lvl>
   </w:abstractNum>
-  <w:abstractNum w:abstractNumId="34">
+  <w:abstractNum w:abstractNumId="38">
     <w:nsid w:val="7FB80063"/>
     <w:multiLevelType w:val="hybridMultilevel"/>
     <w:tmpl w:val="F2401522"/>
@@ -14479,109 +15403,121 @@
     </w:lvl>
   </w:abstractNum>
   <w:num w:numId="1">
-    <w:abstractNumId w:val="30"/>
+    <w:abstractNumId w:val="34"/>
   </w:num>
   <w:num w:numId="2">
-    <w:abstractNumId w:val="13"/>
+    <w:abstractNumId w:val="16"/>
   </w:num>
   <w:num w:numId="3">
-    <w:abstractNumId w:val="8"/>
+    <w:abstractNumId w:val="9"/>
   </w:num>
   <w:num w:numId="4">
-    <w:abstractNumId w:val="34"/>
+    <w:abstractNumId w:val="38"/>
   </w:num>
   <w:num w:numId="5">
-    <w:abstractNumId w:val="27"/>
+    <w:abstractNumId w:val="31"/>
   </w:num>
   <w:num w:numId="6">
-    <w:abstractNumId w:val="31"/>
+    <w:abstractNumId w:val="35"/>
   </w:num>
   <w:num w:numId="7">
     <w:abstractNumId w:val="3"/>
   </w:num>
   <w:num w:numId="8">
-    <w:abstractNumId w:val="20"/>
+    <w:abstractNumId w:val="24"/>
   </w:num>
   <w:num w:numId="9">
     <w:abstractNumId w:val="2"/>
   </w:num>
   <w:num w:numId="10">
-    <w:abstractNumId w:val="33"/>
+    <w:abstractNumId w:val="37"/>
   </w:num>
   <w:num w:numId="11">
-    <w:abstractNumId w:val="19"/>
+    <w:abstractNumId w:val="23"/>
   </w:num>
   <w:num w:numId="12">
-    <w:abstractNumId w:val="5"/>
+    <w:abstractNumId w:val="6"/>
   </w:num>
   <w:num w:numId="13">
-    <w:abstractNumId w:val="28"/>
+    <w:abstractNumId w:val="32"/>
   </w:num>
   <w:num w:numId="14">
     <w:abstractNumId w:val="1"/>
   </w:num>
   <w:num w:numId="15">
+    <w:abstractNumId w:val="30"/>
+  </w:num>
+  <w:num w:numId="16">
+    <w:abstractNumId w:val="15"/>
+  </w:num>
+  <w:num w:numId="17">
+    <w:abstractNumId w:val="36"/>
+  </w:num>
+  <w:num w:numId="18">
+    <w:abstractNumId w:val="28"/>
+  </w:num>
+  <w:num w:numId="19">
+    <w:abstractNumId w:val="20"/>
+  </w:num>
+  <w:num w:numId="20">
+    <w:abstractNumId w:val="18"/>
+  </w:num>
+  <w:num w:numId="21">
+    <w:abstractNumId w:val="17"/>
+  </w:num>
+  <w:num w:numId="22">
+    <w:abstractNumId w:val="27"/>
+  </w:num>
+  <w:num w:numId="23">
+    <w:abstractNumId w:val="19"/>
+  </w:num>
+  <w:num w:numId="24">
+    <w:abstractNumId w:val="13"/>
+  </w:num>
+  <w:num w:numId="25">
     <w:abstractNumId w:val="26"/>
   </w:num>
-  <w:num w:numId="16">
-    <w:abstractNumId w:val="12"/>
-  </w:num>
-  <w:num w:numId="17">
-    <w:abstractNumId w:val="32"/>
-  </w:num>
-  <w:num w:numId="18">
-    <w:abstractNumId w:val="24"/>
-  </w:num>
-  <w:num w:numId="19">
-    <w:abstractNumId w:val="17"/>
-  </w:num>
-  <w:num w:numId="20">
-    <w:abstractNumId w:val="15"/>
-  </w:num>
-  <w:num w:numId="21">
-    <w:abstractNumId w:val="14"/>
-  </w:num>
-  <w:num w:numId="22">
-    <w:abstractNumId w:val="23"/>
-  </w:num>
-  <w:num w:numId="23">
-    <w:abstractNumId w:val="16"/>
-  </w:num>
-  <w:num w:numId="24">
+  <w:num w:numId="26">
     <w:abstractNumId w:val="11"/>
   </w:num>
-  <w:num w:numId="25">
-    <w:abstractNumId w:val="22"/>
-  </w:num>
-  <w:num w:numId="26">
-    <w:abstractNumId w:val="10"/>
-  </w:num>
   <w:num w:numId="27">
-    <w:abstractNumId w:val="7"/>
+    <w:abstractNumId w:val="8"/>
   </w:num>
   <w:num w:numId="28">
-    <w:abstractNumId w:val="18"/>
+    <w:abstractNumId w:val="21"/>
   </w:num>
   <w:num w:numId="29">
-    <w:abstractNumId w:val="4"/>
+    <w:abstractNumId w:val="5"/>
   </w:num>
   <w:num w:numId="30">
-    <w:abstractNumId w:val="21"/>
+    <w:abstractNumId w:val="25"/>
   </w:num>
   <w:num w:numId="31">
-    <w:abstractNumId w:val="25"/>
+    <w:abstractNumId w:val="29"/>
   </w:num>
   <w:num w:numId="32">
-    <w:abstractNumId w:val="6"/>
+    <w:abstractNumId w:val="7"/>
   </w:num>
   <w:num w:numId="33">
     <w:abstractNumId w:val="0"/>
   </w:num>
   <w:num w:numId="34">
-    <w:abstractNumId w:val="29"/>
+    <w:abstractNumId w:val="33"/>
   </w:num>
   <w:num w:numId="35">
-    <w:abstractNumId w:val="9"/>
+    <w:abstractNumId w:val="10"/>
+  </w:num>
+  <w:num w:numId="36">
+    <w:abstractNumId w:val="14"/>
+  </w:num>
+  <w:num w:numId="37">
+    <w:abstractNumId w:val="4"/>
+  </w:num>
+  <w:num w:numId="38">
+    <w:abstractNumId w:val="12"/>
+  </w:num>
+  <w:num w:numId="39">
+    <w:abstractNumId w:val="22"/>
   </w:num>
 </w:numbering>
 </file>
@@ -15327,7 +16263,7 @@
 </file>
 
 <file path=customXml/itemProps1.xml><?xml version="1.0" encoding="utf-8"?>
-<ds:datastoreItem xmlns:ds="http://schemas.openxmlformats.org/officeDocument/2006/customXml" ds:itemID="{47A593C8-020E-4482-80BB-1576B78F1ACC}">
+<ds:datastoreItem xmlns:ds="http://schemas.openxmlformats.org/officeDocument/2006/customXml" ds:itemID="{454AF0C1-BD55-4146-BC35-34EE02F214FC}">
   <ds:schemaRefs>
     <ds:schemaRef ds:uri="http://schemas.openxmlformats.org/officeDocument/2006/bibliography"/>
   </ds:schemaRefs>

</xml_diff>

<commit_message>
improved use of cursor and progress bar in import/export
</commit_message>
<xml_diff>
--- a/doc/User guides/myAgilePomodoro_3.0.docx
+++ b/doc/User guides/myAgilePomodoro_3.0.docx
@@ -295,7 +295,7 @@
           <w:r>
             <w:fldChar w:fldCharType="separate"/>
           </w:r>
-          <w:hyperlink w:anchor="_Toc387926031" w:history="1">
+          <w:hyperlink w:anchor="_Toc388024256" w:history="1">
             <w:r>
               <w:rPr>
                 <w:rStyle w:val="Hyperlink"/>
@@ -322,7 +322,7 @@
                 <w:noProof/>
                 <w:webHidden/>
               </w:rPr>
-              <w:instrText xml:space="preserve"> PAGEREF _Toc387926031 \h </w:instrText>
+              <w:instrText xml:space="preserve"> PAGEREF _Toc388024256 \h </w:instrText>
             </w:r>
             <w:r>
               <w:rPr>
@@ -365,7 +365,7 @@
               <w:lang w:val="en-GB" w:eastAsia="en-GB"/>
             </w:rPr>
           </w:pPr>
-          <w:hyperlink w:anchor="_Toc387926032" w:history="1">
+          <w:hyperlink w:anchor="_Toc388024257" w:history="1">
             <w:r>
               <w:rPr>
                 <w:rStyle w:val="Hyperlink"/>
@@ -392,7 +392,7 @@
                 <w:noProof/>
                 <w:webHidden/>
               </w:rPr>
-              <w:instrText xml:space="preserve"> PAGEREF _Toc387926032 \h </w:instrText>
+              <w:instrText xml:space="preserve"> PAGEREF _Toc388024257 \h </w:instrText>
             </w:r>
             <w:r>
               <w:rPr>
@@ -435,7 +435,7 @@
               <w:lang w:val="en-GB" w:eastAsia="en-GB"/>
             </w:rPr>
           </w:pPr>
-          <w:hyperlink w:anchor="_Toc387926033" w:history="1">
+          <w:hyperlink w:anchor="_Toc388024258" w:history="1">
             <w:r>
               <w:rPr>
                 <w:rStyle w:val="Hyperlink"/>
@@ -462,7 +462,7 @@
                 <w:noProof/>
                 <w:webHidden/>
               </w:rPr>
-              <w:instrText xml:space="preserve"> PAGEREF _Toc387926033 \h </w:instrText>
+              <w:instrText xml:space="preserve"> PAGEREF _Toc388024258 \h </w:instrText>
             </w:r>
             <w:r>
               <w:rPr>
@@ -505,7 +505,7 @@
               <w:lang w:val="en-GB" w:eastAsia="en-GB"/>
             </w:rPr>
           </w:pPr>
-          <w:hyperlink w:anchor="_Toc387926034" w:history="1">
+          <w:hyperlink w:anchor="_Toc388024259" w:history="1">
             <w:r>
               <w:rPr>
                 <w:rStyle w:val="Hyperlink"/>
@@ -532,7 +532,7 @@
                 <w:noProof/>
                 <w:webHidden/>
               </w:rPr>
-              <w:instrText xml:space="preserve"> PAGEREF _Toc387926034 \h </w:instrText>
+              <w:instrText xml:space="preserve"> PAGEREF _Toc388024259 \h </w:instrText>
             </w:r>
             <w:r>
               <w:rPr>
@@ -575,7 +575,7 @@
               <w:lang w:val="en-GB" w:eastAsia="en-GB"/>
             </w:rPr>
           </w:pPr>
-          <w:hyperlink w:anchor="_Toc387926035" w:history="1">
+          <w:hyperlink w:anchor="_Toc388024260" w:history="1">
             <w:r>
               <w:rPr>
                 <w:rStyle w:val="Hyperlink"/>
@@ -602,7 +602,7 @@
                 <w:noProof/>
                 <w:webHidden/>
               </w:rPr>
-              <w:instrText xml:space="preserve"> PAGEREF _Toc387926035 \h </w:instrText>
+              <w:instrText xml:space="preserve"> PAGEREF _Toc388024260 \h </w:instrText>
             </w:r>
             <w:r>
               <w:rPr>
@@ -645,7 +645,7 @@
               <w:lang w:val="en-GB" w:eastAsia="en-GB"/>
             </w:rPr>
           </w:pPr>
-          <w:hyperlink w:anchor="_Toc387926036" w:history="1">
+          <w:hyperlink w:anchor="_Toc388024261" w:history="1">
             <w:r>
               <w:rPr>
                 <w:rStyle w:val="Hyperlink"/>
@@ -672,7 +672,7 @@
                 <w:noProof/>
                 <w:webHidden/>
               </w:rPr>
-              <w:instrText xml:space="preserve"> PAGEREF _Toc387926036 \h </w:instrText>
+              <w:instrText xml:space="preserve"> PAGEREF _Toc388024261 \h </w:instrText>
             </w:r>
             <w:r>
               <w:rPr>
@@ -715,7 +715,7 @@
               <w:lang w:val="en-GB" w:eastAsia="en-GB"/>
             </w:rPr>
           </w:pPr>
-          <w:hyperlink w:anchor="_Toc387926037" w:history="1">
+          <w:hyperlink w:anchor="_Toc388024262" w:history="1">
             <w:r>
               <w:rPr>
                 <w:rStyle w:val="Hyperlink"/>
@@ -742,7 +742,7 @@
                 <w:noProof/>
                 <w:webHidden/>
               </w:rPr>
-              <w:instrText xml:space="preserve"> PAGEREF _Toc387926037 \h </w:instrText>
+              <w:instrText xml:space="preserve"> PAGEREF _Toc388024262 \h </w:instrText>
             </w:r>
             <w:r>
               <w:rPr>
@@ -785,7 +785,7 @@
               <w:lang w:val="en-GB" w:eastAsia="en-GB"/>
             </w:rPr>
           </w:pPr>
-          <w:hyperlink w:anchor="_Toc387926038" w:history="1">
+          <w:hyperlink w:anchor="_Toc388024263" w:history="1">
             <w:r>
               <w:rPr>
                 <w:rStyle w:val="Hyperlink"/>
@@ -812,7 +812,7 @@
                 <w:noProof/>
                 <w:webHidden/>
               </w:rPr>
-              <w:instrText xml:space="preserve"> PAGEREF _Toc387926038 \h </w:instrText>
+              <w:instrText xml:space="preserve"> PAGEREF _Toc388024263 \h </w:instrText>
             </w:r>
             <w:r>
               <w:rPr>
@@ -855,7 +855,7 @@
               <w:lang w:val="en-GB" w:eastAsia="en-GB"/>
             </w:rPr>
           </w:pPr>
-          <w:hyperlink w:anchor="_Toc387926039" w:history="1">
+          <w:hyperlink w:anchor="_Toc388024264" w:history="1">
             <w:r>
               <w:rPr>
                 <w:rStyle w:val="Hyperlink"/>
@@ -882,7 +882,7 @@
                 <w:noProof/>
                 <w:webHidden/>
               </w:rPr>
-              <w:instrText xml:space="preserve"> PAGEREF _Toc387926039 \h </w:instrText>
+              <w:instrText xml:space="preserve"> PAGEREF _Toc388024264 \h </w:instrText>
             </w:r>
             <w:r>
               <w:rPr>
@@ -925,7 +925,7 @@
               <w:lang w:val="en-GB" w:eastAsia="en-GB"/>
             </w:rPr>
           </w:pPr>
-          <w:hyperlink w:anchor="_Toc387926040" w:history="1">
+          <w:hyperlink w:anchor="_Toc388024265" w:history="1">
             <w:r>
               <w:rPr>
                 <w:rStyle w:val="Hyperlink"/>
@@ -952,7 +952,7 @@
                 <w:noProof/>
                 <w:webHidden/>
               </w:rPr>
-              <w:instrText xml:space="preserve"> PAGEREF _Toc387926040 \h </w:instrText>
+              <w:instrText xml:space="preserve"> PAGEREF _Toc388024265 \h </w:instrText>
             </w:r>
             <w:r>
               <w:rPr>
@@ -972,7 +972,7 @@
                 <w:noProof/>
                 <w:webHidden/>
               </w:rPr>
-              <w:t>5</w:t>
+              <w:t>6</w:t>
             </w:r>
             <w:r>
               <w:rPr>
@@ -995,7 +995,7 @@
               <w:lang w:val="en-GB" w:eastAsia="en-GB"/>
             </w:rPr>
           </w:pPr>
-          <w:hyperlink w:anchor="_Toc387926041" w:history="1">
+          <w:hyperlink w:anchor="_Toc388024266" w:history="1">
             <w:r>
               <w:rPr>
                 <w:rStyle w:val="Hyperlink"/>
@@ -1022,7 +1022,7 @@
                 <w:noProof/>
                 <w:webHidden/>
               </w:rPr>
-              <w:instrText xml:space="preserve"> PAGEREF _Toc387926041 \h </w:instrText>
+              <w:instrText xml:space="preserve"> PAGEREF _Toc388024266 \h </w:instrText>
             </w:r>
             <w:r>
               <w:rPr>
@@ -1065,7 +1065,7 @@
               <w:lang w:val="en-GB" w:eastAsia="en-GB"/>
             </w:rPr>
           </w:pPr>
-          <w:hyperlink w:anchor="_Toc387926042" w:history="1">
+          <w:hyperlink w:anchor="_Toc388024267" w:history="1">
             <w:r>
               <w:rPr>
                 <w:rStyle w:val="Hyperlink"/>
@@ -1092,7 +1092,7 @@
                 <w:noProof/>
                 <w:webHidden/>
               </w:rPr>
-              <w:instrText xml:space="preserve"> PAGEREF _Toc387926042 \h </w:instrText>
+              <w:instrText xml:space="preserve"> PAGEREF _Toc388024267 \h </w:instrText>
             </w:r>
             <w:r>
               <w:rPr>
@@ -1135,7 +1135,7 @@
               <w:lang w:val="en-GB" w:eastAsia="en-GB"/>
             </w:rPr>
           </w:pPr>
-          <w:hyperlink w:anchor="_Toc387926043" w:history="1">
+          <w:hyperlink w:anchor="_Toc388024268" w:history="1">
             <w:r>
               <w:rPr>
                 <w:rStyle w:val="Hyperlink"/>
@@ -1162,7 +1162,7 @@
                 <w:noProof/>
                 <w:webHidden/>
               </w:rPr>
-              <w:instrText xml:space="preserve"> PAGEREF _Toc387926043 \h </w:instrText>
+              <w:instrText xml:space="preserve"> PAGEREF _Toc388024268 \h </w:instrText>
             </w:r>
             <w:r>
               <w:rPr>
@@ -1205,7 +1205,7 @@
               <w:lang w:val="en-GB" w:eastAsia="en-GB"/>
             </w:rPr>
           </w:pPr>
-          <w:hyperlink w:anchor="_Toc387926044" w:history="1">
+          <w:hyperlink w:anchor="_Toc388024269" w:history="1">
             <w:r>
               <w:rPr>
                 <w:rStyle w:val="Hyperlink"/>
@@ -1232,7 +1232,7 @@
                 <w:noProof/>
                 <w:webHidden/>
               </w:rPr>
-              <w:instrText xml:space="preserve"> PAGEREF _Toc387926044 \h </w:instrText>
+              <w:instrText xml:space="preserve"> PAGEREF _Toc388024269 \h </w:instrText>
             </w:r>
             <w:r>
               <w:rPr>
@@ -1275,7 +1275,7 @@
               <w:lang w:val="en-GB" w:eastAsia="en-GB"/>
             </w:rPr>
           </w:pPr>
-          <w:hyperlink w:anchor="_Toc387926045" w:history="1">
+          <w:hyperlink w:anchor="_Toc388024270" w:history="1">
             <w:r>
               <w:rPr>
                 <w:rStyle w:val="Hyperlink"/>
@@ -1302,7 +1302,7 @@
                 <w:noProof/>
                 <w:webHidden/>
               </w:rPr>
-              <w:instrText xml:space="preserve"> PAGEREF _Toc387926045 \h </w:instrText>
+              <w:instrText xml:space="preserve"> PAGEREF _Toc388024270 \h </w:instrText>
             </w:r>
             <w:r>
               <w:rPr>
@@ -1345,7 +1345,7 @@
               <w:lang w:val="en-GB" w:eastAsia="en-GB"/>
             </w:rPr>
           </w:pPr>
-          <w:hyperlink w:anchor="_Toc387926046" w:history="1">
+          <w:hyperlink w:anchor="_Toc388024271" w:history="1">
             <w:r>
               <w:rPr>
                 <w:rStyle w:val="Hyperlink"/>
@@ -1372,7 +1372,7 @@
                 <w:noProof/>
                 <w:webHidden/>
               </w:rPr>
-              <w:instrText xml:space="preserve"> PAGEREF _Toc387926046 \h </w:instrText>
+              <w:instrText xml:space="preserve"> PAGEREF _Toc388024271 \h </w:instrText>
             </w:r>
             <w:r>
               <w:rPr>
@@ -1415,7 +1415,7 @@
               <w:lang w:val="en-GB" w:eastAsia="en-GB"/>
             </w:rPr>
           </w:pPr>
-          <w:hyperlink w:anchor="_Toc387926047" w:history="1">
+          <w:hyperlink w:anchor="_Toc388024272" w:history="1">
             <w:r>
               <w:rPr>
                 <w:rStyle w:val="Hyperlink"/>
@@ -1442,7 +1442,7 @@
                 <w:noProof/>
                 <w:webHidden/>
               </w:rPr>
-              <w:instrText xml:space="preserve"> PAGEREF _Toc387926047 \h </w:instrText>
+              <w:instrText xml:space="preserve"> PAGEREF _Toc388024272 \h </w:instrText>
             </w:r>
             <w:r>
               <w:rPr>
@@ -1485,7 +1485,7 @@
               <w:lang w:val="en-GB" w:eastAsia="en-GB"/>
             </w:rPr>
           </w:pPr>
-          <w:hyperlink w:anchor="_Toc387926048" w:history="1">
+          <w:hyperlink w:anchor="_Toc388024273" w:history="1">
             <w:r>
               <w:rPr>
                 <w:rStyle w:val="Hyperlink"/>
@@ -1512,7 +1512,7 @@
                 <w:noProof/>
                 <w:webHidden/>
               </w:rPr>
-              <w:instrText xml:space="preserve"> PAGEREF _Toc387926048 \h </w:instrText>
+              <w:instrText xml:space="preserve"> PAGEREF _Toc388024273 \h </w:instrText>
             </w:r>
             <w:r>
               <w:rPr>
@@ -1555,7 +1555,7 @@
               <w:lang w:val="en-GB" w:eastAsia="en-GB"/>
             </w:rPr>
           </w:pPr>
-          <w:hyperlink w:anchor="_Toc387926049" w:history="1">
+          <w:hyperlink w:anchor="_Toc388024274" w:history="1">
             <w:r>
               <w:rPr>
                 <w:rStyle w:val="Hyperlink"/>
@@ -1582,7 +1582,7 @@
                 <w:noProof/>
                 <w:webHidden/>
               </w:rPr>
-              <w:instrText xml:space="preserve"> PAGEREF _Toc387926049 \h </w:instrText>
+              <w:instrText xml:space="preserve"> PAGEREF _Toc388024274 \h </w:instrText>
             </w:r>
             <w:r>
               <w:rPr>
@@ -1625,7 +1625,7 @@
               <w:lang w:val="en-GB" w:eastAsia="en-GB"/>
             </w:rPr>
           </w:pPr>
-          <w:hyperlink w:anchor="_Toc387926050" w:history="1">
+          <w:hyperlink w:anchor="_Toc388024275" w:history="1">
             <w:r>
               <w:rPr>
                 <w:rStyle w:val="Hyperlink"/>
@@ -1652,7 +1652,7 @@
                 <w:noProof/>
                 <w:webHidden/>
               </w:rPr>
-              <w:instrText xml:space="preserve"> PAGEREF _Toc387926050 \h </w:instrText>
+              <w:instrText xml:space="preserve"> PAGEREF _Toc388024275 \h </w:instrText>
             </w:r>
             <w:r>
               <w:rPr>
@@ -1695,7 +1695,7 @@
               <w:lang w:val="en-GB" w:eastAsia="en-GB"/>
             </w:rPr>
           </w:pPr>
-          <w:hyperlink w:anchor="_Toc387926051" w:history="1">
+          <w:hyperlink w:anchor="_Toc388024276" w:history="1">
             <w:r>
               <w:rPr>
                 <w:rStyle w:val="Hyperlink"/>
@@ -1722,7 +1722,7 @@
                 <w:noProof/>
                 <w:webHidden/>
               </w:rPr>
-              <w:instrText xml:space="preserve"> PAGEREF _Toc387926051 \h </w:instrText>
+              <w:instrText xml:space="preserve"> PAGEREF _Toc388024276 \h </w:instrText>
             </w:r>
             <w:r>
               <w:rPr>
@@ -1765,7 +1765,7 @@
               <w:lang w:val="en-GB" w:eastAsia="en-GB"/>
             </w:rPr>
           </w:pPr>
-          <w:hyperlink w:anchor="_Toc387926052" w:history="1">
+          <w:hyperlink w:anchor="_Toc388024277" w:history="1">
             <w:r>
               <w:rPr>
                 <w:rStyle w:val="Hyperlink"/>
@@ -1792,7 +1792,7 @@
                 <w:noProof/>
                 <w:webHidden/>
               </w:rPr>
-              <w:instrText xml:space="preserve"> PAGEREF _Toc387926052 \h </w:instrText>
+              <w:instrText xml:space="preserve"> PAGEREF _Toc388024277 \h </w:instrText>
             </w:r>
             <w:r>
               <w:rPr>
@@ -1812,7 +1812,7 @@
                 <w:noProof/>
                 <w:webHidden/>
               </w:rPr>
-              <w:t>8</w:t>
+              <w:t>9</w:t>
             </w:r>
             <w:r>
               <w:rPr>
@@ -1835,7 +1835,7 @@
               <w:lang w:val="en-GB" w:eastAsia="en-GB"/>
             </w:rPr>
           </w:pPr>
-          <w:hyperlink w:anchor="_Toc387926053" w:history="1">
+          <w:hyperlink w:anchor="_Toc388024278" w:history="1">
             <w:r>
               <w:rPr>
                 <w:rStyle w:val="Hyperlink"/>
@@ -1862,7 +1862,7 @@
                 <w:noProof/>
                 <w:webHidden/>
               </w:rPr>
-              <w:instrText xml:space="preserve"> PAGEREF _Toc387926053 \h </w:instrText>
+              <w:instrText xml:space="preserve"> PAGEREF _Toc388024278 \h </w:instrText>
             </w:r>
             <w:r>
               <w:rPr>
@@ -1882,7 +1882,7 @@
                 <w:noProof/>
                 <w:webHidden/>
               </w:rPr>
-              <w:t>8</w:t>
+              <w:t>9</w:t>
             </w:r>
             <w:r>
               <w:rPr>
@@ -1905,7 +1905,7 @@
               <w:lang w:val="en-GB" w:eastAsia="en-GB"/>
             </w:rPr>
           </w:pPr>
-          <w:hyperlink w:anchor="_Toc387926054" w:history="1">
+          <w:hyperlink w:anchor="_Toc388024279" w:history="1">
             <w:r>
               <w:rPr>
                 <w:rStyle w:val="Hyperlink"/>
@@ -1932,7 +1932,7 @@
                 <w:noProof/>
                 <w:webHidden/>
               </w:rPr>
-              <w:instrText xml:space="preserve"> PAGEREF _Toc387926054 \h </w:instrText>
+              <w:instrText xml:space="preserve"> PAGEREF _Toc388024279 \h </w:instrText>
             </w:r>
             <w:r>
               <w:rPr>
@@ -1975,7 +1975,7 @@
               <w:lang w:val="en-GB" w:eastAsia="en-GB"/>
             </w:rPr>
           </w:pPr>
-          <w:hyperlink w:anchor="_Toc387926055" w:history="1">
+          <w:hyperlink w:anchor="_Toc388024280" w:history="1">
             <w:r>
               <w:rPr>
                 <w:rStyle w:val="Hyperlink"/>
@@ -2002,7 +2002,7 @@
                 <w:noProof/>
                 <w:webHidden/>
               </w:rPr>
-              <w:instrText xml:space="preserve"> PAGEREF _Toc387926055 \h </w:instrText>
+              <w:instrText xml:space="preserve"> PAGEREF _Toc388024280 \h </w:instrText>
             </w:r>
             <w:r>
               <w:rPr>
@@ -2022,7 +2022,77 @@
                 <w:noProof/>
                 <w:webHidden/>
               </w:rPr>
-              <w:t>9</w:t>
+              <w:t>10</w:t>
+            </w:r>
+            <w:r>
+              <w:rPr>
+                <w:noProof/>
+                <w:webHidden/>
+              </w:rPr>
+              <w:fldChar w:fldCharType="end"/>
+            </w:r>
+          </w:hyperlink>
+        </w:p>
+        <w:p>
+          <w:pPr>
+            <w:pStyle w:val="TOC3"/>
+            <w:tabs>
+              <w:tab w:val="right" w:leader="dot" w:pos="9016"/>
+            </w:tabs>
+            <w:rPr>
+              <w:rFonts w:asciiTheme="minorHAnsi" w:eastAsiaTheme="minorEastAsia" w:hAnsiTheme="minorHAnsi" w:cstheme="minorBidi"/>
+              <w:noProof/>
+              <w:lang w:val="en-GB" w:eastAsia="en-GB"/>
+            </w:rPr>
+          </w:pPr>
+          <w:hyperlink w:anchor="_Toc388024281" w:history="1">
+            <w:r>
+              <w:rPr>
+                <w:rStyle w:val="Hyperlink"/>
+                <w:noProof/>
+              </w:rPr>
+              <w:t>How to customize sounds</w:t>
+            </w:r>
+            <w:r>
+              <w:rPr>
+                <w:noProof/>
+                <w:webHidden/>
+              </w:rPr>
+              <w:tab/>
+            </w:r>
+            <w:r>
+              <w:rPr>
+                <w:noProof/>
+                <w:webHidden/>
+              </w:rPr>
+              <w:fldChar w:fldCharType="begin"/>
+            </w:r>
+            <w:r>
+              <w:rPr>
+                <w:noProof/>
+                <w:webHidden/>
+              </w:rPr>
+              <w:instrText xml:space="preserve"> PAGEREF _Toc388024281 \h </w:instrText>
+            </w:r>
+            <w:r>
+              <w:rPr>
+                <w:noProof/>
+                <w:webHidden/>
+              </w:rPr>
+            </w:r>
+            <w:r>
+              <w:rPr>
+                <w:noProof/>
+                <w:webHidden/>
+              </w:rPr>
+              <w:fldChar w:fldCharType="separate"/>
+            </w:r>
+            <w:r>
+              <w:rPr>
+                <w:noProof/>
+                <w:webHidden/>
+              </w:rPr>
+              <w:t>10</w:t>
             </w:r>
             <w:r>
               <w:rPr>
@@ -2045,7 +2115,7 @@
               <w:lang w:val="en-GB" w:eastAsia="en-GB"/>
             </w:rPr>
           </w:pPr>
-          <w:hyperlink w:anchor="_Toc387926056" w:history="1">
+          <w:hyperlink w:anchor="_Toc388024282" w:history="1">
             <w:r>
               <w:rPr>
                 <w:rStyle w:val="Hyperlink"/>
@@ -2072,7 +2142,7 @@
                 <w:noProof/>
                 <w:webHidden/>
               </w:rPr>
-              <w:instrText xml:space="preserve"> PAGEREF _Toc387926056 \h </w:instrText>
+              <w:instrText xml:space="preserve"> PAGEREF _Toc388024282 \h </w:instrText>
             </w:r>
             <w:r>
               <w:rPr>
@@ -2115,7 +2185,7 @@
               <w:lang w:val="en-GB" w:eastAsia="en-GB"/>
             </w:rPr>
           </w:pPr>
-          <w:hyperlink w:anchor="_Toc387926057" w:history="1">
+          <w:hyperlink w:anchor="_Toc388024283" w:history="1">
             <w:r>
               <w:rPr>
                 <w:rStyle w:val="Hyperlink"/>
@@ -2142,7 +2212,7 @@
                 <w:noProof/>
                 <w:webHidden/>
               </w:rPr>
-              <w:instrText xml:space="preserve"> PAGEREF _Toc387926057 \h </w:instrText>
+              <w:instrText xml:space="preserve"> PAGEREF _Toc388024283 \h </w:instrText>
             </w:r>
             <w:r>
               <w:rPr>
@@ -2185,7 +2255,7 @@
               <w:lang w:val="en-GB" w:eastAsia="en-GB"/>
             </w:rPr>
           </w:pPr>
-          <w:hyperlink w:anchor="_Toc387926058" w:history="1">
+          <w:hyperlink w:anchor="_Toc388024284" w:history="1">
             <w:r>
               <w:rPr>
                 <w:rStyle w:val="Hyperlink"/>
@@ -2212,7 +2282,7 @@
                 <w:noProof/>
                 <w:webHidden/>
               </w:rPr>
-              <w:instrText xml:space="preserve"> PAGEREF _Toc387926058 \h </w:instrText>
+              <w:instrText xml:space="preserve"> PAGEREF _Toc388024284 \h </w:instrText>
             </w:r>
             <w:r>
               <w:rPr>
@@ -2232,7 +2302,7 @@
                 <w:noProof/>
                 <w:webHidden/>
               </w:rPr>
-              <w:t>10</w:t>
+              <w:t>11</w:t>
             </w:r>
             <w:r>
               <w:rPr>
@@ -2255,7 +2325,7 @@
               <w:lang w:val="en-GB" w:eastAsia="en-GB"/>
             </w:rPr>
           </w:pPr>
-          <w:hyperlink w:anchor="_Toc387926059" w:history="1">
+          <w:hyperlink w:anchor="_Toc388024285" w:history="1">
             <w:r>
               <w:rPr>
                 <w:rStyle w:val="Hyperlink"/>
@@ -2282,7 +2352,7 @@
                 <w:noProof/>
                 <w:webHidden/>
               </w:rPr>
-              <w:instrText xml:space="preserve"> PAGEREF _Toc387926059 \h </w:instrText>
+              <w:instrText xml:space="preserve"> PAGEREF _Toc388024285 \h </w:instrText>
             </w:r>
             <w:r>
               <w:rPr>
@@ -2302,7 +2372,7 @@
                 <w:noProof/>
                 <w:webHidden/>
               </w:rPr>
-              <w:t>10</w:t>
+              <w:t>11</w:t>
             </w:r>
             <w:r>
               <w:rPr>
@@ -2326,13 +2396,11 @@
       </w:pPr>
     </w:p>
     <w:p/>
-    <w:p/>
-    <w:p/>
     <w:p>
       <w:pPr>
         <w:pStyle w:val="Heading1"/>
       </w:pPr>
-      <w:bookmarkStart w:id="2" w:name="_Toc387926031"/>
+      <w:bookmarkStart w:id="2" w:name="_Toc388024256"/>
       <w:r>
         <w:lastRenderedPageBreak/>
         <w:t>Intro</w:t>
@@ -2343,33 +2411,55 @@
       <w:bookmarkEnd w:id="2"/>
     </w:p>
     <w:p>
+      <w:proofErr w:type="spellStart"/>
+      <w:proofErr w:type="gramStart"/>
       <w:r>
         <w:t>myAgilePomodoro</w:t>
       </w:r>
+      <w:proofErr w:type="spellEnd"/>
+      <w:proofErr w:type="gramEnd"/>
       <w:r>
         <w:t xml:space="preserve"> (mAP)</w:t>
       </w:r>
       <w:r>
-        <w:t xml:space="preserve"> is a micro and macro time management software based upon Agile's best practices and the time management technique called the Pomodoro Technique®. Originally called "myPomodoro", Phil Karoo took over the project starting with version 1.0.</w:t>
+        <w:t xml:space="preserve"> is a micro and macro time management software based upon </w:t>
+      </w:r>
+      <w:proofErr w:type="spellStart"/>
+      <w:r>
+        <w:t>Agile's</w:t>
+      </w:r>
+      <w:proofErr w:type="spellEnd"/>
+      <w:r>
+        <w:t xml:space="preserve"> best practices and the time management technique called the Pomodoro Technique®. Originally called "</w:t>
+      </w:r>
+      <w:proofErr w:type="spellStart"/>
+      <w:r>
+        <w:t>myPomodoro</w:t>
+      </w:r>
+      <w:proofErr w:type="spellEnd"/>
+      <w:r>
+        <w:t>", Phil Karoo took over the project starting with version 1.0.</w:t>
       </w:r>
     </w:p>
     <w:p>
       <w:pPr>
         <w:pStyle w:val="Heading1"/>
       </w:pPr>
-      <w:bookmarkStart w:id="3" w:name="_Toc387926032"/>
+      <w:bookmarkStart w:id="3" w:name="_Toc388024257"/>
       <w:r>
         <w:t>License</w:t>
       </w:r>
       <w:bookmarkEnd w:id="3"/>
     </w:p>
     <w:p>
+      <w:proofErr w:type="gramStart"/>
       <w:r>
         <w:t>m</w:t>
       </w:r>
       <w:r>
         <w:t>AP</w:t>
       </w:r>
+      <w:proofErr w:type="gramEnd"/>
       <w:r>
         <w:t xml:space="preserve"> is open-source software, licensed under the </w:t>
       </w:r>
@@ -2421,23 +2511,80 @@
         <w:t xml:space="preserve">. </w:t>
       </w:r>
     </w:p>
+    <w:p/>
+    <w:p>
+      <w:r>
+        <w:t xml:space="preserve">Please, </w:t>
+      </w:r>
+      <w:hyperlink r:id="rId12" w:history="1">
+        <w:r>
+          <w:rPr>
+            <w:rStyle w:val="Hyperlink"/>
+          </w:rPr>
+          <w:t>consider donating if yo</w:t>
+        </w:r>
+        <w:r>
+          <w:rPr>
+            <w:rStyle w:val="Hyperlink"/>
+          </w:rPr>
+          <w:t>u</w:t>
+        </w:r>
+        <w:r>
+          <w:rPr>
+            <w:rStyle w:val="Hyperlink"/>
+          </w:rPr>
+          <w:t xml:space="preserve"> can</w:t>
+        </w:r>
+      </w:hyperlink>
+      <w:r>
+        <w:t xml:space="preserve">. </w:t>
+      </w:r>
+      <w:r>
+        <w:t>It</w:t>
+      </w:r>
+      <w:r>
+        <w:t xml:space="preserve"> ha</w:t>
+      </w:r>
+      <w:r>
+        <w:t xml:space="preserve">s taken </w:t>
+      </w:r>
+      <w:r>
+        <w:t xml:space="preserve">a great deal </w:t>
+      </w:r>
+      <w:r>
+        <w:t xml:space="preserve">of thinking and effort to come up with </w:t>
+      </w:r>
+      <w:proofErr w:type="spellStart"/>
+      <w:r>
+        <w:t>myAgilePomodoro</w:t>
+      </w:r>
+      <w:proofErr w:type="spellEnd"/>
+      <w:r>
+        <w:t xml:space="preserve">. </w:t>
+      </w:r>
+      <w:r>
+        <w:t>Thanks.</w:t>
+      </w:r>
+    </w:p>
     <w:p>
       <w:pPr>
         <w:pStyle w:val="Heading1"/>
       </w:pPr>
-      <w:bookmarkStart w:id="4" w:name="_Toc387926033"/>
+      <w:bookmarkStart w:id="4" w:name="_Toc388024258"/>
       <w:r>
         <w:t>Configuration</w:t>
       </w:r>
       <w:bookmarkEnd w:id="4"/>
     </w:p>
     <w:p>
+      <w:proofErr w:type="gramStart"/>
       <w:r>
         <w:t>m</w:t>
       </w:r>
       <w:r>
         <w:t>AP</w:t>
       </w:r>
+      <w:proofErr w:type="gramEnd"/>
       <w:r>
         <w:t xml:space="preserve"> </w:t>
       </w:r>
@@ -2485,7 +2632,15 @@
         <w:t>Local database</w:t>
       </w:r>
       <w:r>
-        <w:t xml:space="preserve"> (SQLite)</w:t>
+        <w:t xml:space="preserve"> (</w:t>
+      </w:r>
+      <w:proofErr w:type="spellStart"/>
+      <w:r>
+        <w:t>SQLite</w:t>
+      </w:r>
+      <w:proofErr w:type="spellEnd"/>
+      <w:r>
+        <w:t>)</w:t>
       </w:r>
       <w:r>
         <w:t>:</w:t>
@@ -2542,7 +2697,15 @@
         <w:t xml:space="preserve"> </w:t>
       </w:r>
       <w:r>
-        <w:t xml:space="preserve">(myagilepomodoro.db). </w:t>
+        <w:t>(</w:t>
+      </w:r>
+      <w:proofErr w:type="spellStart"/>
+      <w:r>
+        <w:t>myagilepomodoro.db</w:t>
+      </w:r>
+      <w:proofErr w:type="spellEnd"/>
+      <w:r>
+        <w:t xml:space="preserve">). </w:t>
       </w:r>
     </w:p>
     <w:p>
@@ -2565,7 +2728,15 @@
         <w:t>Remote database</w:t>
       </w:r>
       <w:r>
-        <w:t xml:space="preserve"> (MySQL)</w:t>
+        <w:t xml:space="preserve"> (</w:t>
+      </w:r>
+      <w:proofErr w:type="spellStart"/>
+      <w:r>
+        <w:t>MySQL</w:t>
+      </w:r>
+      <w:proofErr w:type="spellEnd"/>
+      <w:r>
+        <w:t>)</w:t>
       </w:r>
       <w:r>
         <w:t xml:space="preserve">: </w:t>
@@ -2587,10 +2758,12 @@
       <w:pPr>
         <w:pStyle w:val="Heading2"/>
       </w:pPr>
-      <w:bookmarkStart w:id="5" w:name="_Toc387926034"/>
+      <w:bookmarkStart w:id="5" w:name="_Toc388024259"/>
+      <w:proofErr w:type="spellStart"/>
       <w:r>
         <w:t>MySQL</w:t>
       </w:r>
+      <w:proofErr w:type="spellEnd"/>
       <w:r>
         <w:t xml:space="preserve"> configuration</w:t>
       </w:r>
@@ -2634,8 +2807,13 @@
         <w:t xml:space="preserve">file called </w:t>
       </w:r>
       <w:r>
-        <w:t>"mysql.properties</w:t>
-      </w:r>
+        <w:t>"</w:t>
+      </w:r>
+      <w:proofErr w:type="spellStart"/>
+      <w:r>
+        <w:t>mysql.properties</w:t>
+      </w:r>
+      <w:proofErr w:type="spellEnd"/>
       <w:r>
         <w:t>"</w:t>
       </w:r>
@@ -2779,11 +2957,16 @@
             <w:r>
               <w:t>database=</w:t>
             </w:r>
+            <w:proofErr w:type="spellStart"/>
             <w:r>
               <w:t>myagile</w:t>
             </w:r>
             <w:r>
-              <w:t xml:space="preserve">pomodoro </w:t>
+              <w:t>pomodoro</w:t>
+            </w:r>
+            <w:proofErr w:type="spellEnd"/>
+            <w:r>
+              <w:t xml:space="preserve"> </w:t>
             </w:r>
           </w:p>
           <w:p>
@@ -2791,24 +2974,39 @@
               <w:pStyle w:val="NoSpacing"/>
             </w:pPr>
             <w:r>
-              <w:t>host=localhost</w:t>
-            </w:r>
+              <w:t>host=</w:t>
+            </w:r>
+            <w:proofErr w:type="spellStart"/>
+            <w:r>
+              <w:t>localhost</w:t>
+            </w:r>
+            <w:proofErr w:type="spellEnd"/>
           </w:p>
           <w:p>
             <w:pPr>
               <w:pStyle w:val="NoSpacing"/>
             </w:pPr>
             <w:r>
-              <w:t>user=myuser</w:t>
-            </w:r>
+              <w:t>user=</w:t>
+            </w:r>
+            <w:proofErr w:type="spellStart"/>
+            <w:r>
+              <w:t>myuser</w:t>
+            </w:r>
+            <w:proofErr w:type="spellEnd"/>
           </w:p>
           <w:p>
             <w:pPr>
               <w:pStyle w:val="NoSpacing"/>
             </w:pPr>
             <w:r>
-              <w:t>password=mypassword</w:t>
-            </w:r>
+              <w:t>password=</w:t>
+            </w:r>
+            <w:proofErr w:type="spellStart"/>
+            <w:r>
+              <w:t>mypassword</w:t>
+            </w:r>
+            <w:proofErr w:type="spellEnd"/>
           </w:p>
         </w:tc>
       </w:tr>
@@ -2912,7 +3110,7 @@
                     <pic:cNvPicPr/>
                   </pic:nvPicPr>
                   <pic:blipFill>
-                    <a:blip r:embed="rId12" cstate="print"/>
+                    <a:blip r:embed="rId13" cstate="print"/>
                     <a:stretch>
                       <a:fillRect/>
                     </a:stretch>
@@ -3015,7 +3213,7 @@
       <w:pPr>
         <w:pStyle w:val="Heading2"/>
       </w:pPr>
-      <w:bookmarkStart w:id="6" w:name="_Toc387926035"/>
+      <w:bookmarkStart w:id="6" w:name="_Toc388024260"/>
       <w:r>
         <w:t>Logger</w:t>
       </w:r>
@@ -3082,7 +3280,7 @@
                     <pic:cNvPicPr/>
                   </pic:nvPicPr>
                   <pic:blipFill>
-                    <a:blip r:embed="rId12" cstate="print"/>
+                    <a:blip r:embed="rId13" cstate="print"/>
                     <a:stretch>
                       <a:fillRect/>
                     </a:stretch>
@@ -3128,7 +3326,7 @@
       <w:pPr>
         <w:pStyle w:val="Heading2"/>
       </w:pPr>
-      <w:bookmarkStart w:id="7" w:name="_Toc387926036"/>
+      <w:bookmarkStart w:id="7" w:name="_Toc388024261"/>
       <w:r>
         <w:t>Google Drive configuration</w:t>
       </w:r>
@@ -3142,7 +3340,15 @@
         <w:t xml:space="preserve">be able to </w:t>
       </w:r>
       <w:r>
-        <w:t>export data to Google Drive, a text file called "google.properties" must be created in the directory where the application is located</w:t>
+        <w:t>export data to Google Drive, a text file called "</w:t>
+      </w:r>
+      <w:proofErr w:type="spellStart"/>
+      <w:r>
+        <w:t>google.properties</w:t>
+      </w:r>
+      <w:proofErr w:type="spellEnd"/>
+      <w:r>
+        <w:t>" must be created in the directory where the application is located</w:t>
       </w:r>
       <w:r>
         <w:t>:</w:t>
@@ -3172,18 +3378,33 @@
             <w:tcW w:w="5974" w:type="dxa"/>
           </w:tcPr>
           <w:p>
-            <w:r>
-              <w:t xml:space="preserve">clientid=&lt;client ID&gt; </w:t>
+            <w:proofErr w:type="spellStart"/>
+            <w:r>
+              <w:t>clientid</w:t>
+            </w:r>
+            <w:proofErr w:type="spellEnd"/>
+            <w:r>
+              <w:t xml:space="preserve">=&lt;client ID&gt; </w:t>
             </w:r>
           </w:p>
           <w:p>
-            <w:r>
-              <w:t>clientsecret=&lt;client secret&gt;</w:t>
+            <w:proofErr w:type="spellStart"/>
+            <w:r>
+              <w:t>clientsecret</w:t>
+            </w:r>
+            <w:proofErr w:type="spellEnd"/>
+            <w:r>
+              <w:t>=&lt;client secret&gt;</w:t>
             </w:r>
           </w:p>
           <w:p>
-            <w:r>
-              <w:t>redirecturi=&lt;redirect URI&gt;</w:t>
+            <w:proofErr w:type="spellStart"/>
+            <w:r>
+              <w:t>redirecturi</w:t>
+            </w:r>
+            <w:proofErr w:type="spellEnd"/>
+            <w:r>
+              <w:t>=&lt;redirect URI&gt;</w:t>
             </w:r>
           </w:p>
           <w:p>
@@ -3232,13 +3453,23 @@
             </w:r>
           </w:p>
           <w:p>
-            <w:r>
-              <w:t>clientsecret=mVtt-Bq4y672MCoJk88fB900</w:t>
+            <w:proofErr w:type="spellStart"/>
+            <w:r>
+              <w:t>clientsecret</w:t>
+            </w:r>
+            <w:proofErr w:type="spellEnd"/>
+            <w:r>
+              <w:t>=mVtt-Bq4y672MCoJk88fB900</w:t>
             </w:r>
           </w:p>
           <w:p>
-            <w:r>
-              <w:t>redirecturi=urn:ietf:wg:oauth:2.0:oob</w:t>
+            <w:proofErr w:type="spellStart"/>
+            <w:r>
+              <w:t>redirecturi</w:t>
+            </w:r>
+            <w:proofErr w:type="spellEnd"/>
+            <w:r>
+              <w:t>=urn:ietf:wg:oauth:2.0:oob</w:t>
             </w:r>
           </w:p>
         </w:tc>
@@ -3284,7 +3515,9 @@
       <w:pPr>
         <w:pStyle w:val="Heading2"/>
       </w:pPr>
-      <w:bookmarkStart w:id="8" w:name="_Toc387926037"/>
+      <w:bookmarkStart w:id="8" w:name="_Toc388024262"/>
+      <w:proofErr w:type="spellStart"/>
+      <w:proofErr w:type="gramStart"/>
       <w:r>
         <w:t>m</w:t>
       </w:r>
@@ -3303,6 +3536,8 @@
       <w:r>
         <w:t>omodoro</w:t>
       </w:r>
+      <w:proofErr w:type="spellEnd"/>
+      <w:proofErr w:type="gramEnd"/>
       <w:r>
         <w:t xml:space="preserve"> configuration</w:t>
       </w:r>
@@ -3331,7 +3566,15 @@
         <w:t>above</w:t>
       </w:r>
       <w:r>
-        <w:t>) and Agile’s most common practice</w:t>
+        <w:t xml:space="preserve">) and </w:t>
+      </w:r>
+      <w:proofErr w:type="spellStart"/>
+      <w:r>
+        <w:t>Agile’s</w:t>
+      </w:r>
+      <w:proofErr w:type="spellEnd"/>
+      <w:r>
+        <w:t xml:space="preserve"> most common practice</w:t>
       </w:r>
       <w:r>
         <w:t>s</w:t>
@@ -3385,7 +3628,15 @@
         <w:t>…</w:t>
       </w:r>
       <w:r>
-        <w:t xml:space="preserve"> and even Kaban projects can be managed with mAP.</w:t>
+        <w:t xml:space="preserve"> and even </w:t>
+      </w:r>
+      <w:proofErr w:type="spellStart"/>
+      <w:r>
+        <w:t>Kaban</w:t>
+      </w:r>
+      <w:proofErr w:type="spellEnd"/>
+      <w:r>
+        <w:t xml:space="preserve"> projects can be managed with mAP.</w:t>
       </w:r>
       <w:r>
         <w:t xml:space="preserve"> </w:t>
@@ -3473,7 +3724,7 @@
                     <pic:cNvPicPr/>
                   </pic:nvPicPr>
                   <pic:blipFill>
-                    <a:blip r:embed="rId12" cstate="print"/>
+                    <a:blip r:embed="rId13" cstate="print"/>
                     <a:stretch>
                       <a:fillRect/>
                     </a:stretch>
@@ -3552,7 +3803,7 @@
       <w:pPr>
         <w:pStyle w:val="Heading2"/>
       </w:pPr>
-      <w:bookmarkStart w:id="9" w:name="_Toc387926038"/>
+      <w:bookmarkStart w:id="9" w:name="_Toc388024263"/>
       <w:r>
         <w:t>P</w:t>
       </w:r>
@@ -3570,7 +3821,7 @@
       <w:pPr>
         <w:pStyle w:val="Heading3"/>
       </w:pPr>
-      <w:bookmarkStart w:id="10" w:name="_Toc387926039"/>
+      <w:bookmarkStart w:id="10" w:name="_Toc388024264"/>
       <w:r>
         <w:t>How to set the preferences</w:t>
       </w:r>
@@ -3627,7 +3878,15 @@
         <w:t>he</w:t>
       </w:r>
       <w:r>
-        <w:t xml:space="preserve"> max nb of pomodoros per task</w:t>
+        <w:t xml:space="preserve"> max </w:t>
+      </w:r>
+      <w:proofErr w:type="spellStart"/>
+      <w:r>
+        <w:t>nb</w:t>
+      </w:r>
+      <w:proofErr w:type="spellEnd"/>
+      <w:r>
+        <w:t xml:space="preserve"> of pomodoros per task</w:t>
       </w:r>
       <w:r>
         <w:t xml:space="preserve"> (</w:t>
@@ -3636,7 +3895,35 @@
         <w:rPr>
           <w:b/>
         </w:rPr>
-        <w:t>Max nb pom/task</w:t>
+        <w:t xml:space="preserve">Max </w:t>
+      </w:r>
+      <w:proofErr w:type="spellStart"/>
+      <w:r>
+        <w:rPr>
+          <w:b/>
+        </w:rPr>
+        <w:t>nb</w:t>
+      </w:r>
+      <w:proofErr w:type="spellEnd"/>
+      <w:r>
+        <w:rPr>
+          <w:b/>
+        </w:rPr>
+        <w:t xml:space="preserve"> </w:t>
+      </w:r>
+      <w:proofErr w:type="spellStart"/>
+      <w:r>
+        <w:rPr>
+          <w:b/>
+        </w:rPr>
+        <w:t>pom</w:t>
+      </w:r>
+      <w:proofErr w:type="spellEnd"/>
+      <w:r>
+        <w:rPr>
+          <w:b/>
+        </w:rPr>
+        <w:t>/task</w:t>
       </w:r>
       <w:r>
         <w:t>)</w:t>
@@ -3645,7 +3932,15 @@
         <w:t xml:space="preserve"> is set to be twice t</w:t>
       </w:r>
       <w:r>
-        <w:t>he max nb of pomodoros per day</w:t>
+        <w:t xml:space="preserve">he max </w:t>
+      </w:r>
+      <w:proofErr w:type="spellStart"/>
+      <w:r>
+        <w:t>nb</w:t>
+      </w:r>
+      <w:proofErr w:type="spellEnd"/>
+      <w:r>
+        <w:t xml:space="preserve"> of pomodoros per day</w:t>
       </w:r>
       <w:r>
         <w:t xml:space="preserve"> (</w:t>
@@ -3654,7 +3949,35 @@
         <w:rPr>
           <w:b/>
         </w:rPr>
-        <w:t>Max nb pom/day</w:t>
+        <w:t xml:space="preserve">Max </w:t>
+      </w:r>
+      <w:proofErr w:type="spellStart"/>
+      <w:r>
+        <w:rPr>
+          <w:b/>
+        </w:rPr>
+        <w:t>nb</w:t>
+      </w:r>
+      <w:proofErr w:type="spellEnd"/>
+      <w:r>
+        <w:rPr>
+          <w:b/>
+        </w:rPr>
+        <w:t xml:space="preserve"> </w:t>
+      </w:r>
+      <w:proofErr w:type="spellStart"/>
+      <w:r>
+        <w:rPr>
+          <w:b/>
+        </w:rPr>
+        <w:t>pom</w:t>
+      </w:r>
+      <w:proofErr w:type="spellEnd"/>
+      <w:r>
+        <w:rPr>
+          <w:b/>
+        </w:rPr>
+        <w:t>/day</w:t>
       </w:r>
       <w:r>
         <w:t>)</w:t>
@@ -3663,7 +3986,15 @@
         <w:t>. I</w:t>
       </w:r>
       <w:r>
-        <w:t xml:space="preserve">t is Agile common practice to </w:t>
+        <w:t xml:space="preserve">t is </w:t>
+      </w:r>
+      <w:proofErr w:type="gramStart"/>
+      <w:r>
+        <w:t>Agile</w:t>
+      </w:r>
+      <w:proofErr w:type="gramEnd"/>
+      <w:r>
+        <w:t xml:space="preserve"> common practice to </w:t>
       </w:r>
       <w:r>
         <w:t>set</w:t>
@@ -3742,7 +4073,15 @@
         <w:t xml:space="preserve"> the </w:t>
       </w:r>
       <w:r>
-        <w:t>max nb of pomodoros per task</w:t>
+        <w:t xml:space="preserve">max </w:t>
+      </w:r>
+      <w:proofErr w:type="spellStart"/>
+      <w:r>
+        <w:t>nb</w:t>
+      </w:r>
+      <w:proofErr w:type="spellEnd"/>
+      <w:r>
+        <w:t xml:space="preserve"> of pomodoros per task</w:t>
       </w:r>
       <w:r>
         <w:t xml:space="preserve"> (</w:t>
@@ -3751,7 +4090,35 @@
         <w:rPr>
           <w:b/>
         </w:rPr>
-        <w:t>Max nb pom/task</w:t>
+        <w:t xml:space="preserve">Max </w:t>
+      </w:r>
+      <w:proofErr w:type="spellStart"/>
+      <w:r>
+        <w:rPr>
+          <w:b/>
+        </w:rPr>
+        <w:t>nb</w:t>
+      </w:r>
+      <w:proofErr w:type="spellEnd"/>
+      <w:r>
+        <w:rPr>
+          <w:b/>
+        </w:rPr>
+        <w:t xml:space="preserve"> </w:t>
+      </w:r>
+      <w:proofErr w:type="spellStart"/>
+      <w:r>
+        <w:rPr>
+          <w:b/>
+        </w:rPr>
+        <w:t>pom</w:t>
+      </w:r>
+      <w:proofErr w:type="spellEnd"/>
+      <w:r>
+        <w:rPr>
+          <w:b/>
+        </w:rPr>
+        <w:t>/task</w:t>
       </w:r>
       <w:r>
         <w:t>)</w:t>
@@ -3888,7 +4255,35 @@
         <w:rPr>
           <w:b/>
         </w:rPr>
-        <w:t>Max nb pom/</w:t>
+        <w:t xml:space="preserve">Max </w:t>
+      </w:r>
+      <w:proofErr w:type="spellStart"/>
+      <w:r>
+        <w:rPr>
+          <w:b/>
+        </w:rPr>
+        <w:t>nb</w:t>
+      </w:r>
+      <w:proofErr w:type="spellEnd"/>
+      <w:r>
+        <w:rPr>
+          <w:b/>
+        </w:rPr>
+        <w:t xml:space="preserve"> </w:t>
+      </w:r>
+      <w:proofErr w:type="spellStart"/>
+      <w:r>
+        <w:rPr>
+          <w:b/>
+        </w:rPr>
+        <w:t>pom</w:t>
+      </w:r>
+      <w:proofErr w:type="spellEnd"/>
+      <w:r>
+        <w:rPr>
+          <w:b/>
+        </w:rPr>
+        <w:t>/</w:t>
       </w:r>
       <w:r>
         <w:rPr>
@@ -3946,7 +4341,35 @@
         <w:rPr>
           <w:b/>
         </w:rPr>
-        <w:t>Max nb pom/day</w:t>
+        <w:t xml:space="preserve">Max </w:t>
+      </w:r>
+      <w:proofErr w:type="spellStart"/>
+      <w:r>
+        <w:rPr>
+          <w:b/>
+        </w:rPr>
+        <w:t>nb</w:t>
+      </w:r>
+      <w:proofErr w:type="spellEnd"/>
+      <w:r>
+        <w:rPr>
+          <w:b/>
+        </w:rPr>
+        <w:t xml:space="preserve"> </w:t>
+      </w:r>
+      <w:proofErr w:type="spellStart"/>
+      <w:r>
+        <w:rPr>
+          <w:b/>
+        </w:rPr>
+        <w:t>pom</w:t>
+      </w:r>
+      <w:proofErr w:type="spellEnd"/>
+      <w:r>
+        <w:rPr>
+          <w:b/>
+        </w:rPr>
+        <w:t>/day</w:t>
       </w:r>
       <w:r>
         <w:t xml:space="preserve">: </w:t>
@@ -3988,7 +4411,15 @@
         <w:t xml:space="preserve"> to prevent </w:t>
       </w:r>
       <w:r>
-        <w:t>the ToDo list to have</w:t>
+        <w:t xml:space="preserve">the </w:t>
+      </w:r>
+      <w:proofErr w:type="spellStart"/>
+      <w:r>
+        <w:t>ToDo</w:t>
+      </w:r>
+      <w:proofErr w:type="spellEnd"/>
+      <w:r>
+        <w:t xml:space="preserve"> list to have</w:t>
       </w:r>
       <w:r>
         <w:t xml:space="preserve"> too many pomodoros.</w:t>
@@ -4002,11 +4433,33 @@
           <w:numId w:val="1"/>
         </w:numPr>
       </w:pPr>
-      <w:r>
-        <w:rPr>
-          <w:b/>
-        </w:rPr>
-        <w:t>Nb pom/set</w:t>
+      <w:proofErr w:type="spellStart"/>
+      <w:r>
+        <w:rPr>
+          <w:b/>
+        </w:rPr>
+        <w:t>Nb</w:t>
+      </w:r>
+      <w:proofErr w:type="spellEnd"/>
+      <w:r>
+        <w:rPr>
+          <w:b/>
+        </w:rPr>
+        <w:t xml:space="preserve"> </w:t>
+      </w:r>
+      <w:proofErr w:type="spellStart"/>
+      <w:r>
+        <w:rPr>
+          <w:b/>
+        </w:rPr>
+        <w:t>pom</w:t>
+      </w:r>
+      <w:proofErr w:type="spellEnd"/>
+      <w:r>
+        <w:rPr>
+          <w:b/>
+        </w:rPr>
+        <w:t>/set</w:t>
       </w:r>
       <w:r>
         <w:t xml:space="preserve">: </w:t>
@@ -4038,9 +4491,11 @@
       <w:r>
         <w:t xml:space="preserve">ong breaks </w:t>
       </w:r>
+      <w:proofErr w:type="gramStart"/>
       <w:r>
         <w:t>happen</w:t>
       </w:r>
+      <w:proofErr w:type="gramEnd"/>
       <w:r>
         <w:t xml:space="preserve"> every s</w:t>
       </w:r>
@@ -4199,12 +4654,33 @@
         <w:ind w:left="1440" w:firstLine="720"/>
       </w:pPr>
       <w:r>
-        <w:t>English (United States): MMM dd yyyy</w:t>
+        <w:t xml:space="preserve">English (United States): MMM </w:t>
+      </w:r>
+      <w:proofErr w:type="spellStart"/>
+      <w:r>
+        <w:t>dd</w:t>
+      </w:r>
+      <w:proofErr w:type="spellEnd"/>
+      <w:r>
+        <w:t xml:space="preserve"> </w:t>
+      </w:r>
+      <w:proofErr w:type="spellStart"/>
+      <w:r>
+        <w:t>yyyy</w:t>
       </w:r>
       <w:bookmarkStart w:id="26" w:name="OLE_LINK283"/>
       <w:bookmarkStart w:id="27" w:name="OLE_LINK284"/>
-      <w:r>
-        <w:t xml:space="preserve"> (eg. Sep 06 2011)</w:t>
+      <w:proofErr w:type="spellEnd"/>
+      <w:r>
+        <w:t xml:space="preserve"> (</w:t>
+      </w:r>
+      <w:proofErr w:type="spellStart"/>
+      <w:r>
+        <w:t>eg</w:t>
+      </w:r>
+      <w:proofErr w:type="spellEnd"/>
+      <w:r>
+        <w:t>. Sep 06 2011)</w:t>
       </w:r>
       <w:bookmarkEnd w:id="26"/>
       <w:bookmarkEnd w:id="27"/>
@@ -4215,7 +4691,31 @@
         <w:ind w:left="1440" w:firstLine="720"/>
       </w:pPr>
       <w:r>
-        <w:t>Others: dd MMM yyyy (eg. 06 Sep 2011)</w:t>
+        <w:t xml:space="preserve">Others: </w:t>
+      </w:r>
+      <w:proofErr w:type="spellStart"/>
+      <w:r>
+        <w:t>dd</w:t>
+      </w:r>
+      <w:proofErr w:type="spellEnd"/>
+      <w:r>
+        <w:t xml:space="preserve"> MMM </w:t>
+      </w:r>
+      <w:proofErr w:type="spellStart"/>
+      <w:r>
+        <w:t>yyyy</w:t>
+      </w:r>
+      <w:proofErr w:type="spellEnd"/>
+      <w:r>
+        <w:t xml:space="preserve"> (</w:t>
+      </w:r>
+      <w:proofErr w:type="spellStart"/>
+      <w:r>
+        <w:t>eg</w:t>
+      </w:r>
+      <w:proofErr w:type="spellEnd"/>
+      <w:r>
+        <w:t>. 06 Sep 2011)</w:t>
       </w:r>
     </w:p>
     <w:p>
@@ -4238,12 +4738,28 @@
         <w:ind w:left="1440" w:firstLine="720"/>
       </w:pPr>
       <w:r>
-        <w:t xml:space="preserve">English: hh:mm a </w:t>
+        <w:t xml:space="preserve">English: </w:t>
+      </w:r>
+      <w:proofErr w:type="spellStart"/>
+      <w:r>
+        <w:t>hh:mm</w:t>
+      </w:r>
+      <w:proofErr w:type="spellEnd"/>
+      <w:r>
+        <w:t xml:space="preserve"> a </w:t>
       </w:r>
       <w:bookmarkStart w:id="28" w:name="OLE_LINK285"/>
       <w:bookmarkStart w:id="29" w:name="OLE_LINK286"/>
       <w:r>
-        <w:t>(eg. 04:35 PM)</w:t>
+        <w:t>(</w:t>
+      </w:r>
+      <w:proofErr w:type="spellStart"/>
+      <w:r>
+        <w:t>eg</w:t>
+      </w:r>
+      <w:proofErr w:type="spellEnd"/>
+      <w:r>
+        <w:t>. 04:35 PM)</w:t>
       </w:r>
       <w:bookmarkEnd w:id="28"/>
       <w:bookmarkEnd w:id="29"/>
@@ -4254,7 +4770,23 @@
         <w:ind w:left="1440" w:firstLine="720"/>
       </w:pPr>
       <w:r>
-        <w:t>Others: HH:mm (eg. 16:35)</w:t>
+        <w:t xml:space="preserve">Others: </w:t>
+      </w:r>
+      <w:proofErr w:type="spellStart"/>
+      <w:r>
+        <w:t>HH:mm</w:t>
+      </w:r>
+      <w:proofErr w:type="spellEnd"/>
+      <w:r>
+        <w:t xml:space="preserve"> (</w:t>
+      </w:r>
+      <w:proofErr w:type="spellStart"/>
+      <w:r>
+        <w:t>eg</w:t>
+      </w:r>
+      <w:proofErr w:type="spellEnd"/>
+      <w:r>
+        <w:t>. 16:35)</w:t>
       </w:r>
     </w:p>
     <w:p>
@@ -4400,12 +4932,14 @@
       <w:r>
         <w:t>(</w:t>
       </w:r>
+      <w:proofErr w:type="gramStart"/>
       <w:r>
         <w:t xml:space="preserve">hours </w:t>
       </w:r>
       <w:r>
         <w:t>:</w:t>
       </w:r>
+      <w:proofErr w:type="gramEnd"/>
       <w:r>
         <w:t xml:space="preserve"> minutes</w:t>
       </w:r>
@@ -4448,11 +4982,33 @@
       <w:r>
         <w:t xml:space="preserve"> pomodoros and </w:t>
       </w:r>
-      <w:r>
-        <w:rPr>
-          <w:b/>
-        </w:rPr>
-        <w:t>Nb pom/set</w:t>
+      <w:proofErr w:type="spellStart"/>
+      <w:r>
+        <w:rPr>
+          <w:b/>
+        </w:rPr>
+        <w:t>Nb</w:t>
+      </w:r>
+      <w:proofErr w:type="spellEnd"/>
+      <w:r>
+        <w:rPr>
+          <w:b/>
+        </w:rPr>
+        <w:t xml:space="preserve"> </w:t>
+      </w:r>
+      <w:proofErr w:type="spellStart"/>
+      <w:r>
+        <w:rPr>
+          <w:b/>
+        </w:rPr>
+        <w:t>pom</w:t>
+      </w:r>
+      <w:proofErr w:type="spellEnd"/>
+      <w:r>
+        <w:rPr>
+          <w:b/>
+        </w:rPr>
+        <w:t>/set</w:t>
       </w:r>
       <w:r>
         <w:t xml:space="preserve"> = 4 </w:t>
@@ -4466,8 +5022,13 @@
         <w:pStyle w:val="ListParagraph"/>
         <w:ind w:left="2160"/>
       </w:pPr>
-      <w:r>
-        <w:t xml:space="preserve">time =  </w:t>
+      <w:proofErr w:type="gramStart"/>
+      <w:r>
+        <w:t>time</w:t>
+      </w:r>
+      <w:proofErr w:type="gramEnd"/>
+      <w:r>
+        <w:t xml:space="preserve"> =  </w:t>
       </w:r>
       <w:r>
         <w:rPr>
@@ -4511,11 +5072,33 @@
       <w:r>
         <w:t xml:space="preserve">estimate = 4 pomodoros and </w:t>
       </w:r>
-      <w:r>
-        <w:rPr>
-          <w:b/>
-        </w:rPr>
-        <w:t>Nb pom/set</w:t>
+      <w:proofErr w:type="spellStart"/>
+      <w:r>
+        <w:rPr>
+          <w:b/>
+        </w:rPr>
+        <w:t>Nb</w:t>
+      </w:r>
+      <w:proofErr w:type="spellEnd"/>
+      <w:r>
+        <w:rPr>
+          <w:b/>
+        </w:rPr>
+        <w:t xml:space="preserve"> </w:t>
+      </w:r>
+      <w:proofErr w:type="spellStart"/>
+      <w:r>
+        <w:rPr>
+          <w:b/>
+        </w:rPr>
+        <w:t>pom</w:t>
+      </w:r>
+      <w:proofErr w:type="spellEnd"/>
+      <w:r>
+        <w:rPr>
+          <w:b/>
+        </w:rPr>
+        <w:t>/set</w:t>
       </w:r>
       <w:r>
         <w:t xml:space="preserve"> = 4 </w:t>
@@ -4581,7 +5164,15 @@
         <w:t xml:space="preserve">: </w:t>
       </w:r>
       <w:r>
-        <w:t>used to convert estimates (pomodoros) into time (hours : minutes</w:t>
+        <w:t>used to convert estimates (pomodoros) into time (</w:t>
+      </w:r>
+      <w:proofErr w:type="gramStart"/>
+      <w:r>
+        <w:t>hours :</w:t>
+      </w:r>
+      <w:proofErr w:type="gramEnd"/>
+      <w:r>
+        <w:t xml:space="preserve"> minutes</w:t>
       </w:r>
       <w:r>
         <w:t xml:space="preserve"> or days if hours &gt;</w:t>
@@ -4636,15 +5227,20 @@
       <w:pPr>
         <w:pStyle w:val="Heading1"/>
       </w:pPr>
-      <w:bookmarkStart w:id="30" w:name="_Toc387926040"/>
+      <w:bookmarkStart w:id="30" w:name="_Toc388024265"/>
       <w:r>
         <w:t>Getting Started</w:t>
       </w:r>
       <w:bookmarkEnd w:id="30"/>
     </w:p>
     <w:p>
-      <w:r>
-        <w:t xml:space="preserve">mAP makes the </w:t>
+      <w:proofErr w:type="gramStart"/>
+      <w:r>
+        <w:t>mAP</w:t>
+      </w:r>
+      <w:proofErr w:type="gramEnd"/>
+      <w:r>
+        <w:t xml:space="preserve"> makes the </w:t>
       </w:r>
       <w:r>
         <w:t xml:space="preserve">management of tasks </w:t>
@@ -4682,8 +5278,13 @@
       <w:r>
         <w:t xml:space="preserve">management of </w:t>
       </w:r>
-      <w:r>
-        <w:t>ToDo list</w:t>
+      <w:proofErr w:type="spellStart"/>
+      <w:r>
+        <w:t>ToDo</w:t>
+      </w:r>
+      <w:proofErr w:type="spellEnd"/>
+      <w:r>
+        <w:t xml:space="preserve"> list</w:t>
       </w:r>
       <w:r>
         <w:t>s</w:t>
@@ -4777,7 +5378,7 @@
           <w:numId w:val="4"/>
         </w:numPr>
       </w:pPr>
-      <w:hyperlink r:id="rId13" w:history="1">
+      <w:hyperlink r:id="rId14" w:history="1">
         <w:r>
           <w:rPr>
             <w:rStyle w:val="Hyperlink"/>
@@ -4822,7 +5423,15 @@
         <w:t xml:space="preserve"> (&gt;&gt;&gt;)</w:t>
       </w:r>
       <w:r>
-        <w:t xml:space="preserve"> tasks to the ToDo </w:t>
+        <w:t xml:space="preserve"> tasks to the </w:t>
+      </w:r>
+      <w:proofErr w:type="spellStart"/>
+      <w:r>
+        <w:t>ToDo</w:t>
+      </w:r>
+      <w:proofErr w:type="spellEnd"/>
+      <w:r>
+        <w:t xml:space="preserve"> </w:t>
       </w:r>
       <w:r>
         <w:t>L</w:t>
@@ -4854,8 +5463,13 @@
       <w:r>
         <w:t>"</w:t>
       </w:r>
-      <w:r>
-        <w:t>ToDo Today Sheet</w:t>
+      <w:proofErr w:type="spellStart"/>
+      <w:r>
+        <w:t>ToDo</w:t>
+      </w:r>
+      <w:proofErr w:type="spellEnd"/>
+      <w:r>
+        <w:t xml:space="preserve"> Today Sheet</w:t>
       </w:r>
       <w:r>
         <w:t>"</w:t>
@@ -4927,7 +5541,15 @@
         </w:numPr>
       </w:pPr>
       <w:r>
-        <w:t xml:space="preserve">Prioritize the ToDo </w:t>
+        <w:t xml:space="preserve">Prioritize the </w:t>
+      </w:r>
+      <w:proofErr w:type="spellStart"/>
+      <w:r>
+        <w:t>ToDo</w:t>
+      </w:r>
+      <w:proofErr w:type="spellEnd"/>
+      <w:r>
+        <w:t xml:space="preserve"> </w:t>
       </w:r>
       <w:r>
         <w:t>L</w:t>
@@ -5141,7 +5763,7 @@
       <w:pPr>
         <w:pStyle w:val="Heading3"/>
       </w:pPr>
-      <w:bookmarkStart w:id="33" w:name="_Toc387926041"/>
+      <w:bookmarkStart w:id="33" w:name="_Toc388024266"/>
       <w:r>
         <w:t xml:space="preserve">How to </w:t>
       </w:r>
@@ -5288,7 +5910,15 @@
         </w:numPr>
       </w:pPr>
       <w:r>
-        <w:t>CTR + A: select all</w:t>
+        <w:t xml:space="preserve">CTR + </w:t>
+      </w:r>
+      <w:proofErr w:type="gramStart"/>
+      <w:r>
+        <w:t>A</w:t>
+      </w:r>
+      <w:proofErr w:type="gramEnd"/>
+      <w:r>
+        <w:t>: select all</w:t>
       </w:r>
       <w:r>
         <w:t xml:space="preserve"> tasks.</w:t>
@@ -5401,7 +6031,7 @@
                     <pic:cNvPicPr/>
                   </pic:nvPicPr>
                   <pic:blipFill>
-                    <a:blip r:embed="rId14" cstate="print"/>
+                    <a:blip r:embed="rId15" cstate="print"/>
                     <a:stretch>
                       <a:fillRect/>
                     </a:stretch>
@@ -5421,7 +6051,7 @@
           </wp:anchor>
         </w:drawing>
       </w:r>
-      <w:bookmarkStart w:id="34" w:name="_Toc387926042"/>
+      <w:bookmarkStart w:id="34" w:name="_Toc388024267"/>
       <w:r>
         <w:t>New</w:t>
       </w:r>
@@ -5445,7 +6075,7 @@
       <w:pPr>
         <w:pStyle w:val="Heading3"/>
       </w:pPr>
-      <w:bookmarkStart w:id="35" w:name="_Toc387926043"/>
+      <w:bookmarkStart w:id="35" w:name="_Toc388024268"/>
       <w:r>
         <w:t>How to c</w:t>
       </w:r>
@@ -5521,7 +6151,7 @@
       <w:pPr>
         <w:pStyle w:val="Heading3"/>
       </w:pPr>
-      <w:bookmarkStart w:id="36" w:name="_Toc387926044"/>
+      <w:bookmarkStart w:id="36" w:name="_Toc388024269"/>
       <w:r>
         <w:t>How to use the</w:t>
       </w:r>
@@ -5994,7 +6624,7 @@
                     <pic:cNvPicPr/>
                   </pic:nvPicPr>
                   <pic:blipFill>
-                    <a:blip r:embed="rId15" cstate="print"/>
+                    <a:blip r:embed="rId16" cstate="print"/>
                     <a:stretch>
                       <a:fillRect/>
                     </a:stretch>
@@ -6014,7 +6644,7 @@
           </wp:anchor>
         </w:drawing>
       </w:r>
-      <w:bookmarkStart w:id="47" w:name="_Toc387926045"/>
+      <w:bookmarkStart w:id="47" w:name="_Toc388024270"/>
       <w:r>
         <w:t>Ac</w:t>
       </w:r>
@@ -6044,7 +6674,7 @@
       <w:pPr>
         <w:pStyle w:val="Heading3"/>
       </w:pPr>
-      <w:bookmarkStart w:id="48" w:name="_Toc387926046"/>
+      <w:bookmarkStart w:id="48" w:name="_Toc388024271"/>
       <w:r>
         <w:t>How to read the table</w:t>
       </w:r>
@@ -6220,8 +6850,13 @@
       <w:r>
         <w:t xml:space="preserve">Estimated + </w:t>
       </w:r>
-      <w:r>
-        <w:t>Overestimated)</w:t>
+      <w:proofErr w:type="gramStart"/>
+      <w:r>
+        <w:t>Overestimated</w:t>
+      </w:r>
+      <w:proofErr w:type="gramEnd"/>
+      <w:r>
+        <w:t>)</w:t>
       </w:r>
       <w:r>
         <w:t>.</w:t>
@@ -6310,7 +6945,7 @@
                     <pic:cNvPicPr/>
                   </pic:nvPicPr>
                   <pic:blipFill>
-                    <a:blip r:embed="rId16" cstate="print"/>
+                    <a:blip r:embed="rId17" cstate="print"/>
                     <a:stretch>
                       <a:fillRect/>
                     </a:stretch>
@@ -6377,7 +7012,7 @@
       <w:pPr>
         <w:pStyle w:val="Heading3"/>
       </w:pPr>
-      <w:bookmarkStart w:id="49" w:name="_Toc387926047"/>
+      <w:bookmarkStart w:id="49" w:name="_Toc388024272"/>
       <w:r>
         <w:t>How to edit a task</w:t>
       </w:r>
@@ -6424,7 +7059,7 @@
                     <pic:cNvPicPr/>
                   </pic:nvPicPr>
                   <pic:blipFill>
-                    <a:blip r:embed="rId16" cstate="print"/>
+                    <a:blip r:embed="rId17" cstate="print"/>
                     <a:stretch>
                       <a:fillRect/>
                     </a:stretch>
@@ -6548,11 +7183,50 @@
       <w:pPr>
         <w:pStyle w:val="Heading3"/>
       </w:pPr>
-      <w:bookmarkStart w:id="50" w:name="_Toc387926048"/>
+      <w:bookmarkStart w:id="50" w:name="_Toc388024273"/>
       <w:r>
         <w:t>How to export data</w:t>
       </w:r>
       <w:bookmarkEnd w:id="50"/>
+    </w:p>
+    <w:p>
+      <w:pPr>
+        <w:pStyle w:val="ListParagraph"/>
+        <w:numPr>
+          <w:ilvl w:val="0"/>
+          <w:numId w:val="28"/>
+        </w:numPr>
+      </w:pPr>
+      <w:r>
+        <w:t>Select the task to export.</w:t>
+      </w:r>
+    </w:p>
+    <w:p>
+      <w:pPr>
+        <w:pStyle w:val="ListParagraph"/>
+        <w:numPr>
+          <w:ilvl w:val="0"/>
+          <w:numId w:val="28"/>
+        </w:numPr>
+      </w:pPr>
+      <w:r>
+        <w:t xml:space="preserve">Open the </w:t>
+      </w:r>
+      <w:r>
+        <w:t>"</w:t>
+      </w:r>
+      <w:r>
+        <w:t>Export</w:t>
+      </w:r>
+      <w:r>
+        <w:t>"</w:t>
+      </w:r>
+      <w:r>
+        <w:t xml:space="preserve"> tab</w:t>
+      </w:r>
+      <w:r>
+        <w:t>.</w:t>
+      </w:r>
     </w:p>
     <w:p>
       <w:pPr>
@@ -6617,7 +7291,15 @@
       <w:bookmarkEnd w:id="53"/>
       <w:bookmarkEnd w:id="54"/>
       <w:r>
-        <w:t xml:space="preserve">is left empty, default name "myAgilePomodoro" is used; if this field contains some special characters not supported by the file system of the OS, the export </w:t>
+        <w:t>is left empty, default name "</w:t>
+      </w:r>
+      <w:proofErr w:type="spellStart"/>
+      <w:r>
+        <w:t>myAgilePomodoro</w:t>
+      </w:r>
+      <w:proofErr w:type="spellEnd"/>
+      <w:r>
+        <w:t xml:space="preserve">" is used; if this field contains some special characters not supported by the file system of the OS, the export </w:t>
       </w:r>
       <w:r>
         <w:t>will fail</w:t>
@@ -6668,6 +7350,7 @@
         <w:rPr>
           <w:b/>
         </w:rPr>
+        <w:lastRenderedPageBreak/>
         <w:t>Date pattern</w:t>
       </w:r>
       <w:r>
@@ -6795,9 +7478,11 @@
             <w:tcW w:w="1440" w:type="dxa"/>
           </w:tcPr>
           <w:p>
+            <w:proofErr w:type="spellStart"/>
             <w:r>
               <w:t>Dd</w:t>
             </w:r>
+            <w:proofErr w:type="spellEnd"/>
           </w:p>
         </w:tc>
         <w:tc>
@@ -7026,9 +7711,11 @@
             <w:tcW w:w="1440" w:type="dxa"/>
           </w:tcPr>
           <w:p>
+            <w:proofErr w:type="spellStart"/>
             <w:r>
               <w:t>Yy</w:t>
             </w:r>
+            <w:proofErr w:type="spellEnd"/>
           </w:p>
         </w:tc>
         <w:tc>
@@ -7064,9 +7751,11 @@
             <w:tcW w:w="1440" w:type="dxa"/>
           </w:tcPr>
           <w:p>
+            <w:proofErr w:type="spellStart"/>
             <w:r>
               <w:t>Yyyy</w:t>
             </w:r>
+            <w:proofErr w:type="spellEnd"/>
           </w:p>
         </w:tc>
         <w:tc>
@@ -7087,7 +7776,23 @@
       </w:r>
       <w:r>
         <w:tab/>
-        <w:t xml:space="preserve">    Example: M/dd/yyyy </w:t>
+        <w:t xml:space="preserve">    Example: M/</w:t>
+      </w:r>
+      <w:proofErr w:type="spellStart"/>
+      <w:r>
+        <w:t>dd</w:t>
+      </w:r>
+      <w:proofErr w:type="spellEnd"/>
+      <w:r>
+        <w:t>/</w:t>
+      </w:r>
+      <w:proofErr w:type="spellStart"/>
+      <w:r>
+        <w:t>yyyy</w:t>
+      </w:r>
+      <w:proofErr w:type="spellEnd"/>
+      <w:r>
+        <w:t xml:space="preserve"> </w:t>
       </w:r>
       <w:r>
         <w:sym w:font="Wingdings" w:char="F0E0"/>
@@ -7158,8 +7863,13 @@
         <w:t>File name</w:t>
       </w:r>
       <w:r>
-        <w:t>&gt;" and extension ".&lt;</w:t>
-      </w:r>
+        <w:t>&gt;" and extension "</w:t>
+      </w:r>
+      <w:proofErr w:type="gramStart"/>
+      <w:r>
+        <w:t>.&lt;</w:t>
+      </w:r>
+      <w:proofErr w:type="gramEnd"/>
       <w:r>
         <w:rPr>
           <w:i/>
@@ -7169,12 +7879,104 @@
       <w:r>
         <w:t>&gt;" in the directory where mAP is located.</w:t>
       </w:r>
-    </w:p>
+      <w:r>
+        <w:t xml:space="preserve"> </w:t>
+      </w:r>
+    </w:p>
+    <w:p/>
+    <w:p>
+      <w:r>
+        <w:rPr>
+          <w:noProof/>
+          <w:lang w:val="en-GB" w:eastAsia="en-GB"/>
+        </w:rPr>
+        <w:drawing>
+          <wp:inline distT="0" distB="0" distL="0" distR="0">
+            <wp:extent cx="219075" cy="219075"/>
+            <wp:effectExtent l="19050" t="0" r="9525" b="0"/>
+            <wp:docPr id="30" name="Picture 29" descr="waiting.jpg"/>
+            <wp:cNvGraphicFramePr>
+              <a:graphicFrameLocks xmlns:a="http://schemas.openxmlformats.org/drawingml/2006/main" noChangeAspect="1"/>
+            </wp:cNvGraphicFramePr>
+            <a:graphic xmlns:a="http://schemas.openxmlformats.org/drawingml/2006/main">
+              <a:graphicData uri="http://schemas.openxmlformats.org/drawingml/2006/picture">
+                <pic:pic xmlns:pic="http://schemas.openxmlformats.org/drawingml/2006/picture">
+                  <pic:nvPicPr>
+                    <pic:cNvPr id="0" name="waiting.jpg"/>
+                    <pic:cNvPicPr/>
+                  </pic:nvPicPr>
+                  <pic:blipFill>
+                    <a:blip r:embed="rId18" cstate="print"/>
+                    <a:stretch>
+                      <a:fillRect/>
+                    </a:stretch>
+                  </pic:blipFill>
+                  <pic:spPr>
+                    <a:xfrm>
+                      <a:off x="0" y="0"/>
+                      <a:ext cx="219075" cy="219075"/>
+                    </a:xfrm>
+                    <a:prstGeom prst="rect">
+                      <a:avLst/>
+                    </a:prstGeom>
+                  </pic:spPr>
+                </pic:pic>
+              </a:graphicData>
+            </a:graphic>
+          </wp:inline>
+        </w:drawing>
+      </w:r>
+      <w:r>
+        <w:t xml:space="preserve"> </w:t>
+      </w:r>
+      <w:r>
+        <w:t>The export feature is one of the few features that use the waiting cursor</w:t>
+      </w:r>
+      <w:r>
+        <w:t xml:space="preserve"> (import,</w:t>
+      </w:r>
+      <w:r>
+        <w:t xml:space="preserve"> move, complete, prioritize,</w:t>
+      </w:r>
+      <w:r>
+        <w:t xml:space="preserve"> </w:t>
+      </w:r>
+      <w:r>
+        <w:t xml:space="preserve">delete, </w:t>
+      </w:r>
+      <w:proofErr w:type="gramStart"/>
+      <w:r>
+        <w:t>generate</w:t>
+      </w:r>
+      <w:proofErr w:type="gramEnd"/>
+      <w:r>
+        <w:t xml:space="preserve"> test data…)</w:t>
+      </w:r>
+      <w:r>
+        <w:t xml:space="preserve">. </w:t>
+      </w:r>
+      <w:r>
+        <w:t xml:space="preserve">Beware that none of those features will start </w:t>
+      </w:r>
+      <w:r>
+        <w:t>until the previous on</w:t>
+      </w:r>
+      <w:r>
+        <w:t>e</w:t>
+      </w:r>
+      <w:r>
+        <w:t xml:space="preserve"> </w:t>
+      </w:r>
+      <w:r>
+        <w:t>is finished.</w:t>
+      </w:r>
+    </w:p>
+    <w:p/>
     <w:p>
       <w:pPr>
         <w:pStyle w:val="Heading3"/>
       </w:pPr>
-      <w:bookmarkStart w:id="57" w:name="_Toc387926049"/>
+      <w:bookmarkStart w:id="57" w:name="_Toc388024274"/>
       <w:r>
         <w:t>How to impor</w:t>
       </w:r>
@@ -7185,16 +7987,70 @@
     </w:p>
     <w:p>
       <w:r>
-        <w:t xml:space="preserve">Import and export files have the exact same format. </w:t>
-      </w:r>
-      <w:r>
-        <w:t>So, f</w:t>
-      </w:r>
-      <w:r>
-        <w:t xml:space="preserve">irst export some dummy data to get to know the format. Then use the exported file </w:t>
+        <w:t>As i</w:t>
+      </w:r>
+      <w:r>
+        <w:t>mport and export f</w:t>
+      </w:r>
+      <w:r>
+        <w:t>iles have the exact same format, to get started simply</w:t>
+      </w:r>
+      <w:r>
+        <w:t xml:space="preserve"> export some dummy data. Then use the exported file </w:t>
       </w:r>
       <w:r>
         <w:t>as template</w:t>
+      </w:r>
+      <w:r>
+        <w:t>.</w:t>
+      </w:r>
+      <w:r>
+        <w:t xml:space="preserve"> </w:t>
+      </w:r>
+      <w:r>
+        <w:t>When importing, make sure to select</w:t>
+      </w:r>
+      <w:r>
+        <w:t xml:space="preserve"> the right </w:t>
+      </w:r>
+      <w:r>
+        <w:rPr>
+          <w:b/>
+        </w:rPr>
+        <w:t>File format</w:t>
+      </w:r>
+      <w:r>
+        <w:rPr>
+          <w:b/>
+        </w:rPr>
+        <w:t>,</w:t>
+      </w:r>
+      <w:r>
+        <w:t xml:space="preserve"> </w:t>
+      </w:r>
+      <w:r>
+        <w:rPr>
+          <w:b/>
+        </w:rPr>
+        <w:t>Date pattern</w:t>
+      </w:r>
+      <w:r>
+        <w:t xml:space="preserve"> </w:t>
+      </w:r>
+      <w:r>
+        <w:t xml:space="preserve">and </w:t>
+      </w:r>
+      <w:r>
+        <w:rPr>
+          <w:b/>
+        </w:rPr>
+        <w:t>Separator</w:t>
+      </w:r>
+      <w:r>
+        <w:t xml:space="preserve"> for mAP to parse</w:t>
+      </w:r>
+      <w:r>
+        <w:t xml:space="preserve"> the import file</w:t>
       </w:r>
       <w:r>
         <w:t>.</w:t>
@@ -7211,7 +8067,7 @@
           <wp:inline distT="0" distB="0" distL="0" distR="0">
             <wp:extent cx="203246" cy="203246"/>
             <wp:effectExtent l="19050" t="0" r="6304" b="0"/>
-            <wp:docPr id="20" name="Picture 1" descr="pomodoro16.png"/>
+            <wp:docPr id="20" name="Picture 1"/>
             <wp:cNvGraphicFramePr>
               <a:graphicFrameLocks xmlns:a="http://schemas.openxmlformats.org/drawingml/2006/main" noChangeAspect="1"/>
             </wp:cNvGraphicFramePr>
@@ -7223,7 +8079,7 @@
                     <pic:cNvPicPr/>
                   </pic:nvPicPr>
                   <pic:blipFill>
-                    <a:blip r:embed="rId12" cstate="print"/>
+                    <a:blip r:embed="rId13" cstate="print"/>
                     <a:stretch>
                       <a:fillRect/>
                     </a:stretch>
@@ -7300,7 +8156,7 @@
                     <pic:cNvPicPr/>
                   </pic:nvPicPr>
                   <pic:blipFill>
-                    <a:blip r:embed="rId17" cstate="print"/>
+                    <a:blip r:embed="rId19" cstate="print"/>
                     <a:stretch>
                       <a:fillRect/>
                     </a:stretch>
@@ -7320,10 +8176,12 @@
           </wp:anchor>
         </w:drawing>
       </w:r>
-      <w:bookmarkStart w:id="58" w:name="_Toc387926050"/>
+      <w:bookmarkStart w:id="58" w:name="_Toc388024275"/>
+      <w:proofErr w:type="spellStart"/>
       <w:r>
         <w:t>ToDo</w:t>
       </w:r>
+      <w:proofErr w:type="spellEnd"/>
       <w:r>
         <w:t xml:space="preserve"> List / </w:t>
       </w:r>
@@ -7345,12 +8203,14 @@
       <w:r>
         <w:t xml:space="preserve"> </w:t>
       </w:r>
+      <w:proofErr w:type="spellStart"/>
       <w:r>
         <w:t>ToDo</w:t>
       </w:r>
       <w:r>
         <w:t>s</w:t>
       </w:r>
+      <w:proofErr w:type="spellEnd"/>
       <w:r>
         <w:t xml:space="preserve"> /</w:t>
       </w:r>
@@ -7365,7 +8225,7 @@
       <w:pPr>
         <w:pStyle w:val="Heading3"/>
       </w:pPr>
-      <w:bookmarkStart w:id="59" w:name="_Toc387926051"/>
+      <w:bookmarkStart w:id="59" w:name="_Toc388024276"/>
       <w:r>
         <w:t>How to read the table</w:t>
       </w:r>
@@ -7549,8 +8409,9 @@
       <w:pPr>
         <w:pStyle w:val="Heading3"/>
       </w:pPr>
-      <w:bookmarkStart w:id="60" w:name="_Toc387926052"/>
-      <w:r>
+      <w:bookmarkStart w:id="60" w:name="_Toc388024277"/>
+      <w:r>
+        <w:lastRenderedPageBreak/>
         <w:t>How to p</w:t>
       </w:r>
       <w:r>
@@ -7592,7 +8453,7 @@
       <w:pPr>
         <w:pStyle w:val="Heading3"/>
       </w:pPr>
-      <w:bookmarkStart w:id="61" w:name="_Toc387926053"/>
+      <w:bookmarkStart w:id="61" w:name="_Toc388024278"/>
       <w:r>
         <w:t>How to w</w:t>
       </w:r>
@@ -7683,7 +8544,7 @@
                     <pic:cNvPicPr/>
                   </pic:nvPicPr>
                   <pic:blipFill>
-                    <a:blip r:embed="rId16" cstate="print"/>
+                    <a:blip r:embed="rId17" cstate="print"/>
                     <a:stretch>
                       <a:fillRect/>
                     </a:stretch>
@@ -7722,7 +8583,6 @@
         </w:numPr>
       </w:pPr>
       <w:r>
-        <w:lastRenderedPageBreak/>
         <w:t>Work on the task.</w:t>
       </w:r>
     </w:p>
@@ -7918,7 +8778,7 @@
                     <pic:cNvPicPr/>
                   </pic:nvPicPr>
                   <pic:blipFill>
-                    <a:blip r:embed="rId16" cstate="print"/>
+                    <a:blip r:embed="rId17" cstate="print"/>
                     <a:stretch>
                       <a:fillRect/>
                     </a:stretch>
@@ -7974,7 +8834,7 @@
                     <pic:cNvPicPr/>
                   </pic:nvPicPr>
                   <pic:blipFill>
-                    <a:blip r:embed="rId16" cstate="print"/>
+                    <a:blip r:embed="rId17" cstate="print"/>
                     <a:stretch>
                       <a:fillRect/>
                     </a:stretch>
@@ -8068,11 +8928,33 @@
       <w:bookmarkEnd w:id="67"/>
       <w:bookmarkEnd w:id="68"/>
       <w:bookmarkEnd w:id="69"/>
-      <w:r>
-        <w:rPr>
-          <w:b/>
-        </w:rPr>
-        <w:t>Nb pom/set</w:t>
+      <w:proofErr w:type="spellStart"/>
+      <w:r>
+        <w:rPr>
+          <w:b/>
+        </w:rPr>
+        <w:t>Nb</w:t>
+      </w:r>
+      <w:proofErr w:type="spellEnd"/>
+      <w:r>
+        <w:rPr>
+          <w:b/>
+        </w:rPr>
+        <w:t xml:space="preserve"> </w:t>
+      </w:r>
+      <w:proofErr w:type="spellStart"/>
+      <w:r>
+        <w:rPr>
+          <w:b/>
+        </w:rPr>
+        <w:t>pom</w:t>
+      </w:r>
+      <w:proofErr w:type="spellEnd"/>
+      <w:r>
+        <w:rPr>
+          <w:b/>
+        </w:rPr>
+        <w:t>/set</w:t>
       </w:r>
       <w:r>
         <w:t xml:space="preserve">. </w:t>
@@ -8106,11 +8988,33 @@
       </w:r>
       <w:bookmarkEnd w:id="62"/>
       <w:bookmarkEnd w:id="63"/>
-      <w:r>
-        <w:rPr>
-          <w:b/>
-        </w:rPr>
-        <w:t>Nb pom/set</w:t>
+      <w:proofErr w:type="spellStart"/>
+      <w:r>
+        <w:rPr>
+          <w:b/>
+        </w:rPr>
+        <w:t>Nb</w:t>
+      </w:r>
+      <w:proofErr w:type="spellEnd"/>
+      <w:r>
+        <w:rPr>
+          <w:b/>
+        </w:rPr>
+        <w:t xml:space="preserve"> </w:t>
+      </w:r>
+      <w:proofErr w:type="spellStart"/>
+      <w:r>
+        <w:rPr>
+          <w:b/>
+        </w:rPr>
+        <w:t>pom</w:t>
+      </w:r>
+      <w:proofErr w:type="spellEnd"/>
+      <w:r>
+        <w:rPr>
+          <w:b/>
+        </w:rPr>
+        <w:t>/set</w:t>
       </w:r>
       <w:r>
         <w:t>.</w:t>
@@ -8207,7 +9111,7 @@
                     <pic:cNvPicPr/>
                   </pic:nvPicPr>
                   <pic:blipFill>
-                    <a:blip r:embed="rId16" cstate="print"/>
+                    <a:blip r:embed="rId17" cstate="print"/>
                     <a:stretch>
                       <a:fillRect/>
                     </a:stretch>
@@ -8309,7 +9213,7 @@
                     <pic:cNvPicPr/>
                   </pic:nvPicPr>
                   <pic:blipFill>
-                    <a:blip r:embed="rId16" cstate="print"/>
+                    <a:blip r:embed="rId17" cstate="print"/>
                     <a:stretch>
                       <a:fillRect/>
                     </a:stretch>
@@ -8359,7 +9263,7 @@
                     <pic:cNvPicPr/>
                   </pic:nvPicPr>
                   <pic:blipFill>
-                    <a:blip r:embed="rId12" cstate="print"/>
+                    <a:blip r:embed="rId13" cstate="print"/>
                     <a:stretch>
                       <a:fillRect/>
                     </a:stretch>
@@ -8426,7 +9330,7 @@
                     </pic:cNvPicPr>
                   </pic:nvPicPr>
                   <pic:blipFill>
-                    <a:blip r:embed="rId18" cstate="print"/>
+                    <a:blip r:embed="rId20" cstate="print"/>
                     <a:srcRect/>
                     <a:stretch>
                       <a:fillRect/>
@@ -8492,7 +9396,7 @@
                     </pic:cNvPicPr>
                   </pic:nvPicPr>
                   <pic:blipFill>
-                    <a:blip r:embed="rId19" cstate="print"/>
+                    <a:blip r:embed="rId21" cstate="print"/>
                     <a:srcRect/>
                     <a:stretch>
                       <a:fillRect/>
@@ -8558,7 +9462,7 @@
                     </pic:cNvPicPr>
                   </pic:nvPicPr>
                   <pic:blipFill>
-                    <a:blip r:embed="rId20" cstate="print"/>
+                    <a:blip r:embed="rId22" cstate="print"/>
                     <a:srcRect/>
                     <a:stretch>
                       <a:fillRect/>
@@ -8621,7 +9525,7 @@
                     </pic:cNvPicPr>
                   </pic:nvPicPr>
                   <pic:blipFill>
-                    <a:blip r:embed="rId21" cstate="print"/>
+                    <a:blip r:embed="rId23" cstate="print"/>
                     <a:srcRect/>
                     <a:stretch>
                       <a:fillRect/>
@@ -8734,7 +9638,7 @@
       <w:pPr>
         <w:pStyle w:val="Heading3"/>
       </w:pPr>
-      <w:bookmarkStart w:id="77" w:name="_Toc387926054"/>
+      <w:bookmarkStart w:id="77" w:name="_Toc388024279"/>
       <w:r>
         <w:t xml:space="preserve">How to </w:t>
       </w:r>
@@ -8784,7 +9688,15 @@
         <w:t>"</w:t>
       </w:r>
       <w:r>
-        <w:t xml:space="preserve"> tab, </w:t>
+        <w:t xml:space="preserve"> </w:t>
+      </w:r>
+      <w:proofErr w:type="gramStart"/>
+      <w:r>
+        <w:t>tab,</w:t>
+      </w:r>
+      <w:proofErr w:type="gramEnd"/>
+      <w:r>
+        <w:t xml:space="preserve"> </w:t>
       </w:r>
       <w:r>
         <w:t>set the details of the new task</w:t>
@@ -8808,6 +9720,7 @@
         </w:numPr>
       </w:pPr>
       <w:r>
+        <w:lastRenderedPageBreak/>
         <w:t>As a result, the selected tasks are deleted and t</w:t>
       </w:r>
       <w:r>
@@ -8850,7 +9763,7 @@
                     <pic:cNvPicPr/>
                   </pic:nvPicPr>
                   <pic:blipFill>
-                    <a:blip r:embed="rId12" cstate="print"/>
+                    <a:blip r:embed="rId13" cstate="print"/>
                     <a:stretch>
                       <a:fillRect/>
                     </a:stretch>
@@ -8935,7 +9848,7 @@
       <w:pPr>
         <w:pStyle w:val="Heading3"/>
       </w:pPr>
-      <w:bookmarkStart w:id="80" w:name="_Toc387926055"/>
+      <w:bookmarkStart w:id="80" w:name="_Toc388024280"/>
       <w:r>
         <w:t xml:space="preserve">How to </w:t>
       </w:r>
@@ -8965,10 +9878,18 @@
         <w:t>"</w:t>
       </w:r>
       <w:r>
-        <w:t xml:space="preserve"> tab</w:t>
-      </w:r>
-      <w:r>
-        <w:t xml:space="preserve">, </w:t>
+        <w:t xml:space="preserve"> </w:t>
+      </w:r>
+      <w:proofErr w:type="gramStart"/>
+      <w:r>
+        <w:t>tab</w:t>
+      </w:r>
+      <w:r>
+        <w:t>,</w:t>
+      </w:r>
+      <w:proofErr w:type="gramEnd"/>
+      <w:r>
+        <w:t xml:space="preserve"> </w:t>
       </w:r>
       <w:r>
         <w:t>set the details of the new task</w:t>
@@ -8992,7 +9913,6 @@
         <w:rPr>
           <w:b/>
         </w:rPr>
-        <w:lastRenderedPageBreak/>
         <w:t>Interruption</w:t>
       </w:r>
       <w:r>
@@ -9137,7 +10057,7 @@
                     <pic:cNvPicPr/>
                   </pic:nvPicPr>
                   <pic:blipFill>
-                    <a:blip r:embed="rId12" cstate="print"/>
+                    <a:blip r:embed="rId13" cstate="print"/>
                     <a:stretch>
                       <a:fillRect/>
                     </a:stretch>
@@ -9191,7 +10111,15 @@
         <w:t xml:space="preserve"> </w:t>
       </w:r>
       <w:r>
-        <w:t>added to the ToDo List</w:t>
+        <w:t xml:space="preserve">added to the </w:t>
+      </w:r>
+      <w:proofErr w:type="spellStart"/>
+      <w:r>
+        <w:t>ToDo</w:t>
+      </w:r>
+      <w:proofErr w:type="spellEnd"/>
+      <w:r>
+        <w:t xml:space="preserve"> List</w:t>
       </w:r>
       <w:r>
         <w:t xml:space="preserve"> </w:t>
@@ -9219,6 +10147,7 @@
       <w:pPr>
         <w:pStyle w:val="Heading3"/>
       </w:pPr>
+      <w:bookmarkStart w:id="81" w:name="_Toc388024281"/>
       <w:r>
         <w:t xml:space="preserve">How to </w:t>
       </w:r>
@@ -9228,6 +10157,7 @@
       <w:r>
         <w:t>s</w:t>
       </w:r>
+      <w:bookmarkEnd w:id="81"/>
     </w:p>
     <w:p>
       <w:pPr>
@@ -9301,7 +10231,15 @@
         <w:t>in the directory where the application is located</w:t>
       </w:r>
       <w:r>
-        <w:t>. mAP plays it once at the time (end of break; start of pomodoro after break).</w:t>
+        <w:t xml:space="preserve">. </w:t>
+      </w:r>
+      <w:proofErr w:type="gramStart"/>
+      <w:r>
+        <w:t>mAP</w:t>
+      </w:r>
+      <w:proofErr w:type="gramEnd"/>
+      <w:r>
+        <w:t xml:space="preserve"> plays it once at the time (end of break; start of pomodoro after break).</w:t>
       </w:r>
     </w:p>
     <w:p/>
@@ -9338,7 +10276,7 @@
                     <pic:cNvPicPr/>
                   </pic:nvPicPr>
                   <pic:blipFill>
-                    <a:blip r:embed="rId22" cstate="print"/>
+                    <a:blip r:embed="rId24" cstate="print"/>
                     <a:stretch>
                       <a:fillRect/>
                     </a:stretch>
@@ -9358,11 +10296,11 @@
           </wp:anchor>
         </w:drawing>
       </w:r>
-      <w:bookmarkStart w:id="81" w:name="_Toc387926056"/>
+      <w:bookmarkStart w:id="82" w:name="_Toc388024282"/>
       <w:r>
         <w:t>Report List / Release Backlog</w:t>
       </w:r>
-      <w:bookmarkEnd w:id="81"/>
+      <w:bookmarkEnd w:id="82"/>
     </w:p>
     <w:p>
       <w:r>
@@ -9388,14 +10326,14 @@
       <w:pPr>
         <w:pStyle w:val="Heading3"/>
       </w:pPr>
-      <w:bookmarkStart w:id="82" w:name="_Toc387926057"/>
+      <w:bookmarkStart w:id="83" w:name="_Toc388024283"/>
       <w:r>
         <w:t xml:space="preserve">How to </w:t>
       </w:r>
       <w:r>
         <w:t>read the table</w:t>
       </w:r>
-      <w:bookmarkEnd w:id="82"/>
+      <w:bookmarkEnd w:id="83"/>
     </w:p>
     <w:p>
       <w:pPr>
@@ -9405,8 +10343,8 @@
           <w:numId w:val="6"/>
         </w:numPr>
       </w:pPr>
-      <w:bookmarkStart w:id="83" w:name="OLE_LINK271"/>
-      <w:bookmarkStart w:id="84" w:name="OLE_LINK280"/>
+      <w:bookmarkStart w:id="84" w:name="OLE_LINK271"/>
+      <w:bookmarkStart w:id="85" w:name="OLE_LINK280"/>
       <w:r>
         <w:rPr>
           <w:b/>
@@ -9461,31 +10399,31 @@
       <w:r>
         <w:t xml:space="preserve">: </w:t>
       </w:r>
-      <w:bookmarkStart w:id="85" w:name="OLE_LINK79"/>
-      <w:bookmarkStart w:id="86" w:name="OLE_LINK80"/>
+      <w:bookmarkStart w:id="86" w:name="OLE_LINK79"/>
+      <w:bookmarkStart w:id="87" w:name="OLE_LINK80"/>
       <w:r>
         <w:t>d</w:t>
       </w:r>
       <w:r>
         <w:t xml:space="preserve">ate </w:t>
       </w:r>
-      <w:bookmarkStart w:id="87" w:name="OLE_LINK164"/>
-      <w:bookmarkStart w:id="88" w:name="OLE_LINK165"/>
+      <w:bookmarkStart w:id="88" w:name="OLE_LINK164"/>
+      <w:bookmarkStart w:id="89" w:name="OLE_LINK165"/>
       <w:r>
         <w:t xml:space="preserve">of </w:t>
       </w:r>
-      <w:bookmarkEnd w:id="87"/>
       <w:bookmarkEnd w:id="88"/>
+      <w:bookmarkEnd w:id="89"/>
       <w:r>
         <w:t>completion</w:t>
       </w:r>
       <w:r>
         <w:t>.</w:t>
       </w:r>
-      <w:bookmarkEnd w:id="83"/>
       <w:bookmarkEnd w:id="84"/>
       <w:bookmarkEnd w:id="85"/>
       <w:bookmarkEnd w:id="86"/>
+      <w:bookmarkEnd w:id="87"/>
     </w:p>
     <w:p>
       <w:pPr>
@@ -9546,16 +10484,16 @@
           <w:numId w:val="6"/>
         </w:numPr>
       </w:pPr>
-      <w:bookmarkStart w:id="89" w:name="OLE_LINK85"/>
-      <w:bookmarkStart w:id="90" w:name="OLE_LINK86"/>
+      <w:bookmarkStart w:id="90" w:name="OLE_LINK85"/>
+      <w:bookmarkStart w:id="91" w:name="OLE_LINK86"/>
       <w:r>
         <w:rPr>
           <w:b/>
         </w:rPr>
         <w:t>Estimated</w:t>
       </w:r>
-      <w:bookmarkEnd w:id="89"/>
       <w:bookmarkEnd w:id="90"/>
+      <w:bookmarkEnd w:id="91"/>
       <w:r>
         <w:t xml:space="preserve">: </w:t>
       </w:r>
@@ -9652,20 +10590,20 @@
       <w:r>
         <w:t xml:space="preserve"> (Diff I = </w:t>
       </w:r>
-      <w:bookmarkStart w:id="91" w:name="OLE_LINK89"/>
-      <w:bookmarkStart w:id="92" w:name="OLE_LINK90"/>
-      <w:bookmarkStart w:id="93" w:name="OLE_LINK113"/>
-      <w:bookmarkStart w:id="94" w:name="OLE_LINK114"/>
+      <w:bookmarkStart w:id="92" w:name="OLE_LINK89"/>
+      <w:bookmarkStart w:id="93" w:name="OLE_LINK90"/>
+      <w:bookmarkStart w:id="94" w:name="OLE_LINK113"/>
+      <w:bookmarkStart w:id="95" w:name="OLE_LINK114"/>
       <w:r>
         <w:t>Real -</w:t>
       </w:r>
       <w:r>
         <w:t xml:space="preserve"> Estimated</w:t>
       </w:r>
-      <w:bookmarkEnd w:id="91"/>
       <w:bookmarkEnd w:id="92"/>
       <w:bookmarkEnd w:id="93"/>
       <w:bookmarkEnd w:id="94"/>
+      <w:bookmarkEnd w:id="95"/>
       <w:r>
         <w:t>)</w:t>
       </w:r>
@@ -9726,8 +10664,8 @@
       <w:r>
         <w:t xml:space="preserve"> (Diff II = </w:t>
       </w:r>
-      <w:bookmarkStart w:id="95" w:name="OLE_LINK131"/>
-      <w:bookmarkStart w:id="96" w:name="OLE_LINK132"/>
+      <w:bookmarkStart w:id="96" w:name="OLE_LINK131"/>
+      <w:bookmarkStart w:id="97" w:name="OLE_LINK132"/>
       <w:r>
         <w:t xml:space="preserve">Real </w:t>
       </w:r>
@@ -9737,8 +10675,8 @@
       <w:r>
         <w:t xml:space="preserve"> </w:t>
       </w:r>
-      <w:bookmarkStart w:id="97" w:name="OLE_LINK111"/>
-      <w:bookmarkStart w:id="98" w:name="OLE_LINK112"/>
+      <w:bookmarkStart w:id="98" w:name="OLE_LINK111"/>
+      <w:bookmarkStart w:id="99" w:name="OLE_LINK112"/>
       <w:r>
         <w:t xml:space="preserve">Estimated </w:t>
       </w:r>
@@ -9748,10 +10686,10 @@
       <w:r>
         <w:t xml:space="preserve"> Overestimated</w:t>
       </w:r>
-      <w:bookmarkEnd w:id="95"/>
       <w:bookmarkEnd w:id="96"/>
       <w:bookmarkEnd w:id="97"/>
       <w:bookmarkEnd w:id="98"/>
+      <w:bookmarkEnd w:id="99"/>
       <w:r>
         <w:t>)</w:t>
       </w:r>
@@ -9836,6 +10774,7 @@
           <w:noProof/>
           <w:lang w:val="en-GB" w:eastAsia="en-GB"/>
         </w:rPr>
+        <w:lastRenderedPageBreak/>
         <w:drawing>
           <wp:inline distT="0" distB="0" distL="0" distR="0">
             <wp:extent cx="203246" cy="203246"/>
@@ -9852,7 +10791,7 @@
                     <pic:cNvPicPr/>
                   </pic:nvPicPr>
                   <pic:blipFill>
-                    <a:blip r:embed="rId12" cstate="print"/>
+                    <a:blip r:embed="rId13" cstate="print"/>
                     <a:stretch>
                       <a:fillRect/>
                     </a:stretch>
@@ -9956,7 +10895,7 @@
                     <pic:cNvPicPr/>
                   </pic:nvPicPr>
                   <pic:blipFill>
-                    <a:blip r:embed="rId23" cstate="print"/>
+                    <a:blip r:embed="rId25" cstate="print"/>
                     <a:stretch>
                       <a:fillRect/>
                     </a:stretch>
@@ -9976,7 +10915,7 @@
           </wp:anchor>
         </w:drawing>
       </w:r>
-      <w:bookmarkStart w:id="99" w:name="_Toc387926058"/>
+      <w:bookmarkStart w:id="100" w:name="_Toc388024284"/>
       <w:r>
         <w:t>Burndown</w:t>
       </w:r>
@@ -9995,7 +10934,7 @@
       <w:r>
         <w:t>Chart</w:t>
       </w:r>
-      <w:bookmarkEnd w:id="99"/>
+      <w:bookmarkEnd w:id="100"/>
     </w:p>
     <w:p>
       <w:r>
@@ -10015,15 +10954,14 @@
       <w:pPr>
         <w:pStyle w:val="Heading3"/>
       </w:pPr>
-      <w:bookmarkStart w:id="100" w:name="_Toc387926059"/>
-      <w:r>
-        <w:lastRenderedPageBreak/>
+      <w:bookmarkStart w:id="101" w:name="_Toc388024285"/>
+      <w:r>
         <w:t xml:space="preserve">How to </w:t>
       </w:r>
       <w:r>
         <w:t>create charts</w:t>
       </w:r>
-      <w:bookmarkEnd w:id="100"/>
+      <w:bookmarkEnd w:id="101"/>
     </w:p>
     <w:p>
       <w:pPr>
@@ -10810,11 +11748,19 @@
           <w:numId w:val="13"/>
         </w:numPr>
       </w:pPr>
-      <w:r>
-        <w:rPr>
-          <w:b/>
-        </w:rPr>
-        <w:t>ToDo List</w:t>
+      <w:proofErr w:type="spellStart"/>
+      <w:r>
+        <w:rPr>
+          <w:b/>
+        </w:rPr>
+        <w:t>ToDo</w:t>
+      </w:r>
+      <w:proofErr w:type="spellEnd"/>
+      <w:r>
+        <w:rPr>
+          <w:b/>
+        </w:rPr>
+        <w:t xml:space="preserve"> List</w:t>
       </w:r>
       <w:r>
         <w:t xml:space="preserve"> /</w:t>
@@ -10841,10 +11787,18 @@
         <w:t xml:space="preserve"> uncompleted tasks. </w:t>
       </w:r>
       <w:r>
-        <w:t>This is only relevant to b</w:t>
-      </w:r>
-      <w:r>
-        <w:t>urndown charts.</w:t>
+        <w:t xml:space="preserve">This is only relevant to </w:t>
+      </w:r>
+      <w:proofErr w:type="spellStart"/>
+      <w:r>
+        <w:t>b</w:t>
+      </w:r>
+      <w:r>
+        <w:t>urndown</w:t>
+      </w:r>
+      <w:proofErr w:type="spellEnd"/>
+      <w:r>
+        <w:t xml:space="preserve"> charts.</w:t>
       </w:r>
     </w:p>
     <w:p>
@@ -10928,6 +11882,7 @@
         </w:numPr>
       </w:pPr>
       <w:r>
+        <w:lastRenderedPageBreak/>
         <w:t>Check the list of tasks upon which</w:t>
       </w:r>
       <w:r>
@@ -11005,7 +11960,7 @@
                     <pic:cNvPicPr/>
                   </pic:nvPicPr>
                   <pic:blipFill>
-                    <a:blip r:embed="rId12" cstate="print"/>
+                    <a:blip r:embed="rId13" cstate="print"/>
                     <a:stretch>
                       <a:fillRect/>
                     </a:stretch>
@@ -11103,11 +12058,16 @@
       <w:r>
         <w:t xml:space="preserve">for </w:t>
       </w:r>
+      <w:proofErr w:type="spellStart"/>
       <w:r>
         <w:t>b</w:t>
       </w:r>
       <w:r>
-        <w:t xml:space="preserve">urndown chart: </w:t>
+        <w:t>urndown</w:t>
+      </w:r>
+      <w:proofErr w:type="spellEnd"/>
+      <w:r>
+        <w:t xml:space="preserve"> chart: </w:t>
       </w:r>
       <w:r>
         <w:t xml:space="preserve">46 tasks </w:t>
@@ -11223,7 +12183,7 @@
         <v:path o:extrusionok="f" gradientshapeok="t" o:connecttype="rect"/>
         <o:lock v:ext="edit" aspectratio="t"/>
       </v:shapetype>
-      <v:shape id="_x0000_i1035" type="#_x0000_t75" alt="pomodoro16.png" style="width:15.75pt;height:15.75pt;visibility:visible;mso-wrap-style:square" o:bullet="t">
+      <v:shape id="_x0000_i1063" type="#_x0000_t75" alt="pomodoro16.png" style="width:15.75pt;height:15.75pt;visibility:visible;mso-wrap-style:square" o:bullet="t">
         <v:imagedata r:id="rId1" o:title="pomodoro16"/>
       </v:shape>
     </w:pict>
@@ -12254,7 +13214,7 @@
       <w:lvlText w:val="o"/>
       <w:lvlJc w:val="left"/>
       <w:pPr>
-        <w:ind w:left="720" w:hanging="360"/>
+        <w:ind w:left="1080" w:hanging="360"/>
       </w:pPr>
       <w:rPr>
         <w:rFonts w:ascii="Courier New" w:hAnsi="Courier New" w:cs="Courier New" w:hint="default"/>
@@ -12266,7 +13226,7 @@
       <w:lvlText w:val="o"/>
       <w:lvlJc w:val="left"/>
       <w:pPr>
-        <w:ind w:left="1440" w:hanging="360"/>
+        <w:ind w:left="1800" w:hanging="360"/>
       </w:pPr>
       <w:rPr>
         <w:rFonts w:ascii="Courier New" w:hAnsi="Courier New" w:cs="Courier New" w:hint="default"/>
@@ -12278,7 +13238,7 @@
       <w:lvlText w:val=""/>
       <w:lvlJc w:val="left"/>
       <w:pPr>
-        <w:ind w:left="2160" w:hanging="360"/>
+        <w:ind w:left="2520" w:hanging="360"/>
       </w:pPr>
       <w:rPr>
         <w:rFonts w:ascii="Wingdings" w:hAnsi="Wingdings" w:hint="default"/>
@@ -12290,7 +13250,7 @@
       <w:lvlText w:val=""/>
       <w:lvlJc w:val="left"/>
       <w:pPr>
-        <w:ind w:left="2880" w:hanging="360"/>
+        <w:ind w:left="3240" w:hanging="360"/>
       </w:pPr>
       <w:rPr>
         <w:rFonts w:ascii="Symbol" w:hAnsi="Symbol" w:hint="default"/>
@@ -12302,7 +13262,7 @@
       <w:lvlText w:val="o"/>
       <w:lvlJc w:val="left"/>
       <w:pPr>
-        <w:ind w:left="3600" w:hanging="360"/>
+        <w:ind w:left="3960" w:hanging="360"/>
       </w:pPr>
       <w:rPr>
         <w:rFonts w:ascii="Courier New" w:hAnsi="Courier New" w:cs="Courier New" w:hint="default"/>
@@ -12314,7 +13274,7 @@
       <w:lvlText w:val=""/>
       <w:lvlJc w:val="left"/>
       <w:pPr>
-        <w:ind w:left="4320" w:hanging="360"/>
+        <w:ind w:left="4680" w:hanging="360"/>
       </w:pPr>
       <w:rPr>
         <w:rFonts w:ascii="Wingdings" w:hAnsi="Wingdings" w:hint="default"/>
@@ -12326,7 +13286,7 @@
       <w:lvlText w:val=""/>
       <w:lvlJc w:val="left"/>
       <w:pPr>
-        <w:ind w:left="5040" w:hanging="360"/>
+        <w:ind w:left="5400" w:hanging="360"/>
       </w:pPr>
       <w:rPr>
         <w:rFonts w:ascii="Symbol" w:hAnsi="Symbol" w:hint="default"/>
@@ -12338,7 +13298,7 @@
       <w:lvlText w:val="o"/>
       <w:lvlJc w:val="left"/>
       <w:pPr>
-        <w:ind w:left="5760" w:hanging="360"/>
+        <w:ind w:left="6120" w:hanging="360"/>
       </w:pPr>
       <w:rPr>
         <w:rFonts w:ascii="Courier New" w:hAnsi="Courier New" w:cs="Courier New" w:hint="default"/>
@@ -12350,7 +13310,7 @@
       <w:lvlText w:val=""/>
       <w:lvlJc w:val="left"/>
       <w:pPr>
-        <w:ind w:left="6480" w:hanging="360"/>
+        <w:ind w:left="6840" w:hanging="360"/>
       </w:pPr>
       <w:rPr>
         <w:rFonts w:ascii="Wingdings" w:hAnsi="Wingdings" w:hint="default"/>
@@ -13413,6 +14373,92 @@
     </w:lvl>
   </w:abstractNum>
   <w:abstractNum w:abstractNumId="21">
+    <w:nsid w:val="5B6B594D"/>
+    <w:multiLevelType w:val="hybridMultilevel"/>
+    <w:tmpl w:val="4E206F50"/>
+    <w:lvl w:ilvl="0" w:tplc="0809000F">
+      <w:start w:val="1"/>
+      <w:numFmt w:val="decimal"/>
+      <w:lvlText w:val="%1."/>
+      <w:lvlJc w:val="left"/>
+      <w:pPr>
+        <w:ind w:left="720" w:hanging="360"/>
+      </w:pPr>
+    </w:lvl>
+    <w:lvl w:ilvl="1" w:tplc="08090019" w:tentative="1">
+      <w:start w:val="1"/>
+      <w:numFmt w:val="lowerLetter"/>
+      <w:lvlText w:val="%2."/>
+      <w:lvlJc w:val="left"/>
+      <w:pPr>
+        <w:ind w:left="1440" w:hanging="360"/>
+      </w:pPr>
+    </w:lvl>
+    <w:lvl w:ilvl="2" w:tplc="0809001B" w:tentative="1">
+      <w:start w:val="1"/>
+      <w:numFmt w:val="lowerRoman"/>
+      <w:lvlText w:val="%3."/>
+      <w:lvlJc w:val="right"/>
+      <w:pPr>
+        <w:ind w:left="2160" w:hanging="180"/>
+      </w:pPr>
+    </w:lvl>
+    <w:lvl w:ilvl="3" w:tplc="0809000F" w:tentative="1">
+      <w:start w:val="1"/>
+      <w:numFmt w:val="decimal"/>
+      <w:lvlText w:val="%4."/>
+      <w:lvlJc w:val="left"/>
+      <w:pPr>
+        <w:ind w:left="2880" w:hanging="360"/>
+      </w:pPr>
+    </w:lvl>
+    <w:lvl w:ilvl="4" w:tplc="08090019" w:tentative="1">
+      <w:start w:val="1"/>
+      <w:numFmt w:val="lowerLetter"/>
+      <w:lvlText w:val="%5."/>
+      <w:lvlJc w:val="left"/>
+      <w:pPr>
+        <w:ind w:left="3600" w:hanging="360"/>
+      </w:pPr>
+    </w:lvl>
+    <w:lvl w:ilvl="5" w:tplc="0809001B" w:tentative="1">
+      <w:start w:val="1"/>
+      <w:numFmt w:val="lowerRoman"/>
+      <w:lvlText w:val="%6."/>
+      <w:lvlJc w:val="right"/>
+      <w:pPr>
+        <w:ind w:left="4320" w:hanging="180"/>
+      </w:pPr>
+    </w:lvl>
+    <w:lvl w:ilvl="6" w:tplc="0809000F" w:tentative="1">
+      <w:start w:val="1"/>
+      <w:numFmt w:val="decimal"/>
+      <w:lvlText w:val="%7."/>
+      <w:lvlJc w:val="left"/>
+      <w:pPr>
+        <w:ind w:left="5040" w:hanging="360"/>
+      </w:pPr>
+    </w:lvl>
+    <w:lvl w:ilvl="7" w:tplc="08090019" w:tentative="1">
+      <w:start w:val="1"/>
+      <w:numFmt w:val="lowerLetter"/>
+      <w:lvlText w:val="%8."/>
+      <w:lvlJc w:val="left"/>
+      <w:pPr>
+        <w:ind w:left="5760" w:hanging="360"/>
+      </w:pPr>
+    </w:lvl>
+    <w:lvl w:ilvl="8" w:tplc="0809001B" w:tentative="1">
+      <w:start w:val="1"/>
+      <w:numFmt w:val="lowerRoman"/>
+      <w:lvlText w:val="%9."/>
+      <w:lvlJc w:val="right"/>
+      <w:pPr>
+        <w:ind w:left="6480" w:hanging="180"/>
+      </w:pPr>
+    </w:lvl>
+  </w:abstractNum>
+  <w:abstractNum w:abstractNumId="22">
     <w:nsid w:val="5EB1055E"/>
     <w:multiLevelType w:val="hybridMultilevel"/>
     <w:tmpl w:val="DEB8EDE6"/>
@@ -13501,7 +14547,7 @@
       </w:pPr>
     </w:lvl>
   </w:abstractNum>
-  <w:abstractNum w:abstractNumId="22">
+  <w:abstractNum w:abstractNumId="23">
     <w:nsid w:val="61D4434F"/>
     <w:multiLevelType w:val="hybridMultilevel"/>
     <w:tmpl w:val="CFD6E1BE"/>
@@ -13590,7 +14636,7 @@
       </w:pPr>
     </w:lvl>
   </w:abstractNum>
-  <w:abstractNum w:abstractNumId="23">
+  <w:abstractNum w:abstractNumId="24">
     <w:nsid w:val="70BB0C2A"/>
     <w:multiLevelType w:val="hybridMultilevel"/>
     <w:tmpl w:val="B296BA7A"/>
@@ -13679,7 +14725,7 @@
       </w:pPr>
     </w:lvl>
   </w:abstractNum>
-  <w:abstractNum w:abstractNumId="24">
+  <w:abstractNum w:abstractNumId="25">
     <w:nsid w:val="7225446E"/>
     <w:multiLevelType w:val="hybridMultilevel"/>
     <w:tmpl w:val="F092A674"/>
@@ -13768,7 +14814,7 @@
       </w:pPr>
     </w:lvl>
   </w:abstractNum>
-  <w:abstractNum w:abstractNumId="25">
+  <w:abstractNum w:abstractNumId="26">
     <w:nsid w:val="72725359"/>
     <w:multiLevelType w:val="hybridMultilevel"/>
     <w:tmpl w:val="99E8069C"/>
@@ -13857,7 +14903,7 @@
       </w:pPr>
     </w:lvl>
   </w:abstractNum>
-  <w:abstractNum w:abstractNumId="26">
+  <w:abstractNum w:abstractNumId="27">
     <w:nsid w:val="79B972B0"/>
     <w:multiLevelType w:val="hybridMultilevel"/>
     <w:tmpl w:val="37BA4948"/>
@@ -13995,37 +15041,40 @@
     <w:abstractNumId w:val="8"/>
   </w:num>
   <w:num w:numId="17">
-    <w:abstractNumId w:val="24"/>
+    <w:abstractNumId w:val="25"/>
   </w:num>
   <w:num w:numId="18">
     <w:abstractNumId w:val="3"/>
   </w:num>
   <w:num w:numId="19">
-    <w:abstractNumId w:val="22"/>
+    <w:abstractNumId w:val="23"/>
   </w:num>
   <w:num w:numId="20">
     <w:abstractNumId w:val="1"/>
   </w:num>
   <w:num w:numId="21">
-    <w:abstractNumId w:val="25"/>
+    <w:abstractNumId w:val="26"/>
   </w:num>
   <w:num w:numId="22">
     <w:abstractNumId w:val="2"/>
   </w:num>
   <w:num w:numId="23">
-    <w:abstractNumId w:val="23"/>
+    <w:abstractNumId w:val="24"/>
   </w:num>
   <w:num w:numId="24">
-    <w:abstractNumId w:val="26"/>
+    <w:abstractNumId w:val="27"/>
   </w:num>
   <w:num w:numId="25">
-    <w:abstractNumId w:val="21"/>
+    <w:abstractNumId w:val="22"/>
   </w:num>
   <w:num w:numId="26">
     <w:abstractNumId w:val="18"/>
   </w:num>
   <w:num w:numId="27">
     <w:abstractNumId w:val="5"/>
+  </w:num>
+  <w:num w:numId="28">
+    <w:abstractNumId w:val="21"/>
   </w:num>
   <w:numIdMacAtCleanup w:val="26"/>
 </w:numbering>
@@ -14481,6 +15530,18 @@
       </w:tblCellMar>
     </w:tblPr>
   </w:style>
+  <w:style w:type="character" w:styleId="FollowedHyperlink">
+    <w:name w:val="FollowedHyperlink"/>
+    <w:basedOn w:val="DefaultParagraphFont"/>
+    <w:uiPriority w:val="99"/>
+    <w:semiHidden/>
+    <w:unhideWhenUsed/>
+    <w:rsid w:val="00DB2C54"/>
+    <w:rPr>
+      <w:color w:val="800080" w:themeColor="followedHyperlink"/>
+      <w:u w:val="single"/>
+    </w:rPr>
+  </w:style>
 </w:styles>
 </file>
 
@@ -14772,7 +15833,7 @@
 </file>
 
 <file path=customXml/itemProps1.xml><?xml version="1.0" encoding="utf-8"?>
-<ds:datastoreItem xmlns:ds="http://schemas.openxmlformats.org/officeDocument/2006/customXml" ds:itemID="{D7FEC300-BE58-4578-B295-EF2EF658F8E0}">
+<ds:datastoreItem xmlns:ds="http://schemas.openxmlformats.org/officeDocument/2006/customXml" ds:itemID="{48398F5A-B3FF-4E9F-9C4F-8B7D15D70AAE}">
   <ds:schemaRefs>
     <ds:schemaRef ds:uri="http://schemas.openxmlformats.org/officeDocument/2006/bibliography"/>
   </ds:schemaRefs>

</xml_diff>

<commit_message>
added Donate menu item + changed About
</commit_message>
<xml_diff>
--- a/doc/User guides/myAgilePomodoro_3.0.docx
+++ b/doc/User guides/myAgilePomodoro_3.0.docx
@@ -295,7 +295,7 @@
           <w:r>
             <w:fldChar w:fldCharType="separate"/>
           </w:r>
-          <w:hyperlink w:anchor="_Toc388024256" w:history="1">
+          <w:hyperlink w:anchor="_Toc388092242" w:history="1">
             <w:r>
               <w:rPr>
                 <w:rStyle w:val="Hyperlink"/>
@@ -322,7 +322,7 @@
                 <w:noProof/>
                 <w:webHidden/>
               </w:rPr>
-              <w:instrText xml:space="preserve"> PAGEREF _Toc388024256 \h </w:instrText>
+              <w:instrText xml:space="preserve"> PAGEREF _Toc388092242 \h </w:instrText>
             </w:r>
             <w:r>
               <w:rPr>
@@ -365,7 +365,7 @@
               <w:lang w:val="en-GB" w:eastAsia="en-GB"/>
             </w:rPr>
           </w:pPr>
-          <w:hyperlink w:anchor="_Toc388024257" w:history="1">
+          <w:hyperlink w:anchor="_Toc388092243" w:history="1">
             <w:r>
               <w:rPr>
                 <w:rStyle w:val="Hyperlink"/>
@@ -392,7 +392,7 @@
                 <w:noProof/>
                 <w:webHidden/>
               </w:rPr>
-              <w:instrText xml:space="preserve"> PAGEREF _Toc388024257 \h </w:instrText>
+              <w:instrText xml:space="preserve"> PAGEREF _Toc388092243 \h </w:instrText>
             </w:r>
             <w:r>
               <w:rPr>
@@ -435,7 +435,7 @@
               <w:lang w:val="en-GB" w:eastAsia="en-GB"/>
             </w:rPr>
           </w:pPr>
-          <w:hyperlink w:anchor="_Toc388024258" w:history="1">
+          <w:hyperlink w:anchor="_Toc388092244" w:history="1">
             <w:r>
               <w:rPr>
                 <w:rStyle w:val="Hyperlink"/>
@@ -462,7 +462,7 @@
                 <w:noProof/>
                 <w:webHidden/>
               </w:rPr>
-              <w:instrText xml:space="preserve"> PAGEREF _Toc388024258 \h </w:instrText>
+              <w:instrText xml:space="preserve"> PAGEREF _Toc388092244 \h </w:instrText>
             </w:r>
             <w:r>
               <w:rPr>
@@ -505,7 +505,7 @@
               <w:lang w:val="en-GB" w:eastAsia="en-GB"/>
             </w:rPr>
           </w:pPr>
-          <w:hyperlink w:anchor="_Toc388024259" w:history="1">
+          <w:hyperlink w:anchor="_Toc388092245" w:history="1">
             <w:r>
               <w:rPr>
                 <w:rStyle w:val="Hyperlink"/>
@@ -532,7 +532,7 @@
                 <w:noProof/>
                 <w:webHidden/>
               </w:rPr>
-              <w:instrText xml:space="preserve"> PAGEREF _Toc388024259 \h </w:instrText>
+              <w:instrText xml:space="preserve"> PAGEREF _Toc388092245 \h </w:instrText>
             </w:r>
             <w:r>
               <w:rPr>
@@ -575,7 +575,7 @@
               <w:lang w:val="en-GB" w:eastAsia="en-GB"/>
             </w:rPr>
           </w:pPr>
-          <w:hyperlink w:anchor="_Toc388024260" w:history="1">
+          <w:hyperlink w:anchor="_Toc388092246" w:history="1">
             <w:r>
               <w:rPr>
                 <w:rStyle w:val="Hyperlink"/>
@@ -602,7 +602,7 @@
                 <w:noProof/>
                 <w:webHidden/>
               </w:rPr>
-              <w:instrText xml:space="preserve"> PAGEREF _Toc388024260 \h </w:instrText>
+              <w:instrText xml:space="preserve"> PAGEREF _Toc388092246 \h </w:instrText>
             </w:r>
             <w:r>
               <w:rPr>
@@ -645,7 +645,7 @@
               <w:lang w:val="en-GB" w:eastAsia="en-GB"/>
             </w:rPr>
           </w:pPr>
-          <w:hyperlink w:anchor="_Toc388024261" w:history="1">
+          <w:hyperlink w:anchor="_Toc388092247" w:history="1">
             <w:r>
               <w:rPr>
                 <w:rStyle w:val="Hyperlink"/>
@@ -672,7 +672,7 @@
                 <w:noProof/>
                 <w:webHidden/>
               </w:rPr>
-              <w:instrText xml:space="preserve"> PAGEREF _Toc388024261 \h </w:instrText>
+              <w:instrText xml:space="preserve"> PAGEREF _Toc388092247 \h </w:instrText>
             </w:r>
             <w:r>
               <w:rPr>
@@ -715,7 +715,7 @@
               <w:lang w:val="en-GB" w:eastAsia="en-GB"/>
             </w:rPr>
           </w:pPr>
-          <w:hyperlink w:anchor="_Toc388024262" w:history="1">
+          <w:hyperlink w:anchor="_Toc388092248" w:history="1">
             <w:r>
               <w:rPr>
                 <w:rStyle w:val="Hyperlink"/>
@@ -742,7 +742,7 @@
                 <w:noProof/>
                 <w:webHidden/>
               </w:rPr>
-              <w:instrText xml:space="preserve"> PAGEREF _Toc388024262 \h </w:instrText>
+              <w:instrText xml:space="preserve"> PAGEREF _Toc388092248 \h </w:instrText>
             </w:r>
             <w:r>
               <w:rPr>
@@ -785,7 +785,7 @@
               <w:lang w:val="en-GB" w:eastAsia="en-GB"/>
             </w:rPr>
           </w:pPr>
-          <w:hyperlink w:anchor="_Toc388024263" w:history="1">
+          <w:hyperlink w:anchor="_Toc388092249" w:history="1">
             <w:r>
               <w:rPr>
                 <w:rStyle w:val="Hyperlink"/>
@@ -812,7 +812,7 @@
                 <w:noProof/>
                 <w:webHidden/>
               </w:rPr>
-              <w:instrText xml:space="preserve"> PAGEREF _Toc388024263 \h </w:instrText>
+              <w:instrText xml:space="preserve"> PAGEREF _Toc388092249 \h </w:instrText>
             </w:r>
             <w:r>
               <w:rPr>
@@ -855,7 +855,7 @@
               <w:lang w:val="en-GB" w:eastAsia="en-GB"/>
             </w:rPr>
           </w:pPr>
-          <w:hyperlink w:anchor="_Toc388024264" w:history="1">
+          <w:hyperlink w:anchor="_Toc388092250" w:history="1">
             <w:r>
               <w:rPr>
                 <w:rStyle w:val="Hyperlink"/>
@@ -882,7 +882,7 @@
                 <w:noProof/>
                 <w:webHidden/>
               </w:rPr>
-              <w:instrText xml:space="preserve"> PAGEREF _Toc388024264 \h </w:instrText>
+              <w:instrText xml:space="preserve"> PAGEREF _Toc388092250 \h </w:instrText>
             </w:r>
             <w:r>
               <w:rPr>
@@ -925,7 +925,7 @@
               <w:lang w:val="en-GB" w:eastAsia="en-GB"/>
             </w:rPr>
           </w:pPr>
-          <w:hyperlink w:anchor="_Toc388024265" w:history="1">
+          <w:hyperlink w:anchor="_Toc388092251" w:history="1">
             <w:r>
               <w:rPr>
                 <w:rStyle w:val="Hyperlink"/>
@@ -952,7 +952,7 @@
                 <w:noProof/>
                 <w:webHidden/>
               </w:rPr>
-              <w:instrText xml:space="preserve"> PAGEREF _Toc388024265 \h </w:instrText>
+              <w:instrText xml:space="preserve"> PAGEREF _Toc388092251 \h </w:instrText>
             </w:r>
             <w:r>
               <w:rPr>
@@ -972,7 +972,7 @@
                 <w:noProof/>
                 <w:webHidden/>
               </w:rPr>
-              <w:t>6</w:t>
+              <w:t>5</w:t>
             </w:r>
             <w:r>
               <w:rPr>
@@ -995,7 +995,7 @@
               <w:lang w:val="en-GB" w:eastAsia="en-GB"/>
             </w:rPr>
           </w:pPr>
-          <w:hyperlink w:anchor="_Toc388024266" w:history="1">
+          <w:hyperlink w:anchor="_Toc388092252" w:history="1">
             <w:r>
               <w:rPr>
                 <w:rStyle w:val="Hyperlink"/>
@@ -1022,7 +1022,7 @@
                 <w:noProof/>
                 <w:webHidden/>
               </w:rPr>
-              <w:instrText xml:space="preserve"> PAGEREF _Toc388024266 \h </w:instrText>
+              <w:instrText xml:space="preserve"> PAGEREF _Toc388092252 \h </w:instrText>
             </w:r>
             <w:r>
               <w:rPr>
@@ -1065,7 +1065,7 @@
               <w:lang w:val="en-GB" w:eastAsia="en-GB"/>
             </w:rPr>
           </w:pPr>
-          <w:hyperlink w:anchor="_Toc388024267" w:history="1">
+          <w:hyperlink w:anchor="_Toc388092253" w:history="1">
             <w:r>
               <w:rPr>
                 <w:rStyle w:val="Hyperlink"/>
@@ -1092,7 +1092,7 @@
                 <w:noProof/>
                 <w:webHidden/>
               </w:rPr>
-              <w:instrText xml:space="preserve"> PAGEREF _Toc388024267 \h </w:instrText>
+              <w:instrText xml:space="preserve"> PAGEREF _Toc388092253 \h </w:instrText>
             </w:r>
             <w:r>
               <w:rPr>
@@ -1135,7 +1135,7 @@
               <w:lang w:val="en-GB" w:eastAsia="en-GB"/>
             </w:rPr>
           </w:pPr>
-          <w:hyperlink w:anchor="_Toc388024268" w:history="1">
+          <w:hyperlink w:anchor="_Toc388092254" w:history="1">
             <w:r>
               <w:rPr>
                 <w:rStyle w:val="Hyperlink"/>
@@ -1162,7 +1162,7 @@
                 <w:noProof/>
                 <w:webHidden/>
               </w:rPr>
-              <w:instrText xml:space="preserve"> PAGEREF _Toc388024268 \h </w:instrText>
+              <w:instrText xml:space="preserve"> PAGEREF _Toc388092254 \h </w:instrText>
             </w:r>
             <w:r>
               <w:rPr>
@@ -1205,7 +1205,7 @@
               <w:lang w:val="en-GB" w:eastAsia="en-GB"/>
             </w:rPr>
           </w:pPr>
-          <w:hyperlink w:anchor="_Toc388024269" w:history="1">
+          <w:hyperlink w:anchor="_Toc388092255" w:history="1">
             <w:r>
               <w:rPr>
                 <w:rStyle w:val="Hyperlink"/>
@@ -1232,7 +1232,7 @@
                 <w:noProof/>
                 <w:webHidden/>
               </w:rPr>
-              <w:instrText xml:space="preserve"> PAGEREF _Toc388024269 \h </w:instrText>
+              <w:instrText xml:space="preserve"> PAGEREF _Toc388092255 \h </w:instrText>
             </w:r>
             <w:r>
               <w:rPr>
@@ -1275,7 +1275,7 @@
               <w:lang w:val="en-GB" w:eastAsia="en-GB"/>
             </w:rPr>
           </w:pPr>
-          <w:hyperlink w:anchor="_Toc388024270" w:history="1">
+          <w:hyperlink w:anchor="_Toc388092256" w:history="1">
             <w:r>
               <w:rPr>
                 <w:rStyle w:val="Hyperlink"/>
@@ -1302,7 +1302,7 @@
                 <w:noProof/>
                 <w:webHidden/>
               </w:rPr>
-              <w:instrText xml:space="preserve"> PAGEREF _Toc388024270 \h </w:instrText>
+              <w:instrText xml:space="preserve"> PAGEREF _Toc388092256 \h </w:instrText>
             </w:r>
             <w:r>
               <w:rPr>
@@ -1345,7 +1345,7 @@
               <w:lang w:val="en-GB" w:eastAsia="en-GB"/>
             </w:rPr>
           </w:pPr>
-          <w:hyperlink w:anchor="_Toc388024271" w:history="1">
+          <w:hyperlink w:anchor="_Toc388092257" w:history="1">
             <w:r>
               <w:rPr>
                 <w:rStyle w:val="Hyperlink"/>
@@ -1372,7 +1372,7 @@
                 <w:noProof/>
                 <w:webHidden/>
               </w:rPr>
-              <w:instrText xml:space="preserve"> PAGEREF _Toc388024271 \h </w:instrText>
+              <w:instrText xml:space="preserve"> PAGEREF _Toc388092257 \h </w:instrText>
             </w:r>
             <w:r>
               <w:rPr>
@@ -1415,7 +1415,7 @@
               <w:lang w:val="en-GB" w:eastAsia="en-GB"/>
             </w:rPr>
           </w:pPr>
-          <w:hyperlink w:anchor="_Toc388024272" w:history="1">
+          <w:hyperlink w:anchor="_Toc388092258" w:history="1">
             <w:r>
               <w:rPr>
                 <w:rStyle w:val="Hyperlink"/>
@@ -1442,7 +1442,7 @@
                 <w:noProof/>
                 <w:webHidden/>
               </w:rPr>
-              <w:instrText xml:space="preserve"> PAGEREF _Toc388024272 \h </w:instrText>
+              <w:instrText xml:space="preserve"> PAGEREF _Toc388092258 \h </w:instrText>
             </w:r>
             <w:r>
               <w:rPr>
@@ -1485,7 +1485,7 @@
               <w:lang w:val="en-GB" w:eastAsia="en-GB"/>
             </w:rPr>
           </w:pPr>
-          <w:hyperlink w:anchor="_Toc388024273" w:history="1">
+          <w:hyperlink w:anchor="_Toc388092259" w:history="1">
             <w:r>
               <w:rPr>
                 <w:rStyle w:val="Hyperlink"/>
@@ -1512,7 +1512,7 @@
                 <w:noProof/>
                 <w:webHidden/>
               </w:rPr>
-              <w:instrText xml:space="preserve"> PAGEREF _Toc388024273 \h </w:instrText>
+              <w:instrText xml:space="preserve"> PAGEREF _Toc388092259 \h </w:instrText>
             </w:r>
             <w:r>
               <w:rPr>
@@ -1555,7 +1555,7 @@
               <w:lang w:val="en-GB" w:eastAsia="en-GB"/>
             </w:rPr>
           </w:pPr>
-          <w:hyperlink w:anchor="_Toc388024274" w:history="1">
+          <w:hyperlink w:anchor="_Toc388092260" w:history="1">
             <w:r>
               <w:rPr>
                 <w:rStyle w:val="Hyperlink"/>
@@ -1582,7 +1582,7 @@
                 <w:noProof/>
                 <w:webHidden/>
               </w:rPr>
-              <w:instrText xml:space="preserve"> PAGEREF _Toc388024274 \h </w:instrText>
+              <w:instrText xml:space="preserve"> PAGEREF _Toc388092260 \h </w:instrText>
             </w:r>
             <w:r>
               <w:rPr>
@@ -1625,7 +1625,7 @@
               <w:lang w:val="en-GB" w:eastAsia="en-GB"/>
             </w:rPr>
           </w:pPr>
-          <w:hyperlink w:anchor="_Toc388024275" w:history="1">
+          <w:hyperlink w:anchor="_Toc388092261" w:history="1">
             <w:r>
               <w:rPr>
                 <w:rStyle w:val="Hyperlink"/>
@@ -1652,7 +1652,7 @@
                 <w:noProof/>
                 <w:webHidden/>
               </w:rPr>
-              <w:instrText xml:space="preserve"> PAGEREF _Toc388024275 \h </w:instrText>
+              <w:instrText xml:space="preserve"> PAGEREF _Toc388092261 \h </w:instrText>
             </w:r>
             <w:r>
               <w:rPr>
@@ -1695,7 +1695,7 @@
               <w:lang w:val="en-GB" w:eastAsia="en-GB"/>
             </w:rPr>
           </w:pPr>
-          <w:hyperlink w:anchor="_Toc388024276" w:history="1">
+          <w:hyperlink w:anchor="_Toc388092262" w:history="1">
             <w:r>
               <w:rPr>
                 <w:rStyle w:val="Hyperlink"/>
@@ -1722,7 +1722,7 @@
                 <w:noProof/>
                 <w:webHidden/>
               </w:rPr>
-              <w:instrText xml:space="preserve"> PAGEREF _Toc388024276 \h </w:instrText>
+              <w:instrText xml:space="preserve"> PAGEREF _Toc388092262 \h </w:instrText>
             </w:r>
             <w:r>
               <w:rPr>
@@ -1765,7 +1765,7 @@
               <w:lang w:val="en-GB" w:eastAsia="en-GB"/>
             </w:rPr>
           </w:pPr>
-          <w:hyperlink w:anchor="_Toc388024277" w:history="1">
+          <w:hyperlink w:anchor="_Toc388092263" w:history="1">
             <w:r>
               <w:rPr>
                 <w:rStyle w:val="Hyperlink"/>
@@ -1792,7 +1792,7 @@
                 <w:noProof/>
                 <w:webHidden/>
               </w:rPr>
-              <w:instrText xml:space="preserve"> PAGEREF _Toc388024277 \h </w:instrText>
+              <w:instrText xml:space="preserve"> PAGEREF _Toc388092263 \h </w:instrText>
             </w:r>
             <w:r>
               <w:rPr>
@@ -1835,7 +1835,7 @@
               <w:lang w:val="en-GB" w:eastAsia="en-GB"/>
             </w:rPr>
           </w:pPr>
-          <w:hyperlink w:anchor="_Toc388024278" w:history="1">
+          <w:hyperlink w:anchor="_Toc388092264" w:history="1">
             <w:r>
               <w:rPr>
                 <w:rStyle w:val="Hyperlink"/>
@@ -1862,7 +1862,7 @@
                 <w:noProof/>
                 <w:webHidden/>
               </w:rPr>
-              <w:instrText xml:space="preserve"> PAGEREF _Toc388024278 \h </w:instrText>
+              <w:instrText xml:space="preserve"> PAGEREF _Toc388092264 \h </w:instrText>
             </w:r>
             <w:r>
               <w:rPr>
@@ -1905,7 +1905,7 @@
               <w:lang w:val="en-GB" w:eastAsia="en-GB"/>
             </w:rPr>
           </w:pPr>
-          <w:hyperlink w:anchor="_Toc388024279" w:history="1">
+          <w:hyperlink w:anchor="_Toc388092265" w:history="1">
             <w:r>
               <w:rPr>
                 <w:rStyle w:val="Hyperlink"/>
@@ -1932,7 +1932,7 @@
                 <w:noProof/>
                 <w:webHidden/>
               </w:rPr>
-              <w:instrText xml:space="preserve"> PAGEREF _Toc388024279 \h </w:instrText>
+              <w:instrText xml:space="preserve"> PAGEREF _Toc388092265 \h </w:instrText>
             </w:r>
             <w:r>
               <w:rPr>
@@ -1975,7 +1975,7 @@
               <w:lang w:val="en-GB" w:eastAsia="en-GB"/>
             </w:rPr>
           </w:pPr>
-          <w:hyperlink w:anchor="_Toc388024280" w:history="1">
+          <w:hyperlink w:anchor="_Toc388092266" w:history="1">
             <w:r>
               <w:rPr>
                 <w:rStyle w:val="Hyperlink"/>
@@ -2002,7 +2002,7 @@
                 <w:noProof/>
                 <w:webHidden/>
               </w:rPr>
-              <w:instrText xml:space="preserve"> PAGEREF _Toc388024280 \h </w:instrText>
+              <w:instrText xml:space="preserve"> PAGEREF _Toc388092266 \h </w:instrText>
             </w:r>
             <w:r>
               <w:rPr>
@@ -2045,7 +2045,7 @@
               <w:lang w:val="en-GB" w:eastAsia="en-GB"/>
             </w:rPr>
           </w:pPr>
-          <w:hyperlink w:anchor="_Toc388024281" w:history="1">
+          <w:hyperlink w:anchor="_Toc388092267" w:history="1">
             <w:r>
               <w:rPr>
                 <w:rStyle w:val="Hyperlink"/>
@@ -2072,7 +2072,7 @@
                 <w:noProof/>
                 <w:webHidden/>
               </w:rPr>
-              <w:instrText xml:space="preserve"> PAGEREF _Toc388024281 \h </w:instrText>
+              <w:instrText xml:space="preserve"> PAGEREF _Toc388092267 \h </w:instrText>
             </w:r>
             <w:r>
               <w:rPr>
@@ -2115,7 +2115,7 @@
               <w:lang w:val="en-GB" w:eastAsia="en-GB"/>
             </w:rPr>
           </w:pPr>
-          <w:hyperlink w:anchor="_Toc388024282" w:history="1">
+          <w:hyperlink w:anchor="_Toc388092268" w:history="1">
             <w:r>
               <w:rPr>
                 <w:rStyle w:val="Hyperlink"/>
@@ -2142,7 +2142,7 @@
                 <w:noProof/>
                 <w:webHidden/>
               </w:rPr>
-              <w:instrText xml:space="preserve"> PAGEREF _Toc388024282 \h </w:instrText>
+              <w:instrText xml:space="preserve"> PAGEREF _Toc388092268 \h </w:instrText>
             </w:r>
             <w:r>
               <w:rPr>
@@ -2185,7 +2185,7 @@
               <w:lang w:val="en-GB" w:eastAsia="en-GB"/>
             </w:rPr>
           </w:pPr>
-          <w:hyperlink w:anchor="_Toc388024283" w:history="1">
+          <w:hyperlink w:anchor="_Toc388092269" w:history="1">
             <w:r>
               <w:rPr>
                 <w:rStyle w:val="Hyperlink"/>
@@ -2212,7 +2212,7 @@
                 <w:noProof/>
                 <w:webHidden/>
               </w:rPr>
-              <w:instrText xml:space="preserve"> PAGEREF _Toc388024283 \h </w:instrText>
+              <w:instrText xml:space="preserve"> PAGEREF _Toc388092269 \h </w:instrText>
             </w:r>
             <w:r>
               <w:rPr>
@@ -2255,7 +2255,7 @@
               <w:lang w:val="en-GB" w:eastAsia="en-GB"/>
             </w:rPr>
           </w:pPr>
-          <w:hyperlink w:anchor="_Toc388024284" w:history="1">
+          <w:hyperlink w:anchor="_Toc388092270" w:history="1">
             <w:r>
               <w:rPr>
                 <w:rStyle w:val="Hyperlink"/>
@@ -2282,7 +2282,7 @@
                 <w:noProof/>
                 <w:webHidden/>
               </w:rPr>
-              <w:instrText xml:space="preserve"> PAGEREF _Toc388024284 \h </w:instrText>
+              <w:instrText xml:space="preserve"> PAGEREF _Toc388092270 \h </w:instrText>
             </w:r>
             <w:r>
               <w:rPr>
@@ -2325,7 +2325,7 @@
               <w:lang w:val="en-GB" w:eastAsia="en-GB"/>
             </w:rPr>
           </w:pPr>
-          <w:hyperlink w:anchor="_Toc388024285" w:history="1">
+          <w:hyperlink w:anchor="_Toc388092271" w:history="1">
             <w:r>
               <w:rPr>
                 <w:rStyle w:val="Hyperlink"/>
@@ -2352,7 +2352,7 @@
                 <w:noProof/>
                 <w:webHidden/>
               </w:rPr>
-              <w:instrText xml:space="preserve"> PAGEREF _Toc388024285 \h </w:instrText>
+              <w:instrText xml:space="preserve"> PAGEREF _Toc388092271 \h </w:instrText>
             </w:r>
             <w:r>
               <w:rPr>
@@ -2400,7 +2400,7 @@
       <w:pPr>
         <w:pStyle w:val="Heading1"/>
       </w:pPr>
-      <w:bookmarkStart w:id="2" w:name="_Toc388024256"/>
+      <w:bookmarkStart w:id="2" w:name="_Toc388092242"/>
       <w:r>
         <w:lastRenderedPageBreak/>
         <w:t>Intro</w:t>
@@ -2411,33 +2411,31 @@
       <w:bookmarkEnd w:id="2"/>
     </w:p>
     <w:p>
+      <w:proofErr w:type="gramStart"/>
+      <w:r>
+        <w:t>myAgilePomodoro</w:t>
+      </w:r>
+      <w:proofErr w:type="gramEnd"/>
+      <w:r>
+        <w:t xml:space="preserve"> (mAP)</w:t>
+      </w:r>
+      <w:r>
+        <w:t xml:space="preserve"> is a micro and macro time management software based upon </w:t>
+      </w:r>
       <w:proofErr w:type="spellStart"/>
-      <w:proofErr w:type="gramStart"/>
-      <w:r>
-        <w:t>myAgilePomodoro</w:t>
+      <w:r>
+        <w:t>Agile's</w:t>
       </w:r>
       <w:proofErr w:type="spellEnd"/>
-      <w:proofErr w:type="gramEnd"/>
-      <w:r>
-        <w:t xml:space="preserve"> (mAP)</w:t>
-      </w:r>
-      <w:r>
-        <w:t xml:space="preserve"> is a micro and macro time management software based upon </w:t>
+      <w:r>
+        <w:t xml:space="preserve"> best practices and the time management technique called the Pomodoro Technique®. Originally called "</w:t>
       </w:r>
       <w:proofErr w:type="spellStart"/>
       <w:r>
-        <w:t>Agile's</w:t>
+        <w:t>myPomodoro</w:t>
       </w:r>
       <w:proofErr w:type="spellEnd"/>
       <w:r>
-        <w:t xml:space="preserve"> best practices and the time management technique called the Pomodoro Technique®. Originally called "</w:t>
-      </w:r>
-      <w:proofErr w:type="spellStart"/>
-      <w:r>
-        <w:t>myPomodoro</w:t>
-      </w:r>
-      <w:proofErr w:type="spellEnd"/>
-      <w:r>
         <w:t>", Phil Karoo took over the project starting with version 1.0.</w:t>
       </w:r>
     </w:p>
@@ -2445,7 +2443,7 @@
       <w:pPr>
         <w:pStyle w:val="Heading1"/>
       </w:pPr>
-      <w:bookmarkStart w:id="3" w:name="_Toc388024257"/>
+      <w:bookmarkStart w:id="3" w:name="_Toc388092243"/>
       <w:r>
         <w:t>License</w:t>
       </w:r>
@@ -2487,58 +2485,25 @@
         </w:r>
       </w:hyperlink>
       <w:r>
-        <w:t>.</w:t>
-      </w:r>
-      <w:r>
-        <w:br/>
-        <w:t xml:space="preserve">Permissions beyond the scope of these licenses may be available at </w:t>
+        <w:t xml:space="preserve">. </w:t>
+      </w:r>
+    </w:p>
+    <w:p/>
+    <w:p>
+      <w:r>
+        <w:t xml:space="preserve">Please, </w:t>
       </w:r>
       <w:hyperlink r:id="rId11" w:history="1">
         <w:r>
           <w:rPr>
             <w:rStyle w:val="Hyperlink"/>
           </w:rPr>
-          <w:t>https://sourceforge.net/projects/mypomodoro/</w:t>
+          <w:t>consider donating if you can</w:t>
         </w:r>
       </w:hyperlink>
       <w:r>
-        <w:t xml:space="preserve"> by contacting </w:t>
-      </w:r>
-      <w:r>
-        <w:t>Phil Karoo</w:t>
-      </w:r>
-      <w:r>
         <w:t xml:space="preserve">. </w:t>
       </w:r>
-    </w:p>
-    <w:p/>
-    <w:p>
-      <w:r>
-        <w:t xml:space="preserve">Please, </w:t>
-      </w:r>
-      <w:hyperlink r:id="rId12" w:history="1">
-        <w:r>
-          <w:rPr>
-            <w:rStyle w:val="Hyperlink"/>
-          </w:rPr>
-          <w:t>consider donating if yo</w:t>
-        </w:r>
-        <w:r>
-          <w:rPr>
-            <w:rStyle w:val="Hyperlink"/>
-          </w:rPr>
-          <w:t>u</w:t>
-        </w:r>
-        <w:r>
-          <w:rPr>
-            <w:rStyle w:val="Hyperlink"/>
-          </w:rPr>
-          <w:t xml:space="preserve"> can</w:t>
-        </w:r>
-      </w:hyperlink>
-      <w:r>
-        <w:t xml:space="preserve">. </w:t>
-      </w:r>
       <w:r>
         <w:t>It</w:t>
       </w:r>
@@ -2552,15 +2517,7 @@
         <w:t xml:space="preserve">a great deal </w:t>
       </w:r>
       <w:r>
-        <w:t xml:space="preserve">of thinking and effort to come up with </w:t>
-      </w:r>
-      <w:proofErr w:type="spellStart"/>
-      <w:r>
-        <w:t>myAgilePomodoro</w:t>
-      </w:r>
-      <w:proofErr w:type="spellEnd"/>
-      <w:r>
-        <w:t xml:space="preserve">. </w:t>
+        <w:t xml:space="preserve">of thinking and effort to come up with myAgilePomodoro. </w:t>
       </w:r>
       <w:r>
         <w:t>Thanks.</w:t>
@@ -2570,7 +2527,7 @@
       <w:pPr>
         <w:pStyle w:val="Heading1"/>
       </w:pPr>
-      <w:bookmarkStart w:id="4" w:name="_Toc388024258"/>
+      <w:bookmarkStart w:id="4" w:name="_Toc388092244"/>
       <w:r>
         <w:t>Configuration</w:t>
       </w:r>
@@ -2758,7 +2715,7 @@
       <w:pPr>
         <w:pStyle w:val="Heading2"/>
       </w:pPr>
-      <w:bookmarkStart w:id="5" w:name="_Toc388024259"/>
+      <w:bookmarkStart w:id="5" w:name="_Toc388092245"/>
       <w:proofErr w:type="spellStart"/>
       <w:r>
         <w:t>MySQL</w:t>
@@ -3110,7 +3067,7 @@
                     <pic:cNvPicPr/>
                   </pic:nvPicPr>
                   <pic:blipFill>
-                    <a:blip r:embed="rId13" cstate="print"/>
+                    <a:blip r:embed="rId12" cstate="print"/>
                     <a:stretch>
                       <a:fillRect/>
                     </a:stretch>
@@ -3213,7 +3170,7 @@
       <w:pPr>
         <w:pStyle w:val="Heading2"/>
       </w:pPr>
-      <w:bookmarkStart w:id="6" w:name="_Toc388024260"/>
+      <w:bookmarkStart w:id="6" w:name="_Toc388092246"/>
       <w:r>
         <w:t>Logger</w:t>
       </w:r>
@@ -3280,7 +3237,7 @@
                     <pic:cNvPicPr/>
                   </pic:nvPicPr>
                   <pic:blipFill>
-                    <a:blip r:embed="rId13" cstate="print"/>
+                    <a:blip r:embed="rId12" cstate="print"/>
                     <a:stretch>
                       <a:fillRect/>
                     </a:stretch>
@@ -3326,7 +3283,7 @@
       <w:pPr>
         <w:pStyle w:val="Heading2"/>
       </w:pPr>
-      <w:bookmarkStart w:id="7" w:name="_Toc388024261"/>
+      <w:bookmarkStart w:id="7" w:name="_Toc388092247"/>
       <w:r>
         <w:t>Google Drive configuration</w:t>
       </w:r>
@@ -3515,8 +3472,7 @@
       <w:pPr>
         <w:pStyle w:val="Heading2"/>
       </w:pPr>
-      <w:bookmarkStart w:id="8" w:name="_Toc388024262"/>
-      <w:proofErr w:type="spellStart"/>
+      <w:bookmarkStart w:id="8" w:name="_Toc388092248"/>
       <w:proofErr w:type="gramStart"/>
       <w:r>
         <w:t>m</w:t>
@@ -3536,7 +3492,6 @@
       <w:r>
         <w:t>omodoro</w:t>
       </w:r>
-      <w:proofErr w:type="spellEnd"/>
       <w:proofErr w:type="gramEnd"/>
       <w:r>
         <w:t xml:space="preserve"> configuration</w:t>
@@ -3724,7 +3679,7 @@
                     <pic:cNvPicPr/>
                   </pic:nvPicPr>
                   <pic:blipFill>
-                    <a:blip r:embed="rId13" cstate="print"/>
+                    <a:blip r:embed="rId12" cstate="print"/>
                     <a:stretch>
                       <a:fillRect/>
                     </a:stretch>
@@ -3803,7 +3758,7 @@
       <w:pPr>
         <w:pStyle w:val="Heading2"/>
       </w:pPr>
-      <w:bookmarkStart w:id="9" w:name="_Toc388024263"/>
+      <w:bookmarkStart w:id="9" w:name="_Toc388092249"/>
       <w:r>
         <w:t>P</w:t>
       </w:r>
@@ -3821,7 +3776,7 @@
       <w:pPr>
         <w:pStyle w:val="Heading3"/>
       </w:pPr>
-      <w:bookmarkStart w:id="10" w:name="_Toc388024264"/>
+      <w:bookmarkStart w:id="10" w:name="_Toc388092250"/>
       <w:r>
         <w:t>How to set the preferences</w:t>
       </w:r>
@@ -5227,7 +5182,7 @@
       <w:pPr>
         <w:pStyle w:val="Heading1"/>
       </w:pPr>
-      <w:bookmarkStart w:id="30" w:name="_Toc388024265"/>
+      <w:bookmarkStart w:id="30" w:name="_Toc388092251"/>
       <w:r>
         <w:t>Getting Started</w:t>
       </w:r>
@@ -5378,7 +5333,7 @@
           <w:numId w:val="4"/>
         </w:numPr>
       </w:pPr>
-      <w:hyperlink r:id="rId14" w:history="1">
+      <w:hyperlink r:id="rId13" w:history="1">
         <w:r>
           <w:rPr>
             <w:rStyle w:val="Hyperlink"/>
@@ -5763,7 +5718,7 @@
       <w:pPr>
         <w:pStyle w:val="Heading3"/>
       </w:pPr>
-      <w:bookmarkStart w:id="33" w:name="_Toc388024266"/>
+      <w:bookmarkStart w:id="33" w:name="_Toc388092252"/>
       <w:r>
         <w:t xml:space="preserve">How to </w:t>
       </w:r>
@@ -6031,7 +5986,7 @@
                     <pic:cNvPicPr/>
                   </pic:nvPicPr>
                   <pic:blipFill>
-                    <a:blip r:embed="rId15" cstate="print"/>
+                    <a:blip r:embed="rId14" cstate="print"/>
                     <a:stretch>
                       <a:fillRect/>
                     </a:stretch>
@@ -6051,7 +6006,7 @@
           </wp:anchor>
         </w:drawing>
       </w:r>
-      <w:bookmarkStart w:id="34" w:name="_Toc388024267"/>
+      <w:bookmarkStart w:id="34" w:name="_Toc388092253"/>
       <w:r>
         <w:t>New</w:t>
       </w:r>
@@ -6075,7 +6030,7 @@
       <w:pPr>
         <w:pStyle w:val="Heading3"/>
       </w:pPr>
-      <w:bookmarkStart w:id="35" w:name="_Toc388024268"/>
+      <w:bookmarkStart w:id="35" w:name="_Toc388092254"/>
       <w:r>
         <w:t>How to c</w:t>
       </w:r>
@@ -6151,7 +6106,7 @@
       <w:pPr>
         <w:pStyle w:val="Heading3"/>
       </w:pPr>
-      <w:bookmarkStart w:id="36" w:name="_Toc388024269"/>
+      <w:bookmarkStart w:id="36" w:name="_Toc388092255"/>
       <w:r>
         <w:t>How to use the</w:t>
       </w:r>
@@ -6624,7 +6579,7 @@
                     <pic:cNvPicPr/>
                   </pic:nvPicPr>
                   <pic:blipFill>
-                    <a:blip r:embed="rId16" cstate="print"/>
+                    <a:blip r:embed="rId15" cstate="print"/>
                     <a:stretch>
                       <a:fillRect/>
                     </a:stretch>
@@ -6644,7 +6599,7 @@
           </wp:anchor>
         </w:drawing>
       </w:r>
-      <w:bookmarkStart w:id="47" w:name="_Toc388024270"/>
+      <w:bookmarkStart w:id="47" w:name="_Toc388092256"/>
       <w:r>
         <w:t>Ac</w:t>
       </w:r>
@@ -6674,7 +6629,7 @@
       <w:pPr>
         <w:pStyle w:val="Heading3"/>
       </w:pPr>
-      <w:bookmarkStart w:id="48" w:name="_Toc388024271"/>
+      <w:bookmarkStart w:id="48" w:name="_Toc388092257"/>
       <w:r>
         <w:t>How to read the table</w:t>
       </w:r>
@@ -6945,7 +6900,7 @@
                     <pic:cNvPicPr/>
                   </pic:nvPicPr>
                   <pic:blipFill>
-                    <a:blip r:embed="rId17" cstate="print"/>
+                    <a:blip r:embed="rId16" cstate="print"/>
                     <a:stretch>
                       <a:fillRect/>
                     </a:stretch>
@@ -7012,7 +6967,7 @@
       <w:pPr>
         <w:pStyle w:val="Heading3"/>
       </w:pPr>
-      <w:bookmarkStart w:id="49" w:name="_Toc388024272"/>
+      <w:bookmarkStart w:id="49" w:name="_Toc388092258"/>
       <w:r>
         <w:t>How to edit a task</w:t>
       </w:r>
@@ -7059,7 +7014,7 @@
                     <pic:cNvPicPr/>
                   </pic:nvPicPr>
                   <pic:blipFill>
-                    <a:blip r:embed="rId17" cstate="print"/>
+                    <a:blip r:embed="rId16" cstate="print"/>
                     <a:stretch>
                       <a:fillRect/>
                     </a:stretch>
@@ -7183,7 +7138,7 @@
       <w:pPr>
         <w:pStyle w:val="Heading3"/>
       </w:pPr>
-      <w:bookmarkStart w:id="50" w:name="_Toc388024273"/>
+      <w:bookmarkStart w:id="50" w:name="_Toc388092259"/>
       <w:r>
         <w:t>How to export data</w:t>
       </w:r>
@@ -7291,15 +7246,7 @@
       <w:bookmarkEnd w:id="53"/>
       <w:bookmarkEnd w:id="54"/>
       <w:r>
-        <w:t>is left empty, default name "</w:t>
-      </w:r>
-      <w:proofErr w:type="spellStart"/>
-      <w:r>
-        <w:t>myAgilePomodoro</w:t>
-      </w:r>
-      <w:proofErr w:type="spellEnd"/>
-      <w:r>
-        <w:t xml:space="preserve">" is used; if this field contains some special characters not supported by the file system of the OS, the export </w:t>
+        <w:t xml:space="preserve">is left empty, default name "myAgilePomodoro" is used; if this field contains some special characters not supported by the file system of the OS, the export </w:t>
       </w:r>
       <w:r>
         <w:t>will fail</w:t>
@@ -7906,7 +7853,7 @@
                     <pic:cNvPicPr/>
                   </pic:nvPicPr>
                   <pic:blipFill>
-                    <a:blip r:embed="rId18" cstate="print"/>
+                    <a:blip r:embed="rId17" cstate="print"/>
                     <a:stretch>
                       <a:fillRect/>
                     </a:stretch>
@@ -7976,7 +7923,7 @@
       <w:pPr>
         <w:pStyle w:val="Heading3"/>
       </w:pPr>
-      <w:bookmarkStart w:id="57" w:name="_Toc388024274"/>
+      <w:bookmarkStart w:id="57" w:name="_Toc388092260"/>
       <w:r>
         <w:t>How to impor</w:t>
       </w:r>
@@ -8079,7 +8026,7 @@
                     <pic:cNvPicPr/>
                   </pic:nvPicPr>
                   <pic:blipFill>
-                    <a:blip r:embed="rId13" cstate="print"/>
+                    <a:blip r:embed="rId12" cstate="print"/>
                     <a:stretch>
                       <a:fillRect/>
                     </a:stretch>
@@ -8156,7 +8103,7 @@
                     <pic:cNvPicPr/>
                   </pic:nvPicPr>
                   <pic:blipFill>
-                    <a:blip r:embed="rId19" cstate="print"/>
+                    <a:blip r:embed="rId18" cstate="print"/>
                     <a:stretch>
                       <a:fillRect/>
                     </a:stretch>
@@ -8176,7 +8123,7 @@
           </wp:anchor>
         </w:drawing>
       </w:r>
-      <w:bookmarkStart w:id="58" w:name="_Toc388024275"/>
+      <w:bookmarkStart w:id="58" w:name="_Toc388092261"/>
       <w:proofErr w:type="spellStart"/>
       <w:r>
         <w:t>ToDo</w:t>
@@ -8225,7 +8172,7 @@
       <w:pPr>
         <w:pStyle w:val="Heading3"/>
       </w:pPr>
-      <w:bookmarkStart w:id="59" w:name="_Toc388024276"/>
+      <w:bookmarkStart w:id="59" w:name="_Toc388092262"/>
       <w:r>
         <w:t>How to read the table</w:t>
       </w:r>
@@ -8409,7 +8356,7 @@
       <w:pPr>
         <w:pStyle w:val="Heading3"/>
       </w:pPr>
-      <w:bookmarkStart w:id="60" w:name="_Toc388024277"/>
+      <w:bookmarkStart w:id="60" w:name="_Toc388092263"/>
       <w:r>
         <w:lastRenderedPageBreak/>
         <w:t>How to p</w:t>
@@ -8453,7 +8400,7 @@
       <w:pPr>
         <w:pStyle w:val="Heading3"/>
       </w:pPr>
-      <w:bookmarkStart w:id="61" w:name="_Toc388024278"/>
+      <w:bookmarkStart w:id="61" w:name="_Toc388092264"/>
       <w:r>
         <w:t>How to w</w:t>
       </w:r>
@@ -8544,7 +8491,7 @@
                     <pic:cNvPicPr/>
                   </pic:nvPicPr>
                   <pic:blipFill>
-                    <a:blip r:embed="rId17" cstate="print"/>
+                    <a:blip r:embed="rId16" cstate="print"/>
                     <a:stretch>
                       <a:fillRect/>
                     </a:stretch>
@@ -8778,7 +8725,7 @@
                     <pic:cNvPicPr/>
                   </pic:nvPicPr>
                   <pic:blipFill>
-                    <a:blip r:embed="rId17" cstate="print"/>
+                    <a:blip r:embed="rId16" cstate="print"/>
                     <a:stretch>
                       <a:fillRect/>
                     </a:stretch>
@@ -8834,7 +8781,7 @@
                     <pic:cNvPicPr/>
                   </pic:nvPicPr>
                   <pic:blipFill>
-                    <a:blip r:embed="rId17" cstate="print"/>
+                    <a:blip r:embed="rId16" cstate="print"/>
                     <a:stretch>
                       <a:fillRect/>
                     </a:stretch>
@@ -9111,7 +9058,7 @@
                     <pic:cNvPicPr/>
                   </pic:nvPicPr>
                   <pic:blipFill>
-                    <a:blip r:embed="rId17" cstate="print"/>
+                    <a:blip r:embed="rId16" cstate="print"/>
                     <a:stretch>
                       <a:fillRect/>
                     </a:stretch>
@@ -9213,7 +9160,7 @@
                     <pic:cNvPicPr/>
                   </pic:nvPicPr>
                   <pic:blipFill>
-                    <a:blip r:embed="rId17" cstate="print"/>
+                    <a:blip r:embed="rId16" cstate="print"/>
                     <a:stretch>
                       <a:fillRect/>
                     </a:stretch>
@@ -9263,7 +9210,7 @@
                     <pic:cNvPicPr/>
                   </pic:nvPicPr>
                   <pic:blipFill>
-                    <a:blip r:embed="rId13" cstate="print"/>
+                    <a:blip r:embed="rId12" cstate="print"/>
                     <a:stretch>
                       <a:fillRect/>
                     </a:stretch>
@@ -9325,6 +9272,72 @@
                 <pic:pic xmlns:pic="http://schemas.openxmlformats.org/drawingml/2006/picture">
                   <pic:nvPicPr>
                     <pic:cNvPr id="0" name="Picture 3" descr="square"/>
+                    <pic:cNvPicPr>
+                      <a:picLocks noChangeAspect="1" noChangeArrowheads="1"/>
+                    </pic:cNvPicPr>
+                  </pic:nvPicPr>
+                  <pic:blipFill>
+                    <a:blip r:embed="rId19" cstate="print"/>
+                    <a:srcRect/>
+                    <a:stretch>
+                      <a:fillRect/>
+                    </a:stretch>
+                  </pic:blipFill>
+                  <pic:spPr bwMode="auto">
+                    <a:xfrm>
+                      <a:off x="0" y="0"/>
+                      <a:ext cx="123825" cy="123825"/>
+                    </a:xfrm>
+                    <a:prstGeom prst="rect">
+                      <a:avLst/>
+                    </a:prstGeom>
+                    <a:noFill/>
+                    <a:ln w="9525">
+                      <a:noFill/>
+                      <a:miter lim="800000"/>
+                      <a:headEnd/>
+                      <a:tailEnd/>
+                    </a:ln>
+                  </pic:spPr>
+                </pic:pic>
+              </a:graphicData>
+            </a:graphic>
+          </wp:inline>
+        </w:drawing>
+      </w:r>
+      <w:r>
+        <w:t xml:space="preserve"> (not yet done)</w:t>
+      </w:r>
+    </w:p>
+    <w:p>
+      <w:pPr>
+        <w:pStyle w:val="ListParagraph"/>
+        <w:numPr>
+          <w:ilvl w:val="0"/>
+          <w:numId w:val="15"/>
+        </w:numPr>
+      </w:pPr>
+      <w:r>
+        <w:t xml:space="preserve">Real Pomodoro: </w:t>
+      </w:r>
+      <w:r>
+        <w:rPr>
+          <w:noProof/>
+          <w:lang w:val="en-GB" w:eastAsia="en-GB"/>
+        </w:rPr>
+        <w:drawing>
+          <wp:inline distT="0" distB="0" distL="0" distR="0">
+            <wp:extent cx="123825" cy="123825"/>
+            <wp:effectExtent l="19050" t="0" r="9525" b="0"/>
+            <wp:docPr id="7" name="Picture 4" descr="squareCross"/>
+            <wp:cNvGraphicFramePr>
+              <a:graphicFrameLocks xmlns:a="http://schemas.openxmlformats.org/drawingml/2006/main" noChangeAspect="1"/>
+            </wp:cNvGraphicFramePr>
+            <a:graphic xmlns:a="http://schemas.openxmlformats.org/drawingml/2006/main">
+              <a:graphicData uri="http://schemas.openxmlformats.org/drawingml/2006/picture">
+                <pic:pic xmlns:pic="http://schemas.openxmlformats.org/drawingml/2006/picture">
+                  <pic:nvPicPr>
+                    <pic:cNvPr id="0" name="Picture 4" descr="squareCross"/>
                     <pic:cNvPicPr>
                       <a:picLocks noChangeAspect="1" noChangeArrowheads="1"/>
                     </pic:cNvPicPr>
@@ -9359,72 +9372,6 @@
         </w:drawing>
       </w:r>
       <w:r>
-        <w:t xml:space="preserve"> (not yet done)</w:t>
-      </w:r>
-    </w:p>
-    <w:p>
-      <w:pPr>
-        <w:pStyle w:val="ListParagraph"/>
-        <w:numPr>
-          <w:ilvl w:val="0"/>
-          <w:numId w:val="15"/>
-        </w:numPr>
-      </w:pPr>
-      <w:r>
-        <w:t xml:space="preserve">Real Pomodoro: </w:t>
-      </w:r>
-      <w:r>
-        <w:rPr>
-          <w:noProof/>
-          <w:lang w:val="en-GB" w:eastAsia="en-GB"/>
-        </w:rPr>
-        <w:drawing>
-          <wp:inline distT="0" distB="0" distL="0" distR="0">
-            <wp:extent cx="123825" cy="123825"/>
-            <wp:effectExtent l="19050" t="0" r="9525" b="0"/>
-            <wp:docPr id="7" name="Picture 4" descr="squareCross"/>
-            <wp:cNvGraphicFramePr>
-              <a:graphicFrameLocks xmlns:a="http://schemas.openxmlformats.org/drawingml/2006/main" noChangeAspect="1"/>
-            </wp:cNvGraphicFramePr>
-            <a:graphic xmlns:a="http://schemas.openxmlformats.org/drawingml/2006/main">
-              <a:graphicData uri="http://schemas.openxmlformats.org/drawingml/2006/picture">
-                <pic:pic xmlns:pic="http://schemas.openxmlformats.org/drawingml/2006/picture">
-                  <pic:nvPicPr>
-                    <pic:cNvPr id="0" name="Picture 4" descr="squareCross"/>
-                    <pic:cNvPicPr>
-                      <a:picLocks noChangeAspect="1" noChangeArrowheads="1"/>
-                    </pic:cNvPicPr>
-                  </pic:nvPicPr>
-                  <pic:blipFill>
-                    <a:blip r:embed="rId21" cstate="print"/>
-                    <a:srcRect/>
-                    <a:stretch>
-                      <a:fillRect/>
-                    </a:stretch>
-                  </pic:blipFill>
-                  <pic:spPr bwMode="auto">
-                    <a:xfrm>
-                      <a:off x="0" y="0"/>
-                      <a:ext cx="123825" cy="123825"/>
-                    </a:xfrm>
-                    <a:prstGeom prst="rect">
-                      <a:avLst/>
-                    </a:prstGeom>
-                    <a:noFill/>
-                    <a:ln w="9525">
-                      <a:noFill/>
-                      <a:miter lim="800000"/>
-                      <a:headEnd/>
-                      <a:tailEnd/>
-                    </a:ln>
-                  </pic:spPr>
-                </pic:pic>
-              </a:graphicData>
-            </a:graphic>
-          </wp:inline>
-        </w:drawing>
-      </w:r>
-      <w:r>
         <w:t xml:space="preserve"> (done)</w:t>
       </w:r>
     </w:p>
@@ -9462,7 +9409,7 @@
                     </pic:cNvPicPr>
                   </pic:nvPicPr>
                   <pic:blipFill>
-                    <a:blip r:embed="rId22" cstate="print"/>
+                    <a:blip r:embed="rId21" cstate="print"/>
                     <a:srcRect/>
                     <a:stretch>
                       <a:fillRect/>
@@ -9525,7 +9472,7 @@
                     </pic:cNvPicPr>
                   </pic:nvPicPr>
                   <pic:blipFill>
-                    <a:blip r:embed="rId23" cstate="print"/>
+                    <a:blip r:embed="rId22" cstate="print"/>
                     <a:srcRect/>
                     <a:stretch>
                       <a:fillRect/>
@@ -9638,7 +9585,7 @@
       <w:pPr>
         <w:pStyle w:val="Heading3"/>
       </w:pPr>
-      <w:bookmarkStart w:id="77" w:name="_Toc388024279"/>
+      <w:bookmarkStart w:id="77" w:name="_Toc388092265"/>
       <w:r>
         <w:t xml:space="preserve">How to </w:t>
       </w:r>
@@ -9763,7 +9710,7 @@
                     <pic:cNvPicPr/>
                   </pic:nvPicPr>
                   <pic:blipFill>
-                    <a:blip r:embed="rId13" cstate="print"/>
+                    <a:blip r:embed="rId12" cstate="print"/>
                     <a:stretch>
                       <a:fillRect/>
                     </a:stretch>
@@ -9848,7 +9795,7 @@
       <w:pPr>
         <w:pStyle w:val="Heading3"/>
       </w:pPr>
-      <w:bookmarkStart w:id="80" w:name="_Toc388024280"/>
+      <w:bookmarkStart w:id="80" w:name="_Toc388092266"/>
       <w:r>
         <w:t xml:space="preserve">How to </w:t>
       </w:r>
@@ -10057,7 +10004,7 @@
                     <pic:cNvPicPr/>
                   </pic:nvPicPr>
                   <pic:blipFill>
-                    <a:blip r:embed="rId13" cstate="print"/>
+                    <a:blip r:embed="rId12" cstate="print"/>
                     <a:stretch>
                       <a:fillRect/>
                     </a:stretch>
@@ -10147,7 +10094,7 @@
       <w:pPr>
         <w:pStyle w:val="Heading3"/>
       </w:pPr>
-      <w:bookmarkStart w:id="81" w:name="_Toc388024281"/>
+      <w:bookmarkStart w:id="81" w:name="_Toc388092267"/>
       <w:r>
         <w:t xml:space="preserve">How to </w:t>
       </w:r>
@@ -10265,6 +10212,625 @@
             <wp:effectExtent l="19050" t="0" r="9525" b="0"/>
             <wp:wrapSquare wrapText="bothSides"/>
             <wp:docPr id="15" name="Picture 9" descr="createButton2.png"/>
+            <wp:cNvGraphicFramePr>
+              <a:graphicFrameLocks xmlns:a="http://schemas.openxmlformats.org/drawingml/2006/main" noChangeAspect="1"/>
+            </wp:cNvGraphicFramePr>
+            <a:graphic xmlns:a="http://schemas.openxmlformats.org/drawingml/2006/main">
+              <a:graphicData uri="http://schemas.openxmlformats.org/drawingml/2006/picture">
+                <pic:pic xmlns:pic="http://schemas.openxmlformats.org/drawingml/2006/picture">
+                  <pic:nvPicPr>
+                    <pic:cNvPr id="0" name="createButton2.png"/>
+                    <pic:cNvPicPr/>
+                  </pic:nvPicPr>
+                  <pic:blipFill>
+                    <a:blip r:embed="rId23" cstate="print"/>
+                    <a:stretch>
+                      <a:fillRect/>
+                    </a:stretch>
+                  </pic:blipFill>
+                  <pic:spPr>
+                    <a:xfrm>
+                      <a:off x="0" y="0"/>
+                      <a:ext cx="504825" cy="503555"/>
+                    </a:xfrm>
+                    <a:prstGeom prst="rect">
+                      <a:avLst/>
+                    </a:prstGeom>
+                  </pic:spPr>
+                </pic:pic>
+              </a:graphicData>
+            </a:graphic>
+          </wp:anchor>
+        </w:drawing>
+      </w:r>
+      <w:bookmarkStart w:id="82" w:name="_Toc388092268"/>
+      <w:r>
+        <w:t>Report List / Release Backlog</w:t>
+      </w:r>
+      <w:bookmarkEnd w:id="82"/>
+    </w:p>
+    <w:p>
+      <w:r>
+        <w:t>View</w:t>
+      </w:r>
+      <w:r>
+        <w:t xml:space="preserve"> &gt; </w:t>
+      </w:r>
+      <w:r>
+        <w:t>Report</w:t>
+      </w:r>
+      <w:r>
+        <w:t>s</w:t>
+      </w:r>
+      <w:r>
+        <w:t xml:space="preserve"> / </w:t>
+      </w:r>
+      <w:r>
+        <w:t>Done</w:t>
+      </w:r>
+    </w:p>
+    <w:p>
+      <w:pPr>
+        <w:pStyle w:val="Heading3"/>
+      </w:pPr>
+      <w:bookmarkStart w:id="83" w:name="_Toc388092269"/>
+      <w:r>
+        <w:t xml:space="preserve">How to </w:t>
+      </w:r>
+      <w:r>
+        <w:t>read the table</w:t>
+      </w:r>
+      <w:bookmarkEnd w:id="83"/>
+    </w:p>
+    <w:p>
+      <w:pPr>
+        <w:pStyle w:val="ListParagraph"/>
+        <w:numPr>
+          <w:ilvl w:val="0"/>
+          <w:numId w:val="6"/>
+        </w:numPr>
+      </w:pPr>
+      <w:bookmarkStart w:id="84" w:name="OLE_LINK271"/>
+      <w:bookmarkStart w:id="85" w:name="OLE_LINK280"/>
+      <w:r>
+        <w:rPr>
+          <w:b/>
+        </w:rPr>
+        <w:t>U</w:t>
+      </w:r>
+      <w:r>
+        <w:t xml:space="preserve"> (</w:t>
+      </w:r>
+      <w:r>
+        <w:rPr>
+          <w:b/>
+        </w:rPr>
+        <w:t>Pomodoro Mode</w:t>
+      </w:r>
+      <w:r>
+        <w:t>)</w:t>
+      </w:r>
+      <w:r>
+        <w:t xml:space="preserve">: </w:t>
+      </w:r>
+      <w:r>
+        <w:t>"</w:t>
+      </w:r>
+      <w:r>
+        <w:t>U</w:t>
+      </w:r>
+      <w:r>
+        <w:t>"</w:t>
+      </w:r>
+      <w:r>
+        <w:t xml:space="preserve"> if task unplanned</w:t>
+      </w:r>
+      <w:r>
+        <w:t>.</w:t>
+      </w:r>
+    </w:p>
+    <w:p>
+      <w:pPr>
+        <w:pStyle w:val="ListParagraph"/>
+        <w:numPr>
+          <w:ilvl w:val="0"/>
+          <w:numId w:val="6"/>
+        </w:numPr>
+      </w:pPr>
+      <w:r>
+        <w:rPr>
+          <w:b/>
+        </w:rPr>
+        <w:t>Date</w:t>
+      </w:r>
+      <w:r>
+        <w:t xml:space="preserve">: </w:t>
+      </w:r>
+      <w:bookmarkStart w:id="86" w:name="OLE_LINK79"/>
+      <w:bookmarkStart w:id="87" w:name="OLE_LINK80"/>
+      <w:r>
+        <w:t>d</w:t>
+      </w:r>
+      <w:r>
+        <w:t xml:space="preserve">ate </w:t>
+      </w:r>
+      <w:bookmarkStart w:id="88" w:name="OLE_LINK164"/>
+      <w:bookmarkStart w:id="89" w:name="OLE_LINK165"/>
+      <w:r>
+        <w:t xml:space="preserve">of </w:t>
+      </w:r>
+      <w:bookmarkEnd w:id="88"/>
+      <w:bookmarkEnd w:id="89"/>
+      <w:r>
+        <w:t>completion</w:t>
+      </w:r>
+      <w:r>
+        <w:t>.</w:t>
+      </w:r>
+      <w:bookmarkEnd w:id="84"/>
+      <w:bookmarkEnd w:id="85"/>
+      <w:bookmarkEnd w:id="86"/>
+      <w:bookmarkEnd w:id="87"/>
+    </w:p>
+    <w:p>
+      <w:pPr>
+        <w:pStyle w:val="ListParagraph"/>
+        <w:numPr>
+          <w:ilvl w:val="0"/>
+          <w:numId w:val="6"/>
+        </w:numPr>
+      </w:pPr>
+      <w:r>
+        <w:rPr>
+          <w:b/>
+        </w:rPr>
+        <w:t>Title</w:t>
+      </w:r>
+      <w:r>
+        <w:t xml:space="preserve">: </w:t>
+      </w:r>
+      <w:r>
+        <w:t>n</w:t>
+      </w:r>
+      <w:r>
+        <w:t>ame of task.</w:t>
+      </w:r>
+      <w:r>
+        <w:t xml:space="preserve"> This column is editable.</w:t>
+      </w:r>
+    </w:p>
+    <w:p>
+      <w:pPr>
+        <w:pStyle w:val="ListParagraph"/>
+        <w:numPr>
+          <w:ilvl w:val="0"/>
+          <w:numId w:val="6"/>
+        </w:numPr>
+      </w:pPr>
+      <w:r>
+        <w:rPr>
+          <w:b/>
+        </w:rPr>
+        <w:t>Type</w:t>
+      </w:r>
+      <w:r>
+        <w:t>:</w:t>
+      </w:r>
+      <w:r>
+        <w:t xml:space="preserve"> t</w:t>
+      </w:r>
+      <w:r>
+        <w:t>ype of task.</w:t>
+      </w:r>
+    </w:p>
+    <w:p>
+      <w:pPr>
+        <w:pStyle w:val="ListParagraph"/>
+        <w:numPr>
+          <w:ilvl w:val="0"/>
+          <w:numId w:val="6"/>
+        </w:numPr>
+      </w:pPr>
+      <w:bookmarkStart w:id="90" w:name="OLE_LINK85"/>
+      <w:bookmarkStart w:id="91" w:name="OLE_LINK86"/>
+      <w:r>
+        <w:rPr>
+          <w:b/>
+        </w:rPr>
+        <w:t>Estimated</w:t>
+      </w:r>
+      <w:bookmarkEnd w:id="90"/>
+      <w:bookmarkEnd w:id="91"/>
+      <w:r>
+        <w:t xml:space="preserve">: </w:t>
+      </w:r>
+      <w:r>
+        <w:t>n</w:t>
+      </w:r>
+      <w:r>
+        <w:t>um</w:t>
+      </w:r>
+      <w:r>
+        <w:t>b</w:t>
+      </w:r>
+      <w:r>
+        <w:t>er</w:t>
+      </w:r>
+      <w:r>
+        <w:t xml:space="preserve"> of p</w:t>
+      </w:r>
+      <w:r>
+        <w:t>omodoro</w:t>
+      </w:r>
+      <w:r>
+        <w:t>s</w:t>
+      </w:r>
+      <w:r>
+        <w:t xml:space="preserve"> done / </w:t>
+      </w:r>
+      <w:r>
+        <w:t>o</w:t>
+      </w:r>
+      <w:r>
+        <w:t>verall estimate</w:t>
+      </w:r>
+      <w:r>
+        <w:t>d pomodoros</w:t>
+      </w:r>
+      <w:r>
+        <w:t xml:space="preserve"> (</w:t>
+      </w:r>
+      <w:r>
+        <w:t xml:space="preserve">Real / </w:t>
+      </w:r>
+      <w:r>
+        <w:t>Estimated + Overestimated)</w:t>
+      </w:r>
+      <w:r>
+        <w:t>.</w:t>
+      </w:r>
+    </w:p>
+    <w:p>
+      <w:pPr>
+        <w:pStyle w:val="ListParagraph"/>
+        <w:numPr>
+          <w:ilvl w:val="0"/>
+          <w:numId w:val="6"/>
+        </w:numPr>
+      </w:pPr>
+      <w:r>
+        <w:rPr>
+          <w:b/>
+        </w:rPr>
+        <w:t>Diff I</w:t>
+      </w:r>
+      <w:r>
+        <w:t>: d</w:t>
+      </w:r>
+      <w:r>
+        <w:t>i</w:t>
+      </w:r>
+      <w:r>
+        <w:t xml:space="preserve">fference </w:t>
+      </w:r>
+      <w:r>
+        <w:t>between the n</w:t>
+      </w:r>
+      <w:r>
+        <w:t>um</w:t>
+      </w:r>
+      <w:r>
+        <w:t>b</w:t>
+      </w:r>
+      <w:r>
+        <w:t>er</w:t>
+      </w:r>
+      <w:r>
+        <w:t xml:space="preserve"> of pomodoros done and the </w:t>
+      </w:r>
+      <w:r>
+        <w:t>estimate</w:t>
+      </w:r>
+      <w:r>
+        <w:t>d pomodoros</w:t>
+      </w:r>
+      <w:r>
+        <w:t xml:space="preserve"> (Diff I = </w:t>
+      </w:r>
+      <w:bookmarkStart w:id="92" w:name="OLE_LINK89"/>
+      <w:bookmarkStart w:id="93" w:name="OLE_LINK90"/>
+      <w:bookmarkStart w:id="94" w:name="OLE_LINK113"/>
+      <w:bookmarkStart w:id="95" w:name="OLE_LINK114"/>
+      <w:r>
+        <w:t>Real -</w:t>
+      </w:r>
+      <w:r>
+        <w:t xml:space="preserve"> Estimated</w:t>
+      </w:r>
+      <w:bookmarkEnd w:id="92"/>
+      <w:bookmarkEnd w:id="93"/>
+      <w:bookmarkEnd w:id="94"/>
+      <w:bookmarkEnd w:id="95"/>
+      <w:r>
+        <w:t>)</w:t>
+      </w:r>
+      <w:r>
+        <w:t>.</w:t>
+      </w:r>
+    </w:p>
+    <w:p>
+      <w:pPr>
+        <w:pStyle w:val="ListParagraph"/>
+        <w:numPr>
+          <w:ilvl w:val="0"/>
+          <w:numId w:val="6"/>
+        </w:numPr>
+      </w:pPr>
+      <w:r>
+        <w:rPr>
+          <w:b/>
+        </w:rPr>
+        <w:t>Diff II</w:t>
+      </w:r>
+      <w:r>
+        <w:t xml:space="preserve">: </w:t>
+      </w:r>
+      <w:r>
+        <w:t>d</w:t>
+      </w:r>
+      <w:r>
+        <w:t>i</w:t>
+      </w:r>
+      <w:r>
+        <w:t>fference between the n</w:t>
+      </w:r>
+      <w:r>
+        <w:t>um</w:t>
+      </w:r>
+      <w:r>
+        <w:t>b</w:t>
+      </w:r>
+      <w:r>
+        <w:t>er</w:t>
+      </w:r>
+      <w:r>
+        <w:t xml:space="preserve"> of pomodoros done and</w:t>
+      </w:r>
+      <w:r>
+        <w:t xml:space="preserve"> </w:t>
+      </w:r>
+      <w:r>
+        <w:t xml:space="preserve">the </w:t>
+      </w:r>
+      <w:r>
+        <w:t>overall estimate</w:t>
+      </w:r>
+      <w:r>
+        <w:t>d pomodoros</w:t>
+      </w:r>
+      <w:r>
+        <w:t xml:space="preserve"> (Diff II = </w:t>
+      </w:r>
+      <w:bookmarkStart w:id="96" w:name="OLE_LINK131"/>
+      <w:bookmarkStart w:id="97" w:name="OLE_LINK132"/>
+      <w:r>
+        <w:t xml:space="preserve">Real </w:t>
+      </w:r>
+      <w:r>
+        <w:t>-</w:t>
+      </w:r>
+      <w:r>
+        <w:t xml:space="preserve"> </w:t>
+      </w:r>
+      <w:bookmarkStart w:id="98" w:name="OLE_LINK111"/>
+      <w:bookmarkStart w:id="99" w:name="OLE_LINK112"/>
+      <w:r>
+        <w:t xml:space="preserve">Estimated </w:t>
+      </w:r>
+      <w:r>
+        <w:t>-</w:t>
+      </w:r>
+      <w:r>
+        <w:t xml:space="preserve"> Overestimated</w:t>
+      </w:r>
+      <w:bookmarkEnd w:id="96"/>
+      <w:bookmarkEnd w:id="97"/>
+      <w:bookmarkEnd w:id="98"/>
+      <w:bookmarkEnd w:id="99"/>
+      <w:r>
+        <w:t>)</w:t>
+      </w:r>
+      <w:r>
+        <w:t>.</w:t>
+      </w:r>
+      <w:r>
+        <w:t xml:space="preserve"> This value is displayed only if there are overestimated pomodoros</w:t>
+      </w:r>
+      <w:r>
+        <w:t xml:space="preserve"> (</w:t>
+      </w:r>
+      <w:r>
+        <w:t>Overestimated)</w:t>
+      </w:r>
+      <w:r>
+        <w:t>.</w:t>
+      </w:r>
+    </w:p>
+    <w:p>
+      <w:pPr>
+        <w:pStyle w:val="ListParagraph"/>
+        <w:numPr>
+          <w:ilvl w:val="0"/>
+          <w:numId w:val="6"/>
+        </w:numPr>
+      </w:pPr>
+      <w:r>
+        <w:rPr>
+          <w:b/>
+        </w:rPr>
+        <w:t>Story Points</w:t>
+      </w:r>
+      <w:r>
+        <w:t xml:space="preserve"> (</w:t>
+      </w:r>
+      <w:r>
+        <w:rPr>
+          <w:b/>
+        </w:rPr>
+        <w:t>Agile Mode</w:t>
+      </w:r>
+      <w:r>
+        <w:t>)</w:t>
+      </w:r>
+    </w:p>
+    <w:p>
+      <w:pPr>
+        <w:pStyle w:val="ListParagraph"/>
+        <w:numPr>
+          <w:ilvl w:val="0"/>
+          <w:numId w:val="6"/>
+        </w:numPr>
+      </w:pPr>
+      <w:r>
+        <w:rPr>
+          <w:b/>
+        </w:rPr>
+        <w:t>Iteration</w:t>
+      </w:r>
+      <w:r>
+        <w:t xml:space="preserve"> (</w:t>
+      </w:r>
+      <w:r>
+        <w:rPr>
+          <w:b/>
+        </w:rPr>
+        <w:t>Agile Mode</w:t>
+      </w:r>
+      <w:r>
+        <w:t>)</w:t>
+      </w:r>
+    </w:p>
+    <w:p>
+      <w:r>
+        <w:t xml:space="preserve"> </w:t>
+      </w:r>
+    </w:p>
+    <w:p>
+      <w:r>
+        <w:rPr>
+          <w:noProof/>
+          <w:lang w:val="en-GB" w:eastAsia="en-GB"/>
+        </w:rPr>
+        <w:lastRenderedPageBreak/>
+        <w:drawing>
+          <wp:inline distT="0" distB="0" distL="0" distR="0">
+            <wp:extent cx="203246" cy="203246"/>
+            <wp:effectExtent l="19050" t="0" r="6304" b="0"/>
+            <wp:docPr id="13" name="Picture 1" descr="pomodoro16.png"/>
+            <wp:cNvGraphicFramePr>
+              <a:graphicFrameLocks xmlns:a="http://schemas.openxmlformats.org/drawingml/2006/main" noChangeAspect="1"/>
+            </wp:cNvGraphicFramePr>
+            <a:graphic xmlns:a="http://schemas.openxmlformats.org/drawingml/2006/main">
+              <a:graphicData uri="http://schemas.openxmlformats.org/drawingml/2006/picture">
+                <pic:pic xmlns:pic="http://schemas.openxmlformats.org/drawingml/2006/picture">
+                  <pic:nvPicPr>
+                    <pic:cNvPr id="0" name="pomodoro16.png"/>
+                    <pic:cNvPicPr/>
+                  </pic:nvPicPr>
+                  <pic:blipFill>
+                    <a:blip r:embed="rId12" cstate="print"/>
+                    <a:stretch>
+                      <a:fillRect/>
+                    </a:stretch>
+                  </pic:blipFill>
+                  <pic:spPr>
+                    <a:xfrm>
+                      <a:off x="0" y="0"/>
+                      <a:ext cx="203835" cy="200025"/>
+                    </a:xfrm>
+                    <a:prstGeom prst="rect">
+                      <a:avLst/>
+                    </a:prstGeom>
+                  </pic:spPr>
+                </pic:pic>
+              </a:graphicData>
+            </a:graphic>
+          </wp:inline>
+        </w:drawing>
+      </w:r>
+      <w:r>
+        <w:t xml:space="preserve"> </w:t>
+      </w:r>
+      <w:r>
+        <w:t xml:space="preserve">The </w:t>
+      </w:r>
+      <w:r>
+        <w:rPr>
+          <w:b/>
+        </w:rPr>
+        <w:t>Accuracy</w:t>
+      </w:r>
+      <w:r>
+        <w:t xml:space="preserve"> is the global success rate: 100% means that </w:t>
+      </w:r>
+      <w:r>
+        <w:t>all</w:t>
+      </w:r>
+      <w:r>
+        <w:t xml:space="preserve"> estimated p</w:t>
+      </w:r>
+      <w:r>
+        <w:t xml:space="preserve">omodoros </w:t>
+      </w:r>
+      <w:r>
+        <w:t>were</w:t>
+      </w:r>
+      <w:r>
+        <w:t xml:space="preserve"> done</w:t>
+      </w:r>
+      <w:r>
+        <w:t>:</w:t>
+      </w:r>
+      <w:r>
+        <w:t xml:space="preserve"> </w:t>
+      </w:r>
+      <w:r>
+        <w:t xml:space="preserve"> </w:t>
+      </w:r>
+      <w:r>
+        <w:t>Accuracy = Real / (Estimated + Overestimated)</w:t>
+      </w:r>
+      <w:r>
+        <w:t xml:space="preserve"> * 100</w:t>
+      </w:r>
+    </w:p>
+    <w:p>
+      <w:pPr>
+        <w:pStyle w:val="Heading2"/>
+      </w:pPr>
+    </w:p>
+    <w:p>
+      <w:pPr>
+        <w:pStyle w:val="Heading2"/>
+      </w:pPr>
+      <w:r>
+        <w:rPr>
+          <w:noProof/>
+          <w:lang w:val="en-GB" w:eastAsia="en-GB"/>
+        </w:rPr>
+        <w:drawing>
+          <wp:anchor distT="0" distB="0" distL="114300" distR="114300" simplePos="0" relativeHeight="251666432" behindDoc="0" locked="0" layoutInCell="1" allowOverlap="1">
+            <wp:simplePos x="0" y="0"/>
+            <wp:positionH relativeFrom="column">
+              <wp:posOffset>19050</wp:posOffset>
+            </wp:positionH>
+            <wp:positionV relativeFrom="paragraph">
+              <wp:posOffset>122555</wp:posOffset>
+            </wp:positionV>
+            <wp:extent cx="504825" cy="503555"/>
+            <wp:effectExtent l="19050" t="0" r="9525" b="0"/>
+            <wp:wrapSquare wrapText="bothSides"/>
+            <wp:docPr id="16" name="Picture 9" descr="createButton2.png"/>
             <wp:cNvGraphicFramePr>
               <a:graphicFrameLocks xmlns:a="http://schemas.openxmlformats.org/drawingml/2006/main" noChangeAspect="1"/>
             </wp:cNvGraphicFramePr>
@@ -10296,11 +10862,26 @@
           </wp:anchor>
         </w:drawing>
       </w:r>
-      <w:bookmarkStart w:id="82" w:name="_Toc388024282"/>
-      <w:r>
-        <w:t>Report List / Release Backlog</w:t>
-      </w:r>
-      <w:bookmarkEnd w:id="82"/>
+      <w:bookmarkStart w:id="100" w:name="_Toc388092270"/>
+      <w:r>
+        <w:t>Burndown</w:t>
+      </w:r>
+      <w:r>
+        <w:t xml:space="preserve"> </w:t>
+      </w:r>
+      <w:r>
+        <w:t>/</w:t>
+      </w:r>
+      <w:r>
+        <w:t xml:space="preserve"> </w:t>
+      </w:r>
+      <w:r>
+        <w:t xml:space="preserve">Burn-up </w:t>
+      </w:r>
+      <w:r>
+        <w:t>Chart</w:t>
+      </w:r>
+      <w:bookmarkEnd w:id="100"/>
     </w:p>
     <w:p>
       <w:r>
@@ -10310,651 +10891,17 @@
         <w:t xml:space="preserve"> &gt; </w:t>
       </w:r>
       <w:r>
-        <w:t>Report</w:t>
+        <w:t>Chart</w:t>
       </w:r>
       <w:r>
         <w:t>s</w:t>
       </w:r>
-      <w:r>
-        <w:t xml:space="preserve"> / </w:t>
-      </w:r>
-      <w:r>
-        <w:t>Done</w:t>
-      </w:r>
     </w:p>
     <w:p>
       <w:pPr>
         <w:pStyle w:val="Heading3"/>
       </w:pPr>
-      <w:bookmarkStart w:id="83" w:name="_Toc388024283"/>
-      <w:r>
-        <w:t xml:space="preserve">How to </w:t>
-      </w:r>
-      <w:r>
-        <w:t>read the table</w:t>
-      </w:r>
-      <w:bookmarkEnd w:id="83"/>
-    </w:p>
-    <w:p>
-      <w:pPr>
-        <w:pStyle w:val="ListParagraph"/>
-        <w:numPr>
-          <w:ilvl w:val="0"/>
-          <w:numId w:val="6"/>
-        </w:numPr>
-      </w:pPr>
-      <w:bookmarkStart w:id="84" w:name="OLE_LINK271"/>
-      <w:bookmarkStart w:id="85" w:name="OLE_LINK280"/>
-      <w:r>
-        <w:rPr>
-          <w:b/>
-        </w:rPr>
-        <w:t>U</w:t>
-      </w:r>
-      <w:r>
-        <w:t xml:space="preserve"> (</w:t>
-      </w:r>
-      <w:r>
-        <w:rPr>
-          <w:b/>
-        </w:rPr>
-        <w:t>Pomodoro Mode</w:t>
-      </w:r>
-      <w:r>
-        <w:t>)</w:t>
-      </w:r>
-      <w:r>
-        <w:t xml:space="preserve">: </w:t>
-      </w:r>
-      <w:r>
-        <w:t>"</w:t>
-      </w:r>
-      <w:r>
-        <w:t>U</w:t>
-      </w:r>
-      <w:r>
-        <w:t>"</w:t>
-      </w:r>
-      <w:r>
-        <w:t xml:space="preserve"> if task unplanned</w:t>
-      </w:r>
-      <w:r>
-        <w:t>.</w:t>
-      </w:r>
-    </w:p>
-    <w:p>
-      <w:pPr>
-        <w:pStyle w:val="ListParagraph"/>
-        <w:numPr>
-          <w:ilvl w:val="0"/>
-          <w:numId w:val="6"/>
-        </w:numPr>
-      </w:pPr>
-      <w:r>
-        <w:rPr>
-          <w:b/>
-        </w:rPr>
-        <w:t>Date</w:t>
-      </w:r>
-      <w:r>
-        <w:t xml:space="preserve">: </w:t>
-      </w:r>
-      <w:bookmarkStart w:id="86" w:name="OLE_LINK79"/>
-      <w:bookmarkStart w:id="87" w:name="OLE_LINK80"/>
-      <w:r>
-        <w:t>d</w:t>
-      </w:r>
-      <w:r>
-        <w:t xml:space="preserve">ate </w:t>
-      </w:r>
-      <w:bookmarkStart w:id="88" w:name="OLE_LINK164"/>
-      <w:bookmarkStart w:id="89" w:name="OLE_LINK165"/>
-      <w:r>
-        <w:t xml:space="preserve">of </w:t>
-      </w:r>
-      <w:bookmarkEnd w:id="88"/>
-      <w:bookmarkEnd w:id="89"/>
-      <w:r>
-        <w:t>completion</w:t>
-      </w:r>
-      <w:r>
-        <w:t>.</w:t>
-      </w:r>
-      <w:bookmarkEnd w:id="84"/>
-      <w:bookmarkEnd w:id="85"/>
-      <w:bookmarkEnd w:id="86"/>
-      <w:bookmarkEnd w:id="87"/>
-    </w:p>
-    <w:p>
-      <w:pPr>
-        <w:pStyle w:val="ListParagraph"/>
-        <w:numPr>
-          <w:ilvl w:val="0"/>
-          <w:numId w:val="6"/>
-        </w:numPr>
-      </w:pPr>
-      <w:r>
-        <w:rPr>
-          <w:b/>
-        </w:rPr>
-        <w:t>Title</w:t>
-      </w:r>
-      <w:r>
-        <w:t xml:space="preserve">: </w:t>
-      </w:r>
-      <w:r>
-        <w:t>n</w:t>
-      </w:r>
-      <w:r>
-        <w:t>ame of task.</w:t>
-      </w:r>
-      <w:r>
-        <w:t xml:space="preserve"> This column is editable.</w:t>
-      </w:r>
-    </w:p>
-    <w:p>
-      <w:pPr>
-        <w:pStyle w:val="ListParagraph"/>
-        <w:numPr>
-          <w:ilvl w:val="0"/>
-          <w:numId w:val="6"/>
-        </w:numPr>
-      </w:pPr>
-      <w:r>
-        <w:rPr>
-          <w:b/>
-        </w:rPr>
-        <w:t>Type</w:t>
-      </w:r>
-      <w:r>
-        <w:t>:</w:t>
-      </w:r>
-      <w:r>
-        <w:t xml:space="preserve"> t</w:t>
-      </w:r>
-      <w:r>
-        <w:t>ype of task.</w:t>
-      </w:r>
-    </w:p>
-    <w:p>
-      <w:pPr>
-        <w:pStyle w:val="ListParagraph"/>
-        <w:numPr>
-          <w:ilvl w:val="0"/>
-          <w:numId w:val="6"/>
-        </w:numPr>
-      </w:pPr>
-      <w:bookmarkStart w:id="90" w:name="OLE_LINK85"/>
-      <w:bookmarkStart w:id="91" w:name="OLE_LINK86"/>
-      <w:r>
-        <w:rPr>
-          <w:b/>
-        </w:rPr>
-        <w:t>Estimated</w:t>
-      </w:r>
-      <w:bookmarkEnd w:id="90"/>
-      <w:bookmarkEnd w:id="91"/>
-      <w:r>
-        <w:t xml:space="preserve">: </w:t>
-      </w:r>
-      <w:r>
-        <w:t>n</w:t>
-      </w:r>
-      <w:r>
-        <w:t>um</w:t>
-      </w:r>
-      <w:r>
-        <w:t>b</w:t>
-      </w:r>
-      <w:r>
-        <w:t>er</w:t>
-      </w:r>
-      <w:r>
-        <w:t xml:space="preserve"> of p</w:t>
-      </w:r>
-      <w:r>
-        <w:t>omodoro</w:t>
-      </w:r>
-      <w:r>
-        <w:t>s</w:t>
-      </w:r>
-      <w:r>
-        <w:t xml:space="preserve"> done / </w:t>
-      </w:r>
-      <w:r>
-        <w:t>o</w:t>
-      </w:r>
-      <w:r>
-        <w:t>verall estimate</w:t>
-      </w:r>
-      <w:r>
-        <w:t>d pomodoros</w:t>
-      </w:r>
-      <w:r>
-        <w:t xml:space="preserve"> (</w:t>
-      </w:r>
-      <w:r>
-        <w:t xml:space="preserve">Real / </w:t>
-      </w:r>
-      <w:r>
-        <w:t>Estimated + Overestimated)</w:t>
-      </w:r>
-      <w:r>
-        <w:t>.</w:t>
-      </w:r>
-    </w:p>
-    <w:p>
-      <w:pPr>
-        <w:pStyle w:val="ListParagraph"/>
-        <w:numPr>
-          <w:ilvl w:val="0"/>
-          <w:numId w:val="6"/>
-        </w:numPr>
-      </w:pPr>
-      <w:r>
-        <w:rPr>
-          <w:b/>
-        </w:rPr>
-        <w:t>Diff I</w:t>
-      </w:r>
-      <w:r>
-        <w:t>: d</w:t>
-      </w:r>
-      <w:r>
-        <w:t>i</w:t>
-      </w:r>
-      <w:r>
-        <w:t xml:space="preserve">fference </w:t>
-      </w:r>
-      <w:r>
-        <w:t>between the n</w:t>
-      </w:r>
-      <w:r>
-        <w:t>um</w:t>
-      </w:r>
-      <w:r>
-        <w:t>b</w:t>
-      </w:r>
-      <w:r>
-        <w:t>er</w:t>
-      </w:r>
-      <w:r>
-        <w:t xml:space="preserve"> of pomodoros done and the </w:t>
-      </w:r>
-      <w:r>
-        <w:t>estimate</w:t>
-      </w:r>
-      <w:r>
-        <w:t>d pomodoros</w:t>
-      </w:r>
-      <w:r>
-        <w:t xml:space="preserve"> (Diff I = </w:t>
-      </w:r>
-      <w:bookmarkStart w:id="92" w:name="OLE_LINK89"/>
-      <w:bookmarkStart w:id="93" w:name="OLE_LINK90"/>
-      <w:bookmarkStart w:id="94" w:name="OLE_LINK113"/>
-      <w:bookmarkStart w:id="95" w:name="OLE_LINK114"/>
-      <w:r>
-        <w:t>Real -</w:t>
-      </w:r>
-      <w:r>
-        <w:t xml:space="preserve"> Estimated</w:t>
-      </w:r>
-      <w:bookmarkEnd w:id="92"/>
-      <w:bookmarkEnd w:id="93"/>
-      <w:bookmarkEnd w:id="94"/>
-      <w:bookmarkEnd w:id="95"/>
-      <w:r>
-        <w:t>)</w:t>
-      </w:r>
-      <w:r>
-        <w:t>.</w:t>
-      </w:r>
-    </w:p>
-    <w:p>
-      <w:pPr>
-        <w:pStyle w:val="ListParagraph"/>
-        <w:numPr>
-          <w:ilvl w:val="0"/>
-          <w:numId w:val="6"/>
-        </w:numPr>
-      </w:pPr>
-      <w:r>
-        <w:rPr>
-          <w:b/>
-        </w:rPr>
-        <w:t>Diff II</w:t>
-      </w:r>
-      <w:r>
-        <w:t xml:space="preserve">: </w:t>
-      </w:r>
-      <w:r>
-        <w:t>d</w:t>
-      </w:r>
-      <w:r>
-        <w:t>i</w:t>
-      </w:r>
-      <w:r>
-        <w:t>fference between the n</w:t>
-      </w:r>
-      <w:r>
-        <w:t>um</w:t>
-      </w:r>
-      <w:r>
-        <w:t>b</w:t>
-      </w:r>
-      <w:r>
-        <w:t>er</w:t>
-      </w:r>
-      <w:r>
-        <w:t xml:space="preserve"> of pomodoros done and</w:t>
-      </w:r>
-      <w:r>
-        <w:t xml:space="preserve"> </w:t>
-      </w:r>
-      <w:r>
-        <w:t xml:space="preserve">the </w:t>
-      </w:r>
-      <w:r>
-        <w:t>overall estimate</w:t>
-      </w:r>
-      <w:r>
-        <w:t>d pomodoros</w:t>
-      </w:r>
-      <w:r>
-        <w:t xml:space="preserve"> (Diff II = </w:t>
-      </w:r>
-      <w:bookmarkStart w:id="96" w:name="OLE_LINK131"/>
-      <w:bookmarkStart w:id="97" w:name="OLE_LINK132"/>
-      <w:r>
-        <w:t xml:space="preserve">Real </w:t>
-      </w:r>
-      <w:r>
-        <w:t>-</w:t>
-      </w:r>
-      <w:r>
-        <w:t xml:space="preserve"> </w:t>
-      </w:r>
-      <w:bookmarkStart w:id="98" w:name="OLE_LINK111"/>
-      <w:bookmarkStart w:id="99" w:name="OLE_LINK112"/>
-      <w:r>
-        <w:t xml:space="preserve">Estimated </w:t>
-      </w:r>
-      <w:r>
-        <w:t>-</w:t>
-      </w:r>
-      <w:r>
-        <w:t xml:space="preserve"> Overestimated</w:t>
-      </w:r>
-      <w:bookmarkEnd w:id="96"/>
-      <w:bookmarkEnd w:id="97"/>
-      <w:bookmarkEnd w:id="98"/>
-      <w:bookmarkEnd w:id="99"/>
-      <w:r>
-        <w:t>)</w:t>
-      </w:r>
-      <w:r>
-        <w:t>.</w:t>
-      </w:r>
-      <w:r>
-        <w:t xml:space="preserve"> This value is displayed only if there are overestimated pomodoros</w:t>
-      </w:r>
-      <w:r>
-        <w:t xml:space="preserve"> (</w:t>
-      </w:r>
-      <w:r>
-        <w:t>Overestimated)</w:t>
-      </w:r>
-      <w:r>
-        <w:t>.</w:t>
-      </w:r>
-    </w:p>
-    <w:p>
-      <w:pPr>
-        <w:pStyle w:val="ListParagraph"/>
-        <w:numPr>
-          <w:ilvl w:val="0"/>
-          <w:numId w:val="6"/>
-        </w:numPr>
-      </w:pPr>
-      <w:r>
-        <w:rPr>
-          <w:b/>
-        </w:rPr>
-        <w:t>Story Points</w:t>
-      </w:r>
-      <w:r>
-        <w:t xml:space="preserve"> (</w:t>
-      </w:r>
-      <w:r>
-        <w:rPr>
-          <w:b/>
-        </w:rPr>
-        <w:t>Agile Mode</w:t>
-      </w:r>
-      <w:r>
-        <w:t>)</w:t>
-      </w:r>
-    </w:p>
-    <w:p>
-      <w:pPr>
-        <w:pStyle w:val="ListParagraph"/>
-        <w:numPr>
-          <w:ilvl w:val="0"/>
-          <w:numId w:val="6"/>
-        </w:numPr>
-      </w:pPr>
-      <w:r>
-        <w:rPr>
-          <w:b/>
-        </w:rPr>
-        <w:t>Iteration</w:t>
-      </w:r>
-      <w:r>
-        <w:t xml:space="preserve"> (</w:t>
-      </w:r>
-      <w:r>
-        <w:rPr>
-          <w:b/>
-        </w:rPr>
-        <w:t>Agile Mode</w:t>
-      </w:r>
-      <w:r>
-        <w:t>)</w:t>
-      </w:r>
-    </w:p>
-    <w:p>
-      <w:r>
-        <w:t xml:space="preserve"> </w:t>
-      </w:r>
-    </w:p>
-    <w:p>
-      <w:r>
-        <w:rPr>
-          <w:noProof/>
-          <w:lang w:val="en-GB" w:eastAsia="en-GB"/>
-        </w:rPr>
-        <w:lastRenderedPageBreak/>
-        <w:drawing>
-          <wp:inline distT="0" distB="0" distL="0" distR="0">
-            <wp:extent cx="203246" cy="203246"/>
-            <wp:effectExtent l="19050" t="0" r="6304" b="0"/>
-            <wp:docPr id="13" name="Picture 1" descr="pomodoro16.png"/>
-            <wp:cNvGraphicFramePr>
-              <a:graphicFrameLocks xmlns:a="http://schemas.openxmlformats.org/drawingml/2006/main" noChangeAspect="1"/>
-            </wp:cNvGraphicFramePr>
-            <a:graphic xmlns:a="http://schemas.openxmlformats.org/drawingml/2006/main">
-              <a:graphicData uri="http://schemas.openxmlformats.org/drawingml/2006/picture">
-                <pic:pic xmlns:pic="http://schemas.openxmlformats.org/drawingml/2006/picture">
-                  <pic:nvPicPr>
-                    <pic:cNvPr id="0" name="pomodoro16.png"/>
-                    <pic:cNvPicPr/>
-                  </pic:nvPicPr>
-                  <pic:blipFill>
-                    <a:blip r:embed="rId13" cstate="print"/>
-                    <a:stretch>
-                      <a:fillRect/>
-                    </a:stretch>
-                  </pic:blipFill>
-                  <pic:spPr>
-                    <a:xfrm>
-                      <a:off x="0" y="0"/>
-                      <a:ext cx="203835" cy="200025"/>
-                    </a:xfrm>
-                    <a:prstGeom prst="rect">
-                      <a:avLst/>
-                    </a:prstGeom>
-                  </pic:spPr>
-                </pic:pic>
-              </a:graphicData>
-            </a:graphic>
-          </wp:inline>
-        </w:drawing>
-      </w:r>
-      <w:r>
-        <w:t xml:space="preserve"> </w:t>
-      </w:r>
-      <w:r>
-        <w:t xml:space="preserve">The </w:t>
-      </w:r>
-      <w:r>
-        <w:rPr>
-          <w:b/>
-        </w:rPr>
-        <w:t>Accuracy</w:t>
-      </w:r>
-      <w:r>
-        <w:t xml:space="preserve"> is the global success rate: 100% means that </w:t>
-      </w:r>
-      <w:r>
-        <w:t>all</w:t>
-      </w:r>
-      <w:r>
-        <w:t xml:space="preserve"> estimated p</w:t>
-      </w:r>
-      <w:r>
-        <w:t xml:space="preserve">omodoros </w:t>
-      </w:r>
-      <w:r>
-        <w:t>were</w:t>
-      </w:r>
-      <w:r>
-        <w:t xml:space="preserve"> done</w:t>
-      </w:r>
-      <w:r>
-        <w:t>:</w:t>
-      </w:r>
-      <w:r>
-        <w:t xml:space="preserve"> </w:t>
-      </w:r>
-      <w:r>
-        <w:t xml:space="preserve"> </w:t>
-      </w:r>
-      <w:r>
-        <w:t>Accuracy = Real / (Estimated + Overestimated)</w:t>
-      </w:r>
-      <w:r>
-        <w:t xml:space="preserve"> * 100</w:t>
-      </w:r>
-    </w:p>
-    <w:p>
-      <w:pPr>
-        <w:pStyle w:val="Heading2"/>
-      </w:pPr>
-    </w:p>
-    <w:p>
-      <w:pPr>
-        <w:pStyle w:val="Heading2"/>
-      </w:pPr>
-      <w:r>
-        <w:rPr>
-          <w:noProof/>
-          <w:lang w:val="en-GB" w:eastAsia="en-GB"/>
-        </w:rPr>
-        <w:drawing>
-          <wp:anchor distT="0" distB="0" distL="114300" distR="114300" simplePos="0" relativeHeight="251666432" behindDoc="0" locked="0" layoutInCell="1" allowOverlap="1">
-            <wp:simplePos x="0" y="0"/>
-            <wp:positionH relativeFrom="column">
-              <wp:posOffset>19050</wp:posOffset>
-            </wp:positionH>
-            <wp:positionV relativeFrom="paragraph">
-              <wp:posOffset>122555</wp:posOffset>
-            </wp:positionV>
-            <wp:extent cx="504825" cy="503555"/>
-            <wp:effectExtent l="19050" t="0" r="9525" b="0"/>
-            <wp:wrapSquare wrapText="bothSides"/>
-            <wp:docPr id="16" name="Picture 9" descr="createButton2.png"/>
-            <wp:cNvGraphicFramePr>
-              <a:graphicFrameLocks xmlns:a="http://schemas.openxmlformats.org/drawingml/2006/main" noChangeAspect="1"/>
-            </wp:cNvGraphicFramePr>
-            <a:graphic xmlns:a="http://schemas.openxmlformats.org/drawingml/2006/main">
-              <a:graphicData uri="http://schemas.openxmlformats.org/drawingml/2006/picture">
-                <pic:pic xmlns:pic="http://schemas.openxmlformats.org/drawingml/2006/picture">
-                  <pic:nvPicPr>
-                    <pic:cNvPr id="0" name="createButton2.png"/>
-                    <pic:cNvPicPr/>
-                  </pic:nvPicPr>
-                  <pic:blipFill>
-                    <a:blip r:embed="rId25" cstate="print"/>
-                    <a:stretch>
-                      <a:fillRect/>
-                    </a:stretch>
-                  </pic:blipFill>
-                  <pic:spPr>
-                    <a:xfrm>
-                      <a:off x="0" y="0"/>
-                      <a:ext cx="504825" cy="503555"/>
-                    </a:xfrm>
-                    <a:prstGeom prst="rect">
-                      <a:avLst/>
-                    </a:prstGeom>
-                  </pic:spPr>
-                </pic:pic>
-              </a:graphicData>
-            </a:graphic>
-          </wp:anchor>
-        </w:drawing>
-      </w:r>
-      <w:bookmarkStart w:id="100" w:name="_Toc388024284"/>
-      <w:r>
-        <w:t>Burndown</w:t>
-      </w:r>
-      <w:r>
-        <w:t xml:space="preserve"> </w:t>
-      </w:r>
-      <w:r>
-        <w:t>/</w:t>
-      </w:r>
-      <w:r>
-        <w:t xml:space="preserve"> </w:t>
-      </w:r>
-      <w:r>
-        <w:t xml:space="preserve">Burn-up </w:t>
-      </w:r>
-      <w:r>
-        <w:t>Chart</w:t>
-      </w:r>
-      <w:bookmarkEnd w:id="100"/>
-    </w:p>
-    <w:p>
-      <w:r>
-        <w:t>View</w:t>
-      </w:r>
-      <w:r>
-        <w:t xml:space="preserve"> &gt; </w:t>
-      </w:r>
-      <w:r>
-        <w:t>Chart</w:t>
-      </w:r>
-      <w:r>
-        <w:t>s</w:t>
-      </w:r>
-    </w:p>
-    <w:p>
-      <w:pPr>
-        <w:pStyle w:val="Heading3"/>
-      </w:pPr>
-      <w:bookmarkStart w:id="101" w:name="_Toc388024285"/>
+      <w:bookmarkStart w:id="101" w:name="_Toc388092271"/>
       <w:r>
         <w:t xml:space="preserve">How to </w:t>
       </w:r>
@@ -11960,7 +11907,7 @@
                     <pic:cNvPicPr/>
                   </pic:nvPicPr>
                   <pic:blipFill>
-                    <a:blip r:embed="rId13" cstate="print"/>
+                    <a:blip r:embed="rId12" cstate="print"/>
                     <a:stretch>
                       <a:fillRect/>
                     </a:stretch>
@@ -12183,7 +12130,7 @@
         <v:path o:extrusionok="f" gradientshapeok="t" o:connecttype="rect"/>
         <o:lock v:ext="edit" aspectratio="t"/>
       </v:shapetype>
-      <v:shape id="_x0000_i1063" type="#_x0000_t75" alt="pomodoro16.png" style="width:15.75pt;height:15.75pt;visibility:visible;mso-wrap-style:square" o:bullet="t">
+      <v:shape id="_x0000_i1029" type="#_x0000_t75" alt="pomodoro16.png" style="width:15.75pt;height:15.75pt;visibility:visible;mso-wrap-style:square" o:bullet="t">
         <v:imagedata r:id="rId1" o:title="pomodoro16"/>
       </v:shape>
     </w:pict>
@@ -15833,7 +15780,7 @@
 </file>
 
 <file path=customXml/itemProps1.xml><?xml version="1.0" encoding="utf-8"?>
-<ds:datastoreItem xmlns:ds="http://schemas.openxmlformats.org/officeDocument/2006/customXml" ds:itemID="{48398F5A-B3FF-4E9F-9C4F-8B7D15D70AAE}">
+<ds:datastoreItem xmlns:ds="http://schemas.openxmlformats.org/officeDocument/2006/customXml" ds:itemID="{9D9BEEA2-5DD5-46D2-88FF-90156E52D533}">
   <ds:schemaRefs>
     <ds:schemaRef ds:uri="http://schemas.openxmlformats.org/officeDocument/2006/bibliography"/>
   </ds:schemaRefs>

</xml_diff>

<commit_message>
some cosmetic changes + improved time handling in charts
</commit_message>
<xml_diff>
--- a/doc/User guides/myAgilePomodoro_3.0.docx
+++ b/doc/User guides/myAgilePomodoro_3.0.docx
@@ -295,7 +295,7 @@
           <w:r>
             <w:fldChar w:fldCharType="separate"/>
           </w:r>
-          <w:hyperlink w:anchor="_Toc388092242" w:history="1">
+          <w:hyperlink w:anchor="_Toc388349465" w:history="1">
             <w:r>
               <w:rPr>
                 <w:rStyle w:val="Hyperlink"/>
@@ -322,7 +322,7 @@
                 <w:noProof/>
                 <w:webHidden/>
               </w:rPr>
-              <w:instrText xml:space="preserve"> PAGEREF _Toc388092242 \h </w:instrText>
+              <w:instrText xml:space="preserve"> PAGEREF _Toc388349465 \h </w:instrText>
             </w:r>
             <w:r>
               <w:rPr>
@@ -365,7 +365,7 @@
               <w:lang w:val="en-GB" w:eastAsia="en-GB"/>
             </w:rPr>
           </w:pPr>
-          <w:hyperlink w:anchor="_Toc388092243" w:history="1">
+          <w:hyperlink w:anchor="_Toc388349466" w:history="1">
             <w:r>
               <w:rPr>
                 <w:rStyle w:val="Hyperlink"/>
@@ -392,7 +392,7 @@
                 <w:noProof/>
                 <w:webHidden/>
               </w:rPr>
-              <w:instrText xml:space="preserve"> PAGEREF _Toc388092243 \h </w:instrText>
+              <w:instrText xml:space="preserve"> PAGEREF _Toc388349466 \h </w:instrText>
             </w:r>
             <w:r>
               <w:rPr>
@@ -435,7 +435,7 @@
               <w:lang w:val="en-GB" w:eastAsia="en-GB"/>
             </w:rPr>
           </w:pPr>
-          <w:hyperlink w:anchor="_Toc388092244" w:history="1">
+          <w:hyperlink w:anchor="_Toc388349467" w:history="1">
             <w:r>
               <w:rPr>
                 <w:rStyle w:val="Hyperlink"/>
@@ -462,7 +462,7 @@
                 <w:noProof/>
                 <w:webHidden/>
               </w:rPr>
-              <w:instrText xml:space="preserve"> PAGEREF _Toc388092244 \h </w:instrText>
+              <w:instrText xml:space="preserve"> PAGEREF _Toc388349467 \h </w:instrText>
             </w:r>
             <w:r>
               <w:rPr>
@@ -505,7 +505,7 @@
               <w:lang w:val="en-GB" w:eastAsia="en-GB"/>
             </w:rPr>
           </w:pPr>
-          <w:hyperlink w:anchor="_Toc388092245" w:history="1">
+          <w:hyperlink w:anchor="_Toc388349468" w:history="1">
             <w:r>
               <w:rPr>
                 <w:rStyle w:val="Hyperlink"/>
@@ -532,7 +532,7 @@
                 <w:noProof/>
                 <w:webHidden/>
               </w:rPr>
-              <w:instrText xml:space="preserve"> PAGEREF _Toc388092245 \h </w:instrText>
+              <w:instrText xml:space="preserve"> PAGEREF _Toc388349468 \h </w:instrText>
             </w:r>
             <w:r>
               <w:rPr>
@@ -575,7 +575,7 @@
               <w:lang w:val="en-GB" w:eastAsia="en-GB"/>
             </w:rPr>
           </w:pPr>
-          <w:hyperlink w:anchor="_Toc388092246" w:history="1">
+          <w:hyperlink w:anchor="_Toc388349469" w:history="1">
             <w:r>
               <w:rPr>
                 <w:rStyle w:val="Hyperlink"/>
@@ -602,7 +602,7 @@
                 <w:noProof/>
                 <w:webHidden/>
               </w:rPr>
-              <w:instrText xml:space="preserve"> PAGEREF _Toc388092246 \h </w:instrText>
+              <w:instrText xml:space="preserve"> PAGEREF _Toc388349469 \h </w:instrText>
             </w:r>
             <w:r>
               <w:rPr>
@@ -645,7 +645,7 @@
               <w:lang w:val="en-GB" w:eastAsia="en-GB"/>
             </w:rPr>
           </w:pPr>
-          <w:hyperlink w:anchor="_Toc388092247" w:history="1">
+          <w:hyperlink w:anchor="_Toc388349470" w:history="1">
             <w:r>
               <w:rPr>
                 <w:rStyle w:val="Hyperlink"/>
@@ -672,7 +672,7 @@
                 <w:noProof/>
                 <w:webHidden/>
               </w:rPr>
-              <w:instrText xml:space="preserve"> PAGEREF _Toc388092247 \h </w:instrText>
+              <w:instrText xml:space="preserve"> PAGEREF _Toc388349470 \h </w:instrText>
             </w:r>
             <w:r>
               <w:rPr>
@@ -715,7 +715,7 @@
               <w:lang w:val="en-GB" w:eastAsia="en-GB"/>
             </w:rPr>
           </w:pPr>
-          <w:hyperlink w:anchor="_Toc388092248" w:history="1">
+          <w:hyperlink w:anchor="_Toc388349471" w:history="1">
             <w:r>
               <w:rPr>
                 <w:rStyle w:val="Hyperlink"/>
@@ -742,7 +742,7 @@
                 <w:noProof/>
                 <w:webHidden/>
               </w:rPr>
-              <w:instrText xml:space="preserve"> PAGEREF _Toc388092248 \h </w:instrText>
+              <w:instrText xml:space="preserve"> PAGEREF _Toc388349471 \h </w:instrText>
             </w:r>
             <w:r>
               <w:rPr>
@@ -785,7 +785,7 @@
               <w:lang w:val="en-GB" w:eastAsia="en-GB"/>
             </w:rPr>
           </w:pPr>
-          <w:hyperlink w:anchor="_Toc388092249" w:history="1">
+          <w:hyperlink w:anchor="_Toc388349472" w:history="1">
             <w:r>
               <w:rPr>
                 <w:rStyle w:val="Hyperlink"/>
@@ -812,7 +812,7 @@
                 <w:noProof/>
                 <w:webHidden/>
               </w:rPr>
-              <w:instrText xml:space="preserve"> PAGEREF _Toc388092249 \h </w:instrText>
+              <w:instrText xml:space="preserve"> PAGEREF _Toc388349472 \h </w:instrText>
             </w:r>
             <w:r>
               <w:rPr>
@@ -855,7 +855,7 @@
               <w:lang w:val="en-GB" w:eastAsia="en-GB"/>
             </w:rPr>
           </w:pPr>
-          <w:hyperlink w:anchor="_Toc388092250" w:history="1">
+          <w:hyperlink w:anchor="_Toc388349473" w:history="1">
             <w:r>
               <w:rPr>
                 <w:rStyle w:val="Hyperlink"/>
@@ -882,7 +882,7 @@
                 <w:noProof/>
                 <w:webHidden/>
               </w:rPr>
-              <w:instrText xml:space="preserve"> PAGEREF _Toc388092250 \h </w:instrText>
+              <w:instrText xml:space="preserve"> PAGEREF _Toc388349473 \h </w:instrText>
             </w:r>
             <w:r>
               <w:rPr>
@@ -925,7 +925,7 @@
               <w:lang w:val="en-GB" w:eastAsia="en-GB"/>
             </w:rPr>
           </w:pPr>
-          <w:hyperlink w:anchor="_Toc388092251" w:history="1">
+          <w:hyperlink w:anchor="_Toc388349474" w:history="1">
             <w:r>
               <w:rPr>
                 <w:rStyle w:val="Hyperlink"/>
@@ -952,7 +952,7 @@
                 <w:noProof/>
                 <w:webHidden/>
               </w:rPr>
-              <w:instrText xml:space="preserve"> PAGEREF _Toc388092251 \h </w:instrText>
+              <w:instrText xml:space="preserve"> PAGEREF _Toc388349474 \h </w:instrText>
             </w:r>
             <w:r>
               <w:rPr>
@@ -995,7 +995,7 @@
               <w:lang w:val="en-GB" w:eastAsia="en-GB"/>
             </w:rPr>
           </w:pPr>
-          <w:hyperlink w:anchor="_Toc388092252" w:history="1">
+          <w:hyperlink w:anchor="_Toc388349475" w:history="1">
             <w:r>
               <w:rPr>
                 <w:rStyle w:val="Hyperlink"/>
@@ -1022,7 +1022,7 @@
                 <w:noProof/>
                 <w:webHidden/>
               </w:rPr>
-              <w:instrText xml:space="preserve"> PAGEREF _Toc388092252 \h </w:instrText>
+              <w:instrText xml:space="preserve"> PAGEREF _Toc388349475 \h </w:instrText>
             </w:r>
             <w:r>
               <w:rPr>
@@ -1065,7 +1065,7 @@
               <w:lang w:val="en-GB" w:eastAsia="en-GB"/>
             </w:rPr>
           </w:pPr>
-          <w:hyperlink w:anchor="_Toc388092253" w:history="1">
+          <w:hyperlink w:anchor="_Toc388349476" w:history="1">
             <w:r>
               <w:rPr>
                 <w:rStyle w:val="Hyperlink"/>
@@ -1092,7 +1092,7 @@
                 <w:noProof/>
                 <w:webHidden/>
               </w:rPr>
-              <w:instrText xml:space="preserve"> PAGEREF _Toc388092253 \h </w:instrText>
+              <w:instrText xml:space="preserve"> PAGEREF _Toc388349476 \h </w:instrText>
             </w:r>
             <w:r>
               <w:rPr>
@@ -1135,7 +1135,7 @@
               <w:lang w:val="en-GB" w:eastAsia="en-GB"/>
             </w:rPr>
           </w:pPr>
-          <w:hyperlink w:anchor="_Toc388092254" w:history="1">
+          <w:hyperlink w:anchor="_Toc388349477" w:history="1">
             <w:r>
               <w:rPr>
                 <w:rStyle w:val="Hyperlink"/>
@@ -1162,7 +1162,7 @@
                 <w:noProof/>
                 <w:webHidden/>
               </w:rPr>
-              <w:instrText xml:space="preserve"> PAGEREF _Toc388092254 \h </w:instrText>
+              <w:instrText xml:space="preserve"> PAGEREF _Toc388349477 \h </w:instrText>
             </w:r>
             <w:r>
               <w:rPr>
@@ -1205,7 +1205,7 @@
               <w:lang w:val="en-GB" w:eastAsia="en-GB"/>
             </w:rPr>
           </w:pPr>
-          <w:hyperlink w:anchor="_Toc388092255" w:history="1">
+          <w:hyperlink w:anchor="_Toc388349478" w:history="1">
             <w:r>
               <w:rPr>
                 <w:rStyle w:val="Hyperlink"/>
@@ -1232,7 +1232,7 @@
                 <w:noProof/>
                 <w:webHidden/>
               </w:rPr>
-              <w:instrText xml:space="preserve"> PAGEREF _Toc388092255 \h </w:instrText>
+              <w:instrText xml:space="preserve"> PAGEREF _Toc388349478 \h </w:instrText>
             </w:r>
             <w:r>
               <w:rPr>
@@ -1275,7 +1275,7 @@
               <w:lang w:val="en-GB" w:eastAsia="en-GB"/>
             </w:rPr>
           </w:pPr>
-          <w:hyperlink w:anchor="_Toc388092256" w:history="1">
+          <w:hyperlink w:anchor="_Toc388349479" w:history="1">
             <w:r>
               <w:rPr>
                 <w:rStyle w:val="Hyperlink"/>
@@ -1302,7 +1302,7 @@
                 <w:noProof/>
                 <w:webHidden/>
               </w:rPr>
-              <w:instrText xml:space="preserve"> PAGEREF _Toc388092256 \h </w:instrText>
+              <w:instrText xml:space="preserve"> PAGEREF _Toc388349479 \h </w:instrText>
             </w:r>
             <w:r>
               <w:rPr>
@@ -1345,7 +1345,7 @@
               <w:lang w:val="en-GB" w:eastAsia="en-GB"/>
             </w:rPr>
           </w:pPr>
-          <w:hyperlink w:anchor="_Toc388092257" w:history="1">
+          <w:hyperlink w:anchor="_Toc388349480" w:history="1">
             <w:r>
               <w:rPr>
                 <w:rStyle w:val="Hyperlink"/>
@@ -1372,7 +1372,7 @@
                 <w:noProof/>
                 <w:webHidden/>
               </w:rPr>
-              <w:instrText xml:space="preserve"> PAGEREF _Toc388092257 \h </w:instrText>
+              <w:instrText xml:space="preserve"> PAGEREF _Toc388349480 \h </w:instrText>
             </w:r>
             <w:r>
               <w:rPr>
@@ -1415,7 +1415,7 @@
               <w:lang w:val="en-GB" w:eastAsia="en-GB"/>
             </w:rPr>
           </w:pPr>
-          <w:hyperlink w:anchor="_Toc388092258" w:history="1">
+          <w:hyperlink w:anchor="_Toc388349481" w:history="1">
             <w:r>
               <w:rPr>
                 <w:rStyle w:val="Hyperlink"/>
@@ -1442,7 +1442,7 @@
                 <w:noProof/>
                 <w:webHidden/>
               </w:rPr>
-              <w:instrText xml:space="preserve"> PAGEREF _Toc388092258 \h </w:instrText>
+              <w:instrText xml:space="preserve"> PAGEREF _Toc388349481 \h </w:instrText>
             </w:r>
             <w:r>
               <w:rPr>
@@ -1485,7 +1485,7 @@
               <w:lang w:val="en-GB" w:eastAsia="en-GB"/>
             </w:rPr>
           </w:pPr>
-          <w:hyperlink w:anchor="_Toc388092259" w:history="1">
+          <w:hyperlink w:anchor="_Toc388349482" w:history="1">
             <w:r>
               <w:rPr>
                 <w:rStyle w:val="Hyperlink"/>
@@ -1512,7 +1512,7 @@
                 <w:noProof/>
                 <w:webHidden/>
               </w:rPr>
-              <w:instrText xml:space="preserve"> PAGEREF _Toc388092259 \h </w:instrText>
+              <w:instrText xml:space="preserve"> PAGEREF _Toc388349482 \h </w:instrText>
             </w:r>
             <w:r>
               <w:rPr>
@@ -1555,7 +1555,7 @@
               <w:lang w:val="en-GB" w:eastAsia="en-GB"/>
             </w:rPr>
           </w:pPr>
-          <w:hyperlink w:anchor="_Toc388092260" w:history="1">
+          <w:hyperlink w:anchor="_Toc388349483" w:history="1">
             <w:r>
               <w:rPr>
                 <w:rStyle w:val="Hyperlink"/>
@@ -1582,7 +1582,7 @@
                 <w:noProof/>
                 <w:webHidden/>
               </w:rPr>
-              <w:instrText xml:space="preserve"> PAGEREF _Toc388092260 \h </w:instrText>
+              <w:instrText xml:space="preserve"> PAGEREF _Toc388349483 \h </w:instrText>
             </w:r>
             <w:r>
               <w:rPr>
@@ -1625,7 +1625,7 @@
               <w:lang w:val="en-GB" w:eastAsia="en-GB"/>
             </w:rPr>
           </w:pPr>
-          <w:hyperlink w:anchor="_Toc388092261" w:history="1">
+          <w:hyperlink w:anchor="_Toc388349484" w:history="1">
             <w:r>
               <w:rPr>
                 <w:rStyle w:val="Hyperlink"/>
@@ -1652,7 +1652,7 @@
                 <w:noProof/>
                 <w:webHidden/>
               </w:rPr>
-              <w:instrText xml:space="preserve"> PAGEREF _Toc388092261 \h </w:instrText>
+              <w:instrText xml:space="preserve"> PAGEREF _Toc388349484 \h </w:instrText>
             </w:r>
             <w:r>
               <w:rPr>
@@ -1695,7 +1695,7 @@
               <w:lang w:val="en-GB" w:eastAsia="en-GB"/>
             </w:rPr>
           </w:pPr>
-          <w:hyperlink w:anchor="_Toc388092262" w:history="1">
+          <w:hyperlink w:anchor="_Toc388349485" w:history="1">
             <w:r>
               <w:rPr>
                 <w:rStyle w:val="Hyperlink"/>
@@ -1722,7 +1722,7 @@
                 <w:noProof/>
                 <w:webHidden/>
               </w:rPr>
-              <w:instrText xml:space="preserve"> PAGEREF _Toc388092262 \h </w:instrText>
+              <w:instrText xml:space="preserve"> PAGEREF _Toc388349485 \h </w:instrText>
             </w:r>
             <w:r>
               <w:rPr>
@@ -1765,7 +1765,7 @@
               <w:lang w:val="en-GB" w:eastAsia="en-GB"/>
             </w:rPr>
           </w:pPr>
-          <w:hyperlink w:anchor="_Toc388092263" w:history="1">
+          <w:hyperlink w:anchor="_Toc388349486" w:history="1">
             <w:r>
               <w:rPr>
                 <w:rStyle w:val="Hyperlink"/>
@@ -1792,7 +1792,7 @@
                 <w:noProof/>
                 <w:webHidden/>
               </w:rPr>
-              <w:instrText xml:space="preserve"> PAGEREF _Toc388092263 \h </w:instrText>
+              <w:instrText xml:space="preserve"> PAGEREF _Toc388349486 \h </w:instrText>
             </w:r>
             <w:r>
               <w:rPr>
@@ -1835,7 +1835,7 @@
               <w:lang w:val="en-GB" w:eastAsia="en-GB"/>
             </w:rPr>
           </w:pPr>
-          <w:hyperlink w:anchor="_Toc388092264" w:history="1">
+          <w:hyperlink w:anchor="_Toc388349487" w:history="1">
             <w:r>
               <w:rPr>
                 <w:rStyle w:val="Hyperlink"/>
@@ -1862,7 +1862,7 @@
                 <w:noProof/>
                 <w:webHidden/>
               </w:rPr>
-              <w:instrText xml:space="preserve"> PAGEREF _Toc388092264 \h </w:instrText>
+              <w:instrText xml:space="preserve"> PAGEREF _Toc388349487 \h </w:instrText>
             </w:r>
             <w:r>
               <w:rPr>
@@ -1905,7 +1905,7 @@
               <w:lang w:val="en-GB" w:eastAsia="en-GB"/>
             </w:rPr>
           </w:pPr>
-          <w:hyperlink w:anchor="_Toc388092265" w:history="1">
+          <w:hyperlink w:anchor="_Toc388349488" w:history="1">
             <w:r>
               <w:rPr>
                 <w:rStyle w:val="Hyperlink"/>
@@ -1932,7 +1932,7 @@
                 <w:noProof/>
                 <w:webHidden/>
               </w:rPr>
-              <w:instrText xml:space="preserve"> PAGEREF _Toc388092265 \h </w:instrText>
+              <w:instrText xml:space="preserve"> PAGEREF _Toc388349488 \h </w:instrText>
             </w:r>
             <w:r>
               <w:rPr>
@@ -1975,7 +1975,7 @@
               <w:lang w:val="en-GB" w:eastAsia="en-GB"/>
             </w:rPr>
           </w:pPr>
-          <w:hyperlink w:anchor="_Toc388092266" w:history="1">
+          <w:hyperlink w:anchor="_Toc388349489" w:history="1">
             <w:r>
               <w:rPr>
                 <w:rStyle w:val="Hyperlink"/>
@@ -2002,7 +2002,7 @@
                 <w:noProof/>
                 <w:webHidden/>
               </w:rPr>
-              <w:instrText xml:space="preserve"> PAGEREF _Toc388092266 \h </w:instrText>
+              <w:instrText xml:space="preserve"> PAGEREF _Toc388349489 \h </w:instrText>
             </w:r>
             <w:r>
               <w:rPr>
@@ -2045,7 +2045,7 @@
               <w:lang w:val="en-GB" w:eastAsia="en-GB"/>
             </w:rPr>
           </w:pPr>
-          <w:hyperlink w:anchor="_Toc388092267" w:history="1">
+          <w:hyperlink w:anchor="_Toc388349490" w:history="1">
             <w:r>
               <w:rPr>
                 <w:rStyle w:val="Hyperlink"/>
@@ -2072,7 +2072,7 @@
                 <w:noProof/>
                 <w:webHidden/>
               </w:rPr>
-              <w:instrText xml:space="preserve"> PAGEREF _Toc388092267 \h </w:instrText>
+              <w:instrText xml:space="preserve"> PAGEREF _Toc388349490 \h </w:instrText>
             </w:r>
             <w:r>
               <w:rPr>
@@ -2115,7 +2115,7 @@
               <w:lang w:val="en-GB" w:eastAsia="en-GB"/>
             </w:rPr>
           </w:pPr>
-          <w:hyperlink w:anchor="_Toc388092268" w:history="1">
+          <w:hyperlink w:anchor="_Toc388349491" w:history="1">
             <w:r>
               <w:rPr>
                 <w:rStyle w:val="Hyperlink"/>
@@ -2142,7 +2142,7 @@
                 <w:noProof/>
                 <w:webHidden/>
               </w:rPr>
-              <w:instrText xml:space="preserve"> PAGEREF _Toc388092268 \h </w:instrText>
+              <w:instrText xml:space="preserve"> PAGEREF _Toc388349491 \h </w:instrText>
             </w:r>
             <w:r>
               <w:rPr>
@@ -2185,7 +2185,7 @@
               <w:lang w:val="en-GB" w:eastAsia="en-GB"/>
             </w:rPr>
           </w:pPr>
-          <w:hyperlink w:anchor="_Toc388092269" w:history="1">
+          <w:hyperlink w:anchor="_Toc388349492" w:history="1">
             <w:r>
               <w:rPr>
                 <w:rStyle w:val="Hyperlink"/>
@@ -2212,7 +2212,7 @@
                 <w:noProof/>
                 <w:webHidden/>
               </w:rPr>
-              <w:instrText xml:space="preserve"> PAGEREF _Toc388092269 \h </w:instrText>
+              <w:instrText xml:space="preserve"> PAGEREF _Toc388349492 \h </w:instrText>
             </w:r>
             <w:r>
               <w:rPr>
@@ -2255,7 +2255,7 @@
               <w:lang w:val="en-GB" w:eastAsia="en-GB"/>
             </w:rPr>
           </w:pPr>
-          <w:hyperlink w:anchor="_Toc388092270" w:history="1">
+          <w:hyperlink w:anchor="_Toc388349493" w:history="1">
             <w:r>
               <w:rPr>
                 <w:rStyle w:val="Hyperlink"/>
@@ -2282,7 +2282,7 @@
                 <w:noProof/>
                 <w:webHidden/>
               </w:rPr>
-              <w:instrText xml:space="preserve"> PAGEREF _Toc388092270 \h </w:instrText>
+              <w:instrText xml:space="preserve"> PAGEREF _Toc388349493 \h </w:instrText>
             </w:r>
             <w:r>
               <w:rPr>
@@ -2325,7 +2325,7 @@
               <w:lang w:val="en-GB" w:eastAsia="en-GB"/>
             </w:rPr>
           </w:pPr>
-          <w:hyperlink w:anchor="_Toc388092271" w:history="1">
+          <w:hyperlink w:anchor="_Toc388349494" w:history="1">
             <w:r>
               <w:rPr>
                 <w:rStyle w:val="Hyperlink"/>
@@ -2352,7 +2352,7 @@
                 <w:noProof/>
                 <w:webHidden/>
               </w:rPr>
-              <w:instrText xml:space="preserve"> PAGEREF _Toc388092271 \h </w:instrText>
+              <w:instrText xml:space="preserve"> PAGEREF _Toc388349494 \h </w:instrText>
             </w:r>
             <w:r>
               <w:rPr>
@@ -2400,7 +2400,7 @@
       <w:pPr>
         <w:pStyle w:val="Heading1"/>
       </w:pPr>
-      <w:bookmarkStart w:id="2" w:name="_Toc388092242"/>
+      <w:bookmarkStart w:id="2" w:name="_Toc388349465"/>
       <w:r>
         <w:lastRenderedPageBreak/>
         <w:t>Intro</w:t>
@@ -2443,7 +2443,7 @@
       <w:pPr>
         <w:pStyle w:val="Heading1"/>
       </w:pPr>
-      <w:bookmarkStart w:id="3" w:name="_Toc388092243"/>
+      <w:bookmarkStart w:id="3" w:name="_Toc388349466"/>
       <w:r>
         <w:t>License</w:t>
       </w:r>
@@ -2527,7 +2527,7 @@
       <w:pPr>
         <w:pStyle w:val="Heading1"/>
       </w:pPr>
-      <w:bookmarkStart w:id="4" w:name="_Toc388092244"/>
+      <w:bookmarkStart w:id="4" w:name="_Toc388349467"/>
       <w:r>
         <w:t>Configuration</w:t>
       </w:r>
@@ -2715,7 +2715,7 @@
       <w:pPr>
         <w:pStyle w:val="Heading2"/>
       </w:pPr>
-      <w:bookmarkStart w:id="5" w:name="_Toc388092245"/>
+      <w:bookmarkStart w:id="5" w:name="_Toc388349468"/>
       <w:proofErr w:type="spellStart"/>
       <w:r>
         <w:t>MySQL</w:t>
@@ -3170,7 +3170,7 @@
       <w:pPr>
         <w:pStyle w:val="Heading2"/>
       </w:pPr>
-      <w:bookmarkStart w:id="6" w:name="_Toc388092246"/>
+      <w:bookmarkStart w:id="6" w:name="_Toc388349469"/>
       <w:r>
         <w:t>Logger</w:t>
       </w:r>
@@ -3283,7 +3283,7 @@
       <w:pPr>
         <w:pStyle w:val="Heading2"/>
       </w:pPr>
-      <w:bookmarkStart w:id="7" w:name="_Toc388092247"/>
+      <w:bookmarkStart w:id="7" w:name="_Toc388349470"/>
       <w:r>
         <w:t>Google Drive configuration</w:t>
       </w:r>
@@ -3472,7 +3472,7 @@
       <w:pPr>
         <w:pStyle w:val="Heading2"/>
       </w:pPr>
-      <w:bookmarkStart w:id="8" w:name="_Toc388092248"/>
+      <w:bookmarkStart w:id="8" w:name="_Toc388349471"/>
       <w:proofErr w:type="gramStart"/>
       <w:r>
         <w:t>m</w:t>
@@ -3758,7 +3758,7 @@
       <w:pPr>
         <w:pStyle w:val="Heading2"/>
       </w:pPr>
-      <w:bookmarkStart w:id="9" w:name="_Toc388092249"/>
+      <w:bookmarkStart w:id="9" w:name="_Toc388349472"/>
       <w:r>
         <w:t>P</w:t>
       </w:r>
@@ -3776,7 +3776,7 @@
       <w:pPr>
         <w:pStyle w:val="Heading3"/>
       </w:pPr>
-      <w:bookmarkStart w:id="10" w:name="_Toc388092250"/>
+      <w:bookmarkStart w:id="10" w:name="_Toc388349473"/>
       <w:r>
         <w:t>How to set the preferences</w:t>
       </w:r>
@@ -4370,11 +4370,32 @@
       </w:r>
       <w:proofErr w:type="spellStart"/>
       <w:r>
+        <w:rPr>
+          <w:b/>
+        </w:rPr>
         <w:t>ToDo</w:t>
       </w:r>
       <w:proofErr w:type="spellEnd"/>
       <w:r>
-        <w:t xml:space="preserve"> list to have</w:t>
+        <w:rPr>
+          <w:b/>
+        </w:rPr>
+        <w:t xml:space="preserve"> </w:t>
+      </w:r>
+      <w:r>
+        <w:rPr>
+          <w:b/>
+        </w:rPr>
+        <w:t>L</w:t>
+      </w:r>
+      <w:r>
+        <w:rPr>
+          <w:b/>
+        </w:rPr>
+        <w:t>ist</w:t>
+      </w:r>
+      <w:r>
+        <w:t xml:space="preserve"> to have</w:t>
       </w:r>
       <w:r>
         <w:t xml:space="preserve"> too many pomodoros.</w:t>
@@ -5182,7 +5203,7 @@
       <w:pPr>
         <w:pStyle w:val="Heading1"/>
       </w:pPr>
-      <w:bookmarkStart w:id="30" w:name="_Toc388092251"/>
+      <w:bookmarkStart w:id="30" w:name="_Toc388349474"/>
       <w:r>
         <w:t>Getting Started</w:t>
       </w:r>
@@ -5276,9 +5297,15 @@
         <w:t xml:space="preserve"> to the </w:t>
       </w:r>
       <w:r>
+        <w:rPr>
+          <w:b/>
+        </w:rPr>
         <w:t>Activity</w:t>
       </w:r>
       <w:r>
+        <w:rPr>
+          <w:b/>
+        </w:rPr>
         <w:t xml:space="preserve"> List</w:t>
       </w:r>
       <w:r>
@@ -5291,6 +5318,9 @@
         <w:t xml:space="preserve"> </w:t>
       </w:r>
       <w:r>
+        <w:rPr>
+          <w:b/>
+        </w:rPr>
         <w:t>Backlog</w:t>
       </w:r>
       <w:r>
@@ -5345,7 +5375,13 @@
         <w:t xml:space="preserve"> </w:t>
       </w:r>
       <w:r>
-        <w:t>the Activity List</w:t>
+        <w:t xml:space="preserve">the </w:t>
+      </w:r>
+      <w:r>
+        <w:rPr>
+          <w:b/>
+        </w:rPr>
+        <w:t>Activity List</w:t>
       </w:r>
       <w:r>
         <w:t xml:space="preserve"> </w:t>
@@ -5357,6 +5393,9 @@
         <w:t xml:space="preserve"> </w:t>
       </w:r>
       <w:r>
+        <w:rPr>
+          <w:b/>
+        </w:rPr>
         <w:t>Backlog</w:t>
       </w:r>
       <w:r>
@@ -5382,16 +5421,28 @@
       </w:r>
       <w:proofErr w:type="spellStart"/>
       <w:r>
+        <w:rPr>
+          <w:b/>
+        </w:rPr>
         <w:t>ToDo</w:t>
       </w:r>
       <w:proofErr w:type="spellEnd"/>
       <w:r>
+        <w:rPr>
+          <w:b/>
+        </w:rPr>
         <w:t xml:space="preserve"> </w:t>
       </w:r>
       <w:r>
+        <w:rPr>
+          <w:b/>
+        </w:rPr>
         <w:t>L</w:t>
       </w:r>
       <w:r>
+        <w:rPr>
+          <w:b/>
+        </w:rPr>
         <w:t>ist</w:t>
       </w:r>
       <w:r>
@@ -5404,6 +5455,9 @@
         <w:t xml:space="preserve"> </w:t>
       </w:r>
       <w:r>
+        <w:rPr>
+          <w:b/>
+        </w:rPr>
         <w:t>Iteration Backlog</w:t>
       </w:r>
       <w:r>
@@ -5500,16 +5554,28 @@
       </w:r>
       <w:proofErr w:type="spellStart"/>
       <w:r>
+        <w:rPr>
+          <w:b/>
+        </w:rPr>
         <w:t>ToDo</w:t>
       </w:r>
       <w:proofErr w:type="spellEnd"/>
       <w:r>
+        <w:rPr>
+          <w:b/>
+        </w:rPr>
         <w:t xml:space="preserve"> </w:t>
       </w:r>
       <w:r>
+        <w:rPr>
+          <w:b/>
+        </w:rPr>
         <w:t>L</w:t>
       </w:r>
       <w:r>
+        <w:rPr>
+          <w:b/>
+        </w:rPr>
         <w:t>ist</w:t>
       </w:r>
       <w:r>
@@ -5522,6 +5588,9 @@
         <w:t xml:space="preserve"> </w:t>
       </w:r>
       <w:r>
+        <w:rPr>
+          <w:b/>
+        </w:rPr>
         <w:t>Iteration Backlog</w:t>
       </w:r>
       <w:r>
@@ -5633,12 +5702,30 @@
         <w:t xml:space="preserve">the </w:t>
       </w:r>
       <w:r>
-        <w:t>Report List / Release B</w:t>
-      </w:r>
-      <w:r>
+        <w:rPr>
+          <w:b/>
+        </w:rPr>
+        <w:t>Report List</w:t>
+      </w:r>
+      <w:r>
+        <w:t xml:space="preserve"> / </w:t>
+      </w:r>
+      <w:r>
+        <w:rPr>
+          <w:b/>
+        </w:rPr>
+        <w:t>Release B</w:t>
+      </w:r>
+      <w:r>
+        <w:rPr>
+          <w:b/>
+        </w:rPr>
         <w:t>a</w:t>
       </w:r>
       <w:r>
+        <w:rPr>
+          <w:b/>
+        </w:rPr>
         <w:t>cklog</w:t>
       </w:r>
       <w:r>
@@ -5702,13 +5789,28 @@
         <w:t xml:space="preserve">Issue </w:t>
       </w:r>
       <w:r>
+        <w:rPr>
+          <w:b/>
+        </w:rPr>
         <w:t>Burn</w:t>
       </w:r>
       <w:r>
+        <w:rPr>
+          <w:b/>
+        </w:rPr>
         <w:t>down</w:t>
       </w:r>
       <w:r>
-        <w:t>/up charts</w:t>
+        <w:rPr>
+          <w:b/>
+        </w:rPr>
+        <w:t xml:space="preserve">/up </w:t>
+      </w:r>
+      <w:r>
+        <w:rPr>
+          <w:b/>
+        </w:rPr>
+        <w:t>charts</w:t>
       </w:r>
       <w:r>
         <w:t>.</w:t>
@@ -5718,7 +5820,7 @@
       <w:pPr>
         <w:pStyle w:val="Heading3"/>
       </w:pPr>
-      <w:bookmarkStart w:id="33" w:name="_Toc388092252"/>
+      <w:bookmarkStart w:id="33" w:name="_Toc388349475"/>
       <w:r>
         <w:t xml:space="preserve">How to </w:t>
       </w:r>
@@ -5930,7 +6032,16 @@
         <w:rPr>
           <w:b/>
         </w:rPr>
-        <w:t>Activity List / Backlog</w:t>
+        <w:t>Activity List</w:t>
+      </w:r>
+      <w:r>
+        <w:t xml:space="preserve"> / </w:t>
+      </w:r>
+      <w:r>
+        <w:rPr>
+          <w:b/>
+        </w:rPr>
+        <w:t>Backlog</w:t>
       </w:r>
       <w:r>
         <w:t xml:space="preserve"> and </w:t>
@@ -5939,7 +6050,16 @@
         <w:rPr>
           <w:b/>
         </w:rPr>
-        <w:t>Report List / Release Backlog</w:t>
+        <w:t>Report List</w:t>
+      </w:r>
+      <w:r>
+        <w:t xml:space="preserve"> / </w:t>
+      </w:r>
+      <w:r>
+        <w:rPr>
+          <w:b/>
+        </w:rPr>
+        <w:t>Release Backlog</w:t>
       </w:r>
       <w:r>
         <w:t>)</w:t>
@@ -6006,7 +6126,7 @@
           </wp:anchor>
         </w:drawing>
       </w:r>
-      <w:bookmarkStart w:id="34" w:name="_Toc388092253"/>
+      <w:bookmarkStart w:id="34" w:name="_Toc388349476"/>
       <w:r>
         <w:t>New</w:t>
       </w:r>
@@ -6030,7 +6150,7 @@
       <w:pPr>
         <w:pStyle w:val="Heading3"/>
       </w:pPr>
-      <w:bookmarkStart w:id="35" w:name="_Toc388092254"/>
+      <w:bookmarkStart w:id="35" w:name="_Toc388349477"/>
       <w:r>
         <w:t>How to c</w:t>
       </w:r>
@@ -6106,7 +6226,7 @@
       <w:pPr>
         <w:pStyle w:val="Heading3"/>
       </w:pPr>
-      <w:bookmarkStart w:id="36" w:name="_Toc388092255"/>
+      <w:bookmarkStart w:id="36" w:name="_Toc388349478"/>
       <w:r>
         <w:t>How to use the</w:t>
       </w:r>
@@ -6599,7 +6719,7 @@
           </wp:anchor>
         </w:drawing>
       </w:r>
-      <w:bookmarkStart w:id="47" w:name="_Toc388092256"/>
+      <w:bookmarkStart w:id="47" w:name="_Toc388349479"/>
       <w:r>
         <w:t>Ac</w:t>
       </w:r>
@@ -6629,7 +6749,7 @@
       <w:pPr>
         <w:pStyle w:val="Heading3"/>
       </w:pPr>
-      <w:bookmarkStart w:id="48" w:name="_Toc388092257"/>
+      <w:bookmarkStart w:id="48" w:name="_Toc388349480"/>
       <w:r>
         <w:t>How to read the table</w:t>
       </w:r>
@@ -6967,7 +7087,7 @@
       <w:pPr>
         <w:pStyle w:val="Heading3"/>
       </w:pPr>
-      <w:bookmarkStart w:id="49" w:name="_Toc388092258"/>
+      <w:bookmarkStart w:id="49" w:name="_Toc388349481"/>
       <w:r>
         <w:t>How to edit a task</w:t>
       </w:r>
@@ -7138,7 +7258,7 @@
       <w:pPr>
         <w:pStyle w:val="Heading3"/>
       </w:pPr>
-      <w:bookmarkStart w:id="50" w:name="_Toc388092259"/>
+      <w:bookmarkStart w:id="50" w:name="_Toc388349482"/>
       <w:r>
         <w:t>How to export data</w:t>
       </w:r>
@@ -7923,7 +8043,7 @@
       <w:pPr>
         <w:pStyle w:val="Heading3"/>
       </w:pPr>
-      <w:bookmarkStart w:id="57" w:name="_Toc388092260"/>
+      <w:bookmarkStart w:id="57" w:name="_Toc388349483"/>
       <w:r>
         <w:t>How to impor</w:t>
       </w:r>
@@ -8123,7 +8243,7 @@
           </wp:anchor>
         </w:drawing>
       </w:r>
-      <w:bookmarkStart w:id="58" w:name="_Toc388092261"/>
+      <w:bookmarkStart w:id="58" w:name="_Toc388349484"/>
       <w:proofErr w:type="spellStart"/>
       <w:r>
         <w:t>ToDo</w:t>
@@ -8172,7 +8292,7 @@
       <w:pPr>
         <w:pStyle w:val="Heading3"/>
       </w:pPr>
-      <w:bookmarkStart w:id="59" w:name="_Toc388092262"/>
+      <w:bookmarkStart w:id="59" w:name="_Toc388349485"/>
       <w:r>
         <w:t>How to read the table</w:t>
       </w:r>
@@ -8356,7 +8476,7 @@
       <w:pPr>
         <w:pStyle w:val="Heading3"/>
       </w:pPr>
-      <w:bookmarkStart w:id="60" w:name="_Toc388092263"/>
+      <w:bookmarkStart w:id="60" w:name="_Toc388349486"/>
       <w:r>
         <w:lastRenderedPageBreak/>
         <w:t>How to p</w:t>
@@ -8400,7 +8520,7 @@
       <w:pPr>
         <w:pStyle w:val="Heading3"/>
       </w:pPr>
-      <w:bookmarkStart w:id="61" w:name="_Toc388092264"/>
+      <w:bookmarkStart w:id="61" w:name="_Toc388349487"/>
       <w:r>
         <w:t>How to w</w:t>
       </w:r>
@@ -9585,7 +9705,7 @@
       <w:pPr>
         <w:pStyle w:val="Heading3"/>
       </w:pPr>
-      <w:bookmarkStart w:id="77" w:name="_Toc388092265"/>
+      <w:bookmarkStart w:id="77" w:name="_Toc388349488"/>
       <w:r>
         <w:t xml:space="preserve">How to </w:t>
       </w:r>
@@ -9795,7 +9915,7 @@
       <w:pPr>
         <w:pStyle w:val="Heading3"/>
       </w:pPr>
-      <w:bookmarkStart w:id="80" w:name="_Toc388092266"/>
+      <w:bookmarkStart w:id="80" w:name="_Toc388349489"/>
       <w:r>
         <w:t xml:space="preserve">How to </w:t>
       </w:r>
@@ -10062,10 +10182,16 @@
       </w:r>
       <w:proofErr w:type="spellStart"/>
       <w:r>
+        <w:rPr>
+          <w:b/>
+        </w:rPr>
         <w:t>ToDo</w:t>
       </w:r>
       <w:proofErr w:type="spellEnd"/>
       <w:r>
+        <w:rPr>
+          <w:b/>
+        </w:rPr>
         <w:t xml:space="preserve"> List</w:t>
       </w:r>
       <w:r>
@@ -10084,7 +10210,13 @@
         <w:t xml:space="preserve"> </w:t>
       </w:r>
       <w:r>
-        <w:t>otherwise it is added to the Activity List</w:t>
+        <w:t xml:space="preserve">otherwise it is added to the </w:t>
+      </w:r>
+      <w:r>
+        <w:rPr>
+          <w:b/>
+        </w:rPr>
+        <w:t>Activity List</w:t>
       </w:r>
       <w:r>
         <w:t>.</w:t>
@@ -10094,7 +10226,7 @@
       <w:pPr>
         <w:pStyle w:val="Heading3"/>
       </w:pPr>
-      <w:bookmarkStart w:id="81" w:name="_Toc388092267"/>
+      <w:bookmarkStart w:id="81" w:name="_Toc388349490"/>
       <w:r>
         <w:t xml:space="preserve">How to </w:t>
       </w:r>
@@ -10186,7 +10318,34 @@
       </w:r>
       <w:proofErr w:type="gramEnd"/>
       <w:r>
-        <w:t xml:space="preserve"> plays it once at the time (end of break; start of pomodoro after break).</w:t>
+        <w:t xml:space="preserve"> </w:t>
+      </w:r>
+      <w:r>
+        <w:t>will play</w:t>
+      </w:r>
+      <w:r>
+        <w:t xml:space="preserve"> it</w:t>
+      </w:r>
+      <w:r>
+        <w:t xml:space="preserve"> once</w:t>
+      </w:r>
+      <w:r>
+        <w:t xml:space="preserve"> at the end of the breaks and the</w:t>
+      </w:r>
+      <w:r>
+        <w:t xml:space="preserve"> start of </w:t>
+      </w:r>
+      <w:r>
+        <w:t xml:space="preserve">a </w:t>
+      </w:r>
+      <w:r>
+        <w:t xml:space="preserve">pomodoro after </w:t>
+      </w:r>
+      <w:r>
+        <w:t xml:space="preserve">a </w:t>
+      </w:r>
+      <w:r>
+        <w:t>break.</w:t>
       </w:r>
     </w:p>
     <w:p/>
@@ -10243,7 +10402,7 @@
           </wp:anchor>
         </w:drawing>
       </w:r>
-      <w:bookmarkStart w:id="82" w:name="_Toc388092268"/>
+      <w:bookmarkStart w:id="82" w:name="_Toc388349491"/>
       <w:r>
         <w:t>Report List / Release Backlog</w:t>
       </w:r>
@@ -10273,7 +10432,7 @@
       <w:pPr>
         <w:pStyle w:val="Heading3"/>
       </w:pPr>
-      <w:bookmarkStart w:id="83" w:name="_Toc388092269"/>
+      <w:bookmarkStart w:id="83" w:name="_Toc388349492"/>
       <w:r>
         <w:t xml:space="preserve">How to </w:t>
       </w:r>
@@ -10862,7 +11021,7 @@
           </wp:anchor>
         </w:drawing>
       </w:r>
-      <w:bookmarkStart w:id="100" w:name="_Toc388092270"/>
+      <w:bookmarkStart w:id="100" w:name="_Toc388349493"/>
       <w:r>
         <w:t>Burndown</w:t>
       </w:r>
@@ -10901,7 +11060,7 @@
       <w:pPr>
         <w:pStyle w:val="Heading3"/>
       </w:pPr>
-      <w:bookmarkStart w:id="101" w:name="_Toc388092271"/>
+      <w:bookmarkStart w:id="101" w:name="_Toc388349494"/>
       <w:r>
         <w:t xml:space="preserve">How to </w:t>
       </w:r>
@@ -12017,27 +12176,54 @@
         <w:t xml:space="preserve"> chart: </w:t>
       </w:r>
       <w:r>
-        <w:t xml:space="preserve">46 tasks </w:t>
+        <w:t>4</w:t>
+      </w:r>
+      <w:r>
+        <w:t>1</w:t>
+      </w:r>
+      <w:r>
+        <w:t>3</w:t>
+      </w:r>
+      <w:r>
+        <w:t xml:space="preserve"> </w:t>
+      </w:r>
+      <w:r>
+        <w:t>story points</w:t>
+      </w:r>
+      <w:r>
+        <w:t xml:space="preserve"> </w:t>
       </w:r>
       <w:r>
         <w:t xml:space="preserve">remaining </w:t>
       </w:r>
       <w:r>
-        <w:t>at the end of the 3</w:t>
+        <w:t xml:space="preserve">at the end of the </w:t>
+      </w:r>
+      <w:r>
+        <w:t>5</w:t>
       </w:r>
       <w:r>
         <w:rPr>
           <w:vertAlign w:val="superscript"/>
         </w:rPr>
-        <w:t>rd</w:t>
-      </w:r>
-      <w:r>
-        <w:t xml:space="preserve"> of July.</w:t>
+        <w:t>th</w:t>
       </w:r>
       <w:r>
         <w:t xml:space="preserve"> </w:t>
       </w:r>
       <w:r>
+        <w:t xml:space="preserve">of </w:t>
+      </w:r>
+      <w:r>
+        <w:t>May</w:t>
+      </w:r>
+      <w:r>
+        <w:t>.</w:t>
+      </w:r>
+      <w:r>
+        <w:t xml:space="preserve"> </w:t>
+      </w:r>
+      <w:r>
         <w:t xml:space="preserve">Example </w:t>
       </w:r>
       <w:r>
@@ -12047,16 +12233,28 @@
         <w:t>b</w:t>
       </w:r>
       <w:r>
-        <w:t>urn-up chart: 46 tasks completed/done by the end of the 3</w:t>
+        <w:t xml:space="preserve">urn-up chart: </w:t>
+      </w:r>
+      <w:r>
+        <w:t>51</w:t>
+      </w:r>
+      <w:r>
+        <w:t xml:space="preserve"> tasks completed/done by the end of the </w:t>
+      </w:r>
+      <w:r>
+        <w:t>5</w:t>
       </w:r>
       <w:r>
         <w:rPr>
           <w:vertAlign w:val="superscript"/>
         </w:rPr>
-        <w:t>rd</w:t>
-      </w:r>
-      <w:r>
-        <w:t xml:space="preserve"> of July.</w:t>
+        <w:t>th</w:t>
+      </w:r>
+      <w:r>
+        <w:t xml:space="preserve"> of May</w:t>
+      </w:r>
+      <w:r>
+        <w:t>.</w:t>
       </w:r>
     </w:p>
     <w:sectPr>
@@ -12130,7 +12328,7 @@
         <v:path o:extrusionok="f" gradientshapeok="t" o:connecttype="rect"/>
         <o:lock v:ext="edit" aspectratio="t"/>
       </v:shapetype>
-      <v:shape id="_x0000_i1029" type="#_x0000_t75" alt="pomodoro16.png" style="width:15.75pt;height:15.75pt;visibility:visible;mso-wrap-style:square" o:bullet="t">
+      <v:shape id="_x0000_i1038" type="#_x0000_t75" alt="pomodoro16.png" style="width:15.75pt;height:15.75pt;visibility:visible;mso-wrap-style:square" o:bullet="t">
         <v:imagedata r:id="rId1" o:title="pomodoro16"/>
       </v:shape>
     </w:pict>
@@ -15780,7 +15978,7 @@
 </file>
 
 <file path=customXml/itemProps1.xml><?xml version="1.0" encoding="utf-8"?>
-<ds:datastoreItem xmlns:ds="http://schemas.openxmlformats.org/officeDocument/2006/customXml" ds:itemID="{9D9BEEA2-5DD5-46D2-88FF-90156E52D533}">
+<ds:datastoreItem xmlns:ds="http://schemas.openxmlformats.org/officeDocument/2006/customXml" ds:itemID="{D8BBBD26-6D9A-493B-8294-9533D24CEAB3}">
   <ds:schemaRefs>
     <ds:schemaRef ds:uri="http://schemas.openxmlformats.org/officeDocument/2006/bibliography"/>
   </ds:schemaRefs>

</xml_diff>

<commit_message>
added ability to run task with no estimated poms
</commit_message>
<xml_diff>
--- a/doc/User guides/myAgilePomodoro_3.0.docx
+++ b/doc/User guides/myAgilePomodoro_3.0.docx
@@ -295,7 +295,7 @@
           <w:r>
             <w:fldChar w:fldCharType="separate"/>
           </w:r>
-          <w:hyperlink w:anchor="_Toc388349465" w:history="1">
+          <w:hyperlink w:anchor="_Toc388442218" w:history="1">
             <w:r>
               <w:rPr>
                 <w:rStyle w:val="Hyperlink"/>
@@ -322,7 +322,7 @@
                 <w:noProof/>
                 <w:webHidden/>
               </w:rPr>
-              <w:instrText xml:space="preserve"> PAGEREF _Toc388349465 \h </w:instrText>
+              <w:instrText xml:space="preserve"> PAGEREF _Toc388442218 \h </w:instrText>
             </w:r>
             <w:r>
               <w:rPr>
@@ -365,7 +365,7 @@
               <w:lang w:val="en-GB" w:eastAsia="en-GB"/>
             </w:rPr>
           </w:pPr>
-          <w:hyperlink w:anchor="_Toc388349466" w:history="1">
+          <w:hyperlink w:anchor="_Toc388442219" w:history="1">
             <w:r>
               <w:rPr>
                 <w:rStyle w:val="Hyperlink"/>
@@ -392,7 +392,7 @@
                 <w:noProof/>
                 <w:webHidden/>
               </w:rPr>
-              <w:instrText xml:space="preserve"> PAGEREF _Toc388349466 \h </w:instrText>
+              <w:instrText xml:space="preserve"> PAGEREF _Toc388442219 \h </w:instrText>
             </w:r>
             <w:r>
               <w:rPr>
@@ -435,7 +435,7 @@
               <w:lang w:val="en-GB" w:eastAsia="en-GB"/>
             </w:rPr>
           </w:pPr>
-          <w:hyperlink w:anchor="_Toc388349467" w:history="1">
+          <w:hyperlink w:anchor="_Toc388442220" w:history="1">
             <w:r>
               <w:rPr>
                 <w:rStyle w:val="Hyperlink"/>
@@ -462,7 +462,7 @@
                 <w:noProof/>
                 <w:webHidden/>
               </w:rPr>
-              <w:instrText xml:space="preserve"> PAGEREF _Toc388349467 \h </w:instrText>
+              <w:instrText xml:space="preserve"> PAGEREF _Toc388442220 \h </w:instrText>
             </w:r>
             <w:r>
               <w:rPr>
@@ -505,7 +505,7 @@
               <w:lang w:val="en-GB" w:eastAsia="en-GB"/>
             </w:rPr>
           </w:pPr>
-          <w:hyperlink w:anchor="_Toc388349468" w:history="1">
+          <w:hyperlink w:anchor="_Toc388442221" w:history="1">
             <w:r>
               <w:rPr>
                 <w:rStyle w:val="Hyperlink"/>
@@ -532,7 +532,7 @@
                 <w:noProof/>
                 <w:webHidden/>
               </w:rPr>
-              <w:instrText xml:space="preserve"> PAGEREF _Toc388349468 \h </w:instrText>
+              <w:instrText xml:space="preserve"> PAGEREF _Toc388442221 \h </w:instrText>
             </w:r>
             <w:r>
               <w:rPr>
@@ -575,7 +575,7 @@
               <w:lang w:val="en-GB" w:eastAsia="en-GB"/>
             </w:rPr>
           </w:pPr>
-          <w:hyperlink w:anchor="_Toc388349469" w:history="1">
+          <w:hyperlink w:anchor="_Toc388442222" w:history="1">
             <w:r>
               <w:rPr>
                 <w:rStyle w:val="Hyperlink"/>
@@ -602,7 +602,7 @@
                 <w:noProof/>
                 <w:webHidden/>
               </w:rPr>
-              <w:instrText xml:space="preserve"> PAGEREF _Toc388349469 \h </w:instrText>
+              <w:instrText xml:space="preserve"> PAGEREF _Toc388442222 \h </w:instrText>
             </w:r>
             <w:r>
               <w:rPr>
@@ -645,7 +645,7 @@
               <w:lang w:val="en-GB" w:eastAsia="en-GB"/>
             </w:rPr>
           </w:pPr>
-          <w:hyperlink w:anchor="_Toc388349470" w:history="1">
+          <w:hyperlink w:anchor="_Toc388442223" w:history="1">
             <w:r>
               <w:rPr>
                 <w:rStyle w:val="Hyperlink"/>
@@ -672,7 +672,7 @@
                 <w:noProof/>
                 <w:webHidden/>
               </w:rPr>
-              <w:instrText xml:space="preserve"> PAGEREF _Toc388349470 \h </w:instrText>
+              <w:instrText xml:space="preserve"> PAGEREF _Toc388442223 \h </w:instrText>
             </w:r>
             <w:r>
               <w:rPr>
@@ -715,7 +715,7 @@
               <w:lang w:val="en-GB" w:eastAsia="en-GB"/>
             </w:rPr>
           </w:pPr>
-          <w:hyperlink w:anchor="_Toc388349471" w:history="1">
+          <w:hyperlink w:anchor="_Toc388442224" w:history="1">
             <w:r>
               <w:rPr>
                 <w:rStyle w:val="Hyperlink"/>
@@ -742,7 +742,7 @@
                 <w:noProof/>
                 <w:webHidden/>
               </w:rPr>
-              <w:instrText xml:space="preserve"> PAGEREF _Toc388349471 \h </w:instrText>
+              <w:instrText xml:space="preserve"> PAGEREF _Toc388442224 \h </w:instrText>
             </w:r>
             <w:r>
               <w:rPr>
@@ -785,7 +785,7 @@
               <w:lang w:val="en-GB" w:eastAsia="en-GB"/>
             </w:rPr>
           </w:pPr>
-          <w:hyperlink w:anchor="_Toc388349472" w:history="1">
+          <w:hyperlink w:anchor="_Toc388442225" w:history="1">
             <w:r>
               <w:rPr>
                 <w:rStyle w:val="Hyperlink"/>
@@ -812,7 +812,7 @@
                 <w:noProof/>
                 <w:webHidden/>
               </w:rPr>
-              <w:instrText xml:space="preserve"> PAGEREF _Toc388349472 \h </w:instrText>
+              <w:instrText xml:space="preserve"> PAGEREF _Toc388442225 \h </w:instrText>
             </w:r>
             <w:r>
               <w:rPr>
@@ -855,7 +855,7 @@
               <w:lang w:val="en-GB" w:eastAsia="en-GB"/>
             </w:rPr>
           </w:pPr>
-          <w:hyperlink w:anchor="_Toc388349473" w:history="1">
+          <w:hyperlink w:anchor="_Toc388442226" w:history="1">
             <w:r>
               <w:rPr>
                 <w:rStyle w:val="Hyperlink"/>
@@ -882,7 +882,7 @@
                 <w:noProof/>
                 <w:webHidden/>
               </w:rPr>
-              <w:instrText xml:space="preserve"> PAGEREF _Toc388349473 \h </w:instrText>
+              <w:instrText xml:space="preserve"> PAGEREF _Toc388442226 \h </w:instrText>
             </w:r>
             <w:r>
               <w:rPr>
@@ -925,7 +925,7 @@
               <w:lang w:val="en-GB" w:eastAsia="en-GB"/>
             </w:rPr>
           </w:pPr>
-          <w:hyperlink w:anchor="_Toc388349474" w:history="1">
+          <w:hyperlink w:anchor="_Toc388442227" w:history="1">
             <w:r>
               <w:rPr>
                 <w:rStyle w:val="Hyperlink"/>
@@ -952,7 +952,7 @@
                 <w:noProof/>
                 <w:webHidden/>
               </w:rPr>
-              <w:instrText xml:space="preserve"> PAGEREF _Toc388349474 \h </w:instrText>
+              <w:instrText xml:space="preserve"> PAGEREF _Toc388442227 \h </w:instrText>
             </w:r>
             <w:r>
               <w:rPr>
@@ -995,7 +995,7 @@
               <w:lang w:val="en-GB" w:eastAsia="en-GB"/>
             </w:rPr>
           </w:pPr>
-          <w:hyperlink w:anchor="_Toc388349475" w:history="1">
+          <w:hyperlink w:anchor="_Toc388442228" w:history="1">
             <w:r>
               <w:rPr>
                 <w:rStyle w:val="Hyperlink"/>
@@ -1022,7 +1022,7 @@
                 <w:noProof/>
                 <w:webHidden/>
               </w:rPr>
-              <w:instrText xml:space="preserve"> PAGEREF _Toc388349475 \h </w:instrText>
+              <w:instrText xml:space="preserve"> PAGEREF _Toc388442228 \h </w:instrText>
             </w:r>
             <w:r>
               <w:rPr>
@@ -1065,7 +1065,7 @@
               <w:lang w:val="en-GB" w:eastAsia="en-GB"/>
             </w:rPr>
           </w:pPr>
-          <w:hyperlink w:anchor="_Toc388349476" w:history="1">
+          <w:hyperlink w:anchor="_Toc388442229" w:history="1">
             <w:r>
               <w:rPr>
                 <w:rStyle w:val="Hyperlink"/>
@@ -1092,7 +1092,7 @@
                 <w:noProof/>
                 <w:webHidden/>
               </w:rPr>
-              <w:instrText xml:space="preserve"> PAGEREF _Toc388349476 \h </w:instrText>
+              <w:instrText xml:space="preserve"> PAGEREF _Toc388442229 \h </w:instrText>
             </w:r>
             <w:r>
               <w:rPr>
@@ -1135,7 +1135,7 @@
               <w:lang w:val="en-GB" w:eastAsia="en-GB"/>
             </w:rPr>
           </w:pPr>
-          <w:hyperlink w:anchor="_Toc388349477" w:history="1">
+          <w:hyperlink w:anchor="_Toc388442230" w:history="1">
             <w:r>
               <w:rPr>
                 <w:rStyle w:val="Hyperlink"/>
@@ -1162,7 +1162,7 @@
                 <w:noProof/>
                 <w:webHidden/>
               </w:rPr>
-              <w:instrText xml:space="preserve"> PAGEREF _Toc388349477 \h </w:instrText>
+              <w:instrText xml:space="preserve"> PAGEREF _Toc388442230 \h </w:instrText>
             </w:r>
             <w:r>
               <w:rPr>
@@ -1205,7 +1205,7 @@
               <w:lang w:val="en-GB" w:eastAsia="en-GB"/>
             </w:rPr>
           </w:pPr>
-          <w:hyperlink w:anchor="_Toc388349478" w:history="1">
+          <w:hyperlink w:anchor="_Toc388442231" w:history="1">
             <w:r>
               <w:rPr>
                 <w:rStyle w:val="Hyperlink"/>
@@ -1232,7 +1232,7 @@
                 <w:noProof/>
                 <w:webHidden/>
               </w:rPr>
-              <w:instrText xml:space="preserve"> PAGEREF _Toc388349478 \h </w:instrText>
+              <w:instrText xml:space="preserve"> PAGEREF _Toc388442231 \h </w:instrText>
             </w:r>
             <w:r>
               <w:rPr>
@@ -1275,7 +1275,7 @@
               <w:lang w:val="en-GB" w:eastAsia="en-GB"/>
             </w:rPr>
           </w:pPr>
-          <w:hyperlink w:anchor="_Toc388349479" w:history="1">
+          <w:hyperlink w:anchor="_Toc388442232" w:history="1">
             <w:r>
               <w:rPr>
                 <w:rStyle w:val="Hyperlink"/>
@@ -1302,7 +1302,7 @@
                 <w:noProof/>
                 <w:webHidden/>
               </w:rPr>
-              <w:instrText xml:space="preserve"> PAGEREF _Toc388349479 \h </w:instrText>
+              <w:instrText xml:space="preserve"> PAGEREF _Toc388442232 \h </w:instrText>
             </w:r>
             <w:r>
               <w:rPr>
@@ -1345,7 +1345,7 @@
               <w:lang w:val="en-GB" w:eastAsia="en-GB"/>
             </w:rPr>
           </w:pPr>
-          <w:hyperlink w:anchor="_Toc388349480" w:history="1">
+          <w:hyperlink w:anchor="_Toc388442233" w:history="1">
             <w:r>
               <w:rPr>
                 <w:rStyle w:val="Hyperlink"/>
@@ -1372,7 +1372,7 @@
                 <w:noProof/>
                 <w:webHidden/>
               </w:rPr>
-              <w:instrText xml:space="preserve"> PAGEREF _Toc388349480 \h </w:instrText>
+              <w:instrText xml:space="preserve"> PAGEREF _Toc388442233 \h </w:instrText>
             </w:r>
             <w:r>
               <w:rPr>
@@ -1415,7 +1415,7 @@
               <w:lang w:val="en-GB" w:eastAsia="en-GB"/>
             </w:rPr>
           </w:pPr>
-          <w:hyperlink w:anchor="_Toc388349481" w:history="1">
+          <w:hyperlink w:anchor="_Toc388442234" w:history="1">
             <w:r>
               <w:rPr>
                 <w:rStyle w:val="Hyperlink"/>
@@ -1442,7 +1442,7 @@
                 <w:noProof/>
                 <w:webHidden/>
               </w:rPr>
-              <w:instrText xml:space="preserve"> PAGEREF _Toc388349481 \h </w:instrText>
+              <w:instrText xml:space="preserve"> PAGEREF _Toc388442234 \h </w:instrText>
             </w:r>
             <w:r>
               <w:rPr>
@@ -1485,7 +1485,7 @@
               <w:lang w:val="en-GB" w:eastAsia="en-GB"/>
             </w:rPr>
           </w:pPr>
-          <w:hyperlink w:anchor="_Toc388349482" w:history="1">
+          <w:hyperlink w:anchor="_Toc388442235" w:history="1">
             <w:r>
               <w:rPr>
                 <w:rStyle w:val="Hyperlink"/>
@@ -1512,7 +1512,7 @@
                 <w:noProof/>
                 <w:webHidden/>
               </w:rPr>
-              <w:instrText xml:space="preserve"> PAGEREF _Toc388349482 \h </w:instrText>
+              <w:instrText xml:space="preserve"> PAGEREF _Toc388442235 \h </w:instrText>
             </w:r>
             <w:r>
               <w:rPr>
@@ -1555,7 +1555,7 @@
               <w:lang w:val="en-GB" w:eastAsia="en-GB"/>
             </w:rPr>
           </w:pPr>
-          <w:hyperlink w:anchor="_Toc388349483" w:history="1">
+          <w:hyperlink w:anchor="_Toc388442236" w:history="1">
             <w:r>
               <w:rPr>
                 <w:rStyle w:val="Hyperlink"/>
@@ -1582,7 +1582,7 @@
                 <w:noProof/>
                 <w:webHidden/>
               </w:rPr>
-              <w:instrText xml:space="preserve"> PAGEREF _Toc388349483 \h </w:instrText>
+              <w:instrText xml:space="preserve"> PAGEREF _Toc388442236 \h </w:instrText>
             </w:r>
             <w:r>
               <w:rPr>
@@ -1625,7 +1625,7 @@
               <w:lang w:val="en-GB" w:eastAsia="en-GB"/>
             </w:rPr>
           </w:pPr>
-          <w:hyperlink w:anchor="_Toc388349484" w:history="1">
+          <w:hyperlink w:anchor="_Toc388442237" w:history="1">
             <w:r>
               <w:rPr>
                 <w:rStyle w:val="Hyperlink"/>
@@ -1652,7 +1652,7 @@
                 <w:noProof/>
                 <w:webHidden/>
               </w:rPr>
-              <w:instrText xml:space="preserve"> PAGEREF _Toc388349484 \h </w:instrText>
+              <w:instrText xml:space="preserve"> PAGEREF _Toc388442237 \h </w:instrText>
             </w:r>
             <w:r>
               <w:rPr>
@@ -1695,7 +1695,7 @@
               <w:lang w:val="en-GB" w:eastAsia="en-GB"/>
             </w:rPr>
           </w:pPr>
-          <w:hyperlink w:anchor="_Toc388349485" w:history="1">
+          <w:hyperlink w:anchor="_Toc388442238" w:history="1">
             <w:r>
               <w:rPr>
                 <w:rStyle w:val="Hyperlink"/>
@@ -1722,7 +1722,7 @@
                 <w:noProof/>
                 <w:webHidden/>
               </w:rPr>
-              <w:instrText xml:space="preserve"> PAGEREF _Toc388349485 \h </w:instrText>
+              <w:instrText xml:space="preserve"> PAGEREF _Toc388442238 \h </w:instrText>
             </w:r>
             <w:r>
               <w:rPr>
@@ -1765,7 +1765,7 @@
               <w:lang w:val="en-GB" w:eastAsia="en-GB"/>
             </w:rPr>
           </w:pPr>
-          <w:hyperlink w:anchor="_Toc388349486" w:history="1">
+          <w:hyperlink w:anchor="_Toc388442239" w:history="1">
             <w:r>
               <w:rPr>
                 <w:rStyle w:val="Hyperlink"/>
@@ -1792,7 +1792,7 @@
                 <w:noProof/>
                 <w:webHidden/>
               </w:rPr>
-              <w:instrText xml:space="preserve"> PAGEREF _Toc388349486 \h </w:instrText>
+              <w:instrText xml:space="preserve"> PAGEREF _Toc388442239 \h </w:instrText>
             </w:r>
             <w:r>
               <w:rPr>
@@ -1835,7 +1835,7 @@
               <w:lang w:val="en-GB" w:eastAsia="en-GB"/>
             </w:rPr>
           </w:pPr>
-          <w:hyperlink w:anchor="_Toc388349487" w:history="1">
+          <w:hyperlink w:anchor="_Toc388442240" w:history="1">
             <w:r>
               <w:rPr>
                 <w:rStyle w:val="Hyperlink"/>
@@ -1862,7 +1862,7 @@
                 <w:noProof/>
                 <w:webHidden/>
               </w:rPr>
-              <w:instrText xml:space="preserve"> PAGEREF _Toc388349487 \h </w:instrText>
+              <w:instrText xml:space="preserve"> PAGEREF _Toc388442240 \h </w:instrText>
             </w:r>
             <w:r>
               <w:rPr>
@@ -1905,7 +1905,7 @@
               <w:lang w:val="en-GB" w:eastAsia="en-GB"/>
             </w:rPr>
           </w:pPr>
-          <w:hyperlink w:anchor="_Toc388349488" w:history="1">
+          <w:hyperlink w:anchor="_Toc388442241" w:history="1">
             <w:r>
               <w:rPr>
                 <w:rStyle w:val="Hyperlink"/>
@@ -1932,7 +1932,7 @@
                 <w:noProof/>
                 <w:webHidden/>
               </w:rPr>
-              <w:instrText xml:space="preserve"> PAGEREF _Toc388349488 \h </w:instrText>
+              <w:instrText xml:space="preserve"> PAGEREF _Toc388442241 \h </w:instrText>
             </w:r>
             <w:r>
               <w:rPr>
@@ -1975,7 +1975,7 @@
               <w:lang w:val="en-GB" w:eastAsia="en-GB"/>
             </w:rPr>
           </w:pPr>
-          <w:hyperlink w:anchor="_Toc388349489" w:history="1">
+          <w:hyperlink w:anchor="_Toc388442242" w:history="1">
             <w:r>
               <w:rPr>
                 <w:rStyle w:val="Hyperlink"/>
@@ -2002,7 +2002,7 @@
                 <w:noProof/>
                 <w:webHidden/>
               </w:rPr>
-              <w:instrText xml:space="preserve"> PAGEREF _Toc388349489 \h </w:instrText>
+              <w:instrText xml:space="preserve"> PAGEREF _Toc388442242 \h </w:instrText>
             </w:r>
             <w:r>
               <w:rPr>
@@ -2045,7 +2045,7 @@
               <w:lang w:val="en-GB" w:eastAsia="en-GB"/>
             </w:rPr>
           </w:pPr>
-          <w:hyperlink w:anchor="_Toc388349490" w:history="1">
+          <w:hyperlink w:anchor="_Toc388442243" w:history="1">
             <w:r>
               <w:rPr>
                 <w:rStyle w:val="Hyperlink"/>
@@ -2072,7 +2072,7 @@
                 <w:noProof/>
                 <w:webHidden/>
               </w:rPr>
-              <w:instrText xml:space="preserve"> PAGEREF _Toc388349490 \h </w:instrText>
+              <w:instrText xml:space="preserve"> PAGEREF _Toc388442243 \h </w:instrText>
             </w:r>
             <w:r>
               <w:rPr>
@@ -2115,7 +2115,7 @@
               <w:lang w:val="en-GB" w:eastAsia="en-GB"/>
             </w:rPr>
           </w:pPr>
-          <w:hyperlink w:anchor="_Toc388349491" w:history="1">
+          <w:hyperlink w:anchor="_Toc388442244" w:history="1">
             <w:r>
               <w:rPr>
                 <w:rStyle w:val="Hyperlink"/>
@@ -2142,7 +2142,7 @@
                 <w:noProof/>
                 <w:webHidden/>
               </w:rPr>
-              <w:instrText xml:space="preserve"> PAGEREF _Toc388349491 \h </w:instrText>
+              <w:instrText xml:space="preserve"> PAGEREF _Toc388442244 \h </w:instrText>
             </w:r>
             <w:r>
               <w:rPr>
@@ -2185,7 +2185,7 @@
               <w:lang w:val="en-GB" w:eastAsia="en-GB"/>
             </w:rPr>
           </w:pPr>
-          <w:hyperlink w:anchor="_Toc388349492" w:history="1">
+          <w:hyperlink w:anchor="_Toc388442245" w:history="1">
             <w:r>
               <w:rPr>
                 <w:rStyle w:val="Hyperlink"/>
@@ -2212,7 +2212,7 @@
                 <w:noProof/>
                 <w:webHidden/>
               </w:rPr>
-              <w:instrText xml:space="preserve"> PAGEREF _Toc388349492 \h </w:instrText>
+              <w:instrText xml:space="preserve"> PAGEREF _Toc388442245 \h </w:instrText>
             </w:r>
             <w:r>
               <w:rPr>
@@ -2255,7 +2255,7 @@
               <w:lang w:val="en-GB" w:eastAsia="en-GB"/>
             </w:rPr>
           </w:pPr>
-          <w:hyperlink w:anchor="_Toc388349493" w:history="1">
+          <w:hyperlink w:anchor="_Toc388442246" w:history="1">
             <w:r>
               <w:rPr>
                 <w:rStyle w:val="Hyperlink"/>
@@ -2282,7 +2282,7 @@
                 <w:noProof/>
                 <w:webHidden/>
               </w:rPr>
-              <w:instrText xml:space="preserve"> PAGEREF _Toc388349493 \h </w:instrText>
+              <w:instrText xml:space="preserve"> PAGEREF _Toc388442246 \h </w:instrText>
             </w:r>
             <w:r>
               <w:rPr>
@@ -2325,7 +2325,7 @@
               <w:lang w:val="en-GB" w:eastAsia="en-GB"/>
             </w:rPr>
           </w:pPr>
-          <w:hyperlink w:anchor="_Toc388349494" w:history="1">
+          <w:hyperlink w:anchor="_Toc388442247" w:history="1">
             <w:r>
               <w:rPr>
                 <w:rStyle w:val="Hyperlink"/>
@@ -2352,7 +2352,7 @@
                 <w:noProof/>
                 <w:webHidden/>
               </w:rPr>
-              <w:instrText xml:space="preserve"> PAGEREF _Toc388349494 \h </w:instrText>
+              <w:instrText xml:space="preserve"> PAGEREF _Toc388442247 \h </w:instrText>
             </w:r>
             <w:r>
               <w:rPr>
@@ -2400,7 +2400,7 @@
       <w:pPr>
         <w:pStyle w:val="Heading1"/>
       </w:pPr>
-      <w:bookmarkStart w:id="2" w:name="_Toc388349465"/>
+      <w:bookmarkStart w:id="2" w:name="_Toc388442218"/>
       <w:r>
         <w:lastRenderedPageBreak/>
         <w:t>Intro</w:t>
@@ -2443,7 +2443,7 @@
       <w:pPr>
         <w:pStyle w:val="Heading1"/>
       </w:pPr>
-      <w:bookmarkStart w:id="3" w:name="_Toc388349466"/>
+      <w:bookmarkStart w:id="3" w:name="_Toc388442219"/>
       <w:r>
         <w:t>License</w:t>
       </w:r>
@@ -2527,7 +2527,7 @@
       <w:pPr>
         <w:pStyle w:val="Heading1"/>
       </w:pPr>
-      <w:bookmarkStart w:id="4" w:name="_Toc388349467"/>
+      <w:bookmarkStart w:id="4" w:name="_Toc388442220"/>
       <w:r>
         <w:t>Configuration</w:t>
       </w:r>
@@ -2715,7 +2715,7 @@
       <w:pPr>
         <w:pStyle w:val="Heading2"/>
       </w:pPr>
-      <w:bookmarkStart w:id="5" w:name="_Toc388349468"/>
+      <w:bookmarkStart w:id="5" w:name="_Toc388442221"/>
       <w:proofErr w:type="spellStart"/>
       <w:r>
         <w:t>MySQL</w:t>
@@ -3170,7 +3170,7 @@
       <w:pPr>
         <w:pStyle w:val="Heading2"/>
       </w:pPr>
-      <w:bookmarkStart w:id="6" w:name="_Toc388349469"/>
+      <w:bookmarkStart w:id="6" w:name="_Toc388442222"/>
       <w:r>
         <w:t>Logger</w:t>
       </w:r>
@@ -3283,7 +3283,7 @@
       <w:pPr>
         <w:pStyle w:val="Heading2"/>
       </w:pPr>
-      <w:bookmarkStart w:id="7" w:name="_Toc388349470"/>
+      <w:bookmarkStart w:id="7" w:name="_Toc388442223"/>
       <w:r>
         <w:t>Google Drive configuration</w:t>
       </w:r>
@@ -3472,7 +3472,7 @@
       <w:pPr>
         <w:pStyle w:val="Heading2"/>
       </w:pPr>
-      <w:bookmarkStart w:id="8" w:name="_Toc388349471"/>
+      <w:bookmarkStart w:id="8" w:name="_Toc388442224"/>
       <w:proofErr w:type="gramStart"/>
       <w:r>
         <w:t>m</w:t>
@@ -3758,7 +3758,7 @@
       <w:pPr>
         <w:pStyle w:val="Heading2"/>
       </w:pPr>
-      <w:bookmarkStart w:id="9" w:name="_Toc388349472"/>
+      <w:bookmarkStart w:id="9" w:name="_Toc388442225"/>
       <w:r>
         <w:t>P</w:t>
       </w:r>
@@ -3776,7 +3776,7 @@
       <w:pPr>
         <w:pStyle w:val="Heading3"/>
       </w:pPr>
-      <w:bookmarkStart w:id="10" w:name="_Toc388349473"/>
+      <w:bookmarkStart w:id="10" w:name="_Toc388442226"/>
       <w:r>
         <w:t>How to set the preferences</w:t>
       </w:r>
@@ -5203,7 +5203,7 @@
       <w:pPr>
         <w:pStyle w:val="Heading1"/>
       </w:pPr>
-      <w:bookmarkStart w:id="30" w:name="_Toc388349474"/>
+      <w:bookmarkStart w:id="30" w:name="_Toc388442227"/>
       <w:r>
         <w:t>Getting Started</w:t>
       </w:r>
@@ -5820,7 +5820,7 @@
       <w:pPr>
         <w:pStyle w:val="Heading3"/>
       </w:pPr>
-      <w:bookmarkStart w:id="33" w:name="_Toc388349475"/>
+      <w:bookmarkStart w:id="33" w:name="_Toc388442228"/>
       <w:r>
         <w:t xml:space="preserve">How to </w:t>
       </w:r>
@@ -6126,7 +6126,7 @@
           </wp:anchor>
         </w:drawing>
       </w:r>
-      <w:bookmarkStart w:id="34" w:name="_Toc388349476"/>
+      <w:bookmarkStart w:id="34" w:name="_Toc388442229"/>
       <w:r>
         <w:t>New</w:t>
       </w:r>
@@ -6150,7 +6150,7 @@
       <w:pPr>
         <w:pStyle w:val="Heading3"/>
       </w:pPr>
-      <w:bookmarkStart w:id="35" w:name="_Toc388349477"/>
+      <w:bookmarkStart w:id="35" w:name="_Toc388442230"/>
       <w:r>
         <w:t>How to c</w:t>
       </w:r>
@@ -6226,7 +6226,7 @@
       <w:pPr>
         <w:pStyle w:val="Heading3"/>
       </w:pPr>
-      <w:bookmarkStart w:id="36" w:name="_Toc388349478"/>
+      <w:bookmarkStart w:id="36" w:name="_Toc388442231"/>
       <w:r>
         <w:t>How to use the</w:t>
       </w:r>
@@ -6719,7 +6719,7 @@
           </wp:anchor>
         </w:drawing>
       </w:r>
-      <w:bookmarkStart w:id="47" w:name="_Toc388349479"/>
+      <w:bookmarkStart w:id="47" w:name="_Toc388442232"/>
       <w:r>
         <w:t>Ac</w:t>
       </w:r>
@@ -6749,7 +6749,7 @@
       <w:pPr>
         <w:pStyle w:val="Heading3"/>
       </w:pPr>
-      <w:bookmarkStart w:id="48" w:name="_Toc388349480"/>
+      <w:bookmarkStart w:id="48" w:name="_Toc388442233"/>
       <w:r>
         <w:t>How to read the table</w:t>
       </w:r>
@@ -7087,7 +7087,7 @@
       <w:pPr>
         <w:pStyle w:val="Heading3"/>
       </w:pPr>
-      <w:bookmarkStart w:id="49" w:name="_Toc388349481"/>
+      <w:bookmarkStart w:id="49" w:name="_Toc388442234"/>
       <w:r>
         <w:t>How to edit a task</w:t>
       </w:r>
@@ -7258,7 +7258,7 @@
       <w:pPr>
         <w:pStyle w:val="Heading3"/>
       </w:pPr>
-      <w:bookmarkStart w:id="50" w:name="_Toc388349482"/>
+      <w:bookmarkStart w:id="50" w:name="_Toc388442235"/>
       <w:r>
         <w:t>How to export data</w:t>
       </w:r>
@@ -8043,7 +8043,7 @@
       <w:pPr>
         <w:pStyle w:val="Heading3"/>
       </w:pPr>
-      <w:bookmarkStart w:id="57" w:name="_Toc388349483"/>
+      <w:bookmarkStart w:id="57" w:name="_Toc388442236"/>
       <w:r>
         <w:t>How to impor</w:t>
       </w:r>
@@ -8243,7 +8243,7 @@
           </wp:anchor>
         </w:drawing>
       </w:r>
-      <w:bookmarkStart w:id="58" w:name="_Toc388349484"/>
+      <w:bookmarkStart w:id="58" w:name="_Toc388442237"/>
       <w:proofErr w:type="spellStart"/>
       <w:r>
         <w:t>ToDo</w:t>
@@ -8292,7 +8292,7 @@
       <w:pPr>
         <w:pStyle w:val="Heading3"/>
       </w:pPr>
-      <w:bookmarkStart w:id="59" w:name="_Toc388349485"/>
+      <w:bookmarkStart w:id="59" w:name="_Toc388442238"/>
       <w:r>
         <w:t>How to read the table</w:t>
       </w:r>
@@ -8476,7 +8476,7 @@
       <w:pPr>
         <w:pStyle w:val="Heading3"/>
       </w:pPr>
-      <w:bookmarkStart w:id="60" w:name="_Toc388349486"/>
+      <w:bookmarkStart w:id="60" w:name="_Toc388442239"/>
       <w:r>
         <w:lastRenderedPageBreak/>
         <w:t>How to p</w:t>
@@ -8520,7 +8520,7 @@
       <w:pPr>
         <w:pStyle w:val="Heading3"/>
       </w:pPr>
-      <w:bookmarkStart w:id="61" w:name="_Toc388349487"/>
+      <w:bookmarkStart w:id="61" w:name="_Toc388442240"/>
       <w:r>
         <w:t>How to w</w:t>
       </w:r>
@@ -8544,30 +8544,6 @@
       </w:r>
       <w:r>
         <w:t>.</w:t>
-      </w:r>
-      <w:r>
-        <w:t xml:space="preserve"> </w:t>
-      </w:r>
-    </w:p>
-    <w:p>
-      <w:pPr>
-        <w:pStyle w:val="ListParagraph"/>
-        <w:numPr>
-          <w:ilvl w:val="1"/>
-          <w:numId w:val="18"/>
-        </w:numPr>
-      </w:pPr>
-      <w:r>
-        <w:t xml:space="preserve">Make sure the </w:t>
-      </w:r>
-      <w:r>
-        <w:t xml:space="preserve">estimated </w:t>
-      </w:r>
-      <w:r>
-        <w:t xml:space="preserve">number of </w:t>
-      </w:r>
-      <w:r>
-        <w:t>pomodoros is &gt; 0.</w:t>
       </w:r>
     </w:p>
     <w:p>
@@ -9705,7 +9681,7 @@
       <w:pPr>
         <w:pStyle w:val="Heading3"/>
       </w:pPr>
-      <w:bookmarkStart w:id="77" w:name="_Toc388349488"/>
+      <w:bookmarkStart w:id="77" w:name="_Toc388442241"/>
       <w:r>
         <w:t xml:space="preserve">How to </w:t>
       </w:r>
@@ -9915,7 +9891,7 @@
       <w:pPr>
         <w:pStyle w:val="Heading3"/>
       </w:pPr>
-      <w:bookmarkStart w:id="80" w:name="_Toc388349489"/>
+      <w:bookmarkStart w:id="80" w:name="_Toc388442242"/>
       <w:r>
         <w:t xml:space="preserve">How to </w:t>
       </w:r>
@@ -10226,7 +10202,7 @@
       <w:pPr>
         <w:pStyle w:val="Heading3"/>
       </w:pPr>
-      <w:bookmarkStart w:id="81" w:name="_Toc388349490"/>
+      <w:bookmarkStart w:id="81" w:name="_Toc388442243"/>
       <w:r>
         <w:t xml:space="preserve">How to </w:t>
       </w:r>
@@ -10402,7 +10378,7 @@
           </wp:anchor>
         </w:drawing>
       </w:r>
-      <w:bookmarkStart w:id="82" w:name="_Toc388349491"/>
+      <w:bookmarkStart w:id="82" w:name="_Toc388442244"/>
       <w:r>
         <w:t>Report List / Release Backlog</w:t>
       </w:r>
@@ -10432,7 +10408,7 @@
       <w:pPr>
         <w:pStyle w:val="Heading3"/>
       </w:pPr>
-      <w:bookmarkStart w:id="83" w:name="_Toc388349492"/>
+      <w:bookmarkStart w:id="83" w:name="_Toc388442245"/>
       <w:r>
         <w:t xml:space="preserve">How to </w:t>
       </w:r>
@@ -11021,7 +10997,7 @@
           </wp:anchor>
         </w:drawing>
       </w:r>
-      <w:bookmarkStart w:id="100" w:name="_Toc388349493"/>
+      <w:bookmarkStart w:id="100" w:name="_Toc388442246"/>
       <w:r>
         <w:t>Burndown</w:t>
       </w:r>
@@ -11060,7 +11036,7 @@
       <w:pPr>
         <w:pStyle w:val="Heading3"/>
       </w:pPr>
-      <w:bookmarkStart w:id="101" w:name="_Toc388349494"/>
+      <w:bookmarkStart w:id="101" w:name="_Toc388442247"/>
       <w:r>
         <w:t xml:space="preserve">How to </w:t>
       </w:r>
@@ -12328,7 +12304,7 @@
         <v:path o:extrusionok="f" gradientshapeok="t" o:connecttype="rect"/>
         <o:lock v:ext="edit" aspectratio="t"/>
       </v:shapetype>
-      <v:shape id="_x0000_i1038" type="#_x0000_t75" alt="pomodoro16.png" style="width:15.75pt;height:15.75pt;visibility:visible;mso-wrap-style:square" o:bullet="t">
+      <v:shape id="_x0000_i1028" type="#_x0000_t75" alt="pomodoro16.png" style="width:15.75pt;height:15.75pt;visibility:visible;mso-wrap-style:square" o:bullet="t">
         <v:imagedata r:id="rId1" o:title="pomodoro16"/>
       </v:shape>
     </w:pict>
@@ -15978,7 +15954,7 @@
 </file>
 
 <file path=customXml/itemProps1.xml><?xml version="1.0" encoding="utf-8"?>
-<ds:datastoreItem xmlns:ds="http://schemas.openxmlformats.org/officeDocument/2006/customXml" ds:itemID="{D8BBBD26-6D9A-493B-8294-9533D24CEAB3}">
+<ds:datastoreItem xmlns:ds="http://schemas.openxmlformats.org/officeDocument/2006/customXml" ds:itemID="{80920495-CEE0-4A12-9125-F199E3729E5A}">
   <ds:schemaRefs>
     <ds:schemaRef ds:uri="http://schemas.openxmlformats.org/officeDocument/2006/bibliography"/>
   </ds:schemaRefs>

</xml_diff>